<commit_message>
Feature: Convert healthcheck to Helm chart with 2 replicas
</commit_message>
<xml_diff>
--- a/kube-snake-documentation.docx
+++ b/kube-snake-documentation.docx
@@ -4121,7 +4121,16 @@
           <w:szCs w:val="24"/>
           <w:lang w:val="en-US"/>
         </w:rPr>
-        <w:t>choic</w:t>
+        <w:t>C</w:t>
+      </w:r>
+      <w:r>
+        <w:rPr>
+          <w:rFonts w:ascii="Calibri" w:hAnsi="Calibri" w:cs="Calibri"/>
+          <w:sz w:val="24"/>
+          <w:szCs w:val="24"/>
+          <w:lang w:val="en-US"/>
+        </w:rPr>
+        <w:t>hoic</w:t>
       </w:r>
       <w:r>
         <w:rPr>
@@ -4550,7 +4559,19 @@
         <w:rPr>
           <w:lang w:val="sv-SE"/>
         </w:rPr>
-        <w:t xml:space="preserve">2.9.2 </w:t>
+        <w:t>2.</w:t>
+      </w:r>
+      <w:r>
+        <w:rPr>
+          <w:lang w:val="sv-SE"/>
+        </w:rPr>
+        <w:t>7</w:t>
+      </w:r>
+      <w:r>
+        <w:rPr>
+          <w:lang w:val="sv-SE"/>
+        </w:rPr>
+        <w:t xml:space="preserve">.2 </w:t>
       </w:r>
       <w:proofErr w:type="spellStart"/>
       <w:r>
@@ -4656,7 +4677,19 @@
         <w:rPr>
           <w:lang w:val="sv-SE"/>
         </w:rPr>
-        <w:t xml:space="preserve">2.9.3 </w:t>
+        <w:t>2.</w:t>
+      </w:r>
+      <w:r>
+        <w:rPr>
+          <w:lang w:val="sv-SE"/>
+        </w:rPr>
+        <w:t>7</w:t>
+      </w:r>
+      <w:r>
+        <w:rPr>
+          <w:lang w:val="sv-SE"/>
+        </w:rPr>
+        <w:t xml:space="preserve">.3 </w:t>
       </w:r>
       <w:proofErr w:type="spellStart"/>
       <w:r>
@@ -4947,7 +4980,6 @@
           <w:rFonts w:ascii="Calibri" w:hAnsi="Calibri" w:cs="Calibri"/>
           <w:sz w:val="24"/>
           <w:szCs w:val="24"/>
-          <w:lang w:val="en-SE"/>
         </w:rPr>
       </w:pPr>
       <w:r>
@@ -4966,6 +4998,225 @@
           <w:szCs w:val="24"/>
         </w:rPr>
         <w:t xml:space="preserve"> </w:t>
+      </w:r>
+    </w:p>
+    <w:p>
+      <w:pPr>
+        <w:rPr>
+          <w:rFonts w:ascii="Calibri" w:hAnsi="Calibri" w:cs="Calibri"/>
+          <w:sz w:val="24"/>
+          <w:szCs w:val="24"/>
+          <w:lang w:val="en-US"/>
+        </w:rPr>
+      </w:pPr>
+      <w:r>
+        <w:rPr>
+          <w:rFonts w:ascii="Calibri" w:hAnsi="Calibri" w:cs="Calibri"/>
+          <w:sz w:val="24"/>
+          <w:szCs w:val="24"/>
+          <w:lang w:val="en-US"/>
+        </w:rPr>
+        <w:t xml:space="preserve">Explain concepts like </w:t>
+      </w:r>
+      <w:proofErr w:type="spellStart"/>
+      <w:r>
+        <w:rPr>
+          <w:rFonts w:ascii="Calibri" w:hAnsi="Calibri" w:cs="Calibri"/>
+          <w:sz w:val="24"/>
+          <w:szCs w:val="24"/>
+          <w:lang w:val="en-US"/>
+        </w:rPr>
+        <w:t>StatefulSet</w:t>
+      </w:r>
+      <w:proofErr w:type="spellEnd"/>
+      <w:r>
+        <w:rPr>
+          <w:rFonts w:ascii="Calibri" w:hAnsi="Calibri" w:cs="Calibri"/>
+          <w:sz w:val="24"/>
+          <w:szCs w:val="24"/>
+          <w:lang w:val="en-US"/>
+        </w:rPr>
+        <w:t xml:space="preserve"> and -</w:t>
+      </w:r>
+      <w:proofErr w:type="spellStart"/>
+      <w:r>
+        <w:rPr>
+          <w:rFonts w:ascii="Calibri" w:hAnsi="Calibri" w:cs="Calibri"/>
+          <w:sz w:val="24"/>
+          <w:szCs w:val="24"/>
+          <w:lang w:val="en-US"/>
+        </w:rPr>
+        <w:t>pvc</w:t>
+      </w:r>
+      <w:proofErr w:type="spellEnd"/>
+      <w:r>
+        <w:rPr>
+          <w:rFonts w:ascii="Calibri" w:hAnsi="Calibri" w:cs="Calibri"/>
+          <w:sz w:val="24"/>
+          <w:szCs w:val="24"/>
+          <w:lang w:val="en-US"/>
+        </w:rPr>
+        <w:t xml:space="preserve"> (Persistent Volume Claim), how PVC “claims”/requests a specific storage (</w:t>
+      </w:r>
+      <w:proofErr w:type="spellStart"/>
+      <w:r>
+        <w:rPr>
+          <w:rFonts w:ascii="Calibri" w:hAnsi="Calibri" w:cs="Calibri"/>
+          <w:sz w:val="24"/>
+          <w:szCs w:val="24"/>
+          <w:lang w:val="en-US"/>
+        </w:rPr>
+        <w:t>i.e</w:t>
+      </w:r>
+      <w:proofErr w:type="spellEnd"/>
+      <w:r>
+        <w:rPr>
+          <w:rFonts w:ascii="Calibri" w:hAnsi="Calibri" w:cs="Calibri"/>
+          <w:sz w:val="24"/>
+          <w:szCs w:val="24"/>
+          <w:lang w:val="en-US"/>
+        </w:rPr>
+        <w:t xml:space="preserve"> 10 GB) and how the </w:t>
+      </w:r>
+      <w:proofErr w:type="spellStart"/>
+      <w:r>
+        <w:rPr>
+          <w:rFonts w:ascii="Calibri" w:hAnsi="Calibri" w:cs="Calibri"/>
+          <w:sz w:val="24"/>
+          <w:szCs w:val="24"/>
+          <w:lang w:val="en-US"/>
+        </w:rPr>
+        <w:t>StatefulSet</w:t>
+      </w:r>
+      <w:proofErr w:type="spellEnd"/>
+      <w:r>
+        <w:rPr>
+          <w:rFonts w:ascii="Calibri" w:hAnsi="Calibri" w:cs="Calibri"/>
+          <w:sz w:val="24"/>
+          <w:szCs w:val="24"/>
+          <w:lang w:val="en-US"/>
+        </w:rPr>
+        <w:t xml:space="preserve"> then uses the PVC to give pods stable network identity and ordered deployment. A restart of Kubernetes will mount the same PVC, which means the data is intact. This is vital since pods are ephemeral (can die).</w:t>
+      </w:r>
+    </w:p>
+    <w:p>
+      <w:pPr>
+        <w:rPr>
+          <w:rFonts w:ascii="Calibri" w:hAnsi="Calibri" w:cs="Calibri"/>
+          <w:sz w:val="24"/>
+          <w:szCs w:val="24"/>
+          <w:lang w:val="en-SE"/>
+        </w:rPr>
+      </w:pPr>
+      <w:r>
+        <w:rPr>
+          <w:rFonts w:ascii="Calibri" w:hAnsi="Calibri" w:cs="Calibri"/>
+          <w:sz w:val="24"/>
+          <w:szCs w:val="24"/>
+          <w:lang w:val="en-SE"/>
+        </w:rPr>
+        <w:t xml:space="preserve">Explain Helm – make an analogy – maybe compare it to a package manager (like apt/yum for Linux). Instead of managing individual YAML files with </w:t>
+      </w:r>
+      <w:proofErr w:type="spellStart"/>
+      <w:r>
+        <w:rPr>
+          <w:rFonts w:ascii="Calibri" w:hAnsi="Calibri" w:cs="Calibri"/>
+          <w:sz w:val="24"/>
+          <w:szCs w:val="24"/>
+          <w:lang w:val="en-SE"/>
+        </w:rPr>
+        <w:t>kubectl</w:t>
+      </w:r>
+      <w:proofErr w:type="spellEnd"/>
+      <w:r>
+        <w:rPr>
+          <w:rFonts w:ascii="Calibri" w:hAnsi="Calibri" w:cs="Calibri"/>
+          <w:sz w:val="24"/>
+          <w:szCs w:val="24"/>
+          <w:lang w:val="en-SE"/>
+        </w:rPr>
+        <w:t xml:space="preserve"> apply, we package everything into a Helm Chart. Elaborate how (why should be kind of self-explainable: after all we want to automate our infrastructure, no? </w:t>
+      </w:r>
+      <w:r>
+        <w:rPr>
+          <mc:AlternateContent>
+            <mc:Choice Requires="w16se">
+              <w:rFonts w:ascii="Calibri" w:hAnsi="Calibri" w:cs="Calibri"/>
+            </mc:Choice>
+            <mc:Fallback>
+              <w:rFonts w:ascii="Segoe UI Emoji" w:eastAsia="Segoe UI Emoji" w:hAnsi="Segoe UI Emoji" w:cs="Segoe UI Emoji"/>
+            </mc:Fallback>
+          </mc:AlternateContent>
+          <w:sz w:val="24"/>
+          <w:szCs w:val="24"/>
+          <w:lang w:val="en-SE"/>
+        </w:rPr>
+        <mc:AlternateContent>
+          <mc:Choice Requires="w16se">
+            <w16se:symEx w16se:font="Segoe UI Emoji" w16se:char="1F60A"/>
+          </mc:Choice>
+          <mc:Fallback>
+            <w:t>😊</w:t>
+          </mc:Fallback>
+        </mc:AlternateContent>
+      </w:r>
+      <w:r>
+        <w:rPr>
+          <w:rFonts w:ascii="Calibri" w:hAnsi="Calibri" w:cs="Calibri"/>
+          <w:sz w:val="24"/>
+          <w:szCs w:val="24"/>
+          <w:lang w:val="en-SE"/>
+        </w:rPr>
+        <w:t xml:space="preserve"> </w:t>
+      </w:r>
+      <w:proofErr w:type="spellStart"/>
+      <w:r>
+        <w:rPr>
+          <w:rFonts w:ascii="Calibri" w:hAnsi="Calibri" w:cs="Calibri"/>
+          <w:sz w:val="24"/>
+          <w:szCs w:val="24"/>
+          <w:lang w:val="en-SE"/>
+        </w:rPr>
+        <w:t>haha</w:t>
+      </w:r>
+      <w:proofErr w:type="spellEnd"/>
+      <w:r>
+        <w:rPr>
+          <w:rFonts w:ascii="Calibri" w:hAnsi="Calibri" w:cs="Calibri"/>
+          <w:sz w:val="24"/>
+          <w:szCs w:val="24"/>
+          <w:lang w:val="en-SE"/>
+        </w:rPr>
+        <w:t>).</w:t>
+      </w:r>
+      <w:r>
+        <w:rPr>
+          <w:rFonts w:ascii="Calibri" w:hAnsi="Calibri" w:cs="Calibri"/>
+          <w:sz w:val="24"/>
+          <w:szCs w:val="24"/>
+          <w:lang w:val="en-SE"/>
+        </w:rPr>
+        <w:t xml:space="preserve"> Still though: </w:t>
+      </w:r>
+      <w:proofErr w:type="spellStart"/>
+      <w:r>
+        <w:rPr>
+          <w:rFonts w:ascii="Calibri" w:hAnsi="Calibri" w:cs="Calibri"/>
+          <w:sz w:val="24"/>
+          <w:szCs w:val="24"/>
+          <w:lang w:val="en-SE"/>
+        </w:rPr>
+        <w:t>Resuability</w:t>
+      </w:r>
+      <w:proofErr w:type="spellEnd"/>
+      <w:r>
+        <w:rPr>
+          <w:rFonts w:ascii="Calibri" w:hAnsi="Calibri" w:cs="Calibri"/>
+          <w:sz w:val="24"/>
+          <w:szCs w:val="24"/>
+          <w:lang w:val="en-SE"/>
+        </w:rPr>
+        <w:t xml:space="preserve"> (same chart but different values for dev/staging/prod), templating, versioning, dependencies etc.</w:t>
       </w:r>
     </w:p>
     <w:p>
@@ -5024,8 +5275,469 @@
           <w:rFonts w:ascii="Calibri" w:hAnsi="Calibri" w:cs="Calibri"/>
           <w:sz w:val="24"/>
           <w:szCs w:val="24"/>
-        </w:rPr>
-      </w:pPr>
+          <w:lang w:val="en-SE"/>
+        </w:rPr>
+      </w:pPr>
+    </w:p>
+    <w:p>
+      <w:pPr>
+        <w:pStyle w:val="Heading1"/>
+        <w:rPr>
+          <w:lang w:val="en-SE"/>
+        </w:rPr>
+      </w:pPr>
+      <w:r>
+        <w:rPr>
+          <w:lang w:val="en-SE"/>
+        </w:rPr>
+        <w:lastRenderedPageBreak/>
+        <w:t>X. Not sure what Section number yet: HELM in-depth</w:t>
+      </w:r>
+    </w:p>
+    <w:p>
+      <w:pPr>
+        <w:rPr>
+          <w:rFonts w:ascii="Calibri" w:hAnsi="Calibri" w:cs="Calibri"/>
+          <w:sz w:val="24"/>
+          <w:szCs w:val="24"/>
+          <w:lang w:val="en-US"/>
+        </w:rPr>
+      </w:pPr>
+      <w:r>
+        <w:rPr>
+          <w:rFonts w:ascii="Calibri" w:hAnsi="Calibri" w:cs="Calibri"/>
+          <w:sz w:val="24"/>
+          <w:szCs w:val="24"/>
+          <w:lang w:val="en-US"/>
+        </w:rPr>
+        <w:t>The structure in Helm is like building a house from a blueprint:</w:t>
+      </w:r>
+    </w:p>
+    <w:p>
+      <w:pPr>
+        <w:pStyle w:val="ListParagraph"/>
+        <w:numPr>
+          <w:ilvl w:val="0"/>
+          <w:numId w:val="41"/>
+        </w:numPr>
+        <w:rPr>
+          <w:rFonts w:ascii="Calibri" w:hAnsi="Calibri" w:cs="Calibri"/>
+          <w:sz w:val="24"/>
+          <w:szCs w:val="24"/>
+          <w:lang w:val="en-US"/>
+        </w:rPr>
+      </w:pPr>
+      <w:proofErr w:type="spellStart"/>
+      <w:r>
+        <w:rPr>
+          <w:rFonts w:ascii="Calibri" w:hAnsi="Calibri" w:cs="Calibri"/>
+          <w:sz w:val="24"/>
+          <w:szCs w:val="24"/>
+          <w:lang w:val="en-US"/>
+        </w:rPr>
+        <w:t>Chart.yaml</w:t>
+      </w:r>
+      <w:proofErr w:type="spellEnd"/>
+      <w:r>
+        <w:rPr>
+          <w:rFonts w:ascii="Calibri" w:hAnsi="Calibri" w:cs="Calibri"/>
+          <w:sz w:val="24"/>
+          <w:szCs w:val="24"/>
+          <w:lang w:val="en-US"/>
+        </w:rPr>
+        <w:t xml:space="preserve"> - The blueprint cover sheet (metadata: name, version, description)</w:t>
+      </w:r>
+    </w:p>
+    <w:p>
+      <w:pPr>
+        <w:pStyle w:val="ListParagraph"/>
+        <w:numPr>
+          <w:ilvl w:val="0"/>
+          <w:numId w:val="41"/>
+        </w:numPr>
+        <w:rPr>
+          <w:rFonts w:ascii="Calibri" w:hAnsi="Calibri" w:cs="Calibri"/>
+          <w:sz w:val="24"/>
+          <w:szCs w:val="24"/>
+          <w:lang w:val="en-US"/>
+        </w:rPr>
+      </w:pPr>
+      <w:proofErr w:type="spellStart"/>
+      <w:proofErr w:type="gramStart"/>
+      <w:r>
+        <w:rPr>
+          <w:rFonts w:ascii="Calibri" w:hAnsi="Calibri" w:cs="Calibri"/>
+          <w:sz w:val="24"/>
+          <w:szCs w:val="24"/>
+          <w:lang w:val="en-US"/>
+        </w:rPr>
+        <w:t>values.yaml</w:t>
+      </w:r>
+      <w:proofErr w:type="spellEnd"/>
+      <w:proofErr w:type="gramEnd"/>
+      <w:r>
+        <w:rPr>
+          <w:rFonts w:ascii="Calibri" w:hAnsi="Calibri" w:cs="Calibri"/>
+          <w:sz w:val="24"/>
+          <w:szCs w:val="24"/>
+          <w:lang w:val="en-US"/>
+        </w:rPr>
+        <w:t xml:space="preserve"> - The customization form (configurable settings like replica count, </w:t>
+      </w:r>
+    </w:p>
+    <w:p>
+      <w:pPr>
+        <w:pStyle w:val="ListParagraph"/>
+        <w:rPr>
+          <w:rFonts w:ascii="Calibri" w:hAnsi="Calibri" w:cs="Calibri"/>
+          <w:sz w:val="24"/>
+          <w:szCs w:val="24"/>
+          <w:lang w:val="en-US"/>
+        </w:rPr>
+      </w:pPr>
+      <w:r>
+        <w:rPr>
+          <w:rFonts w:ascii="Calibri" w:hAnsi="Calibri" w:cs="Calibri"/>
+          <w:sz w:val="24"/>
+          <w:szCs w:val="24"/>
+          <w:lang w:val="en-US"/>
+        </w:rPr>
+        <w:t xml:space="preserve">image tags, ports - default values that can be overridden, </w:t>
+      </w:r>
+      <w:proofErr w:type="gramStart"/>
+      <w:r>
+        <w:rPr>
+          <w:rFonts w:ascii="Calibri" w:hAnsi="Calibri" w:cs="Calibri"/>
+          <w:sz w:val="24"/>
+          <w:szCs w:val="24"/>
+          <w:lang w:val="en-US"/>
+        </w:rPr>
+        <w:t>similar to</w:t>
+      </w:r>
+      <w:proofErr w:type="gramEnd"/>
+      <w:r>
+        <w:rPr>
+          <w:rFonts w:ascii="Calibri" w:hAnsi="Calibri" w:cs="Calibri"/>
+          <w:sz w:val="24"/>
+          <w:szCs w:val="24"/>
+          <w:lang w:val="en-US"/>
+        </w:rPr>
+        <w:t xml:space="preserve"> properties </w:t>
+      </w:r>
+    </w:p>
+    <w:p>
+      <w:pPr>
+        <w:pStyle w:val="ListParagraph"/>
+        <w:rPr>
+          <w:rFonts w:ascii="Calibri" w:hAnsi="Calibri" w:cs="Calibri"/>
+          <w:sz w:val="24"/>
+          <w:szCs w:val="24"/>
+          <w:lang w:val="en-US"/>
+        </w:rPr>
+      </w:pPr>
+      <w:r>
+        <w:rPr>
+          <w:rFonts w:ascii="Calibri" w:hAnsi="Calibri" w:cs="Calibri"/>
+          <w:sz w:val="24"/>
+          <w:szCs w:val="24"/>
+          <w:lang w:val="en-US"/>
+        </w:rPr>
+        <w:t>in a .NET class)</w:t>
+      </w:r>
+    </w:p>
+    <w:p>
+      <w:pPr>
+        <w:pStyle w:val="ListParagraph"/>
+        <w:numPr>
+          <w:ilvl w:val="0"/>
+          <w:numId w:val="41"/>
+        </w:numPr>
+        <w:rPr>
+          <w:rFonts w:ascii="Calibri" w:hAnsi="Calibri" w:cs="Calibri"/>
+          <w:sz w:val="24"/>
+          <w:szCs w:val="24"/>
+          <w:lang w:val="en-US"/>
+        </w:rPr>
+      </w:pPr>
+      <w:r>
+        <w:rPr>
+          <w:rFonts w:ascii="Calibri" w:hAnsi="Calibri" w:cs="Calibri"/>
+          <w:sz w:val="24"/>
+          <w:szCs w:val="24"/>
+          <w:lang w:val="en-US"/>
+        </w:rPr>
+        <w:t>templates/</w:t>
+      </w:r>
+      <w:proofErr w:type="spellStart"/>
+      <w:r>
+        <w:rPr>
+          <w:rFonts w:ascii="Calibri" w:hAnsi="Calibri" w:cs="Calibri"/>
+          <w:sz w:val="24"/>
+          <w:szCs w:val="24"/>
+          <w:lang w:val="en-US"/>
+        </w:rPr>
+        <w:t>deployment.yaml</w:t>
+      </w:r>
+      <w:proofErr w:type="spellEnd"/>
+      <w:r>
+        <w:rPr>
+          <w:rFonts w:ascii="Calibri" w:hAnsi="Calibri" w:cs="Calibri"/>
+          <w:sz w:val="24"/>
+          <w:szCs w:val="24"/>
+          <w:lang w:val="en-US"/>
+        </w:rPr>
+        <w:t xml:space="preserve"> - Construction instructions for the application </w:t>
+      </w:r>
+    </w:p>
+    <w:p>
+      <w:pPr>
+        <w:pStyle w:val="ListParagraph"/>
+        <w:rPr>
+          <w:rFonts w:ascii="Calibri" w:hAnsi="Calibri" w:cs="Calibri"/>
+          <w:sz w:val="24"/>
+          <w:szCs w:val="24"/>
+          <w:lang w:val="en-US"/>
+        </w:rPr>
+      </w:pPr>
+      <w:r>
+        <w:rPr>
+          <w:rFonts w:ascii="Calibri" w:hAnsi="Calibri" w:cs="Calibri"/>
+          <w:sz w:val="24"/>
+          <w:szCs w:val="24"/>
+          <w:lang w:val="en-US"/>
+        </w:rPr>
+        <w:t>(</w:t>
+      </w:r>
+      <w:proofErr w:type="gramStart"/>
+      <w:r>
+        <w:rPr>
+          <w:rFonts w:ascii="Calibri" w:hAnsi="Calibri" w:cs="Calibri"/>
+          <w:sz w:val="24"/>
+          <w:szCs w:val="24"/>
+          <w:lang w:val="en-US"/>
+        </w:rPr>
+        <w:t>creates</w:t>
+      </w:r>
+      <w:proofErr w:type="gramEnd"/>
+      <w:r>
+        <w:rPr>
+          <w:rFonts w:ascii="Calibri" w:hAnsi="Calibri" w:cs="Calibri"/>
+          <w:sz w:val="24"/>
+          <w:szCs w:val="24"/>
+          <w:lang w:val="en-US"/>
+        </w:rPr>
+        <w:t xml:space="preserve"> the pods/containers that run your code, using Chart + values to generate </w:t>
+      </w:r>
+    </w:p>
+    <w:p>
+      <w:pPr>
+        <w:pStyle w:val="ListParagraph"/>
+        <w:rPr>
+          <w:rFonts w:ascii="Calibri" w:hAnsi="Calibri" w:cs="Calibri"/>
+          <w:sz w:val="24"/>
+          <w:szCs w:val="24"/>
+          <w:lang w:val="en-US"/>
+        </w:rPr>
+      </w:pPr>
+      <w:r>
+        <w:rPr>
+          <w:rFonts w:ascii="Calibri" w:hAnsi="Calibri" w:cs="Calibri"/>
+          <w:sz w:val="24"/>
+          <w:szCs w:val="24"/>
+          <w:lang w:val="en-US"/>
+        </w:rPr>
+        <w:t>the actual Kubernetes manifest)</w:t>
+      </w:r>
+    </w:p>
+    <w:p>
+      <w:pPr>
+        <w:pStyle w:val="ListParagraph"/>
+        <w:numPr>
+          <w:ilvl w:val="0"/>
+          <w:numId w:val="41"/>
+        </w:numPr>
+        <w:rPr>
+          <w:rFonts w:ascii="Calibri" w:hAnsi="Calibri" w:cs="Calibri"/>
+          <w:sz w:val="24"/>
+          <w:szCs w:val="24"/>
+          <w:lang w:val="en-US"/>
+        </w:rPr>
+      </w:pPr>
+      <w:r>
+        <w:rPr>
+          <w:rFonts w:ascii="Calibri" w:hAnsi="Calibri" w:cs="Calibri"/>
+          <w:sz w:val="24"/>
+          <w:szCs w:val="24"/>
+          <w:lang w:val="en-US"/>
+        </w:rPr>
+        <w:t>templates/</w:t>
+      </w:r>
+      <w:proofErr w:type="spellStart"/>
+      <w:r>
+        <w:rPr>
+          <w:rFonts w:ascii="Calibri" w:hAnsi="Calibri" w:cs="Calibri"/>
+          <w:sz w:val="24"/>
+          <w:szCs w:val="24"/>
+          <w:lang w:val="en-US"/>
+        </w:rPr>
+        <w:t>service.yaml</w:t>
+      </w:r>
+      <w:proofErr w:type="spellEnd"/>
+      <w:r>
+        <w:rPr>
+          <w:rFonts w:ascii="Calibri" w:hAnsi="Calibri" w:cs="Calibri"/>
+          <w:sz w:val="24"/>
+          <w:szCs w:val="24"/>
+          <w:lang w:val="en-US"/>
+        </w:rPr>
+        <w:t xml:space="preserve"> - Utility hookup instructions (creates the network endpoint </w:t>
+      </w:r>
+    </w:p>
+    <w:p>
+      <w:pPr>
+        <w:pStyle w:val="ListParagraph"/>
+        <w:rPr>
+          <w:rFonts w:ascii="Calibri" w:hAnsi="Calibri" w:cs="Calibri"/>
+          <w:sz w:val="24"/>
+          <w:szCs w:val="24"/>
+          <w:lang w:val="en-US"/>
+        </w:rPr>
+      </w:pPr>
+      <w:r>
+        <w:rPr>
+          <w:rFonts w:ascii="Calibri" w:hAnsi="Calibri" w:cs="Calibri"/>
+          <w:sz w:val="24"/>
+          <w:szCs w:val="24"/>
+          <w:lang w:val="en-US"/>
+        </w:rPr>
+        <w:t xml:space="preserve">that exposes your application and routes traffic to the pods, also uses Chart + </w:t>
+      </w:r>
+    </w:p>
+    <w:p>
+      <w:pPr>
+        <w:pStyle w:val="ListParagraph"/>
+        <w:rPr>
+          <w:rFonts w:ascii="Calibri" w:hAnsi="Calibri" w:cs="Calibri"/>
+          <w:sz w:val="24"/>
+          <w:szCs w:val="24"/>
+          <w:lang w:val="en-US"/>
+        </w:rPr>
+      </w:pPr>
+      <w:r>
+        <w:rPr>
+          <w:rFonts w:ascii="Calibri" w:hAnsi="Calibri" w:cs="Calibri"/>
+          <w:sz w:val="24"/>
+          <w:szCs w:val="24"/>
+          <w:lang w:val="en-US"/>
+        </w:rPr>
+        <w:t>values for configuration)</w:t>
+      </w:r>
+    </w:p>
+    <w:p>
+      <w:pPr>
+        <w:rPr>
+          <w:rFonts w:ascii="Calibri" w:hAnsi="Calibri" w:cs="Calibri"/>
+          <w:sz w:val="24"/>
+          <w:szCs w:val="24"/>
+          <w:lang w:val="en-US"/>
+        </w:rPr>
+      </w:pPr>
+      <w:r>
+        <w:rPr>
+          <w:rFonts w:ascii="Calibri" w:hAnsi="Calibri" w:cs="Calibri"/>
+          <w:sz w:val="24"/>
+          <w:szCs w:val="24"/>
+          <w:lang w:val="en-US"/>
+        </w:rPr>
+        <w:t>The deployment creates the workers (pods), the service creates the front door (network routing)</w:t>
+      </w:r>
+      <w:r>
+        <w:rPr>
+          <w:rFonts w:ascii="Calibri" w:hAnsi="Calibri" w:cs="Calibri"/>
+          <w:sz w:val="24"/>
+          <w:szCs w:val="24"/>
+          <w:lang w:val="en-US"/>
+        </w:rPr>
+        <w:t>.</w:t>
+      </w:r>
+    </w:p>
+    <w:p>
+      <w:pPr>
+        <w:rPr>
+          <w:rFonts w:ascii="Calibri" w:hAnsi="Calibri" w:cs="Calibri"/>
+          <w:sz w:val="24"/>
+          <w:szCs w:val="24"/>
+          <w:lang w:val="en-US"/>
+        </w:rPr>
+      </w:pPr>
+      <w:r>
+        <w:rPr>
+          <w:rFonts w:ascii="Calibri" w:hAnsi="Calibri" w:cs="Calibri"/>
+          <w:sz w:val="24"/>
+          <w:szCs w:val="24"/>
+          <w:lang w:val="en-US"/>
+        </w:rPr>
+        <w:t xml:space="preserve">As I am running the Helm CLI locally, I can use verify syntax locally by typing this: </w:t>
+      </w:r>
+      <w:r>
+        <w:rPr>
+          <w:rFonts w:ascii="Consolas" w:hAnsi="Consolas" w:cs="Calibri"/>
+          <w:sz w:val="24"/>
+          <w:szCs w:val="24"/>
+          <w:lang w:val="en-US"/>
+        </w:rPr>
+        <w:t xml:space="preserve">helm </w:t>
+      </w:r>
+      <w:proofErr w:type="gramStart"/>
+      <w:r>
+        <w:rPr>
+          <w:rFonts w:ascii="Consolas" w:hAnsi="Consolas" w:cs="Calibri"/>
+          <w:sz w:val="24"/>
+          <w:szCs w:val="24"/>
+          <w:lang w:val="en-US"/>
+        </w:rPr>
+        <w:t>lint .</w:t>
+      </w:r>
+      <w:proofErr w:type="gramEnd"/>
+      <w:r>
+        <w:rPr>
+          <w:rFonts w:ascii="Consolas" w:hAnsi="Consolas" w:cs="Calibri"/>
+          <w:sz w:val="24"/>
+          <w:szCs w:val="24"/>
+          <w:lang w:val="en-US"/>
+        </w:rPr>
+        <w:t>/helm/charts/</w:t>
+      </w:r>
+      <w:proofErr w:type="spellStart"/>
+      <w:r>
+        <w:rPr>
+          <w:rFonts w:ascii="Consolas" w:hAnsi="Consolas" w:cs="Calibri"/>
+          <w:sz w:val="24"/>
+          <w:szCs w:val="24"/>
+          <w:lang w:val="en-US"/>
+        </w:rPr>
+        <w:t>healthcheck</w:t>
+      </w:r>
+      <w:proofErr w:type="spellEnd"/>
+    </w:p>
+    <w:p>
+      <w:pPr>
+        <w:rPr>
+          <w:rFonts w:ascii="Calibri" w:hAnsi="Calibri" w:cs="Calibri"/>
+          <w:sz w:val="24"/>
+          <w:szCs w:val="24"/>
+          <w:lang w:val="en-US"/>
+        </w:rPr>
+      </w:pPr>
+      <w:r>
+        <w:rPr>
+          <w:rFonts w:ascii="Calibri" w:hAnsi="Calibri" w:cs="Calibri"/>
+          <w:sz w:val="24"/>
+          <w:szCs w:val="24"/>
+          <w:lang w:val="en-US"/>
+        </w:rPr>
+        <w:t>Lorum ipsum</w:t>
+      </w:r>
     </w:p>
     <w:p>
       <w:pPr>
@@ -5722,421 +6434,435 @@
         </w:rPr>
         <w:t xml:space="preserve">10.1 </w:t>
       </w:r>
-      <w:r>
-        <w:rPr>
-          <w:lang w:val="en-US"/>
-        </w:rPr>
-        <w:t>Number one</w:t>
-      </w:r>
       <w:bookmarkEnd w:id="30"/>
-    </w:p>
-    <w:p>
-      <w:pPr>
-        <w:rPr>
-          <w:rFonts w:ascii="Calibri" w:hAnsi="Calibri" w:cs="Calibri"/>
-          <w:sz w:val="24"/>
-          <w:szCs w:val="24"/>
-          <w:lang w:val="en-US"/>
-        </w:rPr>
-      </w:pPr>
-      <w:r>
-        <w:rPr>
-          <w:rFonts w:ascii="Calibri" w:hAnsi="Calibri" w:cs="Calibri"/>
-          <w:sz w:val="24"/>
-          <w:szCs w:val="24"/>
-          <w:lang w:val="en-US"/>
-        </w:rPr>
-        <w:t>Wow</w:t>
-      </w:r>
-    </w:p>
-    <w:p>
-      <w:pPr>
-        <w:rPr>
-          <w:rFonts w:ascii="Calibri" w:hAnsi="Calibri" w:cs="Calibri"/>
-          <w:sz w:val="24"/>
-          <w:szCs w:val="24"/>
-          <w:lang w:val="en-US"/>
-        </w:rPr>
-      </w:pPr>
-    </w:p>
-    <w:p>
-      <w:pPr>
-        <w:pStyle w:val="Heading2"/>
-        <w:rPr>
-          <w:lang w:val="en-US"/>
-        </w:rPr>
-      </w:pPr>
-      <w:bookmarkStart w:id="31" w:name="_Toc210400327"/>
-      <w:r>
-        <w:rPr>
-          <w:lang w:val="en-US"/>
-        </w:rPr>
-        <w:t xml:space="preserve">10.2 </w:t>
-      </w:r>
-      <w:r>
-        <w:rPr>
-          <w:lang w:val="en-US"/>
-        </w:rPr>
-        <w:t>Number two</w:t>
-      </w:r>
-      <w:bookmarkEnd w:id="31"/>
-    </w:p>
-    <w:p>
-      <w:pPr>
-        <w:rPr>
-          <w:rFonts w:ascii="Calibri" w:hAnsi="Calibri" w:cs="Calibri"/>
-          <w:sz w:val="24"/>
-          <w:szCs w:val="24"/>
-        </w:rPr>
-      </w:pPr>
-      <w:r>
-        <w:rPr>
-          <w:rFonts w:ascii="Calibri" w:hAnsi="Calibri" w:cs="Calibri"/>
-          <w:sz w:val="24"/>
-          <w:szCs w:val="24"/>
-        </w:rPr>
-        <w:t>Wow</w:t>
-      </w:r>
-    </w:p>
-    <w:p>
-      <w:pPr>
-        <w:pStyle w:val="Heading2"/>
-        <w:rPr>
-          <w:lang w:val="en-US"/>
-        </w:rPr>
-      </w:pPr>
-      <w:bookmarkStart w:id="32" w:name="_Toc210400328"/>
-      <w:r>
-        <w:rPr>
-          <w:lang w:val="en-US"/>
-        </w:rPr>
-        <w:lastRenderedPageBreak/>
-        <w:t>10.</w:t>
-      </w:r>
-      <w:r>
-        <w:rPr>
-          <w:lang w:val="en-US"/>
-        </w:rPr>
-        <w:t>3 Number three</w:t>
-      </w:r>
-      <w:bookmarkEnd w:id="32"/>
-    </w:p>
-    <w:p>
-      <w:pPr>
-        <w:rPr>
-          <w:rFonts w:ascii="Calibri" w:hAnsi="Calibri" w:cs="Calibri"/>
-          <w:sz w:val="24"/>
-          <w:szCs w:val="24"/>
-          <w:lang w:val="en-US"/>
-        </w:rPr>
-      </w:pPr>
+      <w:r>
+        <w:rPr>
+          <w:lang w:val="en-US"/>
+        </w:rPr>
+        <w:t xml:space="preserve">Versioning </w:t>
+      </w:r>
       <w:proofErr w:type="spellStart"/>
       <w:r>
         <w:rPr>
-          <w:rFonts w:ascii="Calibri" w:hAnsi="Calibri" w:cs="Calibri"/>
-          <w:sz w:val="24"/>
-          <w:szCs w:val="24"/>
-          <w:lang w:val="en-US"/>
-        </w:rPr>
-        <w:t>Wowowow</w:t>
+          <w:lang w:val="en-US"/>
+        </w:rPr>
+        <w:t>funkyness</w:t>
       </w:r>
       <w:proofErr w:type="spellEnd"/>
     </w:p>
     <w:p>
       <w:pPr>
-        <w:pStyle w:val="Heading1"/>
-        <w:rPr>
-          <w:lang w:val="en-US"/>
-        </w:rPr>
-      </w:pPr>
-      <w:bookmarkStart w:id="33" w:name="_Toc210400329"/>
-      <w:r>
-        <w:rPr>
-          <w:lang w:val="en-US"/>
-        </w:rPr>
-        <w:t>11</w:t>
-      </w:r>
-      <w:r>
-        <w:rPr>
-          <w:lang w:val="en-US"/>
-        </w:rPr>
-        <w:t xml:space="preserve">. </w:t>
-      </w:r>
-      <w:r>
-        <w:rPr>
-          <w:lang w:val="en-US"/>
-        </w:rPr>
-        <w:t>Build timeline</w:t>
-      </w:r>
-      <w:bookmarkEnd w:id="33"/>
-    </w:p>
-    <w:p>
-      <w:pPr>
-        <w:rPr>
-          <w:rFonts w:ascii="Calibri" w:hAnsi="Calibri" w:cs="Calibri"/>
-          <w:sz w:val="24"/>
-          <w:szCs w:val="24"/>
-          <w:lang w:val="en-US"/>
-        </w:rPr>
-      </w:pPr>
-      <w:r>
-        <w:rPr>
-          <w:rFonts w:ascii="Calibri" w:hAnsi="Calibri" w:cs="Calibri"/>
-          <w:sz w:val="24"/>
-          <w:szCs w:val="24"/>
-          <w:lang w:val="en-US"/>
-        </w:rPr>
-        <w:t xml:space="preserve">The GitHub repository will provide a more detailed history, </w:t>
-      </w:r>
-      <w:r>
-        <w:rPr>
-          <w:rFonts w:ascii="Calibri" w:hAnsi="Calibri" w:cs="Calibri"/>
-          <w:sz w:val="24"/>
-          <w:szCs w:val="24"/>
-          <w:lang w:val="en-US"/>
-        </w:rPr>
-        <w:t>which I also outline more specifically in modules in the markdown-documents inside the project (/docs/phase_&lt;phase-number&gt;). B</w:t>
-      </w:r>
-      <w:r>
-        <w:rPr>
-          <w:rFonts w:ascii="Calibri" w:hAnsi="Calibri" w:cs="Calibri"/>
-          <w:sz w:val="24"/>
-          <w:szCs w:val="24"/>
-          <w:lang w:val="en-US"/>
-        </w:rPr>
-        <w:t>ut this</w:t>
-      </w:r>
-      <w:r>
-        <w:rPr>
-          <w:rFonts w:ascii="Calibri" w:hAnsi="Calibri" w:cs="Calibri"/>
-          <w:sz w:val="24"/>
-          <w:szCs w:val="24"/>
-          <w:lang w:val="en-US"/>
-        </w:rPr>
-        <w:t xml:space="preserve"> serves</w:t>
-      </w:r>
-      <w:r>
-        <w:rPr>
-          <w:rFonts w:ascii="Calibri" w:hAnsi="Calibri" w:cs="Calibri"/>
-          <w:sz w:val="24"/>
-          <w:szCs w:val="24"/>
-          <w:lang w:val="en-US"/>
-        </w:rPr>
-        <w:t xml:space="preserve"> </w:t>
-      </w:r>
-      <w:r>
-        <w:rPr>
-          <w:rFonts w:ascii="Calibri" w:hAnsi="Calibri" w:cs="Calibri"/>
-          <w:sz w:val="24"/>
-          <w:szCs w:val="24"/>
-          <w:lang w:val="en-US"/>
-        </w:rPr>
-        <w:t>a</w:t>
-      </w:r>
-      <w:r>
-        <w:rPr>
-          <w:rFonts w:ascii="Calibri" w:hAnsi="Calibri" w:cs="Calibri"/>
-          <w:sz w:val="24"/>
-          <w:szCs w:val="24"/>
-          <w:lang w:val="en-US"/>
-        </w:rPr>
-        <w:t xml:space="preserve">s a rough outline of </w:t>
-      </w:r>
-      <w:r>
-        <w:rPr>
-          <w:rFonts w:ascii="Calibri" w:hAnsi="Calibri" w:cs="Calibri"/>
-          <w:sz w:val="24"/>
-          <w:szCs w:val="24"/>
-          <w:lang w:val="en-US"/>
-        </w:rPr>
-        <w:t>progression</w:t>
-      </w:r>
-      <w:r>
-        <w:rPr>
-          <w:rFonts w:ascii="Calibri" w:hAnsi="Calibri" w:cs="Calibri"/>
-          <w:sz w:val="24"/>
-          <w:szCs w:val="24"/>
-          <w:lang w:val="en-US"/>
-        </w:rPr>
-        <w:t>, to show how the system came to life.</w:t>
-      </w:r>
-    </w:p>
-    <w:p>
-      <w:pPr>
-        <w:rPr>
-          <w:rFonts w:ascii="Calibri" w:hAnsi="Calibri" w:cs="Calibri"/>
-          <w:sz w:val="24"/>
-          <w:szCs w:val="24"/>
-          <w:lang w:val="en-US"/>
-        </w:rPr>
-      </w:pPr>
-    </w:p>
-    <w:p>
-      <w:pPr>
-        <w:pStyle w:val="Heading2"/>
-        <w:rPr>
-          <w:lang w:val="en-US"/>
-        </w:rPr>
-      </w:pPr>
-      <w:bookmarkStart w:id="34" w:name="_Toc210400330"/>
-      <w:r>
-        <w:rPr>
-          <w:lang w:val="en-US"/>
-        </w:rPr>
-        <w:t>11.1 Phase one – Let the Kube-Snake loose!</w:t>
-      </w:r>
-      <w:bookmarkEnd w:id="34"/>
-    </w:p>
-    <w:p>
-      <w:pPr>
-        <w:rPr>
-          <w:rFonts w:ascii="Calibri" w:hAnsi="Calibri" w:cs="Calibri"/>
-          <w:sz w:val="24"/>
-          <w:szCs w:val="24"/>
-          <w:lang w:val="en-US"/>
-        </w:rPr>
-      </w:pPr>
-      <w:r>
-        <w:rPr>
-          <w:rFonts w:ascii="Calibri" w:hAnsi="Calibri" w:cs="Calibri"/>
-          <w:sz w:val="24"/>
-          <w:szCs w:val="24"/>
-          <w:lang w:val="en-US"/>
-        </w:rPr>
-        <w:t xml:space="preserve">Goal: Establish K3s infrastructure and CI/CD pipeline with automated </w:t>
-      </w:r>
+        <w:rPr>
+          <w:rFonts w:ascii="Calibri" w:hAnsi="Calibri" w:cs="Calibri"/>
+          <w:sz w:val="24"/>
+          <w:szCs w:val="24"/>
+          <w:lang w:val="en-US"/>
+        </w:rPr>
+      </w:pPr>
+      <w:r>
+        <w:rPr>
+          <w:rFonts w:ascii="Calibri" w:hAnsi="Calibri" w:cs="Calibri"/>
+          <w:sz w:val="24"/>
+          <w:szCs w:val="24"/>
+          <w:lang w:val="en-US"/>
+        </w:rPr>
+        <w:t>There are multiple ways of writing “versions” as I notice early on. An example from a basic Helm chart template:</w:t>
+      </w:r>
+    </w:p>
+    <w:p>
+      <w:pPr>
+        <w:shd w:val="clear" w:color="auto" w:fill="1F1F1F"/>
+        <w:spacing w:after="0" w:line="285" w:lineRule="atLeast"/>
+        <w:rPr>
+          <w:rFonts w:ascii="Consolas" w:eastAsia="Times New Roman" w:hAnsi="Consolas" w:cs="Times New Roman"/>
+          <w:color w:val="CCCCCC"/>
+          <w:kern w:val="0"/>
+          <w:sz w:val="21"/>
+          <w:szCs w:val="21"/>
+          <w:lang w:val="en-SE" w:eastAsia="en-SE"/>
+          <w14:ligatures w14:val="none"/>
+        </w:rPr>
+      </w:pPr>
       <w:proofErr w:type="spellStart"/>
-      <w:proofErr w:type="gramStart"/>
-      <w:r>
-        <w:rPr>
-          <w:rFonts w:ascii="Calibri" w:hAnsi="Calibri" w:cs="Calibri"/>
-          <w:sz w:val="24"/>
-          <w:szCs w:val="24"/>
-          <w:lang w:val="en-US"/>
+      <w:r>
+        <w:rPr>
+          <w:rFonts w:ascii="Consolas" w:eastAsia="Times New Roman" w:hAnsi="Consolas" w:cs="Times New Roman"/>
+          <w:color w:val="569CD6"/>
+          <w:kern w:val="0"/>
+          <w:sz w:val="21"/>
+          <w:szCs w:val="21"/>
+          <w:lang w:val="en-SE" w:eastAsia="en-SE"/>
+          <w14:ligatures w14:val="none"/>
+        </w:rPr>
+        <w:t>apiVersion</w:t>
+      </w:r>
+      <w:proofErr w:type="spellEnd"/>
+      <w:r>
+        <w:rPr>
+          <w:rFonts w:ascii="Consolas" w:eastAsia="Times New Roman" w:hAnsi="Consolas" w:cs="Times New Roman"/>
+          <w:color w:val="CCCCCC"/>
+          <w:kern w:val="0"/>
+          <w:sz w:val="21"/>
+          <w:szCs w:val="21"/>
+          <w:lang w:val="en-SE" w:eastAsia="en-SE"/>
+          <w14:ligatures w14:val="none"/>
+        </w:rPr>
+        <w:t xml:space="preserve">: </w:t>
+      </w:r>
+      <w:r>
+        <w:rPr>
+          <w:rFonts w:ascii="Consolas" w:eastAsia="Times New Roman" w:hAnsi="Consolas" w:cs="Times New Roman"/>
+          <w:color w:val="CE9178"/>
+          <w:kern w:val="0"/>
+          <w:sz w:val="21"/>
+          <w:szCs w:val="21"/>
+          <w:lang w:val="en-SE" w:eastAsia="en-SE"/>
+          <w14:ligatures w14:val="none"/>
+        </w:rPr>
+        <w:t>v2</w:t>
+      </w:r>
+    </w:p>
+    <w:p>
+      <w:pPr>
+        <w:shd w:val="clear" w:color="auto" w:fill="1F1F1F"/>
+        <w:spacing w:after="0" w:line="285" w:lineRule="atLeast"/>
+        <w:rPr>
+          <w:rFonts w:ascii="Consolas" w:eastAsia="Times New Roman" w:hAnsi="Consolas" w:cs="Times New Roman"/>
+          <w:color w:val="CCCCCC"/>
+          <w:kern w:val="0"/>
+          <w:sz w:val="21"/>
+          <w:szCs w:val="21"/>
+          <w:lang w:val="en-SE" w:eastAsia="en-SE"/>
+          <w14:ligatures w14:val="none"/>
+        </w:rPr>
+      </w:pPr>
+      <w:r>
+        <w:rPr>
+          <w:rFonts w:ascii="Consolas" w:eastAsia="Times New Roman" w:hAnsi="Consolas" w:cs="Times New Roman"/>
+          <w:color w:val="569CD6"/>
+          <w:kern w:val="0"/>
+          <w:sz w:val="21"/>
+          <w:szCs w:val="21"/>
+          <w:lang w:val="en-SE" w:eastAsia="en-SE"/>
+          <w14:ligatures w14:val="none"/>
+        </w:rPr>
+        <w:t>name</w:t>
+      </w:r>
+      <w:r>
+        <w:rPr>
+          <w:rFonts w:ascii="Consolas" w:eastAsia="Times New Roman" w:hAnsi="Consolas" w:cs="Times New Roman"/>
+          <w:color w:val="CCCCCC"/>
+          <w:kern w:val="0"/>
+          <w:sz w:val="21"/>
+          <w:szCs w:val="21"/>
+          <w:lang w:val="en-SE" w:eastAsia="en-SE"/>
+          <w14:ligatures w14:val="none"/>
+        </w:rPr>
+        <w:t xml:space="preserve">: </w:t>
+      </w:r>
+      <w:proofErr w:type="spellStart"/>
+      <w:r>
+        <w:rPr>
+          <w:rFonts w:ascii="Consolas" w:eastAsia="Times New Roman" w:hAnsi="Consolas" w:cs="Times New Roman"/>
+          <w:color w:val="CE9178"/>
+          <w:kern w:val="0"/>
+          <w:sz w:val="21"/>
+          <w:szCs w:val="21"/>
+          <w:lang w:val="en-SE" w:eastAsia="en-SE"/>
+          <w14:ligatures w14:val="none"/>
         </w:rPr>
         <w:t>healthcheck</w:t>
       </w:r>
       <w:proofErr w:type="spellEnd"/>
-      <w:proofErr w:type="gramEnd"/>
-      <w:r>
-        <w:rPr>
-          <w:rFonts w:ascii="Calibri" w:hAnsi="Calibri" w:cs="Calibri"/>
-          <w:sz w:val="24"/>
-          <w:szCs w:val="24"/>
-          <w:lang w:val="en-US"/>
-        </w:rPr>
-        <w:t xml:space="preserve"> deploy.</w:t>
-      </w:r>
-    </w:p>
-    <w:p>
-      <w:pPr>
-        <w:rPr>
-          <w:rFonts w:ascii="Calibri" w:hAnsi="Calibri" w:cs="Calibri"/>
-          <w:sz w:val="24"/>
-          <w:szCs w:val="24"/>
-          <w:lang w:val="en-US"/>
-        </w:rPr>
-      </w:pPr>
-    </w:p>
-    <w:p>
-      <w:pPr>
-        <w:pStyle w:val="Heading3"/>
-        <w:rPr>
-          <w:b/>
-          <w:bCs/>
-          <w:lang w:val="en-SE"/>
-        </w:rPr>
-      </w:pPr>
-      <w:bookmarkStart w:id="35" w:name="_Toc210400331"/>
-      <w:r>
-        <w:rPr>
-          <w:lang w:val="en-US"/>
-        </w:rPr>
-        <w:t>11.1</w:t>
-      </w:r>
-      <w:r>
-        <w:rPr>
-          <w:lang w:val="en-US"/>
-        </w:rPr>
-        <w:t>.1</w:t>
-      </w:r>
-      <w:r>
-        <w:rPr>
-          <w:lang w:val="en-US"/>
-        </w:rPr>
-        <w:t xml:space="preserve"> </w:t>
-      </w:r>
-      <w:r>
-        <w:rPr>
-          <w:lang w:val="en-US"/>
-        </w:rPr>
-        <w:t>P</w:t>
-      </w:r>
-      <w:r>
-        <w:rPr>
-          <w:lang w:val="en-US"/>
-        </w:rPr>
-        <w:t>hase one</w:t>
-      </w:r>
-      <w:r>
-        <w:rPr>
-          <w:lang w:val="en-US"/>
-        </w:rPr>
-        <w:t>, step one</w:t>
-      </w:r>
-      <w:r>
-        <w:rPr>
-          <w:lang w:val="en-SE"/>
-        </w:rPr>
-        <w:t> – Local Development &amp; Remote Infrastructure</w:t>
-      </w:r>
-      <w:bookmarkEnd w:id="35"/>
-    </w:p>
-    <w:p>
-      <w:pPr>
-        <w:rPr>
-          <w:rFonts w:ascii="Calibri" w:hAnsi="Calibri" w:cs="Calibri"/>
-          <w:sz w:val="24"/>
-          <w:szCs w:val="24"/>
-          <w:lang w:val="en-US"/>
-        </w:rPr>
-      </w:pPr>
-      <w:r>
-        <w:rPr>
-          <w:rFonts w:ascii="Calibri" w:hAnsi="Calibri" w:cs="Calibri"/>
-          <w:sz w:val="24"/>
-          <w:szCs w:val="24"/>
-          <w:lang w:val="en-US"/>
-        </w:rPr>
-        <w:t>Rudimentary infrastructure and a landing page:</w:t>
-      </w:r>
-    </w:p>
-    <w:p>
-      <w:pPr>
-        <w:rPr>
-          <w:rFonts w:ascii="Calibri" w:hAnsi="Calibri" w:cs="Calibri"/>
-          <w:sz w:val="24"/>
-          <w:szCs w:val="24"/>
-          <w:lang w:val="en-SE"/>
-        </w:rPr>
-      </w:pPr>
-      <w:r>
-        <w:rPr>
-          <w:rFonts w:ascii="Calibri" w:hAnsi="Calibri" w:cs="Calibri"/>
-          <w:sz w:val="24"/>
-          <w:szCs w:val="24"/>
-          <w:lang w:val="en-SE"/>
-        </w:rPr>
-        <w:t xml:space="preserve">1. </w:t>
-      </w:r>
-      <w:r>
-        <w:rPr>
-          <w:rFonts w:ascii="Calibri" w:hAnsi="Calibri" w:cs="Calibri"/>
-          <w:sz w:val="24"/>
-          <w:szCs w:val="24"/>
-          <w:lang w:val="en-SE"/>
-        </w:rPr>
-        <w:t>Project Planning &amp; Setup</w:t>
+    </w:p>
+    <w:p>
+      <w:pPr>
+        <w:shd w:val="clear" w:color="auto" w:fill="1F1F1F"/>
+        <w:spacing w:after="0" w:line="285" w:lineRule="atLeast"/>
+        <w:rPr>
+          <w:rFonts w:ascii="Consolas" w:eastAsia="Times New Roman" w:hAnsi="Consolas" w:cs="Times New Roman"/>
+          <w:color w:val="CCCCCC"/>
+          <w:kern w:val="0"/>
+          <w:sz w:val="21"/>
+          <w:szCs w:val="21"/>
+          <w:lang w:val="en-SE" w:eastAsia="en-SE"/>
+          <w14:ligatures w14:val="none"/>
+        </w:rPr>
+      </w:pPr>
+      <w:r>
+        <w:rPr>
+          <w:rFonts w:ascii="Consolas" w:eastAsia="Times New Roman" w:hAnsi="Consolas" w:cs="Times New Roman"/>
+          <w:color w:val="569CD6"/>
+          <w:kern w:val="0"/>
+          <w:sz w:val="21"/>
+          <w:szCs w:val="21"/>
+          <w:lang w:val="en-SE" w:eastAsia="en-SE"/>
+          <w14:ligatures w14:val="none"/>
+        </w:rPr>
+        <w:t>description</w:t>
+      </w:r>
+      <w:r>
+        <w:rPr>
+          <w:rFonts w:ascii="Consolas" w:eastAsia="Times New Roman" w:hAnsi="Consolas" w:cs="Times New Roman"/>
+          <w:color w:val="CCCCCC"/>
+          <w:kern w:val="0"/>
+          <w:sz w:val="21"/>
+          <w:szCs w:val="21"/>
+          <w:lang w:val="en-SE" w:eastAsia="en-SE"/>
+          <w14:ligatures w14:val="none"/>
+        </w:rPr>
+        <w:t xml:space="preserve">: </w:t>
+      </w:r>
+      <w:r>
+        <w:rPr>
+          <w:rFonts w:ascii="Consolas" w:eastAsia="Times New Roman" w:hAnsi="Consolas" w:cs="Times New Roman"/>
+          <w:color w:val="CE9178"/>
+          <w:kern w:val="0"/>
+          <w:sz w:val="21"/>
+          <w:szCs w:val="21"/>
+          <w:lang w:val="en-SE" w:eastAsia="en-SE"/>
+          <w14:ligatures w14:val="none"/>
+        </w:rPr>
+        <w:t xml:space="preserve">A Helm chart for the Kube-Snake </w:t>
+      </w:r>
+      <w:proofErr w:type="spellStart"/>
+      <w:r>
+        <w:rPr>
+          <w:rFonts w:ascii="Consolas" w:eastAsia="Times New Roman" w:hAnsi="Consolas" w:cs="Times New Roman"/>
+          <w:color w:val="CE9178"/>
+          <w:kern w:val="0"/>
+          <w:sz w:val="21"/>
+          <w:szCs w:val="21"/>
+          <w:lang w:val="en-SE" w:eastAsia="en-SE"/>
+          <w14:ligatures w14:val="none"/>
+        </w:rPr>
+        <w:t>healthcheck</w:t>
+      </w:r>
+      <w:proofErr w:type="spellEnd"/>
+      <w:r>
+        <w:rPr>
+          <w:rFonts w:ascii="Consolas" w:eastAsia="Times New Roman" w:hAnsi="Consolas" w:cs="Times New Roman"/>
+          <w:color w:val="CE9178"/>
+          <w:kern w:val="0"/>
+          <w:sz w:val="21"/>
+          <w:szCs w:val="21"/>
+          <w:lang w:val="en-SE" w:eastAsia="en-SE"/>
+          <w14:ligatures w14:val="none"/>
+        </w:rPr>
+        <w:t xml:space="preserve"> page</w:t>
+      </w:r>
+    </w:p>
+    <w:p>
+      <w:pPr>
+        <w:shd w:val="clear" w:color="auto" w:fill="1F1F1F"/>
+        <w:spacing w:after="0" w:line="285" w:lineRule="atLeast"/>
+        <w:rPr>
+          <w:rFonts w:ascii="Consolas" w:eastAsia="Times New Roman" w:hAnsi="Consolas" w:cs="Times New Roman"/>
+          <w:color w:val="CCCCCC"/>
+          <w:kern w:val="0"/>
+          <w:sz w:val="21"/>
+          <w:szCs w:val="21"/>
+          <w:lang w:val="en-SE" w:eastAsia="en-SE"/>
+          <w14:ligatures w14:val="none"/>
+        </w:rPr>
+      </w:pPr>
+      <w:r>
+        <w:rPr>
+          <w:rFonts w:ascii="Consolas" w:eastAsia="Times New Roman" w:hAnsi="Consolas" w:cs="Times New Roman"/>
+          <w:color w:val="569CD6"/>
+          <w:kern w:val="0"/>
+          <w:sz w:val="21"/>
+          <w:szCs w:val="21"/>
+          <w:lang w:val="en-SE" w:eastAsia="en-SE"/>
+          <w14:ligatures w14:val="none"/>
+        </w:rPr>
+        <w:t>type</w:t>
+      </w:r>
+      <w:r>
+        <w:rPr>
+          <w:rFonts w:ascii="Consolas" w:eastAsia="Times New Roman" w:hAnsi="Consolas" w:cs="Times New Roman"/>
+          <w:color w:val="CCCCCC"/>
+          <w:kern w:val="0"/>
+          <w:sz w:val="21"/>
+          <w:szCs w:val="21"/>
+          <w:lang w:val="en-SE" w:eastAsia="en-SE"/>
+          <w14:ligatures w14:val="none"/>
+        </w:rPr>
+        <w:t xml:space="preserve">: </w:t>
+      </w:r>
+      <w:r>
+        <w:rPr>
+          <w:rFonts w:ascii="Consolas" w:eastAsia="Times New Roman" w:hAnsi="Consolas" w:cs="Times New Roman"/>
+          <w:color w:val="CE9178"/>
+          <w:kern w:val="0"/>
+          <w:sz w:val="21"/>
+          <w:szCs w:val="21"/>
+          <w:lang w:val="en-SE" w:eastAsia="en-SE"/>
+          <w14:ligatures w14:val="none"/>
+        </w:rPr>
+        <w:t>application</w:t>
+      </w:r>
+    </w:p>
+    <w:p>
+      <w:pPr>
+        <w:shd w:val="clear" w:color="auto" w:fill="1F1F1F"/>
+        <w:spacing w:after="0" w:line="285" w:lineRule="atLeast"/>
+        <w:rPr>
+          <w:rFonts w:ascii="Consolas" w:eastAsia="Times New Roman" w:hAnsi="Consolas" w:cs="Times New Roman"/>
+          <w:color w:val="CCCCCC"/>
+          <w:kern w:val="0"/>
+          <w:sz w:val="21"/>
+          <w:szCs w:val="21"/>
+          <w:lang w:val="en-SE" w:eastAsia="en-SE"/>
+          <w14:ligatures w14:val="none"/>
+        </w:rPr>
+      </w:pPr>
+      <w:r>
+        <w:rPr>
+          <w:rFonts w:ascii="Consolas" w:eastAsia="Times New Roman" w:hAnsi="Consolas" w:cs="Times New Roman"/>
+          <w:color w:val="569CD6"/>
+          <w:kern w:val="0"/>
+          <w:sz w:val="21"/>
+          <w:szCs w:val="21"/>
+          <w:lang w:val="en-SE" w:eastAsia="en-SE"/>
+          <w14:ligatures w14:val="none"/>
+        </w:rPr>
+        <w:t>version</w:t>
+      </w:r>
+      <w:r>
+        <w:rPr>
+          <w:rFonts w:ascii="Consolas" w:eastAsia="Times New Roman" w:hAnsi="Consolas" w:cs="Times New Roman"/>
+          <w:color w:val="CCCCCC"/>
+          <w:kern w:val="0"/>
+          <w:sz w:val="21"/>
+          <w:szCs w:val="21"/>
+          <w:lang w:val="en-SE" w:eastAsia="en-SE"/>
+          <w14:ligatures w14:val="none"/>
+        </w:rPr>
+        <w:t xml:space="preserve">: </w:t>
+      </w:r>
+      <w:r>
+        <w:rPr>
+          <w:rFonts w:ascii="Consolas" w:eastAsia="Times New Roman" w:hAnsi="Consolas" w:cs="Times New Roman"/>
+          <w:color w:val="CE9178"/>
+          <w:kern w:val="0"/>
+          <w:sz w:val="21"/>
+          <w:szCs w:val="21"/>
+          <w:lang w:val="en-SE" w:eastAsia="en-SE"/>
+          <w14:ligatures w14:val="none"/>
+        </w:rPr>
+        <w:t>0.1.0</w:t>
+      </w:r>
+    </w:p>
+    <w:p>
+      <w:pPr>
+        <w:shd w:val="clear" w:color="auto" w:fill="1F1F1F"/>
+        <w:spacing w:after="0" w:line="285" w:lineRule="atLeast"/>
+        <w:rPr>
+          <w:rFonts w:ascii="Consolas" w:eastAsia="Times New Roman" w:hAnsi="Consolas" w:cs="Times New Roman"/>
+          <w:color w:val="CCCCCC"/>
+          <w:kern w:val="0"/>
+          <w:sz w:val="21"/>
+          <w:szCs w:val="21"/>
+          <w:lang w:val="en-SE" w:eastAsia="en-SE"/>
+          <w14:ligatures w14:val="none"/>
+        </w:rPr>
+      </w:pPr>
+      <w:proofErr w:type="spellStart"/>
+      <w:r>
+        <w:rPr>
+          <w:rFonts w:ascii="Consolas" w:eastAsia="Times New Roman" w:hAnsi="Consolas" w:cs="Times New Roman"/>
+          <w:color w:val="569CD6"/>
+          <w:kern w:val="0"/>
+          <w:sz w:val="21"/>
+          <w:szCs w:val="21"/>
+          <w:lang w:val="en-SE" w:eastAsia="en-SE"/>
+          <w14:ligatures w14:val="none"/>
+        </w:rPr>
+        <w:t>appVersion</w:t>
+      </w:r>
+      <w:proofErr w:type="spellEnd"/>
+      <w:r>
+        <w:rPr>
+          <w:rFonts w:ascii="Consolas" w:eastAsia="Times New Roman" w:hAnsi="Consolas" w:cs="Times New Roman"/>
+          <w:color w:val="CCCCCC"/>
+          <w:kern w:val="0"/>
+          <w:sz w:val="21"/>
+          <w:szCs w:val="21"/>
+          <w:lang w:val="en-SE" w:eastAsia="en-SE"/>
+          <w14:ligatures w14:val="none"/>
+        </w:rPr>
+        <w:t xml:space="preserve">: </w:t>
+      </w:r>
+      <w:r>
+        <w:rPr>
+          <w:rFonts w:ascii="Consolas" w:eastAsia="Times New Roman" w:hAnsi="Consolas" w:cs="Times New Roman"/>
+          <w:color w:val="CE9178"/>
+          <w:kern w:val="0"/>
+          <w:sz w:val="21"/>
+          <w:szCs w:val="21"/>
+          <w:lang w:val="en-SE" w:eastAsia="en-SE"/>
+          <w14:ligatures w14:val="none"/>
+        </w:rPr>
+        <w:t>"1.0"</w:t>
+      </w:r>
+    </w:p>
+    <w:p>
+      <w:pPr>
+        <w:rPr>
+          <w:rFonts w:ascii="Calibri" w:hAnsi="Calibri" w:cs="Calibri"/>
+          <w:sz w:val="24"/>
+          <w:szCs w:val="24"/>
+          <w:lang w:val="en-US"/>
+        </w:rPr>
+      </w:pPr>
+      <w:r>
+        <w:rPr>
+          <w:rFonts w:ascii="Calibri" w:hAnsi="Calibri" w:cs="Calibri"/>
+          <w:sz w:val="24"/>
+          <w:szCs w:val="24"/>
+          <w:lang w:val="en-US"/>
+        </w:rPr>
+        <w:br/>
+      </w:r>
+      <w:proofErr w:type="spellStart"/>
+      <w:r>
+        <w:rPr>
+          <w:rFonts w:ascii="Calibri" w:hAnsi="Calibri" w:cs="Calibri"/>
+          <w:sz w:val="24"/>
+          <w:szCs w:val="24"/>
+          <w:lang w:val="en-US"/>
+        </w:rPr>
+        <w:t>apiVersion</w:t>
+      </w:r>
+      <w:proofErr w:type="spellEnd"/>
+      <w:r>
+        <w:rPr>
+          <w:rFonts w:ascii="Calibri" w:hAnsi="Calibri" w:cs="Calibri"/>
+          <w:sz w:val="24"/>
+          <w:szCs w:val="24"/>
+          <w:lang w:val="en-US"/>
+        </w:rPr>
+        <w:t xml:space="preserve"> in this case means what Chart-format we are using: v1 is the old Helm 2-format, it is now deprecated, and v2 is the Helm 3 format which is the current standard. Yes, Helm 3 is v2, but it gets more confusing:</w:t>
+      </w:r>
+    </w:p>
+    <w:p>
+      <w:pPr>
+        <w:rPr>
+          <w:rFonts w:ascii="Calibri" w:hAnsi="Calibri" w:cs="Calibri"/>
+          <w:sz w:val="24"/>
+          <w:szCs w:val="24"/>
+          <w:lang w:val="en-US"/>
+        </w:rPr>
+      </w:pPr>
+      <w:r>
+        <w:rPr>
+          <w:rFonts w:ascii="Calibri" w:hAnsi="Calibri" w:cs="Calibri"/>
+          <w:sz w:val="24"/>
+          <w:szCs w:val="24"/>
+          <w:lang w:val="en-US"/>
+        </w:rPr>
+        <w:t>the “version” on line 5 there is our version number for the chart itself. We increment it following a standard:</w:t>
       </w:r>
     </w:p>
     <w:p>
@@ -6150,17 +6876,26 @@
           <w:rFonts w:ascii="Calibri" w:hAnsi="Calibri" w:cs="Calibri"/>
           <w:sz w:val="24"/>
           <w:szCs w:val="24"/>
-          <w:lang w:val="en-SE"/>
-        </w:rPr>
-      </w:pPr>
-      <w:r>
-        <w:rPr>
-          <w:rFonts w:ascii="Calibri" w:hAnsi="Calibri" w:cs="Calibri"/>
-          <w:sz w:val="24"/>
-          <w:szCs w:val="24"/>
-          <w:lang w:val="en-SE"/>
-        </w:rPr>
-        <w:t>Laid down the general architecture and plan for the project</w:t>
+          <w:lang w:val="en-US"/>
+        </w:rPr>
+      </w:pPr>
+      <w:r>
+        <w:rPr>
+          <w:rFonts w:ascii="Calibri" w:hAnsi="Calibri" w:cs="Calibri"/>
+          <w:sz w:val="24"/>
+          <w:szCs w:val="24"/>
+          <w:lang w:val="en-US"/>
+        </w:rPr>
+        <w:t xml:space="preserve">0.1.0 </w:t>
+      </w:r>
+      <w:r>
+        <w:rPr>
+          <w:rFonts w:ascii="Calibri" w:hAnsi="Calibri" w:cs="Calibri"/>
+          <w:sz w:val="24"/>
+          <w:szCs w:val="24"/>
+          <w:lang w:val="en-US"/>
+        </w:rPr>
+        <w:t>– Initial version</w:t>
       </w:r>
     </w:p>
     <w:p>
@@ -6174,17 +6909,26 @@
           <w:rFonts w:ascii="Calibri" w:hAnsi="Calibri" w:cs="Calibri"/>
           <w:sz w:val="24"/>
           <w:szCs w:val="24"/>
-          <w:lang w:val="en-SE"/>
-        </w:rPr>
-      </w:pPr>
-      <w:r>
-        <w:rPr>
-          <w:rFonts w:ascii="Calibri" w:hAnsi="Calibri" w:cs="Calibri"/>
-          <w:sz w:val="24"/>
-          <w:szCs w:val="24"/>
-          <w:lang w:val="en-SE"/>
-        </w:rPr>
-        <w:t>Created GitHub repository and local project structure with pre-set directories</w:t>
+          <w:lang w:val="en-US"/>
+        </w:rPr>
+      </w:pPr>
+      <w:r>
+        <w:rPr>
+          <w:rFonts w:ascii="Calibri" w:hAnsi="Calibri" w:cs="Calibri"/>
+          <w:sz w:val="24"/>
+          <w:szCs w:val="24"/>
+          <w:lang w:val="en-US"/>
+        </w:rPr>
+        <w:t xml:space="preserve">0.1.1 </w:t>
+      </w:r>
+      <w:r>
+        <w:rPr>
+          <w:rFonts w:ascii="Calibri" w:hAnsi="Calibri" w:cs="Calibri"/>
+          <w:sz w:val="24"/>
+          <w:szCs w:val="24"/>
+          <w:lang w:val="en-US"/>
+        </w:rPr>
+        <w:t>– Bug fix</w:t>
       </w:r>
     </w:p>
     <w:p>
@@ -6198,6 +6942,762 @@
           <w:rFonts w:ascii="Calibri" w:hAnsi="Calibri" w:cs="Calibri"/>
           <w:sz w:val="24"/>
           <w:szCs w:val="24"/>
+          <w:lang w:val="en-US"/>
+        </w:rPr>
+      </w:pPr>
+      <w:r>
+        <w:rPr>
+          <w:rFonts w:ascii="Calibri" w:hAnsi="Calibri" w:cs="Calibri"/>
+          <w:sz w:val="24"/>
+          <w:szCs w:val="24"/>
+          <w:lang w:val="en-US"/>
+        </w:rPr>
+        <w:t>0.2.0 – New feature added</w:t>
+      </w:r>
+    </w:p>
+    <w:p>
+      <w:pPr>
+        <w:pStyle w:val="ListParagraph"/>
+        <w:numPr>
+          <w:ilvl w:val="0"/>
+          <w:numId w:val="7"/>
+        </w:numPr>
+        <w:rPr>
+          <w:rFonts w:ascii="Calibri" w:hAnsi="Calibri" w:cs="Calibri"/>
+          <w:sz w:val="24"/>
+          <w:szCs w:val="24"/>
+          <w:lang w:val="en-US"/>
+        </w:rPr>
+      </w:pPr>
+      <w:r>
+        <w:rPr>
+          <w:rFonts w:ascii="Calibri" w:hAnsi="Calibri" w:cs="Calibri"/>
+          <w:sz w:val="24"/>
+          <w:szCs w:val="24"/>
+          <w:lang w:val="en-US"/>
+        </w:rPr>
+        <w:t xml:space="preserve">1.0.0 </w:t>
+      </w:r>
+      <w:r>
+        <w:rPr>
+          <w:rFonts w:ascii="Calibri" w:hAnsi="Calibri" w:cs="Calibri"/>
+          <w:sz w:val="24"/>
+          <w:szCs w:val="24"/>
+          <w:lang w:val="en-US"/>
+        </w:rPr>
+        <w:t>– First stable release</w:t>
+      </w:r>
+    </w:p>
+    <w:p>
+      <w:pPr>
+        <w:rPr>
+          <w:rFonts w:ascii="Calibri" w:hAnsi="Calibri" w:cs="Calibri"/>
+          <w:sz w:val="24"/>
+          <w:szCs w:val="24"/>
+          <w:lang w:val="en-US"/>
+        </w:rPr>
+      </w:pPr>
+      <w:r>
+        <w:rPr>
+          <w:rFonts w:ascii="Calibri" w:hAnsi="Calibri" w:cs="Calibri"/>
+          <w:sz w:val="24"/>
+          <w:szCs w:val="24"/>
+          <w:lang w:val="en-US"/>
+        </w:rPr>
+        <w:lastRenderedPageBreak/>
+        <w:t xml:space="preserve">We </w:t>
+      </w:r>
+      <w:r>
+        <w:rPr>
+          <w:rFonts w:ascii="Calibri" w:hAnsi="Calibri" w:cs="Calibri"/>
+          <w:sz w:val="24"/>
+          <w:szCs w:val="24"/>
+          <w:lang w:val="en-US"/>
+        </w:rPr>
+        <w:t>must</w:t>
+      </w:r>
+      <w:r>
+        <w:rPr>
+          <w:rFonts w:ascii="Calibri" w:hAnsi="Calibri" w:cs="Calibri"/>
+          <w:sz w:val="24"/>
+          <w:szCs w:val="24"/>
+          <w:lang w:val="en-US"/>
+        </w:rPr>
+        <w:t xml:space="preserve"> follow this semantic versioning (major – minor – patch).</w:t>
+      </w:r>
+    </w:p>
+    <w:p>
+      <w:pPr>
+        <w:rPr>
+          <w:rFonts w:ascii="Calibri" w:hAnsi="Calibri" w:cs="Calibri"/>
+          <w:sz w:val="24"/>
+          <w:szCs w:val="24"/>
+          <w:lang w:val="en-US"/>
+        </w:rPr>
+      </w:pPr>
+      <w:r>
+        <w:rPr>
+          <w:rFonts w:ascii="Calibri" w:hAnsi="Calibri" w:cs="Calibri"/>
+          <w:sz w:val="24"/>
+          <w:szCs w:val="24"/>
+          <w:lang w:val="en-US"/>
+        </w:rPr>
+        <w:t>Then we also have the “</w:t>
+      </w:r>
+      <w:proofErr w:type="spellStart"/>
+      <w:r>
+        <w:rPr>
+          <w:rFonts w:ascii="Calibri" w:hAnsi="Calibri" w:cs="Calibri"/>
+          <w:sz w:val="24"/>
+          <w:szCs w:val="24"/>
+          <w:lang w:val="en-US"/>
+        </w:rPr>
+        <w:t>api</w:t>
+      </w:r>
+      <w:proofErr w:type="spellEnd"/>
+      <w:r>
+        <w:rPr>
+          <w:rFonts w:ascii="Calibri" w:hAnsi="Calibri" w:cs="Calibri"/>
+          <w:sz w:val="24"/>
+          <w:szCs w:val="24"/>
+          <w:lang w:val="en-US"/>
+        </w:rPr>
+        <w:t>-version” in the Kubernetes manifests itself, for example apps/v1. This tells Kubernetes which API version to use for the specific resource type. Kubernetes has different APIs that evolve over time:</w:t>
+      </w:r>
+    </w:p>
+    <w:p>
+      <w:pPr>
+        <w:pStyle w:val="ListParagraph"/>
+        <w:numPr>
+          <w:ilvl w:val="0"/>
+          <w:numId w:val="37"/>
+        </w:numPr>
+        <w:rPr>
+          <w:rFonts w:ascii="Calibri" w:hAnsi="Calibri" w:cs="Calibri"/>
+          <w:sz w:val="24"/>
+          <w:szCs w:val="24"/>
+          <w:lang w:val="en-US"/>
+        </w:rPr>
+      </w:pPr>
+      <w:r>
+        <w:rPr>
+          <w:rFonts w:ascii="Calibri" w:hAnsi="Calibri" w:cs="Calibri"/>
+          <w:sz w:val="24"/>
+          <w:szCs w:val="24"/>
+          <w:lang w:val="en-US"/>
+        </w:rPr>
+        <w:t xml:space="preserve">apps/v1 – Stable API for Deployments, </w:t>
+      </w:r>
+      <w:proofErr w:type="spellStart"/>
+      <w:r>
+        <w:rPr>
+          <w:rFonts w:ascii="Calibri" w:hAnsi="Calibri" w:cs="Calibri"/>
+          <w:sz w:val="24"/>
+          <w:szCs w:val="24"/>
+          <w:lang w:val="en-US"/>
+        </w:rPr>
+        <w:t>StatefulSets</w:t>
+      </w:r>
+      <w:proofErr w:type="spellEnd"/>
+      <w:r>
+        <w:rPr>
+          <w:rFonts w:ascii="Calibri" w:hAnsi="Calibri" w:cs="Calibri"/>
+          <w:sz w:val="24"/>
+          <w:szCs w:val="24"/>
+          <w:lang w:val="en-US"/>
+        </w:rPr>
+        <w:t xml:space="preserve">, </w:t>
+      </w:r>
+      <w:proofErr w:type="spellStart"/>
+      <w:r>
+        <w:rPr>
+          <w:rFonts w:ascii="Calibri" w:hAnsi="Calibri" w:cs="Calibri"/>
+          <w:sz w:val="24"/>
+          <w:szCs w:val="24"/>
+          <w:lang w:val="en-US"/>
+        </w:rPr>
+        <w:t>DaemonSets</w:t>
+      </w:r>
+      <w:proofErr w:type="spellEnd"/>
+    </w:p>
+    <w:p>
+      <w:pPr>
+        <w:pStyle w:val="ListParagraph"/>
+        <w:numPr>
+          <w:ilvl w:val="0"/>
+          <w:numId w:val="37"/>
+        </w:numPr>
+        <w:rPr>
+          <w:rFonts w:ascii="Calibri" w:hAnsi="Calibri" w:cs="Calibri"/>
+          <w:sz w:val="24"/>
+          <w:szCs w:val="24"/>
+          <w:lang w:val="en-US"/>
+        </w:rPr>
+      </w:pPr>
+      <w:r>
+        <w:rPr>
+          <w:rFonts w:ascii="Calibri" w:hAnsi="Calibri" w:cs="Calibri"/>
+          <w:sz w:val="24"/>
+          <w:szCs w:val="24"/>
+          <w:lang w:val="en-US"/>
+        </w:rPr>
+        <w:t xml:space="preserve">v1 – Core API for Pods, Services, </w:t>
+      </w:r>
+      <w:proofErr w:type="spellStart"/>
+      <w:r>
+        <w:rPr>
+          <w:rFonts w:ascii="Calibri" w:hAnsi="Calibri" w:cs="Calibri"/>
+          <w:sz w:val="24"/>
+          <w:szCs w:val="24"/>
+          <w:lang w:val="en-US"/>
+        </w:rPr>
+        <w:t>ConfigMaps</w:t>
+      </w:r>
+      <w:proofErr w:type="spellEnd"/>
+    </w:p>
+    <w:p>
+      <w:pPr>
+        <w:pStyle w:val="ListParagraph"/>
+        <w:numPr>
+          <w:ilvl w:val="0"/>
+          <w:numId w:val="37"/>
+        </w:numPr>
+        <w:rPr>
+          <w:rFonts w:ascii="Calibri" w:hAnsi="Calibri" w:cs="Calibri"/>
+          <w:sz w:val="24"/>
+          <w:szCs w:val="24"/>
+          <w:lang w:val="en-US"/>
+        </w:rPr>
+      </w:pPr>
+      <w:r>
+        <w:rPr>
+          <w:rFonts w:ascii="Calibri" w:hAnsi="Calibri" w:cs="Calibri"/>
+          <w:sz w:val="24"/>
+          <w:szCs w:val="24"/>
+          <w:lang w:val="en-US"/>
+        </w:rPr>
+        <w:t>batch/v1 – For Jobs, Cronjobs</w:t>
+      </w:r>
+    </w:p>
+    <w:p>
+      <w:pPr>
+        <w:rPr>
+          <w:rFonts w:ascii="Calibri" w:hAnsi="Calibri" w:cs="Calibri"/>
+          <w:sz w:val="24"/>
+          <w:szCs w:val="24"/>
+          <w:lang w:val="en-US"/>
+        </w:rPr>
+      </w:pPr>
+      <w:r>
+        <w:rPr>
+          <w:rFonts w:ascii="Calibri" w:hAnsi="Calibri" w:cs="Calibri"/>
+          <w:sz w:val="24"/>
+          <w:szCs w:val="24"/>
+          <w:lang w:val="en-US"/>
+        </w:rPr>
+        <w:t xml:space="preserve">Not the very least confusing and easy to mix </w:t>
+      </w:r>
+      <w:proofErr w:type="gramStart"/>
+      <w:r>
+        <w:rPr>
+          <w:rFonts w:ascii="Calibri" w:hAnsi="Calibri" w:cs="Calibri"/>
+          <w:sz w:val="24"/>
+          <w:szCs w:val="24"/>
+          <w:lang w:val="en-US"/>
+        </w:rPr>
+        <w:t>up..</w:t>
+      </w:r>
+      <w:proofErr w:type="gramEnd"/>
+      <w:r>
+        <w:rPr>
+          <w:rFonts w:ascii="Calibri" w:hAnsi="Calibri" w:cs="Calibri"/>
+          <w:sz w:val="24"/>
+          <w:szCs w:val="24"/>
+          <w:lang w:val="en-US"/>
+        </w:rPr>
+        <w:t xml:space="preserve"> </w:t>
+      </w:r>
+      <w:proofErr w:type="gramStart"/>
+      <w:r>
+        <w:rPr>
+          <w:rFonts w:ascii="Calibri" w:hAnsi="Calibri" w:cs="Calibri"/>
+          <w:sz w:val="24"/>
+          <w:szCs w:val="24"/>
+          <w:lang w:val="en-US"/>
+        </w:rPr>
+        <w:t>:</w:t>
+      </w:r>
+      <w:proofErr w:type="spellStart"/>
+      <w:r>
+        <w:rPr>
+          <w:rFonts w:ascii="Calibri" w:hAnsi="Calibri" w:cs="Calibri"/>
+          <w:sz w:val="24"/>
+          <w:szCs w:val="24"/>
+          <w:lang w:val="en-US"/>
+        </w:rPr>
+        <w:t>rolleyes</w:t>
+      </w:r>
+      <w:proofErr w:type="spellEnd"/>
+      <w:proofErr w:type="gramEnd"/>
+      <w:r>
+        <w:rPr>
+          <w:rFonts w:ascii="Calibri" w:hAnsi="Calibri" w:cs="Calibri"/>
+          <w:sz w:val="24"/>
+          <w:szCs w:val="24"/>
+          <w:lang w:val="en-US"/>
+        </w:rPr>
+        <w:t>: but important lesson!</w:t>
+      </w:r>
+    </w:p>
+    <w:p>
+      <w:pPr>
+        <w:rPr>
+          <w:rFonts w:ascii="Calibri" w:hAnsi="Calibri" w:cs="Calibri"/>
+          <w:sz w:val="24"/>
+          <w:szCs w:val="24"/>
+          <w:lang w:val="en-US"/>
+        </w:rPr>
+      </w:pPr>
+    </w:p>
+    <w:p>
+      <w:pPr>
+        <w:rPr>
+          <w:rFonts w:ascii="Calibri" w:hAnsi="Calibri" w:cs="Calibri"/>
+          <w:sz w:val="24"/>
+          <w:szCs w:val="24"/>
+          <w:lang w:val="en-US"/>
+        </w:rPr>
+      </w:pPr>
+    </w:p>
+    <w:p>
+      <w:pPr>
+        <w:pStyle w:val="Heading2"/>
+        <w:rPr>
+          <w:lang w:val="en-US"/>
+        </w:rPr>
+      </w:pPr>
+      <w:bookmarkStart w:id="31" w:name="_Toc210400327"/>
+      <w:r>
+        <w:rPr>
+          <w:lang w:val="en-US"/>
+        </w:rPr>
+        <w:t xml:space="preserve">10.2 </w:t>
+      </w:r>
+      <w:r>
+        <w:rPr>
+          <w:lang w:val="en-US"/>
+        </w:rPr>
+        <w:t>Number two</w:t>
+      </w:r>
+      <w:bookmarkEnd w:id="31"/>
+    </w:p>
+    <w:p>
+      <w:pPr>
+        <w:rPr>
+          <w:rFonts w:ascii="Calibri" w:hAnsi="Calibri" w:cs="Calibri"/>
+          <w:sz w:val="24"/>
+          <w:szCs w:val="24"/>
+        </w:rPr>
+      </w:pPr>
+      <w:r>
+        <w:rPr>
+          <w:rFonts w:ascii="Calibri" w:hAnsi="Calibri" w:cs="Calibri"/>
+          <w:sz w:val="24"/>
+          <w:szCs w:val="24"/>
+        </w:rPr>
+        <w:t>Wow</w:t>
+      </w:r>
+    </w:p>
+    <w:p>
+      <w:pPr>
+        <w:pStyle w:val="Heading2"/>
+        <w:rPr>
+          <w:lang w:val="en-US"/>
+        </w:rPr>
+      </w:pPr>
+      <w:bookmarkStart w:id="32" w:name="_Toc210400328"/>
+      <w:r>
+        <w:rPr>
+          <w:lang w:val="en-US"/>
+        </w:rPr>
+        <w:t>10.</w:t>
+      </w:r>
+      <w:r>
+        <w:rPr>
+          <w:lang w:val="en-US"/>
+        </w:rPr>
+        <w:t>3 Number three</w:t>
+      </w:r>
+      <w:bookmarkEnd w:id="32"/>
+    </w:p>
+    <w:p>
+      <w:pPr>
+        <w:rPr>
+          <w:rFonts w:ascii="Calibri" w:hAnsi="Calibri" w:cs="Calibri"/>
+          <w:sz w:val="24"/>
+          <w:szCs w:val="24"/>
+          <w:lang w:val="en-US"/>
+        </w:rPr>
+      </w:pPr>
+      <w:proofErr w:type="spellStart"/>
+      <w:r>
+        <w:rPr>
+          <w:rFonts w:ascii="Calibri" w:hAnsi="Calibri" w:cs="Calibri"/>
+          <w:sz w:val="24"/>
+          <w:szCs w:val="24"/>
+          <w:lang w:val="en-US"/>
+        </w:rPr>
+        <w:t>Wowowow</w:t>
+      </w:r>
+      <w:proofErr w:type="spellEnd"/>
+    </w:p>
+    <w:p>
+      <w:pPr>
+        <w:pStyle w:val="Heading1"/>
+        <w:rPr>
+          <w:lang w:val="en-US"/>
+        </w:rPr>
+      </w:pPr>
+      <w:bookmarkStart w:id="33" w:name="_Toc210400329"/>
+      <w:r>
+        <w:rPr>
+          <w:lang w:val="en-US"/>
+        </w:rPr>
+        <w:t>11</w:t>
+      </w:r>
+      <w:r>
+        <w:rPr>
+          <w:lang w:val="en-US"/>
+        </w:rPr>
+        <w:t xml:space="preserve">. </w:t>
+      </w:r>
+      <w:r>
+        <w:rPr>
+          <w:lang w:val="en-US"/>
+        </w:rPr>
+        <w:t>Build timeline</w:t>
+      </w:r>
+      <w:bookmarkEnd w:id="33"/>
+    </w:p>
+    <w:p>
+      <w:pPr>
+        <w:rPr>
+          <w:rFonts w:ascii="Calibri" w:hAnsi="Calibri" w:cs="Calibri"/>
+          <w:sz w:val="24"/>
+          <w:szCs w:val="24"/>
+          <w:lang w:val="en-US"/>
+        </w:rPr>
+      </w:pPr>
+      <w:r>
+        <w:rPr>
+          <w:rFonts w:ascii="Calibri" w:hAnsi="Calibri" w:cs="Calibri"/>
+          <w:sz w:val="24"/>
+          <w:szCs w:val="24"/>
+          <w:lang w:val="en-US"/>
+        </w:rPr>
+        <w:t xml:space="preserve">The GitHub repository will provide a more detailed history, </w:t>
+      </w:r>
+      <w:r>
+        <w:rPr>
+          <w:rFonts w:ascii="Calibri" w:hAnsi="Calibri" w:cs="Calibri"/>
+          <w:sz w:val="24"/>
+          <w:szCs w:val="24"/>
+          <w:lang w:val="en-US"/>
+        </w:rPr>
+        <w:t>which I also outline more specifically in modules in the markdown-documents inside the project (/docs/phase_&lt;phase-number&gt;). B</w:t>
+      </w:r>
+      <w:r>
+        <w:rPr>
+          <w:rFonts w:ascii="Calibri" w:hAnsi="Calibri" w:cs="Calibri"/>
+          <w:sz w:val="24"/>
+          <w:szCs w:val="24"/>
+          <w:lang w:val="en-US"/>
+        </w:rPr>
+        <w:t>ut this</w:t>
+      </w:r>
+      <w:r>
+        <w:rPr>
+          <w:rFonts w:ascii="Calibri" w:hAnsi="Calibri" w:cs="Calibri"/>
+          <w:sz w:val="24"/>
+          <w:szCs w:val="24"/>
+          <w:lang w:val="en-US"/>
+        </w:rPr>
+        <w:t xml:space="preserve"> serves</w:t>
+      </w:r>
+      <w:r>
+        <w:rPr>
+          <w:rFonts w:ascii="Calibri" w:hAnsi="Calibri" w:cs="Calibri"/>
+          <w:sz w:val="24"/>
+          <w:szCs w:val="24"/>
+          <w:lang w:val="en-US"/>
+        </w:rPr>
+        <w:t xml:space="preserve"> </w:t>
+      </w:r>
+      <w:r>
+        <w:rPr>
+          <w:rFonts w:ascii="Calibri" w:hAnsi="Calibri" w:cs="Calibri"/>
+          <w:sz w:val="24"/>
+          <w:szCs w:val="24"/>
+          <w:lang w:val="en-US"/>
+        </w:rPr>
+        <w:t>a</w:t>
+      </w:r>
+      <w:r>
+        <w:rPr>
+          <w:rFonts w:ascii="Calibri" w:hAnsi="Calibri" w:cs="Calibri"/>
+          <w:sz w:val="24"/>
+          <w:szCs w:val="24"/>
+          <w:lang w:val="en-US"/>
+        </w:rPr>
+        <w:t xml:space="preserve">s a rough outline of </w:t>
+      </w:r>
+      <w:r>
+        <w:rPr>
+          <w:rFonts w:ascii="Calibri" w:hAnsi="Calibri" w:cs="Calibri"/>
+          <w:sz w:val="24"/>
+          <w:szCs w:val="24"/>
+          <w:lang w:val="en-US"/>
+        </w:rPr>
+        <w:t>progression</w:t>
+      </w:r>
+      <w:r>
+        <w:rPr>
+          <w:rFonts w:ascii="Calibri" w:hAnsi="Calibri" w:cs="Calibri"/>
+          <w:sz w:val="24"/>
+          <w:szCs w:val="24"/>
+          <w:lang w:val="en-US"/>
+        </w:rPr>
+        <w:t>, to show how the system came to life.</w:t>
+      </w:r>
+    </w:p>
+    <w:p>
+      <w:pPr>
+        <w:rPr>
+          <w:rFonts w:ascii="Calibri" w:hAnsi="Calibri" w:cs="Calibri"/>
+          <w:sz w:val="24"/>
+          <w:szCs w:val="24"/>
+          <w:lang w:val="en-US"/>
+        </w:rPr>
+      </w:pPr>
+    </w:p>
+    <w:p>
+      <w:pPr>
+        <w:pStyle w:val="Heading2"/>
+        <w:rPr>
+          <w:lang w:val="en-US"/>
+        </w:rPr>
+      </w:pPr>
+      <w:bookmarkStart w:id="34" w:name="_Toc210400330"/>
+      <w:r>
+        <w:rPr>
+          <w:lang w:val="en-US"/>
+        </w:rPr>
+        <w:t>11.1 Phase one – Let the Kube-Snake loose!</w:t>
+      </w:r>
+      <w:bookmarkEnd w:id="34"/>
+    </w:p>
+    <w:p>
+      <w:pPr>
+        <w:rPr>
+          <w:rFonts w:ascii="Calibri" w:hAnsi="Calibri" w:cs="Calibri"/>
+          <w:sz w:val="24"/>
+          <w:szCs w:val="24"/>
+          <w:lang w:val="en-US"/>
+        </w:rPr>
+      </w:pPr>
+      <w:r>
+        <w:rPr>
+          <w:rFonts w:ascii="Calibri" w:hAnsi="Calibri" w:cs="Calibri"/>
+          <w:sz w:val="24"/>
+          <w:szCs w:val="24"/>
+          <w:lang w:val="en-US"/>
+        </w:rPr>
+        <w:t xml:space="preserve">Goal: Establish K3s infrastructure and CI/CD pipeline with automated </w:t>
+      </w:r>
+      <w:proofErr w:type="spellStart"/>
+      <w:proofErr w:type="gramStart"/>
+      <w:r>
+        <w:rPr>
+          <w:rFonts w:ascii="Calibri" w:hAnsi="Calibri" w:cs="Calibri"/>
+          <w:sz w:val="24"/>
+          <w:szCs w:val="24"/>
+          <w:lang w:val="en-US"/>
+        </w:rPr>
+        <w:t>healthcheck</w:t>
+      </w:r>
+      <w:proofErr w:type="spellEnd"/>
+      <w:proofErr w:type="gramEnd"/>
+      <w:r>
+        <w:rPr>
+          <w:rFonts w:ascii="Calibri" w:hAnsi="Calibri" w:cs="Calibri"/>
+          <w:sz w:val="24"/>
+          <w:szCs w:val="24"/>
+          <w:lang w:val="en-US"/>
+        </w:rPr>
+        <w:t xml:space="preserve"> deploy.</w:t>
+      </w:r>
+    </w:p>
+    <w:p>
+      <w:pPr>
+        <w:rPr>
+          <w:rFonts w:ascii="Calibri" w:hAnsi="Calibri" w:cs="Calibri"/>
+          <w:sz w:val="24"/>
+          <w:szCs w:val="24"/>
+          <w:lang w:val="en-US"/>
+        </w:rPr>
+      </w:pPr>
+    </w:p>
+    <w:p>
+      <w:pPr>
+        <w:pStyle w:val="Heading3"/>
+        <w:rPr>
+          <w:b/>
+          <w:bCs/>
+          <w:lang w:val="en-SE"/>
+        </w:rPr>
+      </w:pPr>
+      <w:bookmarkStart w:id="35" w:name="_Toc210400331"/>
+      <w:r>
+        <w:rPr>
+          <w:lang w:val="en-US"/>
+        </w:rPr>
+        <w:t>11.1</w:t>
+      </w:r>
+      <w:r>
+        <w:rPr>
+          <w:lang w:val="en-US"/>
+        </w:rPr>
+        <w:t>.1</w:t>
+      </w:r>
+      <w:r>
+        <w:rPr>
+          <w:lang w:val="en-US"/>
+        </w:rPr>
+        <w:t xml:space="preserve"> </w:t>
+      </w:r>
+      <w:r>
+        <w:rPr>
+          <w:lang w:val="en-US"/>
+        </w:rPr>
+        <w:t>P</w:t>
+      </w:r>
+      <w:r>
+        <w:rPr>
+          <w:lang w:val="en-US"/>
+        </w:rPr>
+        <w:t>hase one</w:t>
+      </w:r>
+      <w:r>
+        <w:rPr>
+          <w:lang w:val="en-US"/>
+        </w:rPr>
+        <w:t>, step one</w:t>
+      </w:r>
+      <w:r>
+        <w:rPr>
+          <w:lang w:val="en-SE"/>
+        </w:rPr>
+        <w:t> – Local Development &amp; Remote Infrastructure</w:t>
+      </w:r>
+      <w:bookmarkEnd w:id="35"/>
+    </w:p>
+    <w:p>
+      <w:pPr>
+        <w:rPr>
+          <w:rFonts w:ascii="Calibri" w:hAnsi="Calibri" w:cs="Calibri"/>
+          <w:sz w:val="24"/>
+          <w:szCs w:val="24"/>
+          <w:lang w:val="en-US"/>
+        </w:rPr>
+      </w:pPr>
+      <w:r>
+        <w:rPr>
+          <w:rFonts w:ascii="Calibri" w:hAnsi="Calibri" w:cs="Calibri"/>
+          <w:sz w:val="24"/>
+          <w:szCs w:val="24"/>
+          <w:lang w:val="en-US"/>
+        </w:rPr>
+        <w:t>Rudimentary infrastructure and a landing page:</w:t>
+      </w:r>
+    </w:p>
+    <w:p>
+      <w:pPr>
+        <w:rPr>
+          <w:rFonts w:ascii="Calibri" w:hAnsi="Calibri" w:cs="Calibri"/>
+          <w:sz w:val="24"/>
+          <w:szCs w:val="24"/>
+          <w:lang w:val="en-SE"/>
+        </w:rPr>
+      </w:pPr>
+      <w:r>
+        <w:rPr>
+          <w:rFonts w:ascii="Calibri" w:hAnsi="Calibri" w:cs="Calibri"/>
+          <w:sz w:val="24"/>
+          <w:szCs w:val="24"/>
+          <w:lang w:val="en-SE"/>
+        </w:rPr>
+        <w:t>1. Project Planning &amp; Setup</w:t>
+      </w:r>
+    </w:p>
+    <w:p>
+      <w:pPr>
+        <w:pStyle w:val="ListParagraph"/>
+        <w:numPr>
+          <w:ilvl w:val="0"/>
+          <w:numId w:val="7"/>
+        </w:numPr>
+        <w:rPr>
+          <w:rFonts w:ascii="Calibri" w:hAnsi="Calibri" w:cs="Calibri"/>
+          <w:sz w:val="24"/>
+          <w:szCs w:val="24"/>
+          <w:lang w:val="en-SE"/>
+        </w:rPr>
+      </w:pPr>
+      <w:r>
+        <w:rPr>
+          <w:rFonts w:ascii="Calibri" w:hAnsi="Calibri" w:cs="Calibri"/>
+          <w:sz w:val="24"/>
+          <w:szCs w:val="24"/>
+          <w:lang w:val="en-SE"/>
+        </w:rPr>
+        <w:t>Laid down the general architecture and plan for the project</w:t>
+      </w:r>
+    </w:p>
+    <w:p>
+      <w:pPr>
+        <w:pStyle w:val="ListParagraph"/>
+        <w:numPr>
+          <w:ilvl w:val="0"/>
+          <w:numId w:val="7"/>
+        </w:numPr>
+        <w:rPr>
+          <w:rFonts w:ascii="Calibri" w:hAnsi="Calibri" w:cs="Calibri"/>
+          <w:sz w:val="24"/>
+          <w:szCs w:val="24"/>
+          <w:lang w:val="en-SE"/>
+        </w:rPr>
+      </w:pPr>
+      <w:r>
+        <w:rPr>
+          <w:rFonts w:ascii="Calibri" w:hAnsi="Calibri" w:cs="Calibri"/>
+          <w:sz w:val="24"/>
+          <w:szCs w:val="24"/>
+          <w:lang w:val="en-SE"/>
+        </w:rPr>
+        <w:t>Created GitHub repository and local project structure with pre-set directories</w:t>
+      </w:r>
+    </w:p>
+    <w:p>
+      <w:pPr>
+        <w:pStyle w:val="ListParagraph"/>
+        <w:numPr>
+          <w:ilvl w:val="0"/>
+          <w:numId w:val="7"/>
+        </w:numPr>
+        <w:rPr>
+          <w:rFonts w:ascii="Calibri" w:hAnsi="Calibri" w:cs="Calibri"/>
+          <w:sz w:val="24"/>
+          <w:szCs w:val="24"/>
           <w:lang w:val="en-SE"/>
         </w:rPr>
       </w:pPr>
@@ -6245,16 +7745,7 @@
           <w:szCs w:val="24"/>
           <w:lang w:val="en-SE"/>
         </w:rPr>
-        <w:t xml:space="preserve">2. </w:t>
-      </w:r>
-      <w:r>
-        <w:rPr>
-          <w:rFonts w:ascii="Calibri" w:hAnsi="Calibri" w:cs="Calibri"/>
-          <w:sz w:val="24"/>
-          <w:szCs w:val="24"/>
-          <w:lang w:val="en-SE"/>
-        </w:rPr>
-        <w:t>Local K3s Testing (Docker Desktop)</w:t>
+        <w:t>2. Local K3s Testing (Docker Desktop)</w:t>
       </w:r>
     </w:p>
     <w:p>
@@ -6357,6 +7848,7 @@
           <w:szCs w:val="24"/>
           <w:lang w:val="en-SE"/>
         </w:rPr>
+        <w:lastRenderedPageBreak/>
         <w:t>T</w:t>
       </w:r>
       <w:r>
@@ -6405,16 +7897,7 @@
           <w:szCs w:val="24"/>
           <w:lang w:val="en-SE"/>
         </w:rPr>
-        <w:t xml:space="preserve">3. </w:t>
-      </w:r>
-      <w:r>
-        <w:rPr>
-          <w:rFonts w:ascii="Calibri" w:hAnsi="Calibri" w:cs="Calibri"/>
-          <w:sz w:val="24"/>
-          <w:szCs w:val="24"/>
-          <w:lang w:val="en-SE"/>
-        </w:rPr>
-        <w:t>Remote Infrastructure Preparation (Hetzner VM)</w:t>
+        <w:t>3. Remote Infrastructure Preparation (Hetzner VM)</w:t>
       </w:r>
     </w:p>
     <w:p>
@@ -6647,16 +8130,7 @@
           <w:szCs w:val="24"/>
           <w:lang w:val="en-SE"/>
         </w:rPr>
-        <w:t xml:space="preserve">4. </w:t>
-      </w:r>
-      <w:r>
-        <w:rPr>
-          <w:rFonts w:ascii="Calibri" w:hAnsi="Calibri" w:cs="Calibri"/>
-          <w:sz w:val="24"/>
-          <w:szCs w:val="24"/>
-          <w:lang w:val="en-SE"/>
-        </w:rPr>
-        <w:t xml:space="preserve">Deploy </w:t>
+        <w:t xml:space="preserve">4. Deploy </w:t>
       </w:r>
       <w:proofErr w:type="spellStart"/>
       <w:r>
@@ -6803,16 +8277,7 @@
           <w:szCs w:val="24"/>
           <w:lang w:val="en-SE"/>
         </w:rPr>
-        <w:t xml:space="preserve">5. </w:t>
-      </w:r>
-      <w:r>
-        <w:rPr>
-          <w:rFonts w:ascii="Calibri" w:hAnsi="Calibri" w:cs="Calibri"/>
-          <w:sz w:val="24"/>
-          <w:szCs w:val="24"/>
-          <w:lang w:val="en-SE"/>
-        </w:rPr>
-        <w:t>External Access Configuration</w:t>
+        <w:t>5. External Access Configuration</w:t>
       </w:r>
     </w:p>
     <w:p>
@@ -6904,7 +8369,6 @@
           <w:szCs w:val="24"/>
           <w:lang w:val="en-SE"/>
         </w:rPr>
-        <w:lastRenderedPageBreak/>
         <w:t>V</w:t>
       </w:r>
       <w:r>
@@ -7692,6 +9156,7 @@
           <w:szCs w:val="24"/>
           <w:lang w:val="en-SE"/>
         </w:rPr>
+        <w:lastRenderedPageBreak/>
         <w:t>Fixed image caching issue: added </w:t>
       </w:r>
       <w:proofErr w:type="spellStart"/>
@@ -8128,7 +9593,6 @@
           <w:szCs w:val="24"/>
           <w:lang w:val="en-US"/>
         </w:rPr>
-        <w:lastRenderedPageBreak/>
         <w:t>First</w:t>
       </w:r>
     </w:p>
@@ -8178,31 +9642,7 @@
         <w:rPr>
           <w:lang w:val="en-US"/>
         </w:rPr>
-        <w:t>11.2.</w:t>
-      </w:r>
-      <w:r>
-        <w:rPr>
-          <w:lang w:val="en-US"/>
-        </w:rPr>
-        <w:t>2</w:t>
-      </w:r>
-      <w:r>
-        <w:rPr>
-          <w:lang w:val="en-US"/>
-        </w:rPr>
-        <w:t xml:space="preserve"> Phase two, step</w:t>
-      </w:r>
-      <w:r>
-        <w:rPr>
-          <w:lang w:val="en-US"/>
-        </w:rPr>
-        <w:t xml:space="preserve"> two</w:t>
-      </w:r>
-      <w:r>
-        <w:rPr>
-          <w:lang w:val="en-US"/>
-        </w:rPr>
-        <w:t xml:space="preserve"> – </w:t>
+        <w:t xml:space="preserve">11.2.2 Phase two, step two – </w:t>
       </w:r>
       <w:proofErr w:type="spellStart"/>
       <w:r>
@@ -8331,31 +9771,7 @@
         <w:rPr>
           <w:lang w:val="en-US"/>
         </w:rPr>
-        <w:t>11.2.</w:t>
-      </w:r>
-      <w:r>
-        <w:rPr>
-          <w:lang w:val="en-US"/>
-        </w:rPr>
-        <w:t>3</w:t>
-      </w:r>
-      <w:r>
-        <w:rPr>
-          <w:lang w:val="en-US"/>
-        </w:rPr>
-        <w:t xml:space="preserve"> Phase two, step t</w:t>
-      </w:r>
-      <w:r>
-        <w:rPr>
-          <w:lang w:val="en-US"/>
-        </w:rPr>
-        <w:t>hree</w:t>
-      </w:r>
-      <w:r>
-        <w:rPr>
-          <w:lang w:val="en-US"/>
-        </w:rPr>
-        <w:t xml:space="preserve"> – </w:t>
+        <w:t xml:space="preserve">11.2.3 Phase two, step three – </w:t>
       </w:r>
       <w:proofErr w:type="spellStart"/>
       <w:r>
@@ -8486,31 +9902,7 @@
         <w:rPr>
           <w:lang w:val="en-US"/>
         </w:rPr>
-        <w:t>11.2.</w:t>
-      </w:r>
-      <w:r>
-        <w:rPr>
-          <w:lang w:val="en-US"/>
-        </w:rPr>
-        <w:t>4</w:t>
-      </w:r>
-      <w:r>
-        <w:rPr>
-          <w:lang w:val="en-US"/>
-        </w:rPr>
-        <w:t xml:space="preserve"> Phase two, step </w:t>
-      </w:r>
-      <w:r>
-        <w:rPr>
-          <w:lang w:val="en-US"/>
-        </w:rPr>
-        <w:t>four</w:t>
-      </w:r>
-      <w:r>
-        <w:rPr>
-          <w:lang w:val="en-US"/>
-        </w:rPr>
-        <w:t xml:space="preserve"> – </w:t>
+        <w:t xml:space="preserve">11.2.4 Phase two, step four – </w:t>
       </w:r>
       <w:proofErr w:type="spellStart"/>
       <w:r>
@@ -8623,37 +10015,8 @@
         <w:rPr>
           <w:lang w:val="en-US"/>
         </w:rPr>
-        <w:t>11.2.</w:t>
-      </w:r>
-      <w:r>
-        <w:rPr>
-          <w:lang w:val="en-US"/>
-        </w:rPr>
-        <w:t>5</w:t>
-      </w:r>
-      <w:r>
-        <w:rPr>
-          <w:lang w:val="en-US"/>
-        </w:rPr>
-        <w:t xml:space="preserve"> Phase two, step </w:t>
-      </w:r>
-      <w:r>
-        <w:rPr>
-          <w:lang w:val="en-US"/>
-        </w:rPr>
-        <w:t>five</w:t>
-      </w:r>
-      <w:r>
-        <w:rPr>
-          <w:lang w:val="en-US"/>
-        </w:rPr>
-        <w:t xml:space="preserve"> – </w:t>
-      </w:r>
-      <w:r>
-        <w:rPr>
-          <w:lang w:val="en-US"/>
-        </w:rPr>
-        <w:t>.NET API Integration</w:t>
+        <w:lastRenderedPageBreak/>
+        <w:t>11.2.5 Phase two, step five – .NET API Integration</w:t>
       </w:r>
       <w:bookmarkEnd w:id="43"/>
     </w:p>
@@ -8917,7 +10280,6 @@
         <w:rPr>
           <w:lang w:val="en-US"/>
         </w:rPr>
-        <w:lastRenderedPageBreak/>
         <w:t>11.</w:t>
       </w:r>
       <w:r>
@@ -9034,6 +10396,118 @@
 <file path=word/numbering.xml><?xml version="1.0" encoding="utf-8"?>
 <w:numbering xmlns:wpc="http://schemas.microsoft.com/office/word/2010/wordprocessingCanvas" xmlns:cx="http://schemas.microsoft.com/office/drawing/2014/chartex" xmlns:cx1="http://schemas.microsoft.com/office/drawing/2015/9/8/chartex" xmlns:cx2="http://schemas.microsoft.com/office/drawing/2015/10/21/chartex" xmlns:cx3="http://schemas.microsoft.com/office/drawing/2016/5/9/chartex" xmlns:cx4="http://schemas.microsoft.com/office/drawing/2016/5/10/chartex" xmlns:cx5="http://schemas.microsoft.com/office/drawing/2016/5/11/chartex" xmlns:cx6="http://schemas.microsoft.com/office/drawing/2016/5/12/chartex" xmlns:cx7="http://schemas.microsoft.com/office/drawing/2016/5/13/chartex" xmlns:cx8="http://schemas.microsoft.com/office/drawing/2016/5/14/chartex" xmlns:mc="http://schemas.openxmlformats.org/markup-compatibility/2006" xmlns:aink="http://schemas.microsoft.com/office/drawing/2016/ink" xmlns:am3d="http://schemas.microsoft.com/office/drawing/2017/model3d" xmlns:o="urn:schemas-microsoft-com:office:office" xmlns:oel="http://schemas.microsoft.com/office/2019/extlst" xmlns:r="http://schemas.openxmlformats.org/officeDocument/2006/relationships" xmlns:m="http://schemas.openxmlformats.org/officeDocument/2006/math" xmlns:v="urn:schemas-microsoft-com:vml" xmlns:wp14="http://schemas.microsoft.com/office/word/2010/wordprocessingDrawing" xmlns:wp="http://schemas.openxmlformats.org/drawingml/2006/wordprocessingDrawing" xmlns:w10="urn:schemas-microsoft-com:office:word" xmlns:w="http://schemas.openxmlformats.org/wordprocessingml/2006/main" xmlns:w14="http://schemas.microsoft.com/office/word/2010/wordml" xmlns:w15="http://schemas.microsoft.com/office/word/2012/wordml" xmlns:w16cex="http://schemas.microsoft.com/office/word/2018/wordml/cex" xmlns:w16cid="http://schemas.microsoft.com/office/word/2016/wordml/cid" xmlns:w16="http://schemas.microsoft.com/office/word/2018/wordml" xmlns:w16du="http://schemas.microsoft.com/office/word/2023/wordml/word16du" xmlns:w16sdtdh="http://schemas.microsoft.com/office/word/2020/wordml/sdtdatahash" xmlns:w16sdtfl="http://schemas.microsoft.com/office/word/2024/wordml/sdtformatlock" xmlns:w16se="http://schemas.microsoft.com/office/word/2015/wordml/symex" xmlns:wpg="http://schemas.microsoft.com/office/word/2010/wordprocessingGroup" xmlns:wpi="http://schemas.microsoft.com/office/word/2010/wordprocessingInk" xmlns:wne="http://schemas.microsoft.com/office/word/2006/wordml" xmlns:wps="http://schemas.microsoft.com/office/word/2010/wordprocessingShape" mc:Ignorable="w14 w15 w16se w16cid w16 w16cex w16sdtdh w16sdtfl w16du wp14">
   <w:abstractNum w:abstractNumId="0" w15:restartNumberingAfterBreak="0">
+    <w:nsid w:val="007C4217"/>
+    <w:multiLevelType w:val="multilevel"/>
+    <w:tmpl w:val="752CAF08"/>
+    <w:lvl w:ilvl="0">
+      <w:numFmt w:val="decimal"/>
+      <w:lvlText w:val="%1"/>
+      <w:lvlJc w:val="left"/>
+      <w:pPr>
+        <w:ind w:left="540" w:hanging="540"/>
+      </w:pPr>
+      <w:rPr>
+        <w:rFonts w:hint="default"/>
+      </w:rPr>
+    </w:lvl>
+    <w:lvl w:ilvl="1">
+      <w:start w:val="1"/>
+      <w:numFmt w:val="decimal"/>
+      <w:lvlText w:val="%1.%2.0"/>
+      <w:lvlJc w:val="left"/>
+      <w:pPr>
+        <w:ind w:left="720" w:hanging="720"/>
+      </w:pPr>
+      <w:rPr>
+        <w:rFonts w:hint="default"/>
+      </w:rPr>
+    </w:lvl>
+    <w:lvl w:ilvl="2">
+      <w:start w:val="1"/>
+      <w:numFmt w:val="decimal"/>
+      <w:lvlText w:val="%1.%2.%3"/>
+      <w:lvlJc w:val="left"/>
+      <w:pPr>
+        <w:ind w:left="720" w:hanging="720"/>
+      </w:pPr>
+      <w:rPr>
+        <w:rFonts w:hint="default"/>
+      </w:rPr>
+    </w:lvl>
+    <w:lvl w:ilvl="3">
+      <w:start w:val="1"/>
+      <w:numFmt w:val="decimal"/>
+      <w:lvlText w:val="%1.%2.%3.%4"/>
+      <w:lvlJc w:val="left"/>
+      <w:pPr>
+        <w:ind w:left="720" w:hanging="720"/>
+      </w:pPr>
+      <w:rPr>
+        <w:rFonts w:hint="default"/>
+      </w:rPr>
+    </w:lvl>
+    <w:lvl w:ilvl="4">
+      <w:start w:val="1"/>
+      <w:numFmt w:val="decimal"/>
+      <w:lvlText w:val="%1.%2.%3.%4.%5"/>
+      <w:lvlJc w:val="left"/>
+      <w:pPr>
+        <w:ind w:left="1080" w:hanging="1080"/>
+      </w:pPr>
+      <w:rPr>
+        <w:rFonts w:hint="default"/>
+      </w:rPr>
+    </w:lvl>
+    <w:lvl w:ilvl="5">
+      <w:start w:val="1"/>
+      <w:numFmt w:val="decimal"/>
+      <w:lvlText w:val="%1.%2.%3.%4.%5.%6"/>
+      <w:lvlJc w:val="left"/>
+      <w:pPr>
+        <w:ind w:left="1080" w:hanging="1080"/>
+      </w:pPr>
+      <w:rPr>
+        <w:rFonts w:hint="default"/>
+      </w:rPr>
+    </w:lvl>
+    <w:lvl w:ilvl="6">
+      <w:start w:val="1"/>
+      <w:numFmt w:val="decimal"/>
+      <w:lvlText w:val="%1.%2.%3.%4.%5.%6.%7"/>
+      <w:lvlJc w:val="left"/>
+      <w:pPr>
+        <w:ind w:left="1440" w:hanging="1440"/>
+      </w:pPr>
+      <w:rPr>
+        <w:rFonts w:hint="default"/>
+      </w:rPr>
+    </w:lvl>
+    <w:lvl w:ilvl="7">
+      <w:start w:val="1"/>
+      <w:numFmt w:val="decimal"/>
+      <w:lvlText w:val="%1.%2.%3.%4.%5.%6.%7.%8"/>
+      <w:lvlJc w:val="left"/>
+      <w:pPr>
+        <w:ind w:left="1440" w:hanging="1440"/>
+      </w:pPr>
+      <w:rPr>
+        <w:rFonts w:hint="default"/>
+      </w:rPr>
+    </w:lvl>
+    <w:lvl w:ilvl="8">
+      <w:start w:val="1"/>
+      <w:numFmt w:val="decimal"/>
+      <w:lvlText w:val="%1.%2.%3.%4.%5.%6.%7.%8.%9"/>
+      <w:lvlJc w:val="left"/>
+      <w:pPr>
+        <w:ind w:left="1800" w:hanging="1800"/>
+      </w:pPr>
+      <w:rPr>
+        <w:rFonts w:hint="default"/>
+      </w:rPr>
+    </w:lvl>
+  </w:abstractNum>
+  <w:abstractNum w:abstractNumId="1" w15:restartNumberingAfterBreak="0">
     <w:nsid w:val="01E55309"/>
     <w:multiLevelType w:val="hybridMultilevel"/>
     <w:tmpl w:val="6AD6160E"/>
@@ -9119,7 +10593,7 @@
       </w:pPr>
     </w:lvl>
   </w:abstractNum>
-  <w:abstractNum w:abstractNumId="1" w15:restartNumberingAfterBreak="0">
+  <w:abstractNum w:abstractNumId="2" w15:restartNumberingAfterBreak="0">
     <w:nsid w:val="046544D6"/>
     <w:multiLevelType w:val="hybridMultilevel"/>
     <w:tmpl w:val="23B4F63E"/>
@@ -9232,7 +10706,7 @@
       </w:rPr>
     </w:lvl>
   </w:abstractNum>
-  <w:abstractNum w:abstractNumId="2" w15:restartNumberingAfterBreak="0">
+  <w:abstractNum w:abstractNumId="3" w15:restartNumberingAfterBreak="0">
     <w:nsid w:val="08734832"/>
     <w:multiLevelType w:val="hybridMultilevel"/>
     <w:tmpl w:val="EFA08726"/>
@@ -9345,7 +10819,7 @@
       </w:rPr>
     </w:lvl>
   </w:abstractNum>
-  <w:abstractNum w:abstractNumId="3" w15:restartNumberingAfterBreak="0">
+  <w:abstractNum w:abstractNumId="4" w15:restartNumberingAfterBreak="0">
     <w:nsid w:val="0C94318B"/>
     <w:multiLevelType w:val="hybridMultilevel"/>
     <w:tmpl w:val="9B267496"/>
@@ -9458,7 +10932,120 @@
       </w:rPr>
     </w:lvl>
   </w:abstractNum>
-  <w:abstractNum w:abstractNumId="4" w15:restartNumberingAfterBreak="0">
+  <w:abstractNum w:abstractNumId="5" w15:restartNumberingAfterBreak="0">
+    <w:nsid w:val="0D5A7820"/>
+    <w:multiLevelType w:val="hybridMultilevel"/>
+    <w:tmpl w:val="914ECEF2"/>
+    <w:lvl w:ilvl="0" w:tplc="20000001">
+      <w:start w:val="1"/>
+      <w:numFmt w:val="bullet"/>
+      <w:lvlText w:val=""/>
+      <w:lvlJc w:val="left"/>
+      <w:pPr>
+        <w:ind w:left="720" w:hanging="360"/>
+      </w:pPr>
+      <w:rPr>
+        <w:rFonts w:ascii="Symbol" w:hAnsi="Symbol" w:hint="default"/>
+      </w:rPr>
+    </w:lvl>
+    <w:lvl w:ilvl="1" w:tplc="20000003" w:tentative="1">
+      <w:start w:val="1"/>
+      <w:numFmt w:val="bullet"/>
+      <w:lvlText w:val="o"/>
+      <w:lvlJc w:val="left"/>
+      <w:pPr>
+        <w:ind w:left="1440" w:hanging="360"/>
+      </w:pPr>
+      <w:rPr>
+        <w:rFonts w:ascii="Courier New" w:hAnsi="Courier New" w:cs="Courier New" w:hint="default"/>
+      </w:rPr>
+    </w:lvl>
+    <w:lvl w:ilvl="2" w:tplc="20000005" w:tentative="1">
+      <w:start w:val="1"/>
+      <w:numFmt w:val="bullet"/>
+      <w:lvlText w:val=""/>
+      <w:lvlJc w:val="left"/>
+      <w:pPr>
+        <w:ind w:left="2160" w:hanging="360"/>
+      </w:pPr>
+      <w:rPr>
+        <w:rFonts w:ascii="Wingdings" w:hAnsi="Wingdings" w:hint="default"/>
+      </w:rPr>
+    </w:lvl>
+    <w:lvl w:ilvl="3" w:tplc="20000001" w:tentative="1">
+      <w:start w:val="1"/>
+      <w:numFmt w:val="bullet"/>
+      <w:lvlText w:val=""/>
+      <w:lvlJc w:val="left"/>
+      <w:pPr>
+        <w:ind w:left="2880" w:hanging="360"/>
+      </w:pPr>
+      <w:rPr>
+        <w:rFonts w:ascii="Symbol" w:hAnsi="Symbol" w:hint="default"/>
+      </w:rPr>
+    </w:lvl>
+    <w:lvl w:ilvl="4" w:tplc="20000003" w:tentative="1">
+      <w:start w:val="1"/>
+      <w:numFmt w:val="bullet"/>
+      <w:lvlText w:val="o"/>
+      <w:lvlJc w:val="left"/>
+      <w:pPr>
+        <w:ind w:left="3600" w:hanging="360"/>
+      </w:pPr>
+      <w:rPr>
+        <w:rFonts w:ascii="Courier New" w:hAnsi="Courier New" w:cs="Courier New" w:hint="default"/>
+      </w:rPr>
+    </w:lvl>
+    <w:lvl w:ilvl="5" w:tplc="20000005" w:tentative="1">
+      <w:start w:val="1"/>
+      <w:numFmt w:val="bullet"/>
+      <w:lvlText w:val=""/>
+      <w:lvlJc w:val="left"/>
+      <w:pPr>
+        <w:ind w:left="4320" w:hanging="360"/>
+      </w:pPr>
+      <w:rPr>
+        <w:rFonts w:ascii="Wingdings" w:hAnsi="Wingdings" w:hint="default"/>
+      </w:rPr>
+    </w:lvl>
+    <w:lvl w:ilvl="6" w:tplc="20000001" w:tentative="1">
+      <w:start w:val="1"/>
+      <w:numFmt w:val="bullet"/>
+      <w:lvlText w:val=""/>
+      <w:lvlJc w:val="left"/>
+      <w:pPr>
+        <w:ind w:left="5040" w:hanging="360"/>
+      </w:pPr>
+      <w:rPr>
+        <w:rFonts w:ascii="Symbol" w:hAnsi="Symbol" w:hint="default"/>
+      </w:rPr>
+    </w:lvl>
+    <w:lvl w:ilvl="7" w:tplc="20000003" w:tentative="1">
+      <w:start w:val="1"/>
+      <w:numFmt w:val="bullet"/>
+      <w:lvlText w:val="o"/>
+      <w:lvlJc w:val="left"/>
+      <w:pPr>
+        <w:ind w:left="5760" w:hanging="360"/>
+      </w:pPr>
+      <w:rPr>
+        <w:rFonts w:ascii="Courier New" w:hAnsi="Courier New" w:cs="Courier New" w:hint="default"/>
+      </w:rPr>
+    </w:lvl>
+    <w:lvl w:ilvl="8" w:tplc="20000005" w:tentative="1">
+      <w:start w:val="1"/>
+      <w:numFmt w:val="bullet"/>
+      <w:lvlText w:val=""/>
+      <w:lvlJc w:val="left"/>
+      <w:pPr>
+        <w:ind w:left="6480" w:hanging="360"/>
+      </w:pPr>
+      <w:rPr>
+        <w:rFonts w:ascii="Wingdings" w:hAnsi="Wingdings" w:hint="default"/>
+      </w:rPr>
+    </w:lvl>
+  </w:abstractNum>
+  <w:abstractNum w:abstractNumId="6" w15:restartNumberingAfterBreak="0">
     <w:nsid w:val="0F0F673D"/>
     <w:multiLevelType w:val="hybridMultilevel"/>
     <w:tmpl w:val="C3B6985A"/>
@@ -9571,7 +11158,7 @@
       </w:rPr>
     </w:lvl>
   </w:abstractNum>
-  <w:abstractNum w:abstractNumId="5" w15:restartNumberingAfterBreak="0">
+  <w:abstractNum w:abstractNumId="7" w15:restartNumberingAfterBreak="0">
     <w:nsid w:val="13902810"/>
     <w:multiLevelType w:val="hybridMultilevel"/>
     <w:tmpl w:val="25300474"/>
@@ -9657,7 +11244,120 @@
       </w:pPr>
     </w:lvl>
   </w:abstractNum>
-  <w:abstractNum w:abstractNumId="6" w15:restartNumberingAfterBreak="0">
+  <w:abstractNum w:abstractNumId="8" w15:restartNumberingAfterBreak="0">
+    <w:nsid w:val="13E0232A"/>
+    <w:multiLevelType w:val="hybridMultilevel"/>
+    <w:tmpl w:val="18804C0E"/>
+    <w:lvl w:ilvl="0" w:tplc="A866FDAA">
+      <w:start w:val="10"/>
+      <w:numFmt w:val="bullet"/>
+      <w:lvlText w:val="-"/>
+      <w:lvlJc w:val="left"/>
+      <w:pPr>
+        <w:ind w:left="720" w:hanging="360"/>
+      </w:pPr>
+      <w:rPr>
+        <w:rFonts w:ascii="Calibri" w:eastAsiaTheme="minorHAnsi" w:hAnsi="Calibri" w:cs="Calibri" w:hint="default"/>
+      </w:rPr>
+    </w:lvl>
+    <w:lvl w:ilvl="1" w:tplc="20000003" w:tentative="1">
+      <w:start w:val="1"/>
+      <w:numFmt w:val="bullet"/>
+      <w:lvlText w:val="o"/>
+      <w:lvlJc w:val="left"/>
+      <w:pPr>
+        <w:ind w:left="1440" w:hanging="360"/>
+      </w:pPr>
+      <w:rPr>
+        <w:rFonts w:ascii="Courier New" w:hAnsi="Courier New" w:cs="Courier New" w:hint="default"/>
+      </w:rPr>
+    </w:lvl>
+    <w:lvl w:ilvl="2" w:tplc="20000005" w:tentative="1">
+      <w:start w:val="1"/>
+      <w:numFmt w:val="bullet"/>
+      <w:lvlText w:val=""/>
+      <w:lvlJc w:val="left"/>
+      <w:pPr>
+        <w:ind w:left="2160" w:hanging="360"/>
+      </w:pPr>
+      <w:rPr>
+        <w:rFonts w:ascii="Wingdings" w:hAnsi="Wingdings" w:hint="default"/>
+      </w:rPr>
+    </w:lvl>
+    <w:lvl w:ilvl="3" w:tplc="20000001" w:tentative="1">
+      <w:start w:val="1"/>
+      <w:numFmt w:val="bullet"/>
+      <w:lvlText w:val=""/>
+      <w:lvlJc w:val="left"/>
+      <w:pPr>
+        <w:ind w:left="2880" w:hanging="360"/>
+      </w:pPr>
+      <w:rPr>
+        <w:rFonts w:ascii="Symbol" w:hAnsi="Symbol" w:hint="default"/>
+      </w:rPr>
+    </w:lvl>
+    <w:lvl w:ilvl="4" w:tplc="20000003" w:tentative="1">
+      <w:start w:val="1"/>
+      <w:numFmt w:val="bullet"/>
+      <w:lvlText w:val="o"/>
+      <w:lvlJc w:val="left"/>
+      <w:pPr>
+        <w:ind w:left="3600" w:hanging="360"/>
+      </w:pPr>
+      <w:rPr>
+        <w:rFonts w:ascii="Courier New" w:hAnsi="Courier New" w:cs="Courier New" w:hint="default"/>
+      </w:rPr>
+    </w:lvl>
+    <w:lvl w:ilvl="5" w:tplc="20000005" w:tentative="1">
+      <w:start w:val="1"/>
+      <w:numFmt w:val="bullet"/>
+      <w:lvlText w:val=""/>
+      <w:lvlJc w:val="left"/>
+      <w:pPr>
+        <w:ind w:left="4320" w:hanging="360"/>
+      </w:pPr>
+      <w:rPr>
+        <w:rFonts w:ascii="Wingdings" w:hAnsi="Wingdings" w:hint="default"/>
+      </w:rPr>
+    </w:lvl>
+    <w:lvl w:ilvl="6" w:tplc="20000001" w:tentative="1">
+      <w:start w:val="1"/>
+      <w:numFmt w:val="bullet"/>
+      <w:lvlText w:val=""/>
+      <w:lvlJc w:val="left"/>
+      <w:pPr>
+        <w:ind w:left="5040" w:hanging="360"/>
+      </w:pPr>
+      <w:rPr>
+        <w:rFonts w:ascii="Symbol" w:hAnsi="Symbol" w:hint="default"/>
+      </w:rPr>
+    </w:lvl>
+    <w:lvl w:ilvl="7" w:tplc="20000003" w:tentative="1">
+      <w:start w:val="1"/>
+      <w:numFmt w:val="bullet"/>
+      <w:lvlText w:val="o"/>
+      <w:lvlJc w:val="left"/>
+      <w:pPr>
+        <w:ind w:left="5760" w:hanging="360"/>
+      </w:pPr>
+      <w:rPr>
+        <w:rFonts w:ascii="Courier New" w:hAnsi="Courier New" w:cs="Courier New" w:hint="default"/>
+      </w:rPr>
+    </w:lvl>
+    <w:lvl w:ilvl="8" w:tplc="20000005" w:tentative="1">
+      <w:start w:val="1"/>
+      <w:numFmt w:val="bullet"/>
+      <w:lvlText w:val=""/>
+      <w:lvlJc w:val="left"/>
+      <w:pPr>
+        <w:ind w:left="6480" w:hanging="360"/>
+      </w:pPr>
+      <w:rPr>
+        <w:rFonts w:ascii="Wingdings" w:hAnsi="Wingdings" w:hint="default"/>
+      </w:rPr>
+    </w:lvl>
+  </w:abstractNum>
+  <w:abstractNum w:abstractNumId="9" w15:restartNumberingAfterBreak="0">
     <w:nsid w:val="14C507BB"/>
     <w:multiLevelType w:val="multilevel"/>
     <w:tmpl w:val="8B12955E"/>
@@ -9774,7 +11474,7 @@
       </w:pPr>
     </w:lvl>
   </w:abstractNum>
-  <w:abstractNum w:abstractNumId="7" w15:restartNumberingAfterBreak="0">
+  <w:abstractNum w:abstractNumId="10" w15:restartNumberingAfterBreak="0">
     <w:nsid w:val="1BC453DB"/>
     <w:multiLevelType w:val="hybridMultilevel"/>
     <w:tmpl w:val="72CEED1C"/>
@@ -9887,7 +11587,7 @@
       </w:rPr>
     </w:lvl>
   </w:abstractNum>
-  <w:abstractNum w:abstractNumId="8" w15:restartNumberingAfterBreak="0">
+  <w:abstractNum w:abstractNumId="11" w15:restartNumberingAfterBreak="0">
     <w:nsid w:val="1D2F3FCD"/>
     <w:multiLevelType w:val="hybridMultilevel"/>
     <w:tmpl w:val="97D0A022"/>
@@ -10000,7 +11700,7 @@
       </w:rPr>
     </w:lvl>
   </w:abstractNum>
-  <w:abstractNum w:abstractNumId="9" w15:restartNumberingAfterBreak="0">
+  <w:abstractNum w:abstractNumId="12" w15:restartNumberingAfterBreak="0">
     <w:nsid w:val="1F6A6265"/>
     <w:multiLevelType w:val="hybridMultilevel"/>
     <w:tmpl w:val="184C7C90"/>
@@ -10113,7 +11813,7 @@
       </w:rPr>
     </w:lvl>
   </w:abstractNum>
-  <w:abstractNum w:abstractNumId="10" w15:restartNumberingAfterBreak="0">
+  <w:abstractNum w:abstractNumId="13" w15:restartNumberingAfterBreak="0">
     <w:nsid w:val="22EE4676"/>
     <w:multiLevelType w:val="hybridMultilevel"/>
     <w:tmpl w:val="6AD6160E"/>
@@ -10199,7 +11899,7 @@
       </w:pPr>
     </w:lvl>
   </w:abstractNum>
-  <w:abstractNum w:abstractNumId="11" w15:restartNumberingAfterBreak="0">
+  <w:abstractNum w:abstractNumId="14" w15:restartNumberingAfterBreak="0">
     <w:nsid w:val="24476D51"/>
     <w:multiLevelType w:val="multilevel"/>
     <w:tmpl w:val="8B12955E"/>
@@ -10316,7 +12016,7 @@
       </w:pPr>
     </w:lvl>
   </w:abstractNum>
-  <w:abstractNum w:abstractNumId="12" w15:restartNumberingAfterBreak="0">
+  <w:abstractNum w:abstractNumId="15" w15:restartNumberingAfterBreak="0">
     <w:nsid w:val="27260646"/>
     <w:multiLevelType w:val="hybridMultilevel"/>
     <w:tmpl w:val="AB9AB7AA"/>
@@ -10429,7 +12129,119 @@
       </w:rPr>
     </w:lvl>
   </w:abstractNum>
-  <w:abstractNum w:abstractNumId="13" w15:restartNumberingAfterBreak="0">
+  <w:abstractNum w:abstractNumId="16" w15:restartNumberingAfterBreak="0">
+    <w:nsid w:val="27D854D6"/>
+    <w:multiLevelType w:val="multilevel"/>
+    <w:tmpl w:val="BB0C35AE"/>
+    <w:lvl w:ilvl="0">
+      <w:start w:val="1"/>
+      <w:numFmt w:val="decimal"/>
+      <w:lvlText w:val="%1"/>
+      <w:lvlJc w:val="left"/>
+      <w:pPr>
+        <w:ind w:left="540" w:hanging="540"/>
+      </w:pPr>
+      <w:rPr>
+        <w:rFonts w:hint="default"/>
+      </w:rPr>
+    </w:lvl>
+    <w:lvl w:ilvl="1">
+      <w:numFmt w:val="decimal"/>
+      <w:lvlText w:val="%1.%2.0"/>
+      <w:lvlJc w:val="left"/>
+      <w:pPr>
+        <w:ind w:left="720" w:hanging="720"/>
+      </w:pPr>
+      <w:rPr>
+        <w:rFonts w:hint="default"/>
+      </w:rPr>
+    </w:lvl>
+    <w:lvl w:ilvl="2">
+      <w:start w:val="1"/>
+      <w:numFmt w:val="decimal"/>
+      <w:lvlText w:val="%1.%2.%3"/>
+      <w:lvlJc w:val="left"/>
+      <w:pPr>
+        <w:ind w:left="720" w:hanging="720"/>
+      </w:pPr>
+      <w:rPr>
+        <w:rFonts w:hint="default"/>
+      </w:rPr>
+    </w:lvl>
+    <w:lvl w:ilvl="3">
+      <w:start w:val="1"/>
+      <w:numFmt w:val="decimal"/>
+      <w:lvlText w:val="%1.%2.%3.%4"/>
+      <w:lvlJc w:val="left"/>
+      <w:pPr>
+        <w:ind w:left="720" w:hanging="720"/>
+      </w:pPr>
+      <w:rPr>
+        <w:rFonts w:hint="default"/>
+      </w:rPr>
+    </w:lvl>
+    <w:lvl w:ilvl="4">
+      <w:start w:val="1"/>
+      <w:numFmt w:val="decimal"/>
+      <w:lvlText w:val="%1.%2.%3.%4.%5"/>
+      <w:lvlJc w:val="left"/>
+      <w:pPr>
+        <w:ind w:left="1080" w:hanging="1080"/>
+      </w:pPr>
+      <w:rPr>
+        <w:rFonts w:hint="default"/>
+      </w:rPr>
+    </w:lvl>
+    <w:lvl w:ilvl="5">
+      <w:start w:val="1"/>
+      <w:numFmt w:val="decimal"/>
+      <w:lvlText w:val="%1.%2.%3.%4.%5.%6"/>
+      <w:lvlJc w:val="left"/>
+      <w:pPr>
+        <w:ind w:left="1080" w:hanging="1080"/>
+      </w:pPr>
+      <w:rPr>
+        <w:rFonts w:hint="default"/>
+      </w:rPr>
+    </w:lvl>
+    <w:lvl w:ilvl="6">
+      <w:start w:val="1"/>
+      <w:numFmt w:val="decimal"/>
+      <w:lvlText w:val="%1.%2.%3.%4.%5.%6.%7"/>
+      <w:lvlJc w:val="left"/>
+      <w:pPr>
+        <w:ind w:left="1440" w:hanging="1440"/>
+      </w:pPr>
+      <w:rPr>
+        <w:rFonts w:hint="default"/>
+      </w:rPr>
+    </w:lvl>
+    <w:lvl w:ilvl="7">
+      <w:start w:val="1"/>
+      <w:numFmt w:val="decimal"/>
+      <w:lvlText w:val="%1.%2.%3.%4.%5.%6.%7.%8"/>
+      <w:lvlJc w:val="left"/>
+      <w:pPr>
+        <w:ind w:left="1440" w:hanging="1440"/>
+      </w:pPr>
+      <w:rPr>
+        <w:rFonts w:hint="default"/>
+      </w:rPr>
+    </w:lvl>
+    <w:lvl w:ilvl="8">
+      <w:start w:val="1"/>
+      <w:numFmt w:val="decimal"/>
+      <w:lvlText w:val="%1.%2.%3.%4.%5.%6.%7.%8.%9"/>
+      <w:lvlJc w:val="left"/>
+      <w:pPr>
+        <w:ind w:left="1800" w:hanging="1800"/>
+      </w:pPr>
+      <w:rPr>
+        <w:rFonts w:hint="default"/>
+      </w:rPr>
+    </w:lvl>
+  </w:abstractNum>
+  <w:abstractNum w:abstractNumId="17" w15:restartNumberingAfterBreak="0">
     <w:nsid w:val="2A6D52F7"/>
     <w:multiLevelType w:val="hybridMultilevel"/>
     <w:tmpl w:val="25300474"/>
@@ -10515,7 +12327,7 @@
       </w:pPr>
     </w:lvl>
   </w:abstractNum>
-  <w:abstractNum w:abstractNumId="14" w15:restartNumberingAfterBreak="0">
+  <w:abstractNum w:abstractNumId="18" w15:restartNumberingAfterBreak="0">
     <w:nsid w:val="2B6873A7"/>
     <w:multiLevelType w:val="hybridMultilevel"/>
     <w:tmpl w:val="4C604F76"/>
@@ -10601,10 +12413,10 @@
       </w:pPr>
     </w:lvl>
   </w:abstractNum>
-  <w:abstractNum w:abstractNumId="15" w15:restartNumberingAfterBreak="0">
+  <w:abstractNum w:abstractNumId="19" w15:restartNumberingAfterBreak="0">
     <w:nsid w:val="36116E19"/>
     <w:multiLevelType w:val="hybridMultilevel"/>
-    <w:tmpl w:val="14F8BC3A"/>
+    <w:tmpl w:val="111492DC"/>
     <w:lvl w:ilvl="0" w:tplc="20000001">
       <w:start w:val="1"/>
       <w:numFmt w:val="bullet"/>
@@ -10714,7 +12526,7 @@
       </w:rPr>
     </w:lvl>
   </w:abstractNum>
-  <w:abstractNum w:abstractNumId="16" w15:restartNumberingAfterBreak="0">
+  <w:abstractNum w:abstractNumId="20" w15:restartNumberingAfterBreak="0">
     <w:nsid w:val="3AFA4E50"/>
     <w:multiLevelType w:val="hybridMultilevel"/>
     <w:tmpl w:val="321E0E4C"/>
@@ -10827,7 +12639,7 @@
       </w:rPr>
     </w:lvl>
   </w:abstractNum>
-  <w:abstractNum w:abstractNumId="17" w15:restartNumberingAfterBreak="0">
+  <w:abstractNum w:abstractNumId="21" w15:restartNumberingAfterBreak="0">
     <w:nsid w:val="3B450DFB"/>
     <w:multiLevelType w:val="hybridMultilevel"/>
     <w:tmpl w:val="26BA0BA6"/>
@@ -10940,7 +12752,7 @@
       </w:rPr>
     </w:lvl>
   </w:abstractNum>
-  <w:abstractNum w:abstractNumId="18" w15:restartNumberingAfterBreak="0">
+  <w:abstractNum w:abstractNumId="22" w15:restartNumberingAfterBreak="0">
     <w:nsid w:val="3C6C3A6C"/>
     <w:multiLevelType w:val="multilevel"/>
     <w:tmpl w:val="0E30CA92"/>
@@ -11057,7 +12869,7 @@
       </w:pPr>
     </w:lvl>
   </w:abstractNum>
-  <w:abstractNum w:abstractNumId="19" w15:restartNumberingAfterBreak="0">
+  <w:abstractNum w:abstractNumId="23" w15:restartNumberingAfterBreak="0">
     <w:nsid w:val="40D02719"/>
     <w:multiLevelType w:val="hybridMultilevel"/>
     <w:tmpl w:val="332EE05C"/>
@@ -11143,7 +12955,7 @@
       </w:pPr>
     </w:lvl>
   </w:abstractNum>
-  <w:abstractNum w:abstractNumId="20" w15:restartNumberingAfterBreak="0">
+  <w:abstractNum w:abstractNumId="24" w15:restartNumberingAfterBreak="0">
     <w:nsid w:val="413F4CC2"/>
     <w:multiLevelType w:val="hybridMultilevel"/>
     <w:tmpl w:val="001CADE4"/>
@@ -11256,7 +13068,7 @@
       </w:rPr>
     </w:lvl>
   </w:abstractNum>
-  <w:abstractNum w:abstractNumId="21" w15:restartNumberingAfterBreak="0">
+  <w:abstractNum w:abstractNumId="25" w15:restartNumberingAfterBreak="0">
     <w:nsid w:val="41C31BF1"/>
     <w:multiLevelType w:val="hybridMultilevel"/>
     <w:tmpl w:val="6AD6160E"/>
@@ -11342,7 +13154,7 @@
       </w:pPr>
     </w:lvl>
   </w:abstractNum>
-  <w:abstractNum w:abstractNumId="22" w15:restartNumberingAfterBreak="0">
+  <w:abstractNum w:abstractNumId="26" w15:restartNumberingAfterBreak="0">
     <w:nsid w:val="449C56C9"/>
     <w:multiLevelType w:val="hybridMultilevel"/>
     <w:tmpl w:val="5394C810"/>
@@ -11455,7 +13267,7 @@
       </w:rPr>
     </w:lvl>
   </w:abstractNum>
-  <w:abstractNum w:abstractNumId="23" w15:restartNumberingAfterBreak="0">
+  <w:abstractNum w:abstractNumId="27" w15:restartNumberingAfterBreak="0">
     <w:nsid w:val="4932517F"/>
     <w:multiLevelType w:val="hybridMultilevel"/>
     <w:tmpl w:val="852EDD3E"/>
@@ -11568,7 +13380,120 @@
       </w:rPr>
     </w:lvl>
   </w:abstractNum>
-  <w:abstractNum w:abstractNumId="24" w15:restartNumberingAfterBreak="0">
+  <w:abstractNum w:abstractNumId="28" w15:restartNumberingAfterBreak="0">
+    <w:nsid w:val="4C3560D6"/>
+    <w:multiLevelType w:val="hybridMultilevel"/>
+    <w:tmpl w:val="62B6454A"/>
+    <w:lvl w:ilvl="0" w:tplc="A866FDAA">
+      <w:start w:val="10"/>
+      <w:numFmt w:val="bullet"/>
+      <w:lvlText w:val="-"/>
+      <w:lvlJc w:val="left"/>
+      <w:pPr>
+        <w:ind w:left="720" w:hanging="360"/>
+      </w:pPr>
+      <w:rPr>
+        <w:rFonts w:ascii="Calibri" w:eastAsiaTheme="minorHAnsi" w:hAnsi="Calibri" w:cs="Calibri" w:hint="default"/>
+      </w:rPr>
+    </w:lvl>
+    <w:lvl w:ilvl="1" w:tplc="20000003" w:tentative="1">
+      <w:start w:val="1"/>
+      <w:numFmt w:val="bullet"/>
+      <w:lvlText w:val="o"/>
+      <w:lvlJc w:val="left"/>
+      <w:pPr>
+        <w:ind w:left="1440" w:hanging="360"/>
+      </w:pPr>
+      <w:rPr>
+        <w:rFonts w:ascii="Courier New" w:hAnsi="Courier New" w:cs="Courier New" w:hint="default"/>
+      </w:rPr>
+    </w:lvl>
+    <w:lvl w:ilvl="2" w:tplc="20000005" w:tentative="1">
+      <w:start w:val="1"/>
+      <w:numFmt w:val="bullet"/>
+      <w:lvlText w:val=""/>
+      <w:lvlJc w:val="left"/>
+      <w:pPr>
+        <w:ind w:left="2160" w:hanging="360"/>
+      </w:pPr>
+      <w:rPr>
+        <w:rFonts w:ascii="Wingdings" w:hAnsi="Wingdings" w:hint="default"/>
+      </w:rPr>
+    </w:lvl>
+    <w:lvl w:ilvl="3" w:tplc="20000001" w:tentative="1">
+      <w:start w:val="1"/>
+      <w:numFmt w:val="bullet"/>
+      <w:lvlText w:val=""/>
+      <w:lvlJc w:val="left"/>
+      <w:pPr>
+        <w:ind w:left="2880" w:hanging="360"/>
+      </w:pPr>
+      <w:rPr>
+        <w:rFonts w:ascii="Symbol" w:hAnsi="Symbol" w:hint="default"/>
+      </w:rPr>
+    </w:lvl>
+    <w:lvl w:ilvl="4" w:tplc="20000003" w:tentative="1">
+      <w:start w:val="1"/>
+      <w:numFmt w:val="bullet"/>
+      <w:lvlText w:val="o"/>
+      <w:lvlJc w:val="left"/>
+      <w:pPr>
+        <w:ind w:left="3600" w:hanging="360"/>
+      </w:pPr>
+      <w:rPr>
+        <w:rFonts w:ascii="Courier New" w:hAnsi="Courier New" w:cs="Courier New" w:hint="default"/>
+      </w:rPr>
+    </w:lvl>
+    <w:lvl w:ilvl="5" w:tplc="20000005" w:tentative="1">
+      <w:start w:val="1"/>
+      <w:numFmt w:val="bullet"/>
+      <w:lvlText w:val=""/>
+      <w:lvlJc w:val="left"/>
+      <w:pPr>
+        <w:ind w:left="4320" w:hanging="360"/>
+      </w:pPr>
+      <w:rPr>
+        <w:rFonts w:ascii="Wingdings" w:hAnsi="Wingdings" w:hint="default"/>
+      </w:rPr>
+    </w:lvl>
+    <w:lvl w:ilvl="6" w:tplc="20000001" w:tentative="1">
+      <w:start w:val="1"/>
+      <w:numFmt w:val="bullet"/>
+      <w:lvlText w:val=""/>
+      <w:lvlJc w:val="left"/>
+      <w:pPr>
+        <w:ind w:left="5040" w:hanging="360"/>
+      </w:pPr>
+      <w:rPr>
+        <w:rFonts w:ascii="Symbol" w:hAnsi="Symbol" w:hint="default"/>
+      </w:rPr>
+    </w:lvl>
+    <w:lvl w:ilvl="7" w:tplc="20000003" w:tentative="1">
+      <w:start w:val="1"/>
+      <w:numFmt w:val="bullet"/>
+      <w:lvlText w:val="o"/>
+      <w:lvlJc w:val="left"/>
+      <w:pPr>
+        <w:ind w:left="5760" w:hanging="360"/>
+      </w:pPr>
+      <w:rPr>
+        <w:rFonts w:ascii="Courier New" w:hAnsi="Courier New" w:cs="Courier New" w:hint="default"/>
+      </w:rPr>
+    </w:lvl>
+    <w:lvl w:ilvl="8" w:tplc="20000005" w:tentative="1">
+      <w:start w:val="1"/>
+      <w:numFmt w:val="bullet"/>
+      <w:lvlText w:val=""/>
+      <w:lvlJc w:val="left"/>
+      <w:pPr>
+        <w:ind w:left="6480" w:hanging="360"/>
+      </w:pPr>
+      <w:rPr>
+        <w:rFonts w:ascii="Wingdings" w:hAnsi="Wingdings" w:hint="default"/>
+      </w:rPr>
+    </w:lvl>
+  </w:abstractNum>
+  <w:abstractNum w:abstractNumId="29" w15:restartNumberingAfterBreak="0">
     <w:nsid w:val="4F3A3782"/>
     <w:multiLevelType w:val="hybridMultilevel"/>
     <w:tmpl w:val="5054304A"/>
@@ -11654,7 +13579,7 @@
       </w:pPr>
     </w:lvl>
   </w:abstractNum>
-  <w:abstractNum w:abstractNumId="25" w15:restartNumberingAfterBreak="0">
+  <w:abstractNum w:abstractNumId="30" w15:restartNumberingAfterBreak="0">
     <w:nsid w:val="52DA2C94"/>
     <w:multiLevelType w:val="hybridMultilevel"/>
     <w:tmpl w:val="25300474"/>
@@ -11740,7 +13665,7 @@
       </w:pPr>
     </w:lvl>
   </w:abstractNum>
-  <w:abstractNum w:abstractNumId="26" w15:restartNumberingAfterBreak="0">
+  <w:abstractNum w:abstractNumId="31" w15:restartNumberingAfterBreak="0">
     <w:nsid w:val="64C53482"/>
     <w:multiLevelType w:val="multilevel"/>
     <w:tmpl w:val="8B12955E"/>
@@ -11857,7 +13782,120 @@
       </w:pPr>
     </w:lvl>
   </w:abstractNum>
-  <w:abstractNum w:abstractNumId="27" w15:restartNumberingAfterBreak="0">
+  <w:abstractNum w:abstractNumId="32" w15:restartNumberingAfterBreak="0">
+    <w:nsid w:val="67F909BC"/>
+    <w:multiLevelType w:val="hybridMultilevel"/>
+    <w:tmpl w:val="AEDA6074"/>
+    <w:lvl w:ilvl="0" w:tplc="20000001">
+      <w:start w:val="1"/>
+      <w:numFmt w:val="bullet"/>
+      <w:lvlText w:val=""/>
+      <w:lvlJc w:val="left"/>
+      <w:pPr>
+        <w:ind w:left="720" w:hanging="360"/>
+      </w:pPr>
+      <w:rPr>
+        <w:rFonts w:ascii="Symbol" w:hAnsi="Symbol" w:hint="default"/>
+      </w:rPr>
+    </w:lvl>
+    <w:lvl w:ilvl="1" w:tplc="20000003" w:tentative="1">
+      <w:start w:val="1"/>
+      <w:numFmt w:val="bullet"/>
+      <w:lvlText w:val="o"/>
+      <w:lvlJc w:val="left"/>
+      <w:pPr>
+        <w:ind w:left="1440" w:hanging="360"/>
+      </w:pPr>
+      <w:rPr>
+        <w:rFonts w:ascii="Courier New" w:hAnsi="Courier New" w:cs="Courier New" w:hint="default"/>
+      </w:rPr>
+    </w:lvl>
+    <w:lvl w:ilvl="2" w:tplc="20000005" w:tentative="1">
+      <w:start w:val="1"/>
+      <w:numFmt w:val="bullet"/>
+      <w:lvlText w:val=""/>
+      <w:lvlJc w:val="left"/>
+      <w:pPr>
+        <w:ind w:left="2160" w:hanging="360"/>
+      </w:pPr>
+      <w:rPr>
+        <w:rFonts w:ascii="Wingdings" w:hAnsi="Wingdings" w:hint="default"/>
+      </w:rPr>
+    </w:lvl>
+    <w:lvl w:ilvl="3" w:tplc="20000001" w:tentative="1">
+      <w:start w:val="1"/>
+      <w:numFmt w:val="bullet"/>
+      <w:lvlText w:val=""/>
+      <w:lvlJc w:val="left"/>
+      <w:pPr>
+        <w:ind w:left="2880" w:hanging="360"/>
+      </w:pPr>
+      <w:rPr>
+        <w:rFonts w:ascii="Symbol" w:hAnsi="Symbol" w:hint="default"/>
+      </w:rPr>
+    </w:lvl>
+    <w:lvl w:ilvl="4" w:tplc="20000003" w:tentative="1">
+      <w:start w:val="1"/>
+      <w:numFmt w:val="bullet"/>
+      <w:lvlText w:val="o"/>
+      <w:lvlJc w:val="left"/>
+      <w:pPr>
+        <w:ind w:left="3600" w:hanging="360"/>
+      </w:pPr>
+      <w:rPr>
+        <w:rFonts w:ascii="Courier New" w:hAnsi="Courier New" w:cs="Courier New" w:hint="default"/>
+      </w:rPr>
+    </w:lvl>
+    <w:lvl w:ilvl="5" w:tplc="20000005" w:tentative="1">
+      <w:start w:val="1"/>
+      <w:numFmt w:val="bullet"/>
+      <w:lvlText w:val=""/>
+      <w:lvlJc w:val="left"/>
+      <w:pPr>
+        <w:ind w:left="4320" w:hanging="360"/>
+      </w:pPr>
+      <w:rPr>
+        <w:rFonts w:ascii="Wingdings" w:hAnsi="Wingdings" w:hint="default"/>
+      </w:rPr>
+    </w:lvl>
+    <w:lvl w:ilvl="6" w:tplc="20000001" w:tentative="1">
+      <w:start w:val="1"/>
+      <w:numFmt w:val="bullet"/>
+      <w:lvlText w:val=""/>
+      <w:lvlJc w:val="left"/>
+      <w:pPr>
+        <w:ind w:left="5040" w:hanging="360"/>
+      </w:pPr>
+      <w:rPr>
+        <w:rFonts w:ascii="Symbol" w:hAnsi="Symbol" w:hint="default"/>
+      </w:rPr>
+    </w:lvl>
+    <w:lvl w:ilvl="7" w:tplc="20000003" w:tentative="1">
+      <w:start w:val="1"/>
+      <w:numFmt w:val="bullet"/>
+      <w:lvlText w:val="o"/>
+      <w:lvlJc w:val="left"/>
+      <w:pPr>
+        <w:ind w:left="5760" w:hanging="360"/>
+      </w:pPr>
+      <w:rPr>
+        <w:rFonts w:ascii="Courier New" w:hAnsi="Courier New" w:cs="Courier New" w:hint="default"/>
+      </w:rPr>
+    </w:lvl>
+    <w:lvl w:ilvl="8" w:tplc="20000005" w:tentative="1">
+      <w:start w:val="1"/>
+      <w:numFmt w:val="bullet"/>
+      <w:lvlText w:val=""/>
+      <w:lvlJc w:val="left"/>
+      <w:pPr>
+        <w:ind w:left="6480" w:hanging="360"/>
+      </w:pPr>
+      <w:rPr>
+        <w:rFonts w:ascii="Wingdings" w:hAnsi="Wingdings" w:hint="default"/>
+      </w:rPr>
+    </w:lvl>
+  </w:abstractNum>
+  <w:abstractNum w:abstractNumId="33" w15:restartNumberingAfterBreak="0">
     <w:nsid w:val="6D1A5E6E"/>
     <w:multiLevelType w:val="hybridMultilevel"/>
     <w:tmpl w:val="D18EF14A"/>
@@ -11943,7 +13981,7 @@
       </w:pPr>
     </w:lvl>
   </w:abstractNum>
-  <w:abstractNum w:abstractNumId="28" w15:restartNumberingAfterBreak="0">
+  <w:abstractNum w:abstractNumId="34" w15:restartNumberingAfterBreak="0">
     <w:nsid w:val="6D522A64"/>
     <w:multiLevelType w:val="multilevel"/>
     <w:tmpl w:val="8B12955E"/>
@@ -12060,7 +14098,7 @@
       </w:pPr>
     </w:lvl>
   </w:abstractNum>
-  <w:abstractNum w:abstractNumId="29" w15:restartNumberingAfterBreak="0">
+  <w:abstractNum w:abstractNumId="35" w15:restartNumberingAfterBreak="0">
     <w:nsid w:val="70070C1E"/>
     <w:multiLevelType w:val="hybridMultilevel"/>
     <w:tmpl w:val="3BA0CC3A"/>
@@ -12173,7 +14211,7 @@
       </w:rPr>
     </w:lvl>
   </w:abstractNum>
-  <w:abstractNum w:abstractNumId="30" w15:restartNumberingAfterBreak="0">
+  <w:abstractNum w:abstractNumId="36" w15:restartNumberingAfterBreak="0">
     <w:nsid w:val="71D4203F"/>
     <w:multiLevelType w:val="multilevel"/>
     <w:tmpl w:val="8B12955E"/>
@@ -12290,7 +14328,7 @@
       </w:pPr>
     </w:lvl>
   </w:abstractNum>
-  <w:abstractNum w:abstractNumId="31" w15:restartNumberingAfterBreak="0">
+  <w:abstractNum w:abstractNumId="37" w15:restartNumberingAfterBreak="0">
     <w:nsid w:val="75FB01AB"/>
     <w:multiLevelType w:val="hybridMultilevel"/>
     <w:tmpl w:val="7DDE2F8C"/>
@@ -12403,7 +14441,7 @@
       </w:rPr>
     </w:lvl>
   </w:abstractNum>
-  <w:abstractNum w:abstractNumId="32" w15:restartNumberingAfterBreak="0">
+  <w:abstractNum w:abstractNumId="38" w15:restartNumberingAfterBreak="0">
     <w:nsid w:val="7B605897"/>
     <w:multiLevelType w:val="hybridMultilevel"/>
     <w:tmpl w:val="B2D421C0"/>
@@ -12516,7 +14554,7 @@
       </w:rPr>
     </w:lvl>
   </w:abstractNum>
-  <w:abstractNum w:abstractNumId="33" w15:restartNumberingAfterBreak="0">
+  <w:abstractNum w:abstractNumId="39" w15:restartNumberingAfterBreak="0">
     <w:nsid w:val="7BD91681"/>
     <w:multiLevelType w:val="hybridMultilevel"/>
     <w:tmpl w:val="A8DC6DF0"/>
@@ -12604,107 +14642,241 @@
       </w:pPr>
     </w:lvl>
   </w:abstractNum>
+  <w:abstractNum w:abstractNumId="40" w15:restartNumberingAfterBreak="0">
+    <w:nsid w:val="7BF113CD"/>
+    <w:multiLevelType w:val="hybridMultilevel"/>
+    <w:tmpl w:val="BB925400"/>
+    <w:lvl w:ilvl="0" w:tplc="A866FDAA">
+      <w:start w:val="10"/>
+      <w:numFmt w:val="bullet"/>
+      <w:lvlText w:val="-"/>
+      <w:lvlJc w:val="left"/>
+      <w:pPr>
+        <w:ind w:left="720" w:hanging="360"/>
+      </w:pPr>
+      <w:rPr>
+        <w:rFonts w:ascii="Calibri" w:eastAsiaTheme="minorHAnsi" w:hAnsi="Calibri" w:cs="Calibri" w:hint="default"/>
+      </w:rPr>
+    </w:lvl>
+    <w:lvl w:ilvl="1" w:tplc="20000003" w:tentative="1">
+      <w:start w:val="1"/>
+      <w:numFmt w:val="bullet"/>
+      <w:lvlText w:val="o"/>
+      <w:lvlJc w:val="left"/>
+      <w:pPr>
+        <w:ind w:left="1440" w:hanging="360"/>
+      </w:pPr>
+      <w:rPr>
+        <w:rFonts w:ascii="Courier New" w:hAnsi="Courier New" w:cs="Courier New" w:hint="default"/>
+      </w:rPr>
+    </w:lvl>
+    <w:lvl w:ilvl="2" w:tplc="20000005" w:tentative="1">
+      <w:start w:val="1"/>
+      <w:numFmt w:val="bullet"/>
+      <w:lvlText w:val=""/>
+      <w:lvlJc w:val="left"/>
+      <w:pPr>
+        <w:ind w:left="2160" w:hanging="360"/>
+      </w:pPr>
+      <w:rPr>
+        <w:rFonts w:ascii="Wingdings" w:hAnsi="Wingdings" w:hint="default"/>
+      </w:rPr>
+    </w:lvl>
+    <w:lvl w:ilvl="3" w:tplc="20000001" w:tentative="1">
+      <w:start w:val="1"/>
+      <w:numFmt w:val="bullet"/>
+      <w:lvlText w:val=""/>
+      <w:lvlJc w:val="left"/>
+      <w:pPr>
+        <w:ind w:left="2880" w:hanging="360"/>
+      </w:pPr>
+      <w:rPr>
+        <w:rFonts w:ascii="Symbol" w:hAnsi="Symbol" w:hint="default"/>
+      </w:rPr>
+    </w:lvl>
+    <w:lvl w:ilvl="4" w:tplc="20000003" w:tentative="1">
+      <w:start w:val="1"/>
+      <w:numFmt w:val="bullet"/>
+      <w:lvlText w:val="o"/>
+      <w:lvlJc w:val="left"/>
+      <w:pPr>
+        <w:ind w:left="3600" w:hanging="360"/>
+      </w:pPr>
+      <w:rPr>
+        <w:rFonts w:ascii="Courier New" w:hAnsi="Courier New" w:cs="Courier New" w:hint="default"/>
+      </w:rPr>
+    </w:lvl>
+    <w:lvl w:ilvl="5" w:tplc="20000005" w:tentative="1">
+      <w:start w:val="1"/>
+      <w:numFmt w:val="bullet"/>
+      <w:lvlText w:val=""/>
+      <w:lvlJc w:val="left"/>
+      <w:pPr>
+        <w:ind w:left="4320" w:hanging="360"/>
+      </w:pPr>
+      <w:rPr>
+        <w:rFonts w:ascii="Wingdings" w:hAnsi="Wingdings" w:hint="default"/>
+      </w:rPr>
+    </w:lvl>
+    <w:lvl w:ilvl="6" w:tplc="20000001" w:tentative="1">
+      <w:start w:val="1"/>
+      <w:numFmt w:val="bullet"/>
+      <w:lvlText w:val=""/>
+      <w:lvlJc w:val="left"/>
+      <w:pPr>
+        <w:ind w:left="5040" w:hanging="360"/>
+      </w:pPr>
+      <w:rPr>
+        <w:rFonts w:ascii="Symbol" w:hAnsi="Symbol" w:hint="default"/>
+      </w:rPr>
+    </w:lvl>
+    <w:lvl w:ilvl="7" w:tplc="20000003" w:tentative="1">
+      <w:start w:val="1"/>
+      <w:numFmt w:val="bullet"/>
+      <w:lvlText w:val="o"/>
+      <w:lvlJc w:val="left"/>
+      <w:pPr>
+        <w:ind w:left="5760" w:hanging="360"/>
+      </w:pPr>
+      <w:rPr>
+        <w:rFonts w:ascii="Courier New" w:hAnsi="Courier New" w:cs="Courier New" w:hint="default"/>
+      </w:rPr>
+    </w:lvl>
+    <w:lvl w:ilvl="8" w:tplc="20000005" w:tentative="1">
+      <w:start w:val="1"/>
+      <w:numFmt w:val="bullet"/>
+      <w:lvlText w:val=""/>
+      <w:lvlJc w:val="left"/>
+      <w:pPr>
+        <w:ind w:left="6480" w:hanging="360"/>
+      </w:pPr>
+      <w:rPr>
+        <w:rFonts w:ascii="Wingdings" w:hAnsi="Wingdings" w:hint="default"/>
+      </w:rPr>
+    </w:lvl>
+  </w:abstractNum>
   <w:num w:numId="1" w16cid:durableId="1032420895">
+    <w:abstractNumId w:val="27"/>
+  </w:num>
+  <w:num w:numId="2" w16cid:durableId="150798602">
+    <w:abstractNumId w:val="11"/>
+  </w:num>
+  <w:num w:numId="3" w16cid:durableId="955062628">
+    <w:abstractNumId w:val="29"/>
+  </w:num>
+  <w:num w:numId="4" w16cid:durableId="1945963213">
+    <w:abstractNumId w:val="39"/>
+  </w:num>
+  <w:num w:numId="5" w16cid:durableId="2132622534">
+    <w:abstractNumId w:val="18"/>
+  </w:num>
+  <w:num w:numId="6" w16cid:durableId="1731273096">
+    <w:abstractNumId w:val="6"/>
+  </w:num>
+  <w:num w:numId="7" w16cid:durableId="688339379">
+    <w:abstractNumId w:val="19"/>
+  </w:num>
+  <w:num w:numId="8" w16cid:durableId="2072074340">
+    <w:abstractNumId w:val="20"/>
+  </w:num>
+  <w:num w:numId="9" w16cid:durableId="1509247974">
+    <w:abstractNumId w:val="37"/>
+  </w:num>
+  <w:num w:numId="10" w16cid:durableId="1376807889">
+    <w:abstractNumId w:val="35"/>
+  </w:num>
+  <w:num w:numId="11" w16cid:durableId="1361399603">
+    <w:abstractNumId w:val="12"/>
+  </w:num>
+  <w:num w:numId="12" w16cid:durableId="220210214">
+    <w:abstractNumId w:val="33"/>
+  </w:num>
+  <w:num w:numId="13" w16cid:durableId="55014022">
     <w:abstractNumId w:val="23"/>
   </w:num>
-  <w:num w:numId="2" w16cid:durableId="150798602">
+  <w:num w:numId="14" w16cid:durableId="1516385163">
+    <w:abstractNumId w:val="17"/>
+  </w:num>
+  <w:num w:numId="15" w16cid:durableId="1648047056">
+    <w:abstractNumId w:val="36"/>
+  </w:num>
+  <w:num w:numId="16" w16cid:durableId="1935362655">
+    <w:abstractNumId w:val="34"/>
+  </w:num>
+  <w:num w:numId="17" w16cid:durableId="72362120">
+    <w:abstractNumId w:val="14"/>
+  </w:num>
+  <w:num w:numId="18" w16cid:durableId="893394474">
+    <w:abstractNumId w:val="31"/>
+  </w:num>
+  <w:num w:numId="19" w16cid:durableId="899168626">
+    <w:abstractNumId w:val="9"/>
+  </w:num>
+  <w:num w:numId="20" w16cid:durableId="1875313420">
+    <w:abstractNumId w:val="2"/>
+  </w:num>
+  <w:num w:numId="21" w16cid:durableId="1216310490">
+    <w:abstractNumId w:val="21"/>
+  </w:num>
+  <w:num w:numId="22" w16cid:durableId="1217551177">
+    <w:abstractNumId w:val="24"/>
+  </w:num>
+  <w:num w:numId="23" w16cid:durableId="394746198">
+    <w:abstractNumId w:val="4"/>
+  </w:num>
+  <w:num w:numId="24" w16cid:durableId="1383754405">
+    <w:abstractNumId w:val="38"/>
+  </w:num>
+  <w:num w:numId="25" w16cid:durableId="1545364625">
+    <w:abstractNumId w:val="22"/>
+  </w:num>
+  <w:num w:numId="26" w16cid:durableId="918513935">
+    <w:abstractNumId w:val="26"/>
+  </w:num>
+  <w:num w:numId="27" w16cid:durableId="944844168">
+    <w:abstractNumId w:val="3"/>
+  </w:num>
+  <w:num w:numId="28" w16cid:durableId="668026918">
+    <w:abstractNumId w:val="15"/>
+  </w:num>
+  <w:num w:numId="29" w16cid:durableId="31463095">
+    <w:abstractNumId w:val="10"/>
+  </w:num>
+  <w:num w:numId="30" w16cid:durableId="1746226196">
+    <w:abstractNumId w:val="30"/>
+  </w:num>
+  <w:num w:numId="31" w16cid:durableId="547954440">
+    <w:abstractNumId w:val="7"/>
+  </w:num>
+  <w:num w:numId="32" w16cid:durableId="2040550288">
+    <w:abstractNumId w:val="1"/>
+  </w:num>
+  <w:num w:numId="33" w16cid:durableId="1877816093">
+    <w:abstractNumId w:val="13"/>
+  </w:num>
+  <w:num w:numId="34" w16cid:durableId="878082930">
+    <w:abstractNumId w:val="25"/>
+  </w:num>
+  <w:num w:numId="35" w16cid:durableId="937367187">
+    <w:abstractNumId w:val="0"/>
+  </w:num>
+  <w:num w:numId="36" w16cid:durableId="1775323518">
+    <w:abstractNumId w:val="16"/>
+  </w:num>
+  <w:num w:numId="37" w16cid:durableId="1147016610">
+    <w:abstractNumId w:val="5"/>
+  </w:num>
+  <w:num w:numId="38" w16cid:durableId="13728147">
     <w:abstractNumId w:val="8"/>
   </w:num>
-  <w:num w:numId="3" w16cid:durableId="955062628">
-    <w:abstractNumId w:val="24"/>
-  </w:num>
-  <w:num w:numId="4" w16cid:durableId="1945963213">
-    <w:abstractNumId w:val="33"/>
-  </w:num>
-  <w:num w:numId="5" w16cid:durableId="2132622534">
-    <w:abstractNumId w:val="14"/>
-  </w:num>
-  <w:num w:numId="6" w16cid:durableId="1731273096">
-    <w:abstractNumId w:val="4"/>
-  </w:num>
-  <w:num w:numId="7" w16cid:durableId="688339379">
-    <w:abstractNumId w:val="15"/>
-  </w:num>
-  <w:num w:numId="8" w16cid:durableId="2072074340">
-    <w:abstractNumId w:val="16"/>
-  </w:num>
-  <w:num w:numId="9" w16cid:durableId="1509247974">
-    <w:abstractNumId w:val="31"/>
-  </w:num>
-  <w:num w:numId="10" w16cid:durableId="1376807889">
-    <w:abstractNumId w:val="29"/>
-  </w:num>
-  <w:num w:numId="11" w16cid:durableId="1361399603">
-    <w:abstractNumId w:val="9"/>
-  </w:num>
-  <w:num w:numId="12" w16cid:durableId="220210214">
-    <w:abstractNumId w:val="27"/>
-  </w:num>
-  <w:num w:numId="13" w16cid:durableId="55014022">
-    <w:abstractNumId w:val="19"/>
-  </w:num>
-  <w:num w:numId="14" w16cid:durableId="1516385163">
-    <w:abstractNumId w:val="13"/>
-  </w:num>
-  <w:num w:numId="15" w16cid:durableId="1648047056">
-    <w:abstractNumId w:val="30"/>
-  </w:num>
-  <w:num w:numId="16" w16cid:durableId="1935362655">
+  <w:num w:numId="39" w16cid:durableId="281035491">
     <w:abstractNumId w:val="28"/>
   </w:num>
-  <w:num w:numId="17" w16cid:durableId="72362120">
-    <w:abstractNumId w:val="11"/>
+  <w:num w:numId="40" w16cid:durableId="748041582">
+    <w:abstractNumId w:val="40"/>
   </w:num>
-  <w:num w:numId="18" w16cid:durableId="893394474">
-    <w:abstractNumId w:val="26"/>
-  </w:num>
-  <w:num w:numId="19" w16cid:durableId="899168626">
-    <w:abstractNumId w:val="6"/>
-  </w:num>
-  <w:num w:numId="20" w16cid:durableId="1875313420">
-    <w:abstractNumId w:val="1"/>
-  </w:num>
-  <w:num w:numId="21" w16cid:durableId="1216310490">
-    <w:abstractNumId w:val="17"/>
-  </w:num>
-  <w:num w:numId="22" w16cid:durableId="1217551177">
-    <w:abstractNumId w:val="20"/>
-  </w:num>
-  <w:num w:numId="23" w16cid:durableId="394746198">
-    <w:abstractNumId w:val="3"/>
-  </w:num>
-  <w:num w:numId="24" w16cid:durableId="1383754405">
+  <w:num w:numId="41" w16cid:durableId="1173448603">
     <w:abstractNumId w:val="32"/>
-  </w:num>
-  <w:num w:numId="25" w16cid:durableId="1545364625">
-    <w:abstractNumId w:val="18"/>
-  </w:num>
-  <w:num w:numId="26" w16cid:durableId="918513935">
-    <w:abstractNumId w:val="22"/>
-  </w:num>
-  <w:num w:numId="27" w16cid:durableId="944844168">
-    <w:abstractNumId w:val="2"/>
-  </w:num>
-  <w:num w:numId="28" w16cid:durableId="668026918">
-    <w:abstractNumId w:val="12"/>
-  </w:num>
-  <w:num w:numId="29" w16cid:durableId="31463095">
-    <w:abstractNumId w:val="7"/>
-  </w:num>
-  <w:num w:numId="30" w16cid:durableId="1746226196">
-    <w:abstractNumId w:val="25"/>
-  </w:num>
-  <w:num w:numId="31" w16cid:durableId="547954440">
-    <w:abstractNumId w:val="5"/>
-  </w:num>
-  <w:num w:numId="32" w16cid:durableId="2040550288">
-    <w:abstractNumId w:val="0"/>
-  </w:num>
-  <w:num w:numId="33" w16cid:durableId="1877816093">
-    <w:abstractNumId w:val="10"/>
-  </w:num>
-  <w:num w:numId="34" w16cid:durableId="878082930">
-    <w:abstractNumId w:val="21"/>
   </w:num>
   <w:numIdMacAtCleanup w:val="11"/>
 </w:numbering>
@@ -13314,6 +15486,7 @@
   <w:style w:type="character" w:default="1" w:styleId="DefaultParagraphFont">
     <w:name w:val="Default Paragraph Font"/>
     <w:uiPriority w:val="1"/>
+    <w:semiHidden/>
     <w:unhideWhenUsed/>
   </w:style>
   <w:style w:type="table" w:default="1" w:styleId="TableNormal">

</xml_diff>

<commit_message>
Feature: Updated phase_two.md and the kube-snake-documentation.docx with the documentation for step 11.2.1
</commit_message>
<xml_diff>
--- a/kube-snake-documentation.docx
+++ b/kube-snake-documentation.docx
@@ -9574,26 +9574,61 @@
     </w:p>
     <w:p>
       <w:pPr>
+        <w:rPr>
+          <w:rFonts w:ascii="Calibri" w:hAnsi="Calibri" w:cs="Calibri"/>
+          <w:sz w:val="24"/>
+          <w:szCs w:val="24"/>
+          <w:lang w:val="en-SE"/>
+        </w:rPr>
+      </w:pPr>
+      <w:r>
+        <w:rPr>
+          <w:rFonts w:ascii="Calibri" w:hAnsi="Calibri" w:cs="Calibri"/>
+          <w:sz w:val="24"/>
+          <w:szCs w:val="24"/>
+          <w:lang w:val="en-SE"/>
+        </w:rPr>
+        <w:t xml:space="preserve">1. </w:t>
+      </w:r>
+      <w:r>
+        <w:rPr>
+          <w:rFonts w:ascii="Calibri" w:hAnsi="Calibri" w:cs="Calibri"/>
+          <w:sz w:val="24"/>
+          <w:szCs w:val="24"/>
+          <w:lang w:val="en-SE"/>
+        </w:rPr>
+        <w:t>Helm installation and Chart structure</w:t>
+      </w:r>
+    </w:p>
+    <w:p>
+      <w:pPr>
         <w:pStyle w:val="ListParagraph"/>
         <w:numPr>
           <w:ilvl w:val="0"/>
-          <w:numId w:val="14"/>
+          <w:numId w:val="26"/>
         </w:numPr>
         <w:rPr>
           <w:rFonts w:ascii="Calibri" w:hAnsi="Calibri" w:cs="Calibri"/>
           <w:sz w:val="24"/>
           <w:szCs w:val="24"/>
-          <w:lang w:val="en-US"/>
-        </w:rPr>
-      </w:pPr>
-      <w:r>
-        <w:rPr>
-          <w:rFonts w:ascii="Calibri" w:hAnsi="Calibri" w:cs="Calibri"/>
-          <w:sz w:val="24"/>
-          <w:szCs w:val="24"/>
-          <w:lang w:val="en-US"/>
-        </w:rPr>
-        <w:t>First</w:t>
+          <w:lang w:val="en-SE"/>
+        </w:rPr>
+      </w:pPr>
+      <w:r>
+        <w:rPr>
+          <w:rFonts w:ascii="Calibri" w:hAnsi="Calibri" w:cs="Calibri"/>
+          <w:sz w:val="24"/>
+          <w:szCs w:val="24"/>
+        </w:rPr>
+        <w:t>I</w:t>
+      </w:r>
+      <w:r>
+        <w:rPr>
+          <w:rFonts w:ascii="Calibri" w:hAnsi="Calibri" w:cs="Calibri"/>
+          <w:sz w:val="24"/>
+          <w:szCs w:val="24"/>
+        </w:rPr>
+        <w:t>nstalled Helm v3.19.0 on local machine and VM</w:t>
       </w:r>
     </w:p>
     <w:p>
@@ -9601,32 +9636,1393 @@
         <w:pStyle w:val="ListParagraph"/>
         <w:numPr>
           <w:ilvl w:val="0"/>
-          <w:numId w:val="14"/>
+          <w:numId w:val="26"/>
         </w:numPr>
         <w:rPr>
           <w:rFonts w:ascii="Calibri" w:hAnsi="Calibri" w:cs="Calibri"/>
           <w:sz w:val="24"/>
           <w:szCs w:val="24"/>
-          <w:lang w:val="en-US"/>
-        </w:rPr>
-      </w:pPr>
-      <w:r>
-        <w:rPr>
-          <w:rFonts w:ascii="Calibri" w:hAnsi="Calibri" w:cs="Calibri"/>
-          <w:sz w:val="24"/>
-          <w:szCs w:val="24"/>
-          <w:lang w:val="en-US"/>
-        </w:rPr>
-        <w:t>Second</w:t>
-      </w:r>
-    </w:p>
-    <w:p>
-      <w:pPr>
-        <w:rPr>
-          <w:rFonts w:ascii="Calibri" w:hAnsi="Calibri" w:cs="Calibri"/>
-          <w:sz w:val="24"/>
-          <w:szCs w:val="24"/>
-          <w:lang w:val="en-US"/>
+          <w:lang w:val="en-SE"/>
+        </w:rPr>
+      </w:pPr>
+      <w:r>
+        <w:rPr>
+          <w:rFonts w:ascii="Calibri" w:hAnsi="Calibri" w:cs="Calibri"/>
+          <w:sz w:val="24"/>
+          <w:szCs w:val="24"/>
+        </w:rPr>
+        <w:t>Created Helm chart structure in</w:t>
+      </w:r>
+      <w:r>
+        <w:rPr>
+          <w:rFonts w:ascii="Calibri" w:hAnsi="Calibri" w:cs="Calibri"/>
+          <w:sz w:val="24"/>
+          <w:szCs w:val="24"/>
+        </w:rPr>
+        <w:t xml:space="preserve"> /helm/charts/</w:t>
+      </w:r>
+      <w:proofErr w:type="spellStart"/>
+      <w:r>
+        <w:rPr>
+          <w:rFonts w:ascii="Calibri" w:hAnsi="Calibri" w:cs="Calibri"/>
+          <w:sz w:val="24"/>
+          <w:szCs w:val="24"/>
+        </w:rPr>
+        <w:t>healthcheck</w:t>
+      </w:r>
+      <w:proofErr w:type="spellEnd"/>
+    </w:p>
+    <w:p>
+      <w:pPr>
+        <w:pStyle w:val="ListParagraph"/>
+        <w:numPr>
+          <w:ilvl w:val="0"/>
+          <w:numId w:val="26"/>
+        </w:numPr>
+        <w:rPr>
+          <w:rFonts w:ascii="Calibri" w:hAnsi="Calibri" w:cs="Calibri"/>
+          <w:sz w:val="24"/>
+          <w:szCs w:val="24"/>
+          <w:lang w:val="en-SE"/>
+        </w:rPr>
+      </w:pPr>
+      <w:r>
+        <w:rPr>
+          <w:rFonts w:ascii="Calibri" w:hAnsi="Calibri" w:cs="Calibri"/>
+          <w:sz w:val="24"/>
+          <w:szCs w:val="24"/>
+          <w:lang w:val="en-SE"/>
+        </w:rPr>
+        <w:t>Created </w:t>
+      </w:r>
+      <w:proofErr w:type="spellStart"/>
+      <w:r>
+        <w:rPr>
+          <w:rFonts w:ascii="Calibri" w:hAnsi="Calibri" w:cs="Calibri"/>
+          <w:sz w:val="24"/>
+          <w:szCs w:val="24"/>
+          <w:lang w:val="en-SE"/>
+        </w:rPr>
+        <w:t>Chart.yaml</w:t>
+      </w:r>
+      <w:proofErr w:type="spellEnd"/>
+      <w:r>
+        <w:rPr>
+          <w:rFonts w:ascii="Calibri" w:hAnsi="Calibri" w:cs="Calibri"/>
+          <w:sz w:val="24"/>
+          <w:szCs w:val="24"/>
+          <w:lang w:val="en-SE"/>
+        </w:rPr>
+        <w:t xml:space="preserve"> with metadata (name, version, description)</w:t>
+      </w:r>
+    </w:p>
+    <w:p>
+      <w:pPr>
+        <w:pStyle w:val="ListParagraph"/>
+        <w:numPr>
+          <w:ilvl w:val="0"/>
+          <w:numId w:val="26"/>
+        </w:numPr>
+        <w:rPr>
+          <w:rFonts w:ascii="Calibri" w:hAnsi="Calibri" w:cs="Calibri"/>
+          <w:sz w:val="24"/>
+          <w:szCs w:val="24"/>
+          <w:lang w:val="en-SE"/>
+        </w:rPr>
+      </w:pPr>
+      <w:r>
+        <w:rPr>
+          <w:rFonts w:ascii="Calibri" w:hAnsi="Calibri" w:cs="Calibri"/>
+          <w:sz w:val="24"/>
+          <w:szCs w:val="24"/>
+          <w:lang w:val="en-SE"/>
+        </w:rPr>
+        <w:t xml:space="preserve">Created </w:t>
+      </w:r>
+      <w:proofErr w:type="spellStart"/>
+      <w:proofErr w:type="gramStart"/>
+      <w:r>
+        <w:rPr>
+          <w:rFonts w:ascii="Calibri" w:hAnsi="Calibri" w:cs="Calibri"/>
+          <w:sz w:val="24"/>
+          <w:szCs w:val="24"/>
+          <w:lang w:val="en-SE"/>
+        </w:rPr>
+        <w:t>values.yaml</w:t>
+      </w:r>
+      <w:proofErr w:type="spellEnd"/>
+      <w:proofErr w:type="gramEnd"/>
+      <w:r>
+        <w:rPr>
+          <w:rFonts w:ascii="Calibri" w:hAnsi="Calibri" w:cs="Calibri"/>
+          <w:sz w:val="24"/>
+          <w:szCs w:val="24"/>
+          <w:lang w:val="en-SE"/>
+        </w:rPr>
+        <w:t xml:space="preserve"> with </w:t>
+      </w:r>
+      <w:proofErr w:type="spellStart"/>
+      <w:r>
+        <w:rPr>
+          <w:rFonts w:ascii="Calibri" w:hAnsi="Calibri" w:cs="Calibri"/>
+          <w:sz w:val="24"/>
+          <w:szCs w:val="24"/>
+          <w:lang w:val="en-SE"/>
+        </w:rPr>
+        <w:t>configureable</w:t>
+      </w:r>
+      <w:proofErr w:type="spellEnd"/>
+      <w:r>
+        <w:rPr>
+          <w:rFonts w:ascii="Calibri" w:hAnsi="Calibri" w:cs="Calibri"/>
+          <w:sz w:val="24"/>
+          <w:szCs w:val="24"/>
+          <w:lang w:val="en-SE"/>
+        </w:rPr>
+        <w:t xml:space="preserve"> parameters (image, replicas: 2, service conf)</w:t>
+      </w:r>
+    </w:p>
+    <w:p>
+      <w:pPr>
+        <w:rPr>
+          <w:rFonts w:ascii="Calibri" w:hAnsi="Calibri" w:cs="Calibri"/>
+          <w:sz w:val="24"/>
+          <w:szCs w:val="24"/>
+          <w:lang w:val="en-SE"/>
+        </w:rPr>
+      </w:pPr>
+      <w:r>
+        <w:rPr>
+          <w:rFonts w:ascii="Calibri" w:hAnsi="Calibri" w:cs="Calibri"/>
+          <w:sz w:val="24"/>
+          <w:szCs w:val="24"/>
+          <w:lang w:val="en-SE"/>
+        </w:rPr>
+        <w:t xml:space="preserve">2. </w:t>
+      </w:r>
+      <w:r>
+        <w:rPr>
+          <w:rFonts w:ascii="Calibri" w:hAnsi="Calibri" w:cs="Calibri"/>
+          <w:sz w:val="24"/>
+          <w:szCs w:val="24"/>
+          <w:lang w:val="en-SE"/>
+        </w:rPr>
+        <w:t>Template Creation</w:t>
+      </w:r>
+    </w:p>
+    <w:p>
+      <w:pPr>
+        <w:pStyle w:val="ListParagraph"/>
+        <w:numPr>
+          <w:ilvl w:val="0"/>
+          <w:numId w:val="27"/>
+        </w:numPr>
+        <w:rPr>
+          <w:rFonts w:ascii="Calibri" w:hAnsi="Calibri" w:cs="Calibri"/>
+          <w:sz w:val="24"/>
+          <w:szCs w:val="24"/>
+          <w:lang w:val="en-SE"/>
+        </w:rPr>
+      </w:pPr>
+      <w:r>
+        <w:rPr>
+          <w:rFonts w:ascii="Calibri" w:hAnsi="Calibri" w:cs="Calibri"/>
+          <w:sz w:val="24"/>
+          <w:szCs w:val="24"/>
+          <w:lang w:val="en-SE"/>
+        </w:rPr>
+        <w:t xml:space="preserve">Templated </w:t>
+      </w:r>
+      <w:proofErr w:type="spellStart"/>
+      <w:proofErr w:type="gramStart"/>
+      <w:r>
+        <w:rPr>
+          <w:rFonts w:ascii="Calibri" w:hAnsi="Calibri" w:cs="Calibri"/>
+          <w:sz w:val="24"/>
+          <w:szCs w:val="24"/>
+          <w:lang w:val="en-SE"/>
+        </w:rPr>
+        <w:t>deployment.yaml</w:t>
+      </w:r>
+      <w:proofErr w:type="spellEnd"/>
+      <w:proofErr w:type="gramEnd"/>
+      <w:r>
+        <w:rPr>
+          <w:rFonts w:ascii="Calibri" w:hAnsi="Calibri" w:cs="Calibri"/>
+          <w:sz w:val="24"/>
+          <w:szCs w:val="24"/>
+          <w:lang w:val="en-SE"/>
+        </w:rPr>
+        <w:t xml:space="preserve"> using </w:t>
+      </w:r>
+      <w:proofErr w:type="gramStart"/>
+      <w:r>
+        <w:rPr>
+          <w:rFonts w:ascii="Calibri" w:hAnsi="Calibri" w:cs="Calibri"/>
+          <w:sz w:val="24"/>
+          <w:szCs w:val="24"/>
+        </w:rPr>
+        <w:t>{{ .</w:t>
+      </w:r>
+      <w:proofErr w:type="spellStart"/>
+      <w:r>
+        <w:rPr>
+          <w:rFonts w:ascii="Calibri" w:hAnsi="Calibri" w:cs="Calibri"/>
+          <w:sz w:val="24"/>
+          <w:szCs w:val="24"/>
+        </w:rPr>
+        <w:t>Chart.Name</w:t>
+      </w:r>
+      <w:proofErr w:type="spellEnd"/>
+      <w:r>
+        <w:rPr>
+          <w:rFonts w:ascii="Calibri" w:hAnsi="Calibri" w:cs="Calibri"/>
+          <w:sz w:val="24"/>
+          <w:szCs w:val="24"/>
+        </w:rPr>
+        <w:t xml:space="preserve"> }</w:t>
+      </w:r>
+      <w:proofErr w:type="gramEnd"/>
+      <w:r>
+        <w:rPr>
+          <w:rFonts w:ascii="Calibri" w:hAnsi="Calibri" w:cs="Calibri"/>
+          <w:sz w:val="24"/>
+          <w:szCs w:val="24"/>
+        </w:rPr>
+        <w:t>} and </w:t>
+      </w:r>
+      <w:proofErr w:type="gramStart"/>
+      <w:r>
+        <w:rPr>
+          <w:rFonts w:ascii="Calibri" w:hAnsi="Calibri" w:cs="Calibri"/>
+          <w:sz w:val="24"/>
+          <w:szCs w:val="24"/>
+        </w:rPr>
+        <w:t>{{ .Values.*</w:t>
+      </w:r>
+      <w:proofErr w:type="gramEnd"/>
+      <w:r>
+        <w:rPr>
+          <w:rFonts w:ascii="Calibri" w:hAnsi="Calibri" w:cs="Calibri"/>
+          <w:sz w:val="24"/>
+          <w:szCs w:val="24"/>
+        </w:rPr>
+        <w:t xml:space="preserve"> }} syntax</w:t>
+      </w:r>
+    </w:p>
+    <w:p>
+      <w:pPr>
+        <w:pStyle w:val="ListParagraph"/>
+        <w:numPr>
+          <w:ilvl w:val="0"/>
+          <w:numId w:val="27"/>
+        </w:numPr>
+        <w:rPr>
+          <w:rFonts w:ascii="Calibri" w:hAnsi="Calibri" w:cs="Calibri"/>
+          <w:sz w:val="24"/>
+          <w:szCs w:val="24"/>
+          <w:lang w:val="en-SE"/>
+        </w:rPr>
+      </w:pPr>
+      <w:r>
+        <w:rPr>
+          <w:rFonts w:ascii="Calibri" w:hAnsi="Calibri" w:cs="Calibri"/>
+          <w:sz w:val="24"/>
+          <w:szCs w:val="24"/>
+          <w:lang w:val="en-SE"/>
+        </w:rPr>
+        <w:t>T</w:t>
+      </w:r>
+      <w:proofErr w:type="spellStart"/>
+      <w:r>
+        <w:rPr>
+          <w:rFonts w:ascii="Calibri" w:hAnsi="Calibri" w:cs="Calibri"/>
+          <w:sz w:val="24"/>
+          <w:szCs w:val="24"/>
+        </w:rPr>
+        <w:t>emplated</w:t>
+      </w:r>
+      <w:proofErr w:type="spellEnd"/>
+      <w:r>
+        <w:rPr>
+          <w:rFonts w:ascii="Calibri" w:hAnsi="Calibri" w:cs="Calibri"/>
+          <w:sz w:val="24"/>
+          <w:szCs w:val="24"/>
+        </w:rPr>
+        <w:t> </w:t>
+      </w:r>
+      <w:proofErr w:type="spellStart"/>
+      <w:proofErr w:type="gramStart"/>
+      <w:r>
+        <w:rPr>
+          <w:rFonts w:ascii="Calibri" w:hAnsi="Calibri" w:cs="Calibri"/>
+          <w:sz w:val="24"/>
+          <w:szCs w:val="24"/>
+        </w:rPr>
+        <w:t>service.yaml</w:t>
+      </w:r>
+      <w:proofErr w:type="spellEnd"/>
+      <w:proofErr w:type="gramEnd"/>
+      <w:r>
+        <w:rPr>
+          <w:rFonts w:ascii="Calibri" w:hAnsi="Calibri" w:cs="Calibri"/>
+          <w:sz w:val="24"/>
+          <w:szCs w:val="24"/>
+        </w:rPr>
+        <w:t> with dynamic naming and port configuration</w:t>
+      </w:r>
+    </w:p>
+    <w:p>
+      <w:pPr>
+        <w:pStyle w:val="ListParagraph"/>
+        <w:numPr>
+          <w:ilvl w:val="0"/>
+          <w:numId w:val="27"/>
+        </w:numPr>
+        <w:rPr>
+          <w:rFonts w:ascii="Calibri" w:hAnsi="Calibri" w:cs="Calibri"/>
+          <w:sz w:val="24"/>
+          <w:szCs w:val="24"/>
+          <w:lang w:val="en-SE"/>
+        </w:rPr>
+      </w:pPr>
+      <w:r>
+        <w:rPr>
+          <w:rFonts w:ascii="Calibri" w:hAnsi="Calibri" w:cs="Calibri"/>
+          <w:sz w:val="24"/>
+          <w:szCs w:val="24"/>
+        </w:rPr>
+        <w:t>V</w:t>
+      </w:r>
+      <w:r>
+        <w:rPr>
+          <w:rFonts w:ascii="Calibri" w:hAnsi="Calibri" w:cs="Calibri"/>
+          <w:sz w:val="24"/>
+          <w:szCs w:val="24"/>
+        </w:rPr>
+        <w:t>alidated chart with helm lint (passed with no errors)</w:t>
+      </w:r>
+    </w:p>
+    <w:p>
+      <w:pPr>
+        <w:pStyle w:val="ListParagraph"/>
+        <w:numPr>
+          <w:ilvl w:val="0"/>
+          <w:numId w:val="27"/>
+        </w:numPr>
+        <w:rPr>
+          <w:rFonts w:ascii="Calibri" w:hAnsi="Calibri" w:cs="Calibri"/>
+          <w:sz w:val="24"/>
+          <w:szCs w:val="24"/>
+          <w:lang w:val="en-SE"/>
+        </w:rPr>
+      </w:pPr>
+      <w:r>
+        <w:rPr>
+          <w:rFonts w:ascii="Calibri" w:hAnsi="Calibri" w:cs="Calibri"/>
+          <w:sz w:val="24"/>
+          <w:szCs w:val="24"/>
+          <w:lang w:val="en-SE"/>
+        </w:rPr>
+        <w:t>T</w:t>
+      </w:r>
+      <w:proofErr w:type="spellStart"/>
+      <w:r>
+        <w:rPr>
+          <w:rFonts w:ascii="Calibri" w:hAnsi="Calibri" w:cs="Calibri"/>
+          <w:sz w:val="24"/>
+          <w:szCs w:val="24"/>
+        </w:rPr>
+        <w:t>ested</w:t>
+      </w:r>
+      <w:proofErr w:type="spellEnd"/>
+      <w:r>
+        <w:rPr>
+          <w:rFonts w:ascii="Calibri" w:hAnsi="Calibri" w:cs="Calibri"/>
+          <w:sz w:val="24"/>
+          <w:szCs w:val="24"/>
+        </w:rPr>
+        <w:t xml:space="preserve"> template output with helm template to verify YAML generation</w:t>
+      </w:r>
+    </w:p>
+    <w:p>
+      <w:pPr>
+        <w:rPr>
+          <w:rFonts w:ascii="Calibri" w:hAnsi="Calibri" w:cs="Calibri"/>
+          <w:sz w:val="24"/>
+          <w:szCs w:val="24"/>
+          <w:lang w:val="en-SE"/>
+        </w:rPr>
+      </w:pPr>
+      <w:r>
+        <w:rPr>
+          <w:rFonts w:ascii="Calibri" w:hAnsi="Calibri" w:cs="Calibri"/>
+          <w:sz w:val="24"/>
+          <w:szCs w:val="24"/>
+          <w:lang w:val="en-SE"/>
+        </w:rPr>
+        <w:t xml:space="preserve">3. </w:t>
+      </w:r>
+      <w:r>
+        <w:rPr>
+          <w:rFonts w:ascii="Calibri" w:hAnsi="Calibri" w:cs="Calibri"/>
+          <w:sz w:val="24"/>
+          <w:szCs w:val="24"/>
+          <w:lang w:val="en-SE"/>
+        </w:rPr>
+        <w:t>GitHub Actions workflow migration</w:t>
+      </w:r>
+    </w:p>
+    <w:p>
+      <w:pPr>
+        <w:pStyle w:val="ListParagraph"/>
+        <w:numPr>
+          <w:ilvl w:val="0"/>
+          <w:numId w:val="28"/>
+        </w:numPr>
+        <w:rPr>
+          <w:rFonts w:ascii="Calibri" w:hAnsi="Calibri" w:cs="Calibri"/>
+          <w:sz w:val="24"/>
+          <w:szCs w:val="24"/>
+          <w:lang w:val="en-SE"/>
+        </w:rPr>
+      </w:pPr>
+      <w:r>
+        <w:rPr>
+          <w:rFonts w:ascii="Calibri" w:hAnsi="Calibri" w:cs="Calibri"/>
+          <w:sz w:val="24"/>
+          <w:szCs w:val="24"/>
+          <w:lang w:val="en-SE"/>
+        </w:rPr>
+        <w:t>U</w:t>
+      </w:r>
+      <w:proofErr w:type="spellStart"/>
+      <w:r>
+        <w:rPr>
+          <w:rFonts w:ascii="Calibri" w:hAnsi="Calibri" w:cs="Calibri"/>
+          <w:sz w:val="24"/>
+          <w:szCs w:val="24"/>
+        </w:rPr>
+        <w:t>pdated</w:t>
+      </w:r>
+      <w:proofErr w:type="spellEnd"/>
+      <w:r>
+        <w:rPr>
+          <w:rFonts w:ascii="Calibri" w:hAnsi="Calibri" w:cs="Calibri"/>
+          <w:sz w:val="24"/>
+          <w:szCs w:val="24"/>
+        </w:rPr>
+        <w:t xml:space="preserve"> workflow trigger paths to watch helm/charts/</w:t>
+      </w:r>
+      <w:proofErr w:type="spellStart"/>
+      <w:r>
+        <w:rPr>
+          <w:rFonts w:ascii="Calibri" w:hAnsi="Calibri" w:cs="Calibri"/>
+          <w:sz w:val="24"/>
+          <w:szCs w:val="24"/>
+        </w:rPr>
+        <w:t>healthcheck</w:t>
+      </w:r>
+      <w:proofErr w:type="spellEnd"/>
+      <w:r>
+        <w:rPr>
+          <w:rFonts w:ascii="Calibri" w:hAnsi="Calibri" w:cs="Calibri"/>
+          <w:sz w:val="24"/>
+          <w:szCs w:val="24"/>
+        </w:rPr>
+        <w:t>/**</w:t>
+      </w:r>
+    </w:p>
+    <w:p>
+      <w:pPr>
+        <w:pStyle w:val="ListParagraph"/>
+        <w:numPr>
+          <w:ilvl w:val="0"/>
+          <w:numId w:val="28"/>
+        </w:numPr>
+        <w:rPr>
+          <w:rFonts w:ascii="Calibri" w:hAnsi="Calibri" w:cs="Calibri"/>
+          <w:sz w:val="24"/>
+          <w:szCs w:val="24"/>
+          <w:lang w:val="en-SE"/>
+        </w:rPr>
+      </w:pPr>
+      <w:r>
+        <w:rPr>
+          <w:rFonts w:ascii="Calibri" w:hAnsi="Calibri" w:cs="Calibri"/>
+          <w:sz w:val="24"/>
+          <w:szCs w:val="24"/>
+          <w:lang w:val="en-SE"/>
+        </w:rPr>
+        <w:t>R</w:t>
+      </w:r>
+      <w:proofErr w:type="spellStart"/>
+      <w:r>
+        <w:rPr>
+          <w:rFonts w:ascii="Calibri" w:hAnsi="Calibri" w:cs="Calibri"/>
+          <w:sz w:val="24"/>
+          <w:szCs w:val="24"/>
+        </w:rPr>
+        <w:t>eplaced</w:t>
+      </w:r>
+      <w:proofErr w:type="spellEnd"/>
+      <w:r>
+        <w:rPr>
+          <w:rFonts w:ascii="Calibri" w:hAnsi="Calibri" w:cs="Calibri"/>
+          <w:sz w:val="24"/>
+          <w:szCs w:val="24"/>
+        </w:rPr>
+        <w:t> </w:t>
+      </w:r>
+      <w:proofErr w:type="spellStart"/>
+      <w:r>
+        <w:rPr>
+          <w:rFonts w:ascii="Consolas" w:hAnsi="Consolas" w:cs="Calibri"/>
+          <w:sz w:val="24"/>
+          <w:szCs w:val="24"/>
+        </w:rPr>
+        <w:t>kubectl</w:t>
+      </w:r>
+      <w:proofErr w:type="spellEnd"/>
+      <w:r>
+        <w:rPr>
+          <w:rFonts w:ascii="Consolas" w:hAnsi="Consolas" w:cs="Calibri"/>
+          <w:sz w:val="24"/>
+          <w:szCs w:val="24"/>
+        </w:rPr>
+        <w:t xml:space="preserve"> set image</w:t>
+      </w:r>
+      <w:r>
+        <w:rPr>
+          <w:rFonts w:ascii="Calibri" w:hAnsi="Calibri" w:cs="Calibri"/>
+          <w:sz w:val="24"/>
+          <w:szCs w:val="24"/>
+        </w:rPr>
+        <w:t> with </w:t>
+      </w:r>
+      <w:r>
+        <w:rPr>
+          <w:rFonts w:ascii="Consolas" w:hAnsi="Consolas" w:cs="Calibri"/>
+          <w:sz w:val="24"/>
+          <w:szCs w:val="24"/>
+        </w:rPr>
+        <w:t xml:space="preserve">helm upgrade </w:t>
+      </w:r>
+      <w:r>
+        <w:rPr>
+          <w:rFonts w:ascii="Consolas" w:hAnsi="Consolas" w:cs="Calibri"/>
+          <w:sz w:val="24"/>
+          <w:szCs w:val="24"/>
+        </w:rPr>
+        <w:t>–</w:t>
+      </w:r>
+      <w:r>
+        <w:rPr>
+          <w:rFonts w:ascii="Consolas" w:hAnsi="Consolas" w:cs="Calibri"/>
+          <w:sz w:val="24"/>
+          <w:szCs w:val="24"/>
+        </w:rPr>
+        <w:t>install</w:t>
+      </w:r>
+    </w:p>
+    <w:p>
+      <w:pPr>
+        <w:pStyle w:val="ListParagraph"/>
+        <w:numPr>
+          <w:ilvl w:val="0"/>
+          <w:numId w:val="28"/>
+        </w:numPr>
+        <w:rPr>
+          <w:rFonts w:ascii="Calibri" w:hAnsi="Calibri" w:cs="Calibri"/>
+          <w:sz w:val="24"/>
+          <w:szCs w:val="24"/>
+          <w:lang w:val="en-SE"/>
+        </w:rPr>
+      </w:pPr>
+      <w:r>
+        <w:rPr>
+          <w:rFonts w:ascii="Calibri" w:hAnsi="Calibri" w:cs="Calibri"/>
+          <w:sz w:val="24"/>
+          <w:szCs w:val="24"/>
+          <w:lang w:val="en-SE"/>
+        </w:rPr>
+        <w:t>A</w:t>
+      </w:r>
+      <w:proofErr w:type="spellStart"/>
+      <w:r>
+        <w:rPr>
+          <w:rFonts w:ascii="Calibri" w:hAnsi="Calibri" w:cs="Calibri"/>
+          <w:sz w:val="24"/>
+          <w:szCs w:val="24"/>
+        </w:rPr>
+        <w:t>dded</w:t>
+      </w:r>
+      <w:proofErr w:type="spellEnd"/>
+      <w:r>
+        <w:rPr>
+          <w:rFonts w:ascii="Calibri" w:hAnsi="Calibri" w:cs="Calibri"/>
+          <w:sz w:val="24"/>
+          <w:szCs w:val="24"/>
+        </w:rPr>
+        <w:t> </w:t>
+      </w:r>
+      <w:r>
+        <w:rPr>
+          <w:rFonts w:ascii="Consolas" w:hAnsi="Consolas" w:cs="Calibri"/>
+          <w:sz w:val="24"/>
+          <w:szCs w:val="24"/>
+        </w:rPr>
+        <w:t xml:space="preserve">--set </w:t>
+      </w:r>
+      <w:proofErr w:type="spellStart"/>
+      <w:r>
+        <w:rPr>
+          <w:rFonts w:ascii="Consolas" w:hAnsi="Consolas" w:cs="Calibri"/>
+          <w:sz w:val="24"/>
+          <w:szCs w:val="24"/>
+        </w:rPr>
+        <w:t>image.tag</w:t>
+      </w:r>
+      <w:proofErr w:type="spellEnd"/>
+      <w:r>
+        <w:rPr>
+          <w:rFonts w:ascii="Consolas" w:hAnsi="Consolas" w:cs="Calibri"/>
+          <w:sz w:val="24"/>
+          <w:szCs w:val="24"/>
+        </w:rPr>
+        <w:t>=${IMAGE_TAG}</w:t>
+      </w:r>
+      <w:r>
+        <w:rPr>
+          <w:rFonts w:ascii="Calibri" w:hAnsi="Calibri" w:cs="Calibri"/>
+          <w:sz w:val="24"/>
+          <w:szCs w:val="24"/>
+        </w:rPr>
+        <w:t> to override tag with commit SHA</w:t>
+      </w:r>
+    </w:p>
+    <w:p>
+      <w:pPr>
+        <w:pStyle w:val="ListParagraph"/>
+        <w:numPr>
+          <w:ilvl w:val="0"/>
+          <w:numId w:val="28"/>
+        </w:numPr>
+        <w:rPr>
+          <w:rFonts w:ascii="Calibri" w:hAnsi="Calibri" w:cs="Calibri"/>
+          <w:sz w:val="24"/>
+          <w:szCs w:val="24"/>
+          <w:lang w:val="en-SE"/>
+        </w:rPr>
+      </w:pPr>
+      <w:r>
+        <w:rPr>
+          <w:rFonts w:ascii="Calibri" w:hAnsi="Calibri" w:cs="Calibri"/>
+          <w:sz w:val="24"/>
+          <w:szCs w:val="24"/>
+          <w:lang w:val="en-SE"/>
+        </w:rPr>
+        <w:t>A</w:t>
+      </w:r>
+      <w:proofErr w:type="spellStart"/>
+      <w:r>
+        <w:rPr>
+          <w:rFonts w:ascii="Calibri" w:hAnsi="Calibri" w:cs="Calibri"/>
+          <w:sz w:val="24"/>
+          <w:szCs w:val="24"/>
+        </w:rPr>
+        <w:t>dded</w:t>
+      </w:r>
+      <w:proofErr w:type="spellEnd"/>
+      <w:r>
+        <w:rPr>
+          <w:rFonts w:ascii="Calibri" w:hAnsi="Calibri" w:cs="Calibri"/>
+          <w:sz w:val="24"/>
+          <w:szCs w:val="24"/>
+        </w:rPr>
+        <w:t> --wait and --timeout=2m for deployment verification</w:t>
+      </w:r>
+    </w:p>
+    <w:p>
+      <w:pPr>
+        <w:rPr>
+          <w:rFonts w:ascii="Calibri" w:hAnsi="Calibri" w:cs="Calibri"/>
+          <w:sz w:val="24"/>
+          <w:szCs w:val="24"/>
+          <w:lang w:val="en-SE"/>
+        </w:rPr>
+      </w:pPr>
+      <w:r>
+        <w:rPr>
+          <w:rFonts w:ascii="Calibri" w:hAnsi="Calibri" w:cs="Calibri"/>
+          <w:sz w:val="24"/>
+          <w:szCs w:val="24"/>
+          <w:lang w:val="en-SE"/>
+        </w:rPr>
+        <w:t xml:space="preserve">4. </w:t>
+      </w:r>
+      <w:r>
+        <w:rPr>
+          <w:rFonts w:ascii="Calibri" w:hAnsi="Calibri" w:cs="Calibri"/>
+          <w:sz w:val="24"/>
+          <w:szCs w:val="24"/>
+          <w:lang w:val="en-SE"/>
+        </w:rPr>
+        <w:t>Security and Deployment</w:t>
+      </w:r>
+    </w:p>
+    <w:p>
+      <w:pPr>
+        <w:pStyle w:val="ListParagraph"/>
+        <w:numPr>
+          <w:ilvl w:val="0"/>
+          <w:numId w:val="29"/>
+        </w:numPr>
+        <w:rPr>
+          <w:rFonts w:ascii="Calibri" w:hAnsi="Calibri" w:cs="Calibri"/>
+          <w:sz w:val="24"/>
+          <w:szCs w:val="24"/>
+          <w:lang w:val="en-SE"/>
+        </w:rPr>
+      </w:pPr>
+      <w:r>
+        <w:rPr>
+          <w:rFonts w:ascii="Calibri" w:hAnsi="Calibri" w:cs="Calibri"/>
+          <w:sz w:val="24"/>
+          <w:szCs w:val="24"/>
+          <w:lang w:val="en-SE"/>
+        </w:rPr>
+        <w:t>F</w:t>
+      </w:r>
+      <w:proofErr w:type="spellStart"/>
+      <w:r>
+        <w:rPr>
+          <w:rFonts w:ascii="Calibri" w:hAnsi="Calibri" w:cs="Calibri"/>
+          <w:sz w:val="24"/>
+          <w:szCs w:val="24"/>
+        </w:rPr>
+        <w:t>ixed</w:t>
+      </w:r>
+      <w:proofErr w:type="spellEnd"/>
+      <w:r>
+        <w:rPr>
+          <w:rFonts w:ascii="Calibri" w:hAnsi="Calibri" w:cs="Calibri"/>
+          <w:sz w:val="24"/>
+          <w:szCs w:val="24"/>
+        </w:rPr>
+        <w:t xml:space="preserve"> SSH key exposure: added </w:t>
+      </w:r>
+      <w:r>
+        <w:rPr>
+          <w:rFonts w:ascii="Consolas" w:hAnsi="Consolas" w:cs="Calibri"/>
+          <w:sz w:val="24"/>
+          <w:szCs w:val="24"/>
+        </w:rPr>
+        <w:t>log-public-key: false</w:t>
+      </w:r>
+      <w:r>
+        <w:rPr>
+          <w:rFonts w:ascii="Calibri" w:hAnsi="Calibri" w:cs="Calibri"/>
+          <w:sz w:val="24"/>
+          <w:szCs w:val="24"/>
+        </w:rPr>
+        <w:t xml:space="preserve"> to </w:t>
+      </w:r>
+      <w:proofErr w:type="spellStart"/>
+      <w:r>
+        <w:rPr>
+          <w:rFonts w:ascii="Calibri" w:hAnsi="Calibri" w:cs="Calibri"/>
+          <w:sz w:val="24"/>
+          <w:szCs w:val="24"/>
+        </w:rPr>
+        <w:t>webfactory</w:t>
+      </w:r>
+      <w:proofErr w:type="spellEnd"/>
+      <w:r>
+        <w:rPr>
+          <w:rFonts w:ascii="Calibri" w:hAnsi="Calibri" w:cs="Calibri"/>
+          <w:sz w:val="24"/>
+          <w:szCs w:val="24"/>
+        </w:rPr>
+        <w:t>/ssh-agent</w:t>
+      </w:r>
+    </w:p>
+    <w:p>
+      <w:pPr>
+        <w:pStyle w:val="ListParagraph"/>
+        <w:numPr>
+          <w:ilvl w:val="0"/>
+          <w:numId w:val="29"/>
+        </w:numPr>
+        <w:rPr>
+          <w:rFonts w:ascii="Calibri" w:hAnsi="Calibri" w:cs="Calibri"/>
+          <w:sz w:val="24"/>
+          <w:szCs w:val="24"/>
+          <w:lang w:val="en-SE"/>
+        </w:rPr>
+      </w:pPr>
+      <w:r>
+        <w:rPr>
+          <w:rFonts w:ascii="Calibri" w:hAnsi="Calibri" w:cs="Calibri"/>
+          <w:sz w:val="24"/>
+          <w:szCs w:val="24"/>
+          <w:lang w:val="en-SE"/>
+        </w:rPr>
+        <w:t>R</w:t>
+      </w:r>
+      <w:proofErr w:type="spellStart"/>
+      <w:r>
+        <w:rPr>
+          <w:rFonts w:ascii="Calibri" w:hAnsi="Calibri" w:cs="Calibri"/>
+          <w:sz w:val="24"/>
+          <w:szCs w:val="24"/>
+        </w:rPr>
+        <w:t>otated</w:t>
+      </w:r>
+      <w:proofErr w:type="spellEnd"/>
+      <w:r>
+        <w:rPr>
+          <w:rFonts w:ascii="Calibri" w:hAnsi="Calibri" w:cs="Calibri"/>
+          <w:sz w:val="24"/>
+          <w:szCs w:val="24"/>
+        </w:rPr>
+        <w:t xml:space="preserve"> compromised SSH key immediately</w:t>
+      </w:r>
+    </w:p>
+    <w:p>
+      <w:pPr>
+        <w:pStyle w:val="ListParagraph"/>
+        <w:numPr>
+          <w:ilvl w:val="0"/>
+          <w:numId w:val="29"/>
+        </w:numPr>
+        <w:rPr>
+          <w:rFonts w:ascii="Calibri" w:hAnsi="Calibri" w:cs="Calibri"/>
+          <w:sz w:val="24"/>
+          <w:szCs w:val="24"/>
+          <w:lang w:val="en-SE"/>
+        </w:rPr>
+      </w:pPr>
+      <w:r>
+        <w:rPr>
+          <w:rFonts w:ascii="Calibri" w:hAnsi="Calibri" w:cs="Calibri"/>
+          <w:sz w:val="24"/>
+          <w:szCs w:val="24"/>
+          <w:lang w:val="en-SE"/>
+        </w:rPr>
+        <w:t>S</w:t>
+      </w:r>
+      <w:proofErr w:type="spellStart"/>
+      <w:r>
+        <w:rPr>
+          <w:rFonts w:ascii="Calibri" w:hAnsi="Calibri" w:cs="Calibri"/>
+          <w:sz w:val="24"/>
+          <w:szCs w:val="24"/>
+        </w:rPr>
+        <w:t>uccessfully</w:t>
+      </w:r>
+      <w:proofErr w:type="spellEnd"/>
+      <w:r>
+        <w:rPr>
+          <w:rFonts w:ascii="Calibri" w:hAnsi="Calibri" w:cs="Calibri"/>
+          <w:sz w:val="24"/>
+          <w:szCs w:val="24"/>
+        </w:rPr>
+        <w:t xml:space="preserve"> deployed </w:t>
+      </w:r>
+      <w:proofErr w:type="spellStart"/>
+      <w:r>
+        <w:rPr>
+          <w:rFonts w:ascii="Calibri" w:hAnsi="Calibri" w:cs="Calibri"/>
+          <w:sz w:val="24"/>
+          <w:szCs w:val="24"/>
+        </w:rPr>
+        <w:t>healthcheck</w:t>
+      </w:r>
+      <w:proofErr w:type="spellEnd"/>
+      <w:r>
+        <w:rPr>
+          <w:rFonts w:ascii="Calibri" w:hAnsi="Calibri" w:cs="Calibri"/>
+          <w:sz w:val="24"/>
+          <w:szCs w:val="24"/>
+        </w:rPr>
+        <w:t xml:space="preserve"> with 2 replicas via Helm</w:t>
+      </w:r>
+    </w:p>
+    <w:p>
+      <w:pPr>
+        <w:pStyle w:val="ListParagraph"/>
+        <w:numPr>
+          <w:ilvl w:val="0"/>
+          <w:numId w:val="29"/>
+        </w:numPr>
+        <w:rPr>
+          <w:rFonts w:ascii="Calibri" w:hAnsi="Calibri" w:cs="Calibri"/>
+          <w:sz w:val="24"/>
+          <w:szCs w:val="24"/>
+          <w:lang w:val="en-SE"/>
+        </w:rPr>
+      </w:pPr>
+      <w:r>
+        <w:rPr>
+          <w:rFonts w:ascii="Calibri" w:hAnsi="Calibri" w:cs="Calibri"/>
+          <w:sz w:val="24"/>
+          <w:szCs w:val="24"/>
+          <w:lang w:val="en-SE"/>
+        </w:rPr>
+        <w:t>V</w:t>
+      </w:r>
+      <w:proofErr w:type="spellStart"/>
+      <w:r>
+        <w:rPr>
+          <w:rFonts w:ascii="Calibri" w:hAnsi="Calibri" w:cs="Calibri"/>
+          <w:sz w:val="24"/>
+          <w:szCs w:val="24"/>
+        </w:rPr>
+        <w:t>erified</w:t>
+      </w:r>
+      <w:proofErr w:type="spellEnd"/>
+      <w:r>
+        <w:rPr>
+          <w:rFonts w:ascii="Calibri" w:hAnsi="Calibri" w:cs="Calibri"/>
+          <w:sz w:val="24"/>
+          <w:szCs w:val="24"/>
+        </w:rPr>
+        <w:t xml:space="preserve"> both pods running and load-balanced by </w:t>
+      </w:r>
+      <w:proofErr w:type="spellStart"/>
+      <w:r>
+        <w:rPr>
+          <w:rFonts w:ascii="Calibri" w:hAnsi="Calibri" w:cs="Calibri"/>
+          <w:sz w:val="24"/>
+          <w:szCs w:val="24"/>
+        </w:rPr>
+        <w:t>ClusterIP</w:t>
+      </w:r>
+      <w:proofErr w:type="spellEnd"/>
+      <w:r>
+        <w:rPr>
+          <w:rFonts w:ascii="Calibri" w:hAnsi="Calibri" w:cs="Calibri"/>
+          <w:sz w:val="24"/>
+          <w:szCs w:val="24"/>
+        </w:rPr>
+        <w:t xml:space="preserve"> service</w:t>
+      </w:r>
+    </w:p>
+    <w:p>
+      <w:pPr>
+        <w:rPr>
+          <w:rFonts w:ascii="Calibri" w:hAnsi="Calibri" w:cs="Calibri"/>
+          <w:sz w:val="24"/>
+          <w:szCs w:val="24"/>
+        </w:rPr>
+      </w:pPr>
+      <w:r>
+        <w:rPr>
+          <w:rFonts w:ascii="Calibri" w:hAnsi="Calibri" w:cs="Calibri"/>
+          <w:sz w:val="24"/>
+          <w:szCs w:val="24"/>
+          <w:u w:val="single"/>
+        </w:rPr>
+        <w:t>Updated</w:t>
+      </w:r>
+      <w:r>
+        <w:rPr>
+          <w:rFonts w:ascii="Calibri" w:hAnsi="Calibri" w:cs="Calibri"/>
+          <w:sz w:val="24"/>
+          <w:szCs w:val="24"/>
+          <w:u w:val="single"/>
+        </w:rPr>
+        <w:t xml:space="preserve"> Flow</w:t>
+      </w:r>
+      <w:r>
+        <w:rPr>
+          <w:rFonts w:ascii="Calibri" w:hAnsi="Calibri" w:cs="Calibri"/>
+          <w:b/>
+          <w:bCs/>
+          <w:sz w:val="24"/>
+          <w:szCs w:val="24"/>
+        </w:rPr>
+        <w:t>:</w:t>
+      </w:r>
+      <w:r>
+        <w:rPr>
+          <w:rFonts w:ascii="Calibri" w:hAnsi="Calibri" w:cs="Calibri"/>
+          <w:sz w:val="24"/>
+          <w:szCs w:val="24"/>
+        </w:rPr>
+        <w:t xml:space="preserve"> Git Push </w:t>
+      </w:r>
+      <w:r>
+        <w:rPr>
+          <w:rFonts w:ascii="Calibri" w:hAnsi="Calibri" w:cs="Calibri"/>
+          <w:sz w:val="24"/>
+          <w:szCs w:val="24"/>
+        </w:rPr>
+        <w:t>&gt;</w:t>
+      </w:r>
+      <w:r>
+        <w:rPr>
+          <w:rFonts w:ascii="Calibri" w:hAnsi="Calibri" w:cs="Calibri"/>
+          <w:sz w:val="24"/>
+          <w:szCs w:val="24"/>
+        </w:rPr>
+        <w:t xml:space="preserve"> GitHub Actions</w:t>
+      </w:r>
+      <w:r>
+        <w:rPr>
+          <w:rFonts w:ascii="Calibri" w:hAnsi="Calibri" w:cs="Calibri"/>
+          <w:sz w:val="24"/>
+          <w:szCs w:val="24"/>
+        </w:rPr>
+        <w:t xml:space="preserve"> &gt;</w:t>
+      </w:r>
+      <w:r>
+        <w:rPr>
+          <w:rFonts w:ascii="Calibri" w:hAnsi="Calibri" w:cs="Calibri"/>
+          <w:sz w:val="24"/>
+          <w:szCs w:val="24"/>
+        </w:rPr>
+        <w:t xml:space="preserve"> Build Image </w:t>
+      </w:r>
+      <w:r>
+        <w:rPr>
+          <w:rFonts w:ascii="Calibri" w:hAnsi="Calibri" w:cs="Calibri"/>
+          <w:sz w:val="24"/>
+          <w:szCs w:val="24"/>
+        </w:rPr>
+        <w:t>&gt;</w:t>
+      </w:r>
+      <w:r>
+        <w:rPr>
+          <w:rFonts w:ascii="Calibri" w:hAnsi="Calibri" w:cs="Calibri"/>
+          <w:sz w:val="24"/>
+          <w:szCs w:val="24"/>
+        </w:rPr>
+        <w:t xml:space="preserve"> GHCR </w:t>
+      </w:r>
+      <w:r>
+        <w:rPr>
+          <w:rFonts w:ascii="Calibri" w:hAnsi="Calibri" w:cs="Calibri"/>
+          <w:sz w:val="24"/>
+          <w:szCs w:val="24"/>
+        </w:rPr>
+        <w:t>&gt;</w:t>
+      </w:r>
+      <w:r>
+        <w:rPr>
+          <w:rFonts w:ascii="Calibri" w:hAnsi="Calibri" w:cs="Calibri"/>
+          <w:sz w:val="24"/>
+          <w:szCs w:val="24"/>
+        </w:rPr>
+        <w:t xml:space="preserve"> SSH to VM </w:t>
+      </w:r>
+      <w:r>
+        <w:rPr>
+          <w:rFonts w:ascii="Calibri" w:hAnsi="Calibri" w:cs="Calibri"/>
+          <w:sz w:val="24"/>
+          <w:szCs w:val="24"/>
+        </w:rPr>
+        <w:t>&gt;</w:t>
+      </w:r>
+      <w:r>
+        <w:rPr>
+          <w:rFonts w:ascii="Calibri" w:hAnsi="Calibri" w:cs="Calibri"/>
+          <w:sz w:val="24"/>
+          <w:szCs w:val="24"/>
+        </w:rPr>
+        <w:t xml:space="preserve"> </w:t>
+      </w:r>
+      <w:r>
+        <w:rPr>
+          <w:rFonts w:ascii="Consolas" w:hAnsi="Consolas" w:cs="Calibri"/>
+          <w:sz w:val="24"/>
+          <w:szCs w:val="24"/>
+        </w:rPr>
+        <w:t>helm upgrade</w:t>
+      </w:r>
+      <w:r>
+        <w:rPr>
+          <w:rFonts w:ascii="Consolas" w:hAnsi="Consolas" w:cs="Calibri"/>
+          <w:sz w:val="24"/>
+          <w:szCs w:val="24"/>
+        </w:rPr>
+        <w:t xml:space="preserve"> –install </w:t>
+      </w:r>
+      <w:r>
+        <w:rPr>
+          <w:rFonts w:ascii="Calibri" w:hAnsi="Calibri" w:cs="Calibri"/>
+          <w:sz w:val="24"/>
+          <w:szCs w:val="24"/>
+        </w:rPr>
+        <w:t>with SHA tag</w:t>
+      </w:r>
+      <w:r>
+        <w:rPr>
+          <w:rFonts w:ascii="Calibri" w:hAnsi="Calibri" w:cs="Calibri"/>
+          <w:sz w:val="24"/>
+          <w:szCs w:val="24"/>
+        </w:rPr>
+        <w:t xml:space="preserve"> </w:t>
+      </w:r>
+      <w:r>
+        <w:rPr>
+          <w:rFonts w:ascii="Calibri" w:hAnsi="Calibri" w:cs="Calibri"/>
+          <w:sz w:val="24"/>
+          <w:szCs w:val="24"/>
+        </w:rPr>
+        <w:t>2</w:t>
+      </w:r>
+      <w:r>
+        <w:rPr>
+          <w:rFonts w:ascii="Calibri" w:hAnsi="Calibri" w:cs="Calibri"/>
+          <w:sz w:val="24"/>
+          <w:szCs w:val="24"/>
+        </w:rPr>
+        <w:t xml:space="preserve"> Pod</w:t>
+      </w:r>
+      <w:r>
+        <w:rPr>
+          <w:rFonts w:ascii="Calibri" w:hAnsi="Calibri" w:cs="Calibri"/>
+          <w:sz w:val="24"/>
+          <w:szCs w:val="24"/>
+        </w:rPr>
+        <w:t>s</w:t>
+      </w:r>
+      <w:r>
+        <w:rPr>
+          <w:rFonts w:ascii="Calibri" w:hAnsi="Calibri" w:cs="Calibri"/>
+          <w:sz w:val="24"/>
+          <w:szCs w:val="24"/>
+        </w:rPr>
+        <w:t xml:space="preserve"> </w:t>
+      </w:r>
+      <w:r>
+        <w:rPr>
+          <w:rFonts w:ascii="Calibri" w:hAnsi="Calibri" w:cs="Calibri"/>
+          <w:sz w:val="24"/>
+          <w:szCs w:val="24"/>
+        </w:rPr>
+        <w:t>running</w:t>
+      </w:r>
+    </w:p>
+    <w:p>
+      <w:pPr>
+        <w:rPr>
+          <w:rFonts w:ascii="Calibri" w:hAnsi="Calibri" w:cs="Calibri"/>
+          <w:sz w:val="24"/>
+          <w:szCs w:val="24"/>
+          <w:lang w:val="en-SE"/>
+        </w:rPr>
+      </w:pPr>
+      <w:r>
+        <w:rPr>
+          <w:rFonts w:ascii="Calibri" w:hAnsi="Calibri" w:cs="Calibri"/>
+          <w:sz w:val="24"/>
+          <w:szCs w:val="24"/>
+          <w:u w:val="single"/>
+          <w:lang w:val="en-SE"/>
+        </w:rPr>
+        <w:lastRenderedPageBreak/>
+        <w:t xml:space="preserve">Key differences from </w:t>
+      </w:r>
+      <w:proofErr w:type="spellStart"/>
+      <w:r>
+        <w:rPr>
+          <w:rFonts w:ascii="Calibri" w:hAnsi="Calibri" w:cs="Calibri"/>
+          <w:sz w:val="24"/>
+          <w:szCs w:val="24"/>
+          <w:u w:val="single"/>
+          <w:lang w:val="en-SE"/>
+        </w:rPr>
+        <w:t>kubectl</w:t>
+      </w:r>
+      <w:proofErr w:type="spellEnd"/>
+      <w:r>
+        <w:rPr>
+          <w:rFonts w:ascii="Calibri" w:hAnsi="Calibri" w:cs="Calibri"/>
+          <w:sz w:val="24"/>
+          <w:szCs w:val="24"/>
+          <w:u w:val="single"/>
+          <w:lang w:val="en-SE"/>
+        </w:rPr>
+        <w:t xml:space="preserve"> approach</w:t>
+      </w:r>
+      <w:r>
+        <w:rPr>
+          <w:rFonts w:ascii="Calibri" w:hAnsi="Calibri" w:cs="Calibri"/>
+          <w:sz w:val="24"/>
+          <w:szCs w:val="24"/>
+          <w:lang w:val="en-SE"/>
+        </w:rPr>
+        <w:t>:</w:t>
+      </w:r>
+    </w:p>
+    <w:p>
+      <w:pPr>
+        <w:pStyle w:val="ListParagraph"/>
+        <w:numPr>
+          <w:ilvl w:val="0"/>
+          <w:numId w:val="44"/>
+        </w:numPr>
+        <w:rPr>
+          <w:rFonts w:ascii="Calibri" w:hAnsi="Calibri" w:cs="Calibri"/>
+          <w:sz w:val="24"/>
+          <w:szCs w:val="24"/>
+          <w:lang w:val="en-SE"/>
+        </w:rPr>
+      </w:pPr>
+      <w:r>
+        <w:rPr>
+          <w:rFonts w:ascii="Calibri" w:hAnsi="Calibri" w:cs="Calibri"/>
+          <w:sz w:val="24"/>
+          <w:szCs w:val="24"/>
+          <w:lang w:val="en-SE"/>
+        </w:rPr>
+        <w:t>Configurable via </w:t>
+      </w:r>
+      <w:proofErr w:type="spellStart"/>
+      <w:proofErr w:type="gramStart"/>
+      <w:r>
+        <w:rPr>
+          <w:rFonts w:ascii="Calibri" w:hAnsi="Calibri" w:cs="Calibri"/>
+          <w:sz w:val="24"/>
+          <w:szCs w:val="24"/>
+          <w:lang w:val="en-SE"/>
+        </w:rPr>
+        <w:t>values.yaml</w:t>
+      </w:r>
+      <w:proofErr w:type="spellEnd"/>
+      <w:proofErr w:type="gramEnd"/>
+      <w:r>
+        <w:rPr>
+          <w:rFonts w:ascii="Calibri" w:hAnsi="Calibri" w:cs="Calibri"/>
+          <w:sz w:val="24"/>
+          <w:szCs w:val="24"/>
+          <w:lang w:val="en-SE"/>
+        </w:rPr>
+        <w:t> instead of hardcoded manifests</w:t>
+      </w:r>
+    </w:p>
+    <w:p>
+      <w:pPr>
+        <w:pStyle w:val="ListParagraph"/>
+        <w:numPr>
+          <w:ilvl w:val="0"/>
+          <w:numId w:val="44"/>
+        </w:numPr>
+        <w:rPr>
+          <w:rFonts w:ascii="Calibri" w:hAnsi="Calibri" w:cs="Calibri"/>
+          <w:sz w:val="24"/>
+          <w:szCs w:val="24"/>
+          <w:lang w:val="en-SE"/>
+        </w:rPr>
+      </w:pPr>
+      <w:r>
+        <w:rPr>
+          <w:rFonts w:ascii="Calibri" w:hAnsi="Calibri" w:cs="Calibri"/>
+          <w:sz w:val="24"/>
+          <w:szCs w:val="24"/>
+          <w:lang w:val="en-SE"/>
+        </w:rPr>
+        <w:t>Single command deploys/updates everything</w:t>
+      </w:r>
+    </w:p>
+    <w:p>
+      <w:pPr>
+        <w:pStyle w:val="ListParagraph"/>
+        <w:numPr>
+          <w:ilvl w:val="0"/>
+          <w:numId w:val="44"/>
+        </w:numPr>
+        <w:rPr>
+          <w:rFonts w:ascii="Calibri" w:hAnsi="Calibri" w:cs="Calibri"/>
+          <w:sz w:val="24"/>
+          <w:szCs w:val="24"/>
+          <w:lang w:val="en-SE"/>
+        </w:rPr>
+      </w:pPr>
+      <w:r>
+        <w:rPr>
+          <w:rFonts w:ascii="Calibri" w:hAnsi="Calibri" w:cs="Calibri"/>
+          <w:sz w:val="24"/>
+          <w:szCs w:val="24"/>
+          <w:lang w:val="en-SE"/>
+        </w:rPr>
+        <w:t>Version-controlled chart can be reused across environments</w:t>
+      </w:r>
+    </w:p>
+    <w:p>
+      <w:pPr>
+        <w:pStyle w:val="ListParagraph"/>
+        <w:numPr>
+          <w:ilvl w:val="0"/>
+          <w:numId w:val="44"/>
+        </w:numPr>
+        <w:rPr>
+          <w:rFonts w:ascii="Calibri" w:hAnsi="Calibri" w:cs="Calibri"/>
+          <w:sz w:val="24"/>
+          <w:szCs w:val="24"/>
+          <w:lang w:val="en-SE"/>
+        </w:rPr>
+      </w:pPr>
+      <w:r>
+        <w:rPr>
+          <w:rFonts w:ascii="Calibri" w:hAnsi="Calibri" w:cs="Calibri"/>
+          <w:sz w:val="24"/>
+          <w:szCs w:val="24"/>
+          <w:lang w:val="en-SE"/>
+        </w:rPr>
+        <w:t xml:space="preserve">Foundation ready for </w:t>
+      </w:r>
+      <w:proofErr w:type="spellStart"/>
+      <w:r>
+        <w:rPr>
+          <w:rFonts w:ascii="Calibri" w:hAnsi="Calibri" w:cs="Calibri"/>
+          <w:sz w:val="24"/>
+          <w:szCs w:val="24"/>
+          <w:lang w:val="en-SE"/>
+        </w:rPr>
+        <w:t>ArgoCD</w:t>
+      </w:r>
+      <w:proofErr w:type="spellEnd"/>
+      <w:r>
+        <w:rPr>
+          <w:rFonts w:ascii="Calibri" w:hAnsi="Calibri" w:cs="Calibri"/>
+          <w:sz w:val="24"/>
+          <w:szCs w:val="24"/>
+          <w:lang w:val="en-SE"/>
+        </w:rPr>
+        <w:t xml:space="preserve"> </w:t>
+      </w:r>
+      <w:proofErr w:type="spellStart"/>
+      <w:r>
+        <w:rPr>
+          <w:rFonts w:ascii="Calibri" w:hAnsi="Calibri" w:cs="Calibri"/>
+          <w:sz w:val="24"/>
+          <w:szCs w:val="24"/>
+          <w:lang w:val="en-SE"/>
+        </w:rPr>
+        <w:t>GitOps</w:t>
+      </w:r>
+      <w:proofErr w:type="spellEnd"/>
+      <w:r>
+        <w:rPr>
+          <w:rFonts w:ascii="Calibri" w:hAnsi="Calibri" w:cs="Calibri"/>
+          <w:sz w:val="24"/>
+          <w:szCs w:val="24"/>
+          <w:lang w:val="en-SE"/>
+        </w:rPr>
+        <w:t xml:space="preserve"> automation</w:t>
+      </w:r>
+    </w:p>
+    <w:p>
+      <w:pPr>
+        <w:rPr>
+          <w:rFonts w:ascii="Calibri" w:hAnsi="Calibri" w:cs="Calibri"/>
+          <w:sz w:val="24"/>
+          <w:szCs w:val="24"/>
+          <w:lang w:val="en-SE"/>
         </w:rPr>
       </w:pPr>
     </w:p>
@@ -10015,7 +11411,6 @@
         <w:rPr>
           <w:lang w:val="en-US"/>
         </w:rPr>
-        <w:lastRenderedPageBreak/>
         <w:t>11.2.5 Phase two, step five – .NET API Integration</w:t>
       </w:r>
       <w:bookmarkEnd w:id="43"/>
@@ -10145,6 +11540,7 @@
         <w:rPr>
           <w:lang w:val="en-US"/>
         </w:rPr>
+        <w:lastRenderedPageBreak/>
         <w:t>1</w:t>
       </w:r>
       <w:r>
@@ -10707,6 +12103,119 @@
     </w:lvl>
   </w:abstractNum>
   <w:abstractNum w:abstractNumId="3" w15:restartNumberingAfterBreak="0">
+    <w:nsid w:val="05A958A5"/>
+    <w:multiLevelType w:val="hybridMultilevel"/>
+    <w:tmpl w:val="0B3A0FF4"/>
+    <w:lvl w:ilvl="0" w:tplc="20000001">
+      <w:start w:val="1"/>
+      <w:numFmt w:val="bullet"/>
+      <w:lvlText w:val=""/>
+      <w:lvlJc w:val="left"/>
+      <w:pPr>
+        <w:ind w:left="1080" w:hanging="360"/>
+      </w:pPr>
+      <w:rPr>
+        <w:rFonts w:ascii="Symbol" w:hAnsi="Symbol" w:hint="default"/>
+      </w:rPr>
+    </w:lvl>
+    <w:lvl w:ilvl="1" w:tplc="20000003" w:tentative="1">
+      <w:start w:val="1"/>
+      <w:numFmt w:val="bullet"/>
+      <w:lvlText w:val="o"/>
+      <w:lvlJc w:val="left"/>
+      <w:pPr>
+        <w:ind w:left="1800" w:hanging="360"/>
+      </w:pPr>
+      <w:rPr>
+        <w:rFonts w:ascii="Courier New" w:hAnsi="Courier New" w:cs="Courier New" w:hint="default"/>
+      </w:rPr>
+    </w:lvl>
+    <w:lvl w:ilvl="2" w:tplc="20000005" w:tentative="1">
+      <w:start w:val="1"/>
+      <w:numFmt w:val="bullet"/>
+      <w:lvlText w:val=""/>
+      <w:lvlJc w:val="left"/>
+      <w:pPr>
+        <w:ind w:left="2520" w:hanging="360"/>
+      </w:pPr>
+      <w:rPr>
+        <w:rFonts w:ascii="Wingdings" w:hAnsi="Wingdings" w:hint="default"/>
+      </w:rPr>
+    </w:lvl>
+    <w:lvl w:ilvl="3" w:tplc="20000001" w:tentative="1">
+      <w:start w:val="1"/>
+      <w:numFmt w:val="bullet"/>
+      <w:lvlText w:val=""/>
+      <w:lvlJc w:val="left"/>
+      <w:pPr>
+        <w:ind w:left="3240" w:hanging="360"/>
+      </w:pPr>
+      <w:rPr>
+        <w:rFonts w:ascii="Symbol" w:hAnsi="Symbol" w:hint="default"/>
+      </w:rPr>
+    </w:lvl>
+    <w:lvl w:ilvl="4" w:tplc="20000003" w:tentative="1">
+      <w:start w:val="1"/>
+      <w:numFmt w:val="bullet"/>
+      <w:lvlText w:val="o"/>
+      <w:lvlJc w:val="left"/>
+      <w:pPr>
+        <w:ind w:left="3960" w:hanging="360"/>
+      </w:pPr>
+      <w:rPr>
+        <w:rFonts w:ascii="Courier New" w:hAnsi="Courier New" w:cs="Courier New" w:hint="default"/>
+      </w:rPr>
+    </w:lvl>
+    <w:lvl w:ilvl="5" w:tplc="20000005" w:tentative="1">
+      <w:start w:val="1"/>
+      <w:numFmt w:val="bullet"/>
+      <w:lvlText w:val=""/>
+      <w:lvlJc w:val="left"/>
+      <w:pPr>
+        <w:ind w:left="4680" w:hanging="360"/>
+      </w:pPr>
+      <w:rPr>
+        <w:rFonts w:ascii="Wingdings" w:hAnsi="Wingdings" w:hint="default"/>
+      </w:rPr>
+    </w:lvl>
+    <w:lvl w:ilvl="6" w:tplc="20000001" w:tentative="1">
+      <w:start w:val="1"/>
+      <w:numFmt w:val="bullet"/>
+      <w:lvlText w:val=""/>
+      <w:lvlJc w:val="left"/>
+      <w:pPr>
+        <w:ind w:left="5400" w:hanging="360"/>
+      </w:pPr>
+      <w:rPr>
+        <w:rFonts w:ascii="Symbol" w:hAnsi="Symbol" w:hint="default"/>
+      </w:rPr>
+    </w:lvl>
+    <w:lvl w:ilvl="7" w:tplc="20000003" w:tentative="1">
+      <w:start w:val="1"/>
+      <w:numFmt w:val="bullet"/>
+      <w:lvlText w:val="o"/>
+      <w:lvlJc w:val="left"/>
+      <w:pPr>
+        <w:ind w:left="6120" w:hanging="360"/>
+      </w:pPr>
+      <w:rPr>
+        <w:rFonts w:ascii="Courier New" w:hAnsi="Courier New" w:cs="Courier New" w:hint="default"/>
+      </w:rPr>
+    </w:lvl>
+    <w:lvl w:ilvl="8" w:tplc="20000005" w:tentative="1">
+      <w:start w:val="1"/>
+      <w:numFmt w:val="bullet"/>
+      <w:lvlText w:val=""/>
+      <w:lvlJc w:val="left"/>
+      <w:pPr>
+        <w:ind w:left="6840" w:hanging="360"/>
+      </w:pPr>
+      <w:rPr>
+        <w:rFonts w:ascii="Wingdings" w:hAnsi="Wingdings" w:hint="default"/>
+      </w:rPr>
+    </w:lvl>
+  </w:abstractNum>
+  <w:abstractNum w:abstractNumId="4" w15:restartNumberingAfterBreak="0">
     <w:nsid w:val="08734832"/>
     <w:multiLevelType w:val="hybridMultilevel"/>
     <w:tmpl w:val="EFA08726"/>
@@ -10819,7 +12328,7 @@
       </w:rPr>
     </w:lvl>
   </w:abstractNum>
-  <w:abstractNum w:abstractNumId="4" w15:restartNumberingAfterBreak="0">
+  <w:abstractNum w:abstractNumId="5" w15:restartNumberingAfterBreak="0">
     <w:nsid w:val="0C94318B"/>
     <w:multiLevelType w:val="hybridMultilevel"/>
     <w:tmpl w:val="9B267496"/>
@@ -10932,7 +12441,7 @@
       </w:rPr>
     </w:lvl>
   </w:abstractNum>
-  <w:abstractNum w:abstractNumId="5" w15:restartNumberingAfterBreak="0">
+  <w:abstractNum w:abstractNumId="6" w15:restartNumberingAfterBreak="0">
     <w:nsid w:val="0D5A7820"/>
     <w:multiLevelType w:val="hybridMultilevel"/>
     <w:tmpl w:val="914ECEF2"/>
@@ -11045,7 +12554,7 @@
       </w:rPr>
     </w:lvl>
   </w:abstractNum>
-  <w:abstractNum w:abstractNumId="6" w15:restartNumberingAfterBreak="0">
+  <w:abstractNum w:abstractNumId="7" w15:restartNumberingAfterBreak="0">
     <w:nsid w:val="0F0F673D"/>
     <w:multiLevelType w:val="hybridMultilevel"/>
     <w:tmpl w:val="C3B6985A"/>
@@ -11158,7 +12667,7 @@
       </w:rPr>
     </w:lvl>
   </w:abstractNum>
-  <w:abstractNum w:abstractNumId="7" w15:restartNumberingAfterBreak="0">
+  <w:abstractNum w:abstractNumId="8" w15:restartNumberingAfterBreak="0">
     <w:nsid w:val="13902810"/>
     <w:multiLevelType w:val="hybridMultilevel"/>
     <w:tmpl w:val="25300474"/>
@@ -11244,7 +12753,7 @@
       </w:pPr>
     </w:lvl>
   </w:abstractNum>
-  <w:abstractNum w:abstractNumId="8" w15:restartNumberingAfterBreak="0">
+  <w:abstractNum w:abstractNumId="9" w15:restartNumberingAfterBreak="0">
     <w:nsid w:val="13E0232A"/>
     <w:multiLevelType w:val="hybridMultilevel"/>
     <w:tmpl w:val="18804C0E"/>
@@ -11357,7 +12866,7 @@
       </w:rPr>
     </w:lvl>
   </w:abstractNum>
-  <w:abstractNum w:abstractNumId="9" w15:restartNumberingAfterBreak="0">
+  <w:abstractNum w:abstractNumId="10" w15:restartNumberingAfterBreak="0">
     <w:nsid w:val="14C507BB"/>
     <w:multiLevelType w:val="multilevel"/>
     <w:tmpl w:val="8B12955E"/>
@@ -11474,7 +12983,7 @@
       </w:pPr>
     </w:lvl>
   </w:abstractNum>
-  <w:abstractNum w:abstractNumId="10" w15:restartNumberingAfterBreak="0">
+  <w:abstractNum w:abstractNumId="11" w15:restartNumberingAfterBreak="0">
     <w:nsid w:val="1BC453DB"/>
     <w:multiLevelType w:val="hybridMultilevel"/>
     <w:tmpl w:val="72CEED1C"/>
@@ -11587,7 +13096,120 @@
       </w:rPr>
     </w:lvl>
   </w:abstractNum>
-  <w:abstractNum w:abstractNumId="11" w15:restartNumberingAfterBreak="0">
+  <w:abstractNum w:abstractNumId="12" w15:restartNumberingAfterBreak="0">
+    <w:nsid w:val="1C6A33D9"/>
+    <w:multiLevelType w:val="hybridMultilevel"/>
+    <w:tmpl w:val="6F80DAAE"/>
+    <w:lvl w:ilvl="0" w:tplc="20000001">
+      <w:start w:val="1"/>
+      <w:numFmt w:val="bullet"/>
+      <w:lvlText w:val=""/>
+      <w:lvlJc w:val="left"/>
+      <w:pPr>
+        <w:ind w:left="720" w:hanging="360"/>
+      </w:pPr>
+      <w:rPr>
+        <w:rFonts w:ascii="Symbol" w:hAnsi="Symbol" w:hint="default"/>
+      </w:rPr>
+    </w:lvl>
+    <w:lvl w:ilvl="1" w:tplc="20000003" w:tentative="1">
+      <w:start w:val="1"/>
+      <w:numFmt w:val="bullet"/>
+      <w:lvlText w:val="o"/>
+      <w:lvlJc w:val="left"/>
+      <w:pPr>
+        <w:ind w:left="1440" w:hanging="360"/>
+      </w:pPr>
+      <w:rPr>
+        <w:rFonts w:ascii="Courier New" w:hAnsi="Courier New" w:cs="Courier New" w:hint="default"/>
+      </w:rPr>
+    </w:lvl>
+    <w:lvl w:ilvl="2" w:tplc="20000005" w:tentative="1">
+      <w:start w:val="1"/>
+      <w:numFmt w:val="bullet"/>
+      <w:lvlText w:val=""/>
+      <w:lvlJc w:val="left"/>
+      <w:pPr>
+        <w:ind w:left="2160" w:hanging="360"/>
+      </w:pPr>
+      <w:rPr>
+        <w:rFonts w:ascii="Wingdings" w:hAnsi="Wingdings" w:hint="default"/>
+      </w:rPr>
+    </w:lvl>
+    <w:lvl w:ilvl="3" w:tplc="20000001" w:tentative="1">
+      <w:start w:val="1"/>
+      <w:numFmt w:val="bullet"/>
+      <w:lvlText w:val=""/>
+      <w:lvlJc w:val="left"/>
+      <w:pPr>
+        <w:ind w:left="2880" w:hanging="360"/>
+      </w:pPr>
+      <w:rPr>
+        <w:rFonts w:ascii="Symbol" w:hAnsi="Symbol" w:hint="default"/>
+      </w:rPr>
+    </w:lvl>
+    <w:lvl w:ilvl="4" w:tplc="20000003" w:tentative="1">
+      <w:start w:val="1"/>
+      <w:numFmt w:val="bullet"/>
+      <w:lvlText w:val="o"/>
+      <w:lvlJc w:val="left"/>
+      <w:pPr>
+        <w:ind w:left="3600" w:hanging="360"/>
+      </w:pPr>
+      <w:rPr>
+        <w:rFonts w:ascii="Courier New" w:hAnsi="Courier New" w:cs="Courier New" w:hint="default"/>
+      </w:rPr>
+    </w:lvl>
+    <w:lvl w:ilvl="5" w:tplc="20000005" w:tentative="1">
+      <w:start w:val="1"/>
+      <w:numFmt w:val="bullet"/>
+      <w:lvlText w:val=""/>
+      <w:lvlJc w:val="left"/>
+      <w:pPr>
+        <w:ind w:left="4320" w:hanging="360"/>
+      </w:pPr>
+      <w:rPr>
+        <w:rFonts w:ascii="Wingdings" w:hAnsi="Wingdings" w:hint="default"/>
+      </w:rPr>
+    </w:lvl>
+    <w:lvl w:ilvl="6" w:tplc="20000001" w:tentative="1">
+      <w:start w:val="1"/>
+      <w:numFmt w:val="bullet"/>
+      <w:lvlText w:val=""/>
+      <w:lvlJc w:val="left"/>
+      <w:pPr>
+        <w:ind w:left="5040" w:hanging="360"/>
+      </w:pPr>
+      <w:rPr>
+        <w:rFonts w:ascii="Symbol" w:hAnsi="Symbol" w:hint="default"/>
+      </w:rPr>
+    </w:lvl>
+    <w:lvl w:ilvl="7" w:tplc="20000003" w:tentative="1">
+      <w:start w:val="1"/>
+      <w:numFmt w:val="bullet"/>
+      <w:lvlText w:val="o"/>
+      <w:lvlJc w:val="left"/>
+      <w:pPr>
+        <w:ind w:left="5760" w:hanging="360"/>
+      </w:pPr>
+      <w:rPr>
+        <w:rFonts w:ascii="Courier New" w:hAnsi="Courier New" w:cs="Courier New" w:hint="default"/>
+      </w:rPr>
+    </w:lvl>
+    <w:lvl w:ilvl="8" w:tplc="20000005" w:tentative="1">
+      <w:start w:val="1"/>
+      <w:numFmt w:val="bullet"/>
+      <w:lvlText w:val=""/>
+      <w:lvlJc w:val="left"/>
+      <w:pPr>
+        <w:ind w:left="6480" w:hanging="360"/>
+      </w:pPr>
+      <w:rPr>
+        <w:rFonts w:ascii="Wingdings" w:hAnsi="Wingdings" w:hint="default"/>
+      </w:rPr>
+    </w:lvl>
+  </w:abstractNum>
+  <w:abstractNum w:abstractNumId="13" w15:restartNumberingAfterBreak="0">
     <w:nsid w:val="1D2F3FCD"/>
     <w:multiLevelType w:val="hybridMultilevel"/>
     <w:tmpl w:val="97D0A022"/>
@@ -11700,7 +13322,7 @@
       </w:rPr>
     </w:lvl>
   </w:abstractNum>
-  <w:abstractNum w:abstractNumId="12" w15:restartNumberingAfterBreak="0">
+  <w:abstractNum w:abstractNumId="14" w15:restartNumberingAfterBreak="0">
     <w:nsid w:val="1F6A6265"/>
     <w:multiLevelType w:val="hybridMultilevel"/>
     <w:tmpl w:val="184C7C90"/>
@@ -11813,7 +13435,7 @@
       </w:rPr>
     </w:lvl>
   </w:abstractNum>
-  <w:abstractNum w:abstractNumId="13" w15:restartNumberingAfterBreak="0">
+  <w:abstractNum w:abstractNumId="15" w15:restartNumberingAfterBreak="0">
     <w:nsid w:val="22EE4676"/>
     <w:multiLevelType w:val="hybridMultilevel"/>
     <w:tmpl w:val="6AD6160E"/>
@@ -11899,7 +13521,7 @@
       </w:pPr>
     </w:lvl>
   </w:abstractNum>
-  <w:abstractNum w:abstractNumId="14" w15:restartNumberingAfterBreak="0">
+  <w:abstractNum w:abstractNumId="16" w15:restartNumberingAfterBreak="0">
     <w:nsid w:val="24476D51"/>
     <w:multiLevelType w:val="multilevel"/>
     <w:tmpl w:val="8B12955E"/>
@@ -12016,7 +13638,7 @@
       </w:pPr>
     </w:lvl>
   </w:abstractNum>
-  <w:abstractNum w:abstractNumId="15" w15:restartNumberingAfterBreak="0">
+  <w:abstractNum w:abstractNumId="17" w15:restartNumberingAfterBreak="0">
     <w:nsid w:val="27260646"/>
     <w:multiLevelType w:val="hybridMultilevel"/>
     <w:tmpl w:val="AB9AB7AA"/>
@@ -12129,7 +13751,7 @@
       </w:rPr>
     </w:lvl>
   </w:abstractNum>
-  <w:abstractNum w:abstractNumId="16" w15:restartNumberingAfterBreak="0">
+  <w:abstractNum w:abstractNumId="18" w15:restartNumberingAfterBreak="0">
     <w:nsid w:val="27D854D6"/>
     <w:multiLevelType w:val="multilevel"/>
     <w:tmpl w:val="BB0C35AE"/>
@@ -12241,7 +13863,7 @@
       </w:rPr>
     </w:lvl>
   </w:abstractNum>
-  <w:abstractNum w:abstractNumId="17" w15:restartNumberingAfterBreak="0">
+  <w:abstractNum w:abstractNumId="19" w15:restartNumberingAfterBreak="0">
     <w:nsid w:val="2A6D52F7"/>
     <w:multiLevelType w:val="hybridMultilevel"/>
     <w:tmpl w:val="25300474"/>
@@ -12327,7 +13949,7 @@
       </w:pPr>
     </w:lvl>
   </w:abstractNum>
-  <w:abstractNum w:abstractNumId="18" w15:restartNumberingAfterBreak="0">
+  <w:abstractNum w:abstractNumId="20" w15:restartNumberingAfterBreak="0">
     <w:nsid w:val="2B6873A7"/>
     <w:multiLevelType w:val="hybridMultilevel"/>
     <w:tmpl w:val="4C604F76"/>
@@ -12413,7 +14035,7 @@
       </w:pPr>
     </w:lvl>
   </w:abstractNum>
-  <w:abstractNum w:abstractNumId="19" w15:restartNumberingAfterBreak="0">
+  <w:abstractNum w:abstractNumId="21" w15:restartNumberingAfterBreak="0">
     <w:nsid w:val="36116E19"/>
     <w:multiLevelType w:val="hybridMultilevel"/>
     <w:tmpl w:val="111492DC"/>
@@ -12526,7 +14148,7 @@
       </w:rPr>
     </w:lvl>
   </w:abstractNum>
-  <w:abstractNum w:abstractNumId="20" w15:restartNumberingAfterBreak="0">
+  <w:abstractNum w:abstractNumId="22" w15:restartNumberingAfterBreak="0">
     <w:nsid w:val="3AFA4E50"/>
     <w:multiLevelType w:val="hybridMultilevel"/>
     <w:tmpl w:val="321E0E4C"/>
@@ -12639,7 +14261,7 @@
       </w:rPr>
     </w:lvl>
   </w:abstractNum>
-  <w:abstractNum w:abstractNumId="21" w15:restartNumberingAfterBreak="0">
+  <w:abstractNum w:abstractNumId="23" w15:restartNumberingAfterBreak="0">
     <w:nsid w:val="3B450DFB"/>
     <w:multiLevelType w:val="hybridMultilevel"/>
     <w:tmpl w:val="26BA0BA6"/>
@@ -12752,7 +14374,7 @@
       </w:rPr>
     </w:lvl>
   </w:abstractNum>
-  <w:abstractNum w:abstractNumId="22" w15:restartNumberingAfterBreak="0">
+  <w:abstractNum w:abstractNumId="24" w15:restartNumberingAfterBreak="0">
     <w:nsid w:val="3C6C3A6C"/>
     <w:multiLevelType w:val="multilevel"/>
     <w:tmpl w:val="0E30CA92"/>
@@ -12869,7 +14491,7 @@
       </w:pPr>
     </w:lvl>
   </w:abstractNum>
-  <w:abstractNum w:abstractNumId="23" w15:restartNumberingAfterBreak="0">
+  <w:abstractNum w:abstractNumId="25" w15:restartNumberingAfterBreak="0">
     <w:nsid w:val="40D02719"/>
     <w:multiLevelType w:val="hybridMultilevel"/>
     <w:tmpl w:val="332EE05C"/>
@@ -12955,7 +14577,7 @@
       </w:pPr>
     </w:lvl>
   </w:abstractNum>
-  <w:abstractNum w:abstractNumId="24" w15:restartNumberingAfterBreak="0">
+  <w:abstractNum w:abstractNumId="26" w15:restartNumberingAfterBreak="0">
     <w:nsid w:val="413F4CC2"/>
     <w:multiLevelType w:val="hybridMultilevel"/>
     <w:tmpl w:val="001CADE4"/>
@@ -13068,7 +14690,7 @@
       </w:rPr>
     </w:lvl>
   </w:abstractNum>
-  <w:abstractNum w:abstractNumId="25" w15:restartNumberingAfterBreak="0">
+  <w:abstractNum w:abstractNumId="27" w15:restartNumberingAfterBreak="0">
     <w:nsid w:val="41C31BF1"/>
     <w:multiLevelType w:val="hybridMultilevel"/>
     <w:tmpl w:val="6AD6160E"/>
@@ -13154,7 +14776,7 @@
       </w:pPr>
     </w:lvl>
   </w:abstractNum>
-  <w:abstractNum w:abstractNumId="26" w15:restartNumberingAfterBreak="0">
+  <w:abstractNum w:abstractNumId="28" w15:restartNumberingAfterBreak="0">
     <w:nsid w:val="449C56C9"/>
     <w:multiLevelType w:val="hybridMultilevel"/>
     <w:tmpl w:val="5394C810"/>
@@ -13267,7 +14889,7 @@
       </w:rPr>
     </w:lvl>
   </w:abstractNum>
-  <w:abstractNum w:abstractNumId="27" w15:restartNumberingAfterBreak="0">
+  <w:abstractNum w:abstractNumId="29" w15:restartNumberingAfterBreak="0">
     <w:nsid w:val="4932517F"/>
     <w:multiLevelType w:val="hybridMultilevel"/>
     <w:tmpl w:val="852EDD3E"/>
@@ -13380,7 +15002,7 @@
       </w:rPr>
     </w:lvl>
   </w:abstractNum>
-  <w:abstractNum w:abstractNumId="28" w15:restartNumberingAfterBreak="0">
+  <w:abstractNum w:abstractNumId="30" w15:restartNumberingAfterBreak="0">
     <w:nsid w:val="4C3560D6"/>
     <w:multiLevelType w:val="hybridMultilevel"/>
     <w:tmpl w:val="62B6454A"/>
@@ -13493,7 +15115,7 @@
       </w:rPr>
     </w:lvl>
   </w:abstractNum>
-  <w:abstractNum w:abstractNumId="29" w15:restartNumberingAfterBreak="0">
+  <w:abstractNum w:abstractNumId="31" w15:restartNumberingAfterBreak="0">
     <w:nsid w:val="4F3A3782"/>
     <w:multiLevelType w:val="hybridMultilevel"/>
     <w:tmpl w:val="5054304A"/>
@@ -13579,7 +15201,7 @@
       </w:pPr>
     </w:lvl>
   </w:abstractNum>
-  <w:abstractNum w:abstractNumId="30" w15:restartNumberingAfterBreak="0">
+  <w:abstractNum w:abstractNumId="32" w15:restartNumberingAfterBreak="0">
     <w:nsid w:val="52DA2C94"/>
     <w:multiLevelType w:val="hybridMultilevel"/>
     <w:tmpl w:val="25300474"/>
@@ -13665,7 +15287,156 @@
       </w:pPr>
     </w:lvl>
   </w:abstractNum>
-  <w:abstractNum w:abstractNumId="31" w15:restartNumberingAfterBreak="0">
+  <w:abstractNum w:abstractNumId="33" w15:restartNumberingAfterBreak="0">
+    <w:nsid w:val="5A761857"/>
+    <w:multiLevelType w:val="multilevel"/>
+    <w:tmpl w:val="138E772A"/>
+    <w:lvl w:ilvl="0">
+      <w:start w:val="1"/>
+      <w:numFmt w:val="bullet"/>
+      <w:lvlText w:val=""/>
+      <w:lvlJc w:val="left"/>
+      <w:pPr>
+        <w:tabs>
+          <w:tab w:val="num" w:pos="720"/>
+        </w:tabs>
+        <w:ind w:left="720" w:hanging="360"/>
+      </w:pPr>
+      <w:rPr>
+        <w:rFonts w:ascii="Symbol" w:hAnsi="Symbol" w:hint="default"/>
+        <w:sz w:val="20"/>
+      </w:rPr>
+    </w:lvl>
+    <w:lvl w:ilvl="1" w:tentative="1">
+      <w:start w:val="1"/>
+      <w:numFmt w:val="bullet"/>
+      <w:lvlText w:val="o"/>
+      <w:lvlJc w:val="left"/>
+      <w:pPr>
+        <w:tabs>
+          <w:tab w:val="num" w:pos="1440"/>
+        </w:tabs>
+        <w:ind w:left="1440" w:hanging="360"/>
+      </w:pPr>
+      <w:rPr>
+        <w:rFonts w:ascii="Courier New" w:hAnsi="Courier New" w:hint="default"/>
+        <w:sz w:val="20"/>
+      </w:rPr>
+    </w:lvl>
+    <w:lvl w:ilvl="2" w:tentative="1">
+      <w:start w:val="1"/>
+      <w:numFmt w:val="bullet"/>
+      <w:lvlText w:val=""/>
+      <w:lvlJc w:val="left"/>
+      <w:pPr>
+        <w:tabs>
+          <w:tab w:val="num" w:pos="2160"/>
+        </w:tabs>
+        <w:ind w:left="2160" w:hanging="360"/>
+      </w:pPr>
+      <w:rPr>
+        <w:rFonts w:ascii="Wingdings" w:hAnsi="Wingdings" w:hint="default"/>
+        <w:sz w:val="20"/>
+      </w:rPr>
+    </w:lvl>
+    <w:lvl w:ilvl="3" w:tentative="1">
+      <w:start w:val="1"/>
+      <w:numFmt w:val="bullet"/>
+      <w:lvlText w:val=""/>
+      <w:lvlJc w:val="left"/>
+      <w:pPr>
+        <w:tabs>
+          <w:tab w:val="num" w:pos="2880"/>
+        </w:tabs>
+        <w:ind w:left="2880" w:hanging="360"/>
+      </w:pPr>
+      <w:rPr>
+        <w:rFonts w:ascii="Wingdings" w:hAnsi="Wingdings" w:hint="default"/>
+        <w:sz w:val="20"/>
+      </w:rPr>
+    </w:lvl>
+    <w:lvl w:ilvl="4" w:tentative="1">
+      <w:start w:val="1"/>
+      <w:numFmt w:val="bullet"/>
+      <w:lvlText w:val=""/>
+      <w:lvlJc w:val="left"/>
+      <w:pPr>
+        <w:tabs>
+          <w:tab w:val="num" w:pos="3600"/>
+        </w:tabs>
+        <w:ind w:left="3600" w:hanging="360"/>
+      </w:pPr>
+      <w:rPr>
+        <w:rFonts w:ascii="Wingdings" w:hAnsi="Wingdings" w:hint="default"/>
+        <w:sz w:val="20"/>
+      </w:rPr>
+    </w:lvl>
+    <w:lvl w:ilvl="5" w:tentative="1">
+      <w:start w:val="1"/>
+      <w:numFmt w:val="bullet"/>
+      <w:lvlText w:val=""/>
+      <w:lvlJc w:val="left"/>
+      <w:pPr>
+        <w:tabs>
+          <w:tab w:val="num" w:pos="4320"/>
+        </w:tabs>
+        <w:ind w:left="4320" w:hanging="360"/>
+      </w:pPr>
+      <w:rPr>
+        <w:rFonts w:ascii="Wingdings" w:hAnsi="Wingdings" w:hint="default"/>
+        <w:sz w:val="20"/>
+      </w:rPr>
+    </w:lvl>
+    <w:lvl w:ilvl="6" w:tentative="1">
+      <w:start w:val="1"/>
+      <w:numFmt w:val="bullet"/>
+      <w:lvlText w:val=""/>
+      <w:lvlJc w:val="left"/>
+      <w:pPr>
+        <w:tabs>
+          <w:tab w:val="num" w:pos="5040"/>
+        </w:tabs>
+        <w:ind w:left="5040" w:hanging="360"/>
+      </w:pPr>
+      <w:rPr>
+        <w:rFonts w:ascii="Wingdings" w:hAnsi="Wingdings" w:hint="default"/>
+        <w:sz w:val="20"/>
+      </w:rPr>
+    </w:lvl>
+    <w:lvl w:ilvl="7" w:tentative="1">
+      <w:start w:val="1"/>
+      <w:numFmt w:val="bullet"/>
+      <w:lvlText w:val=""/>
+      <w:lvlJc w:val="left"/>
+      <w:pPr>
+        <w:tabs>
+          <w:tab w:val="num" w:pos="5760"/>
+        </w:tabs>
+        <w:ind w:left="5760" w:hanging="360"/>
+      </w:pPr>
+      <w:rPr>
+        <w:rFonts w:ascii="Wingdings" w:hAnsi="Wingdings" w:hint="default"/>
+        <w:sz w:val="20"/>
+      </w:rPr>
+    </w:lvl>
+    <w:lvl w:ilvl="8" w:tentative="1">
+      <w:start w:val="1"/>
+      <w:numFmt w:val="bullet"/>
+      <w:lvlText w:val=""/>
+      <w:lvlJc w:val="left"/>
+      <w:pPr>
+        <w:tabs>
+          <w:tab w:val="num" w:pos="6480"/>
+        </w:tabs>
+        <w:ind w:left="6480" w:hanging="360"/>
+      </w:pPr>
+      <w:rPr>
+        <w:rFonts w:ascii="Wingdings" w:hAnsi="Wingdings" w:hint="default"/>
+        <w:sz w:val="20"/>
+      </w:rPr>
+    </w:lvl>
+  </w:abstractNum>
+  <w:abstractNum w:abstractNumId="34" w15:restartNumberingAfterBreak="0">
     <w:nsid w:val="64C53482"/>
     <w:multiLevelType w:val="multilevel"/>
     <w:tmpl w:val="8B12955E"/>
@@ -13782,7 +15553,7 @@
       </w:pPr>
     </w:lvl>
   </w:abstractNum>
-  <w:abstractNum w:abstractNumId="32" w15:restartNumberingAfterBreak="0">
+  <w:abstractNum w:abstractNumId="35" w15:restartNumberingAfterBreak="0">
     <w:nsid w:val="67F909BC"/>
     <w:multiLevelType w:val="hybridMultilevel"/>
     <w:tmpl w:val="AEDA6074"/>
@@ -13895,7 +15666,7 @@
       </w:rPr>
     </w:lvl>
   </w:abstractNum>
-  <w:abstractNum w:abstractNumId="33" w15:restartNumberingAfterBreak="0">
+  <w:abstractNum w:abstractNumId="36" w15:restartNumberingAfterBreak="0">
     <w:nsid w:val="6D1A5E6E"/>
     <w:multiLevelType w:val="hybridMultilevel"/>
     <w:tmpl w:val="D18EF14A"/>
@@ -13981,7 +15752,7 @@
       </w:pPr>
     </w:lvl>
   </w:abstractNum>
-  <w:abstractNum w:abstractNumId="34" w15:restartNumberingAfterBreak="0">
+  <w:abstractNum w:abstractNumId="37" w15:restartNumberingAfterBreak="0">
     <w:nsid w:val="6D522A64"/>
     <w:multiLevelType w:val="multilevel"/>
     <w:tmpl w:val="8B12955E"/>
@@ -14098,7 +15869,7 @@
       </w:pPr>
     </w:lvl>
   </w:abstractNum>
-  <w:abstractNum w:abstractNumId="35" w15:restartNumberingAfterBreak="0">
+  <w:abstractNum w:abstractNumId="38" w15:restartNumberingAfterBreak="0">
     <w:nsid w:val="70070C1E"/>
     <w:multiLevelType w:val="hybridMultilevel"/>
     <w:tmpl w:val="3BA0CC3A"/>
@@ -14211,7 +15982,7 @@
       </w:rPr>
     </w:lvl>
   </w:abstractNum>
-  <w:abstractNum w:abstractNumId="36" w15:restartNumberingAfterBreak="0">
+  <w:abstractNum w:abstractNumId="39" w15:restartNumberingAfterBreak="0">
     <w:nsid w:val="71D4203F"/>
     <w:multiLevelType w:val="multilevel"/>
     <w:tmpl w:val="8B12955E"/>
@@ -14328,7 +16099,7 @@
       </w:pPr>
     </w:lvl>
   </w:abstractNum>
-  <w:abstractNum w:abstractNumId="37" w15:restartNumberingAfterBreak="0">
+  <w:abstractNum w:abstractNumId="40" w15:restartNumberingAfterBreak="0">
     <w:nsid w:val="75FB01AB"/>
     <w:multiLevelType w:val="hybridMultilevel"/>
     <w:tmpl w:val="7DDE2F8C"/>
@@ -14441,7 +16212,7 @@
       </w:rPr>
     </w:lvl>
   </w:abstractNum>
-  <w:abstractNum w:abstractNumId="38" w15:restartNumberingAfterBreak="0">
+  <w:abstractNum w:abstractNumId="41" w15:restartNumberingAfterBreak="0">
     <w:nsid w:val="7B605897"/>
     <w:multiLevelType w:val="hybridMultilevel"/>
     <w:tmpl w:val="B2D421C0"/>
@@ -14554,7 +16325,7 @@
       </w:rPr>
     </w:lvl>
   </w:abstractNum>
-  <w:abstractNum w:abstractNumId="39" w15:restartNumberingAfterBreak="0">
+  <w:abstractNum w:abstractNumId="42" w15:restartNumberingAfterBreak="0">
     <w:nsid w:val="7BD91681"/>
     <w:multiLevelType w:val="hybridMultilevel"/>
     <w:tmpl w:val="A8DC6DF0"/>
@@ -14642,7 +16413,7 @@
       </w:pPr>
     </w:lvl>
   </w:abstractNum>
-  <w:abstractNum w:abstractNumId="40" w15:restartNumberingAfterBreak="0">
+  <w:abstractNum w:abstractNumId="43" w15:restartNumberingAfterBreak="0">
     <w:nsid w:val="7BF113CD"/>
     <w:multiLevelType w:val="hybridMultilevel"/>
     <w:tmpl w:val="BB925400"/>
@@ -14756,127 +16527,136 @@
     </w:lvl>
   </w:abstractNum>
   <w:num w:numId="1" w16cid:durableId="1032420895">
-    <w:abstractNumId w:val="27"/>
+    <w:abstractNumId w:val="29"/>
   </w:num>
   <w:num w:numId="2" w16cid:durableId="150798602">
-    <w:abstractNumId w:val="11"/>
+    <w:abstractNumId w:val="13"/>
   </w:num>
   <w:num w:numId="3" w16cid:durableId="955062628">
-    <w:abstractNumId w:val="29"/>
+    <w:abstractNumId w:val="31"/>
   </w:num>
   <w:num w:numId="4" w16cid:durableId="1945963213">
+    <w:abstractNumId w:val="42"/>
+  </w:num>
+  <w:num w:numId="5" w16cid:durableId="2132622534">
+    <w:abstractNumId w:val="20"/>
+  </w:num>
+  <w:num w:numId="6" w16cid:durableId="1731273096">
+    <w:abstractNumId w:val="7"/>
+  </w:num>
+  <w:num w:numId="7" w16cid:durableId="688339379">
+    <w:abstractNumId w:val="21"/>
+  </w:num>
+  <w:num w:numId="8" w16cid:durableId="2072074340">
+    <w:abstractNumId w:val="22"/>
+  </w:num>
+  <w:num w:numId="9" w16cid:durableId="1509247974">
+    <w:abstractNumId w:val="40"/>
+  </w:num>
+  <w:num w:numId="10" w16cid:durableId="1376807889">
+    <w:abstractNumId w:val="38"/>
+  </w:num>
+  <w:num w:numId="11" w16cid:durableId="1361399603">
+    <w:abstractNumId w:val="14"/>
+  </w:num>
+  <w:num w:numId="12" w16cid:durableId="220210214">
+    <w:abstractNumId w:val="36"/>
+  </w:num>
+  <w:num w:numId="13" w16cid:durableId="55014022">
+    <w:abstractNumId w:val="25"/>
+  </w:num>
+  <w:num w:numId="14" w16cid:durableId="1516385163">
+    <w:abstractNumId w:val="19"/>
+  </w:num>
+  <w:num w:numId="15" w16cid:durableId="1648047056">
     <w:abstractNumId w:val="39"/>
   </w:num>
-  <w:num w:numId="5" w16cid:durableId="2132622534">
-    <w:abstractNumId w:val="18"/>
-  </w:num>
-  <w:num w:numId="6" w16cid:durableId="1731273096">
-    <w:abstractNumId w:val="6"/>
-  </w:num>
-  <w:num w:numId="7" w16cid:durableId="688339379">
-    <w:abstractNumId w:val="19"/>
-  </w:num>
-  <w:num w:numId="8" w16cid:durableId="2072074340">
-    <w:abstractNumId w:val="20"/>
-  </w:num>
-  <w:num w:numId="9" w16cid:durableId="1509247974">
+  <w:num w:numId="16" w16cid:durableId="1935362655">
     <w:abstractNumId w:val="37"/>
   </w:num>
-  <w:num w:numId="10" w16cid:durableId="1376807889">
-    <w:abstractNumId w:val="35"/>
+  <w:num w:numId="17" w16cid:durableId="72362120">
+    <w:abstractNumId w:val="16"/>
   </w:num>
-  <w:num w:numId="11" w16cid:durableId="1361399603">
-    <w:abstractNumId w:val="12"/>
-  </w:num>
-  <w:num w:numId="12" w16cid:durableId="220210214">
-    <w:abstractNumId w:val="33"/>
-  </w:num>
-  <w:num w:numId="13" w16cid:durableId="55014022">
-    <w:abstractNumId w:val="23"/>
-  </w:num>
-  <w:num w:numId="14" w16cid:durableId="1516385163">
-    <w:abstractNumId w:val="17"/>
-  </w:num>
-  <w:num w:numId="15" w16cid:durableId="1648047056">
-    <w:abstractNumId w:val="36"/>
-  </w:num>
-  <w:num w:numId="16" w16cid:durableId="1935362655">
+  <w:num w:numId="18" w16cid:durableId="893394474">
     <w:abstractNumId w:val="34"/>
   </w:num>
-  <w:num w:numId="17" w16cid:durableId="72362120">
-    <w:abstractNumId w:val="14"/>
-  </w:num>
-  <w:num w:numId="18" w16cid:durableId="893394474">
-    <w:abstractNumId w:val="31"/>
-  </w:num>
   <w:num w:numId="19" w16cid:durableId="899168626">
-    <w:abstractNumId w:val="9"/>
+    <w:abstractNumId w:val="10"/>
   </w:num>
   <w:num w:numId="20" w16cid:durableId="1875313420">
     <w:abstractNumId w:val="2"/>
   </w:num>
   <w:num w:numId="21" w16cid:durableId="1216310490">
-    <w:abstractNumId w:val="21"/>
+    <w:abstractNumId w:val="23"/>
   </w:num>
   <w:num w:numId="22" w16cid:durableId="1217551177">
+    <w:abstractNumId w:val="26"/>
+  </w:num>
+  <w:num w:numId="23" w16cid:durableId="394746198">
+    <w:abstractNumId w:val="5"/>
+  </w:num>
+  <w:num w:numId="24" w16cid:durableId="1383754405">
+    <w:abstractNumId w:val="41"/>
+  </w:num>
+  <w:num w:numId="25" w16cid:durableId="1545364625">
     <w:abstractNumId w:val="24"/>
   </w:num>
-  <w:num w:numId="23" w16cid:durableId="394746198">
+  <w:num w:numId="26" w16cid:durableId="918513935">
+    <w:abstractNumId w:val="28"/>
+  </w:num>
+  <w:num w:numId="27" w16cid:durableId="944844168">
     <w:abstractNumId w:val="4"/>
   </w:num>
-  <w:num w:numId="24" w16cid:durableId="1383754405">
-    <w:abstractNumId w:val="38"/>
-  </w:num>
-  <w:num w:numId="25" w16cid:durableId="1545364625">
-    <w:abstractNumId w:val="22"/>
-  </w:num>
-  <w:num w:numId="26" w16cid:durableId="918513935">
-    <w:abstractNumId w:val="26"/>
-  </w:num>
-  <w:num w:numId="27" w16cid:durableId="944844168">
-    <w:abstractNumId w:val="3"/>
-  </w:num>
   <w:num w:numId="28" w16cid:durableId="668026918">
-    <w:abstractNumId w:val="15"/>
+    <w:abstractNumId w:val="17"/>
   </w:num>
   <w:num w:numId="29" w16cid:durableId="31463095">
-    <w:abstractNumId w:val="10"/>
+    <w:abstractNumId w:val="11"/>
   </w:num>
   <w:num w:numId="30" w16cid:durableId="1746226196">
-    <w:abstractNumId w:val="30"/>
+    <w:abstractNumId w:val="32"/>
   </w:num>
   <w:num w:numId="31" w16cid:durableId="547954440">
-    <w:abstractNumId w:val="7"/>
+    <w:abstractNumId w:val="8"/>
   </w:num>
   <w:num w:numId="32" w16cid:durableId="2040550288">
     <w:abstractNumId w:val="1"/>
   </w:num>
   <w:num w:numId="33" w16cid:durableId="1877816093">
-    <w:abstractNumId w:val="13"/>
+    <w:abstractNumId w:val="15"/>
   </w:num>
   <w:num w:numId="34" w16cid:durableId="878082930">
-    <w:abstractNumId w:val="25"/>
+    <w:abstractNumId w:val="27"/>
   </w:num>
   <w:num w:numId="35" w16cid:durableId="937367187">
     <w:abstractNumId w:val="0"/>
   </w:num>
   <w:num w:numId="36" w16cid:durableId="1775323518">
-    <w:abstractNumId w:val="16"/>
+    <w:abstractNumId w:val="18"/>
   </w:num>
   <w:num w:numId="37" w16cid:durableId="1147016610">
-    <w:abstractNumId w:val="5"/>
+    <w:abstractNumId w:val="6"/>
   </w:num>
   <w:num w:numId="38" w16cid:durableId="13728147">
-    <w:abstractNumId w:val="8"/>
+    <w:abstractNumId w:val="9"/>
   </w:num>
   <w:num w:numId="39" w16cid:durableId="281035491">
-    <w:abstractNumId w:val="28"/>
+    <w:abstractNumId w:val="30"/>
   </w:num>
   <w:num w:numId="40" w16cid:durableId="748041582">
-    <w:abstractNumId w:val="40"/>
+    <w:abstractNumId w:val="43"/>
   </w:num>
   <w:num w:numId="41" w16cid:durableId="1173448603">
-    <w:abstractNumId w:val="32"/>
+    <w:abstractNumId w:val="35"/>
+  </w:num>
+  <w:num w:numId="42" w16cid:durableId="2127196148">
+    <w:abstractNumId w:val="33"/>
+  </w:num>
+  <w:num w:numId="43" w16cid:durableId="934093202">
+    <w:abstractNumId w:val="3"/>
+  </w:num>
+  <w:num w:numId="44" w16cid:durableId="1338845557">
+    <w:abstractNumId w:val="12"/>
   </w:num>
   <w:numIdMacAtCleanup w:val="11"/>
 </w:numbering>
@@ -15486,7 +17266,6 @@
   <w:style w:type="character" w:default="1" w:styleId="DefaultParagraphFont">
     <w:name w:val="Default Paragraph Font"/>
     <w:uiPriority w:val="1"/>
-    <w:semiHidden/>
     <w:unhideWhenUsed/>
   </w:style>
   <w:style w:type="table" w:default="1" w:styleId="TableNormal">

</xml_diff>

<commit_message>
Feature: Added ArgoCD manifest after installing ArgoCD on the VM and setting a DNS subdomain pointer
</commit_message>
<xml_diff>
--- a/kube-snake-documentation.docx
+++ b/kube-snake-documentation.docx
@@ -5291,7 +5291,86 @@
           <w:lang w:val="en-SE"/>
         </w:rPr>
         <w:lastRenderedPageBreak/>
-        <w:t>X. Not sure what Section number yet: HELM in-depth</w:t>
+        <w:t xml:space="preserve">X. Section </w:t>
+      </w:r>
+      <w:proofErr w:type="gramStart"/>
+      <w:r>
+        <w:rPr>
+          <w:lang w:val="en-SE"/>
+        </w:rPr>
+        <w:t>number</w:t>
+      </w:r>
+      <w:r>
+        <w:rPr>
+          <w:lang w:val="en-SE"/>
+        </w:rPr>
+        <w:t>?</w:t>
+      </w:r>
+      <w:r>
+        <w:rPr>
+          <w:lang w:val="en-SE"/>
+        </w:rPr>
+        <w:t>:</w:t>
+      </w:r>
+      <w:proofErr w:type="gramEnd"/>
+      <w:r>
+        <w:rPr>
+          <w:lang w:val="en-SE"/>
+        </w:rPr>
+        <w:t xml:space="preserve"> HELM</w:t>
+      </w:r>
+      <w:r>
+        <w:rPr>
+          <w:lang w:val="en-SE"/>
+        </w:rPr>
+        <w:t xml:space="preserve"> and </w:t>
+      </w:r>
+      <w:proofErr w:type="spellStart"/>
+      <w:r>
+        <w:rPr>
+          <w:lang w:val="en-SE"/>
+        </w:rPr>
+        <w:t>ArgoCD</w:t>
+      </w:r>
+      <w:proofErr w:type="spellEnd"/>
+      <w:r>
+        <w:rPr>
+          <w:lang w:val="en-SE"/>
+        </w:rPr>
+        <w:t xml:space="preserve"> in-depth</w:t>
+      </w:r>
+    </w:p>
+    <w:p>
+      <w:pPr>
+        <w:rPr>
+          <w:rFonts w:ascii="Calibri" w:hAnsi="Calibri" w:cs="Calibri"/>
+          <w:sz w:val="24"/>
+          <w:szCs w:val="24"/>
+          <w:lang w:val="en-SE"/>
+        </w:rPr>
+      </w:pPr>
+      <w:r>
+        <w:rPr>
+          <w:rFonts w:ascii="Calibri" w:hAnsi="Calibri" w:cs="Calibri"/>
+          <w:sz w:val="24"/>
+          <w:szCs w:val="24"/>
+          <w:lang w:val="en-SE"/>
+        </w:rPr>
+        <w:t>Some intro here</w:t>
+      </w:r>
+    </w:p>
+    <w:p>
+      <w:pPr>
+        <w:pStyle w:val="Heading2"/>
+        <w:rPr>
+          <w:lang w:val="en-SE"/>
+        </w:rPr>
+      </w:pPr>
+      <w:r>
+        <w:rPr>
+          <w:lang w:val="en-SE"/>
+        </w:rPr>
+        <w:t>X.1 Let us stay on top of things, like a HELM</w:t>
       </w:r>
     </w:p>
     <w:p>
@@ -5722,21 +5801,409 @@
     </w:p>
     <w:p>
       <w:pPr>
-        <w:rPr>
-          <w:rFonts w:ascii="Calibri" w:hAnsi="Calibri" w:cs="Calibri"/>
-          <w:sz w:val="24"/>
-          <w:szCs w:val="24"/>
-          <w:lang w:val="en-US"/>
-        </w:rPr>
-      </w:pPr>
-      <w:r>
-        <w:rPr>
-          <w:rFonts w:ascii="Calibri" w:hAnsi="Calibri" w:cs="Calibri"/>
-          <w:sz w:val="24"/>
-          <w:szCs w:val="24"/>
-          <w:lang w:val="en-US"/>
-        </w:rPr>
-        <w:t>Lorum ipsum</w:t>
+        <w:pStyle w:val="Heading2"/>
+        <w:rPr>
+          <w:lang w:val="en-US"/>
+        </w:rPr>
+      </w:pPr>
+      <w:r>
+        <w:rPr>
+          <w:lang w:val="en-US"/>
+        </w:rPr>
+        <w:t xml:space="preserve">X.2 Do not </w:t>
+      </w:r>
+      <w:proofErr w:type="spellStart"/>
+      <w:r>
+        <w:rPr>
+          <w:lang w:val="en-US"/>
+        </w:rPr>
+        <w:t>ArgoCD</w:t>
+      </w:r>
+      <w:proofErr w:type="spellEnd"/>
+      <w:r>
+        <w:rPr>
+          <w:lang w:val="en-US"/>
+        </w:rPr>
+        <w:t xml:space="preserve"> with me</w:t>
+      </w:r>
+    </w:p>
+    <w:p>
+      <w:pPr>
+        <w:rPr>
+          <w:rFonts w:ascii="Calibri" w:hAnsi="Calibri" w:cs="Calibri"/>
+          <w:sz w:val="24"/>
+          <w:szCs w:val="24"/>
+          <w:lang w:val="en-US"/>
+        </w:rPr>
+      </w:pPr>
+      <w:r>
+        <w:rPr>
+          <w:rFonts w:ascii="Calibri" w:hAnsi="Calibri" w:cs="Calibri"/>
+          <w:sz w:val="24"/>
+          <w:szCs w:val="24"/>
+          <w:lang w:val="en-US"/>
+        </w:rPr>
+        <w:t>Let us keep the house building analogy:</w:t>
+      </w:r>
+    </w:p>
+    <w:p>
+      <w:pPr>
+        <w:rPr>
+          <w:rFonts w:ascii="Calibri" w:hAnsi="Calibri" w:cs="Calibri"/>
+          <w:sz w:val="24"/>
+          <w:szCs w:val="24"/>
+          <w:lang w:val="en-US"/>
+        </w:rPr>
+      </w:pPr>
+      <w:proofErr w:type="spellStart"/>
+      <w:r>
+        <w:rPr>
+          <w:rFonts w:ascii="Calibri" w:hAnsi="Calibri" w:cs="Calibri"/>
+          <w:sz w:val="24"/>
+          <w:szCs w:val="24"/>
+          <w:lang w:val="en-US"/>
+        </w:rPr>
+        <w:t>ArgoCD</w:t>
+      </w:r>
+      <w:proofErr w:type="spellEnd"/>
+      <w:r>
+        <w:rPr>
+          <w:rFonts w:ascii="Calibri" w:hAnsi="Calibri" w:cs="Calibri"/>
+          <w:sz w:val="24"/>
+          <w:szCs w:val="24"/>
+          <w:lang w:val="en-US"/>
+        </w:rPr>
+        <w:t xml:space="preserve"> is the logistics operator. We update the blueprint (Git), then </w:t>
+      </w:r>
+      <w:proofErr w:type="spellStart"/>
+      <w:r>
+        <w:rPr>
+          <w:rFonts w:ascii="Calibri" w:hAnsi="Calibri" w:cs="Calibri"/>
+          <w:sz w:val="24"/>
+          <w:szCs w:val="24"/>
+          <w:lang w:val="en-US"/>
+        </w:rPr>
+        <w:t>ArgoCD</w:t>
+      </w:r>
+      <w:proofErr w:type="spellEnd"/>
+      <w:r>
+        <w:rPr>
+          <w:rFonts w:ascii="Calibri" w:hAnsi="Calibri" w:cs="Calibri"/>
+          <w:sz w:val="24"/>
+          <w:szCs w:val="24"/>
+          <w:lang w:val="en-US"/>
+        </w:rPr>
+        <w:t xml:space="preserve"> delivers the material and make sure the construction matches the blueprint. If someone manually changes something on-site, </w:t>
+      </w:r>
+      <w:proofErr w:type="spellStart"/>
+      <w:r>
+        <w:rPr>
+          <w:rFonts w:ascii="Calibri" w:hAnsi="Calibri" w:cs="Calibri"/>
+          <w:sz w:val="24"/>
+          <w:szCs w:val="24"/>
+          <w:lang w:val="en-US"/>
+        </w:rPr>
+        <w:t>ArgoCD</w:t>
+      </w:r>
+      <w:proofErr w:type="spellEnd"/>
+      <w:r>
+        <w:rPr>
+          <w:rFonts w:ascii="Calibri" w:hAnsi="Calibri" w:cs="Calibri"/>
+          <w:sz w:val="24"/>
+          <w:szCs w:val="24"/>
+          <w:lang w:val="en-US"/>
+        </w:rPr>
+        <w:t xml:space="preserve"> says “that is not in the blueprint!” and fixes it back.</w:t>
+      </w:r>
+    </w:p>
+    <w:p>
+      <w:pPr>
+        <w:rPr>
+          <w:rFonts w:ascii="Calibri" w:hAnsi="Calibri" w:cs="Calibri"/>
+          <w:sz w:val="24"/>
+          <w:szCs w:val="24"/>
+          <w:lang w:val="en-US"/>
+        </w:rPr>
+      </w:pPr>
+      <w:proofErr w:type="spellStart"/>
+      <w:r>
+        <w:rPr>
+          <w:rFonts w:ascii="Calibri" w:hAnsi="Calibri" w:cs="Calibri"/>
+          <w:sz w:val="24"/>
+          <w:szCs w:val="24"/>
+          <w:lang w:val="en-US"/>
+        </w:rPr>
+        <w:t>ArgoCD</w:t>
+      </w:r>
+      <w:proofErr w:type="spellEnd"/>
+      <w:r>
+        <w:rPr>
+          <w:rFonts w:ascii="Calibri" w:hAnsi="Calibri" w:cs="Calibri"/>
+          <w:sz w:val="24"/>
+          <w:szCs w:val="24"/>
+          <w:lang w:val="en-US"/>
+        </w:rPr>
+        <w:t xml:space="preserve"> is installed locally on the VM, gets its own namespace within the cluster, I install its files and then I have a backend running a server pod (API + web server), a controller (watches Git, syncs to Kubernetes), a repo server (clones Git repos) and it all runs in the namespace within the cluster.</w:t>
+      </w:r>
+    </w:p>
+    <w:p>
+      <w:pPr>
+        <w:rPr>
+          <w:rFonts w:ascii="Calibri" w:hAnsi="Calibri" w:cs="Calibri"/>
+          <w:sz w:val="24"/>
+          <w:szCs w:val="24"/>
+          <w:lang w:val="en-US"/>
+        </w:rPr>
+      </w:pPr>
+      <w:r>
+        <w:rPr>
+          <w:rFonts w:ascii="Calibri" w:hAnsi="Calibri" w:cs="Calibri"/>
+          <w:sz w:val="24"/>
+          <w:szCs w:val="24"/>
+          <w:lang w:val="en-US"/>
+        </w:rPr>
+        <w:t xml:space="preserve">It also has a frontend, which is a web dashboard we can access via a browser. It shows all our applications, sync status, health. It lets us manually trigger syncs, view logs, </w:t>
+      </w:r>
+      <w:proofErr w:type="spellStart"/>
+      <w:r>
+        <w:rPr>
+          <w:rFonts w:ascii="Calibri" w:hAnsi="Calibri" w:cs="Calibri"/>
+          <w:sz w:val="24"/>
+          <w:szCs w:val="24"/>
+          <w:lang w:val="en-US"/>
+        </w:rPr>
+        <w:t>etc</w:t>
+      </w:r>
+      <w:proofErr w:type="spellEnd"/>
+      <w:r>
+        <w:rPr>
+          <w:rFonts w:ascii="Calibri" w:hAnsi="Calibri" w:cs="Calibri"/>
+          <w:sz w:val="24"/>
+          <w:szCs w:val="24"/>
+          <w:lang w:val="en-US"/>
+        </w:rPr>
+        <w:t>:</w:t>
+      </w:r>
+    </w:p>
+    <w:p>
+      <w:pPr>
+        <w:pStyle w:val="ListParagraph"/>
+        <w:numPr>
+          <w:ilvl w:val="0"/>
+          <w:numId w:val="41"/>
+        </w:numPr>
+        <w:rPr>
+          <w:rFonts w:ascii="Calibri" w:hAnsi="Calibri" w:cs="Calibri"/>
+          <w:sz w:val="24"/>
+          <w:szCs w:val="24"/>
+          <w:lang w:val="en-US"/>
+        </w:rPr>
+      </w:pPr>
+      <w:r>
+        <w:rPr>
+          <w:rFonts w:ascii="Calibri" w:hAnsi="Calibri" w:cs="Calibri"/>
+          <w:sz w:val="24"/>
+          <w:szCs w:val="24"/>
+          <w:lang w:val="en-US"/>
+        </w:rPr>
+        <w:t>Your Browser (anywhere on internet)</w:t>
+      </w:r>
+      <w:r>
+        <w:rPr>
+          <w:rFonts w:ascii="Calibri" w:hAnsi="Calibri" w:cs="Calibri"/>
+          <w:sz w:val="24"/>
+          <w:szCs w:val="24"/>
+          <w:lang w:val="en-US"/>
+        </w:rPr>
+        <w:t xml:space="preserve"> –&gt;</w:t>
+      </w:r>
+    </w:p>
+    <w:p>
+      <w:pPr>
+        <w:pStyle w:val="ListParagraph"/>
+        <w:numPr>
+          <w:ilvl w:val="0"/>
+          <w:numId w:val="41"/>
+        </w:numPr>
+        <w:rPr>
+          <w:rFonts w:ascii="Calibri" w:hAnsi="Calibri" w:cs="Calibri"/>
+          <w:sz w:val="24"/>
+          <w:szCs w:val="24"/>
+          <w:lang w:val="en-US"/>
+        </w:rPr>
+      </w:pPr>
+      <w:hyperlink r:id="rId7" w:history="1">
+        <w:r>
+          <w:rPr>
+            <w:rStyle w:val="Hyperlink"/>
+            <w:rFonts w:ascii="Calibri" w:hAnsi="Calibri" w:cs="Calibri"/>
+            <w:sz w:val="24"/>
+            <w:szCs w:val="24"/>
+            <w:lang w:val="en-US"/>
+          </w:rPr>
+          <w:t>https://argocd.kube-snake.mymh.dev</w:t>
+        </w:r>
+      </w:hyperlink>
+      <w:r>
+        <w:rPr>
+          <w:rFonts w:ascii="Calibri" w:hAnsi="Calibri" w:cs="Calibri"/>
+          <w:sz w:val="24"/>
+          <w:szCs w:val="24"/>
+          <w:lang w:val="en-US"/>
+        </w:rPr>
+        <w:t xml:space="preserve"> -&gt;</w:t>
+      </w:r>
+    </w:p>
+    <w:p>
+      <w:pPr>
+        <w:pStyle w:val="ListParagraph"/>
+        <w:numPr>
+          <w:ilvl w:val="0"/>
+          <w:numId w:val="41"/>
+        </w:numPr>
+        <w:rPr>
+          <w:rFonts w:ascii="Calibri" w:hAnsi="Calibri" w:cs="Calibri"/>
+          <w:sz w:val="24"/>
+          <w:szCs w:val="24"/>
+          <w:lang w:val="en-US"/>
+        </w:rPr>
+      </w:pPr>
+      <w:r>
+        <w:rPr>
+          <w:rFonts w:ascii="Calibri" w:hAnsi="Calibri" w:cs="Calibri"/>
+          <w:sz w:val="24"/>
+          <w:szCs w:val="24"/>
+          <w:lang w:val="en-US"/>
+        </w:rPr>
+        <w:t>Caddy reverse proxy (VM, port 443)</w:t>
+      </w:r>
+      <w:r>
+        <w:rPr>
+          <w:rFonts w:ascii="Calibri" w:hAnsi="Calibri" w:cs="Calibri"/>
+          <w:sz w:val="24"/>
+          <w:szCs w:val="24"/>
+          <w:lang w:val="en-US"/>
+        </w:rPr>
+        <w:t xml:space="preserve"> -&gt;</w:t>
+      </w:r>
+    </w:p>
+    <w:p>
+      <w:pPr>
+        <w:pStyle w:val="ListParagraph"/>
+        <w:numPr>
+          <w:ilvl w:val="0"/>
+          <w:numId w:val="41"/>
+        </w:numPr>
+        <w:rPr>
+          <w:rFonts w:ascii="Calibri" w:hAnsi="Calibri" w:cs="Calibri"/>
+          <w:sz w:val="24"/>
+          <w:szCs w:val="24"/>
+          <w:lang w:val="en-US"/>
+        </w:rPr>
+      </w:pPr>
+      <w:proofErr w:type="spellStart"/>
+      <w:r>
+        <w:rPr>
+          <w:rFonts w:ascii="Calibri" w:hAnsi="Calibri" w:cs="Calibri"/>
+          <w:sz w:val="24"/>
+          <w:szCs w:val="24"/>
+          <w:lang w:val="en-US"/>
+        </w:rPr>
+        <w:t>ArgoCD</w:t>
+      </w:r>
+      <w:proofErr w:type="spellEnd"/>
+      <w:r>
+        <w:rPr>
+          <w:rFonts w:ascii="Calibri" w:hAnsi="Calibri" w:cs="Calibri"/>
+          <w:sz w:val="24"/>
+          <w:szCs w:val="24"/>
+          <w:lang w:val="en-US"/>
+        </w:rPr>
+        <w:t xml:space="preserve"> server service (K8s </w:t>
+      </w:r>
+      <w:proofErr w:type="spellStart"/>
+      <w:r>
+        <w:rPr>
+          <w:rFonts w:ascii="Calibri" w:hAnsi="Calibri" w:cs="Calibri"/>
+          <w:sz w:val="24"/>
+          <w:szCs w:val="24"/>
+          <w:lang w:val="en-US"/>
+        </w:rPr>
+        <w:t>ClusterIP</w:t>
+      </w:r>
+      <w:proofErr w:type="spellEnd"/>
+      <w:r>
+        <w:rPr>
+          <w:rFonts w:ascii="Calibri" w:hAnsi="Calibri" w:cs="Calibri"/>
+          <w:sz w:val="24"/>
+          <w:szCs w:val="24"/>
+          <w:lang w:val="en-US"/>
+        </w:rPr>
+        <w:t xml:space="preserve"> 10.43.247.196:443)</w:t>
+      </w:r>
+      <w:r>
+        <w:rPr>
+          <w:rFonts w:ascii="Calibri" w:hAnsi="Calibri" w:cs="Calibri"/>
+          <w:sz w:val="24"/>
+          <w:szCs w:val="24"/>
+          <w:lang w:val="en-US"/>
+        </w:rPr>
+        <w:t xml:space="preserve"> -&gt;</w:t>
+      </w:r>
+    </w:p>
+    <w:p>
+      <w:pPr>
+        <w:pStyle w:val="ListParagraph"/>
+        <w:numPr>
+          <w:ilvl w:val="0"/>
+          <w:numId w:val="41"/>
+        </w:numPr>
+        <w:rPr>
+          <w:rFonts w:ascii="Calibri" w:hAnsi="Calibri" w:cs="Calibri"/>
+          <w:sz w:val="24"/>
+          <w:szCs w:val="24"/>
+          <w:lang w:val="en-US"/>
+        </w:rPr>
+      </w:pPr>
+      <w:proofErr w:type="spellStart"/>
+      <w:r>
+        <w:rPr>
+          <w:rFonts w:ascii="Calibri" w:hAnsi="Calibri" w:cs="Calibri"/>
+          <w:sz w:val="24"/>
+          <w:szCs w:val="24"/>
+          <w:lang w:val="en-US"/>
+        </w:rPr>
+        <w:t>ArgoCD</w:t>
+      </w:r>
+      <w:proofErr w:type="spellEnd"/>
+      <w:r>
+        <w:rPr>
+          <w:rFonts w:ascii="Calibri" w:hAnsi="Calibri" w:cs="Calibri"/>
+          <w:sz w:val="24"/>
+          <w:szCs w:val="24"/>
+          <w:lang w:val="en-US"/>
+        </w:rPr>
+        <w:t xml:space="preserve"> server pod (running in </w:t>
+      </w:r>
+      <w:proofErr w:type="spellStart"/>
+      <w:r>
+        <w:rPr>
+          <w:rFonts w:ascii="Calibri" w:hAnsi="Calibri" w:cs="Calibri"/>
+          <w:sz w:val="24"/>
+          <w:szCs w:val="24"/>
+          <w:lang w:val="en-US"/>
+        </w:rPr>
+        <w:t>argocd</w:t>
+      </w:r>
+      <w:proofErr w:type="spellEnd"/>
+      <w:r>
+        <w:rPr>
+          <w:rFonts w:ascii="Calibri" w:hAnsi="Calibri" w:cs="Calibri"/>
+          <w:sz w:val="24"/>
+          <w:szCs w:val="24"/>
+          <w:lang w:val="en-US"/>
+        </w:rPr>
+        <w:t xml:space="preserve"> namespace)</w:t>
       </w:r>
     </w:p>
     <w:p>
@@ -5761,6 +6228,7 @@
         <w:rPr>
           <w:lang w:val="en-US"/>
         </w:rPr>
+        <w:lastRenderedPageBreak/>
         <w:t>9</w:t>
       </w:r>
       <w:r>
@@ -6432,6 +6900,7 @@
         <w:rPr>
           <w:lang w:val="en-US"/>
         </w:rPr>
+        <w:lastRenderedPageBreak/>
         <w:t xml:space="preserve">10.1 </w:t>
       </w:r>
       <w:bookmarkEnd w:id="30"/>
@@ -7004,7 +7473,6 @@
           <w:szCs w:val="24"/>
           <w:lang w:val="en-US"/>
         </w:rPr>
-        <w:lastRenderedPageBreak/>
         <w:t xml:space="preserve">We </w:t>
       </w:r>
       <w:r>
@@ -7363,6 +7831,7 @@
         <w:rPr>
           <w:lang w:val="en-US"/>
         </w:rPr>
+        <w:lastRenderedPageBreak/>
         <w:t>11</w:t>
       </w:r>
       <w:r>
@@ -7848,7 +8317,6 @@
           <w:szCs w:val="24"/>
           <w:lang w:val="en-SE"/>
         </w:rPr>
-        <w:lastRenderedPageBreak/>
         <w:t>T</w:t>
       </w:r>
       <w:r>
@@ -8509,6 +8977,7 @@
         <w:rPr>
           <w:lang w:val="en-US"/>
         </w:rPr>
+        <w:lastRenderedPageBreak/>
         <w:t>11.</w:t>
       </w:r>
       <w:r>
@@ -9156,7 +9625,6 @@
           <w:szCs w:val="24"/>
           <w:lang w:val="en-SE"/>
         </w:rPr>
-        <w:lastRenderedPageBreak/>
         <w:t>Fixed image caching issue: added </w:t>
       </w:r>
       <w:proofErr w:type="spellStart"/>
@@ -9693,6 +10161,7 @@
           <w:szCs w:val="24"/>
           <w:lang w:val="en-SE"/>
         </w:rPr>
+        <w:lastRenderedPageBreak/>
         <w:t>Created </w:t>
       </w:r>
       <w:proofErr w:type="spellStart"/>
@@ -10823,7 +11292,6 @@
           <w:u w:val="single"/>
           <w:lang w:val="en-SE"/>
         </w:rPr>
-        <w:lastRenderedPageBreak/>
         <w:t xml:space="preserve">Key differences from </w:t>
       </w:r>
       <w:proofErr w:type="spellStart"/>
@@ -11540,7 +12008,6 @@
         <w:rPr>
           <w:lang w:val="en-US"/>
         </w:rPr>
-        <w:lastRenderedPageBreak/>
         <w:t>1</w:t>
       </w:r>
       <w:r>
@@ -15556,7 +16023,7 @@
   <w:abstractNum w:abstractNumId="35" w15:restartNumberingAfterBreak="0">
     <w:nsid w:val="67F909BC"/>
     <w:multiLevelType w:val="hybridMultilevel"/>
-    <w:tmpl w:val="AEDA6074"/>
+    <w:tmpl w:val="EE6EADFA"/>
     <w:lvl w:ilvl="0" w:tplc="20000001">
       <w:start w:val="1"/>
       <w:numFmt w:val="bullet"/>
@@ -17266,6 +17733,7 @@
   <w:style w:type="character" w:default="1" w:styleId="DefaultParagraphFont">
     <w:name w:val="Default Paragraph Font"/>
     <w:uiPriority w:val="1"/>
+    <w:semiHidden/>
     <w:unhideWhenUsed/>
   </w:style>
   <w:style w:type="table" w:default="1" w:styleId="TableNormal">

</xml_diff>

<commit_message>
Feature: Implement GitOps foundation with Helm charts and ArgoCD
</commit_message>
<xml_diff>
--- a/kube-snake-documentation.docx
+++ b/kube-snake-documentation.docx
@@ -4184,31 +4184,73 @@
         </w:rPr>
         <w:t xml:space="preserve">: </w:t>
       </w:r>
-      <w:r>
-        <w:rPr>
-          <w:lang w:val="en-US"/>
-        </w:rPr>
-        <w:t>CI/CD</w:t>
-      </w:r>
       <w:bookmarkEnd w:id="9"/>
-    </w:p>
-    <w:p>
-      <w:pPr>
-        <w:rPr>
-          <w:rFonts w:ascii="Calibri" w:hAnsi="Calibri" w:cs="Calibri"/>
-          <w:sz w:val="24"/>
-          <w:szCs w:val="24"/>
-          <w:lang w:val="en-US"/>
-        </w:rPr>
-      </w:pPr>
-      <w:r>
-        <w:rPr>
-          <w:rFonts w:ascii="Calibri" w:hAnsi="Calibri" w:cs="Calibri"/>
-          <w:sz w:val="24"/>
-          <w:szCs w:val="24"/>
-          <w:lang w:val="en-US"/>
-        </w:rPr>
-        <w:t>choices</w:t>
+      <w:r>
+        <w:rPr>
+          <w:lang w:val="en-US"/>
+        </w:rPr>
+        <w:t xml:space="preserve">DevOps, </w:t>
+      </w:r>
+      <w:proofErr w:type="spellStart"/>
+      <w:r>
+        <w:rPr>
+          <w:lang w:val="en-US"/>
+        </w:rPr>
+        <w:t>GitOps</w:t>
+      </w:r>
+      <w:proofErr w:type="spellEnd"/>
+      <w:r>
+        <w:rPr>
+          <w:lang w:val="en-US"/>
+        </w:rPr>
+        <w:t xml:space="preserve">, CI/CD, </w:t>
+      </w:r>
+      <w:proofErr w:type="spellStart"/>
+      <w:r>
+        <w:rPr>
+          <w:lang w:val="en-US"/>
+        </w:rPr>
+        <w:t>IaC</w:t>
+      </w:r>
+      <w:proofErr w:type="spellEnd"/>
+    </w:p>
+    <w:p>
+      <w:pPr>
+        <w:rPr>
+          <w:rFonts w:ascii="Calibri" w:hAnsi="Calibri" w:cs="Calibri"/>
+          <w:sz w:val="24"/>
+          <w:szCs w:val="24"/>
+          <w:lang w:val="en-US"/>
+        </w:rPr>
+      </w:pPr>
+      <w:r>
+        <w:rPr>
+          <w:rFonts w:ascii="Calibri" w:hAnsi="Calibri" w:cs="Calibri"/>
+          <w:sz w:val="24"/>
+          <w:szCs w:val="24"/>
+          <w:lang w:val="en-US"/>
+        </w:rPr>
+        <w:t xml:space="preserve">We elaborate about the various DevOps-concepts in the in-depth section below, but we really </w:t>
+      </w:r>
+      <w:proofErr w:type="gramStart"/>
+      <w:r>
+        <w:rPr>
+          <w:rFonts w:ascii="Calibri" w:hAnsi="Calibri" w:cs="Calibri"/>
+          <w:sz w:val="24"/>
+          <w:szCs w:val="24"/>
+          <w:lang w:val="en-US"/>
+        </w:rPr>
+        <w:t>should</w:t>
+      </w:r>
+      <w:proofErr w:type="gramEnd"/>
+      <w:r>
+        <w:rPr>
+          <w:rFonts w:ascii="Calibri" w:hAnsi="Calibri" w:cs="Calibri"/>
+          <w:sz w:val="24"/>
+          <w:szCs w:val="24"/>
+          <w:lang w:val="en-US"/>
+        </w:rPr>
+        <w:t xml:space="preserve"> what is mutual and what is different across these concepts.</w:t>
       </w:r>
     </w:p>
     <w:p>
@@ -4519,6 +4561,7 @@
           <w:szCs w:val="24"/>
           <w:lang w:val="en-SE"/>
         </w:rPr>
+        <w:lastRenderedPageBreak/>
         <w:t>List 3</w:t>
       </w:r>
     </w:p>
@@ -4543,7 +4586,6 @@
           <w:szCs w:val="24"/>
           <w:lang w:val="en-SE"/>
         </w:rPr>
-        <w:lastRenderedPageBreak/>
         <w:t>List 4</w:t>
       </w:r>
     </w:p>
@@ -5290,7 +5332,6 @@
         <w:rPr>
           <w:lang w:val="en-SE"/>
         </w:rPr>
-        <w:lastRenderedPageBreak/>
         <w:t xml:space="preserve">X. Section </w:t>
       </w:r>
       <w:proofErr w:type="gramStart"/>
@@ -6006,16 +6047,7 @@
           <w:szCs w:val="24"/>
           <w:lang w:val="en-US"/>
         </w:rPr>
-        <w:t>Your Browser (anywhere on internet)</w:t>
-      </w:r>
-      <w:r>
-        <w:rPr>
-          <w:rFonts w:ascii="Calibri" w:hAnsi="Calibri" w:cs="Calibri"/>
-          <w:sz w:val="24"/>
-          <w:szCs w:val="24"/>
-          <w:lang w:val="en-US"/>
-        </w:rPr>
-        <w:t xml:space="preserve"> –&gt;</w:t>
+        <w:t>Your Browser (anywhere on internet) –&gt;</w:t>
       </w:r>
     </w:p>
     <w:p>
@@ -6075,16 +6107,7 @@
           <w:szCs w:val="24"/>
           <w:lang w:val="en-US"/>
         </w:rPr>
-        <w:t>Caddy reverse proxy (VM, port 443)</w:t>
-      </w:r>
-      <w:r>
-        <w:rPr>
-          <w:rFonts w:ascii="Calibri" w:hAnsi="Calibri" w:cs="Calibri"/>
-          <w:sz w:val="24"/>
-          <w:szCs w:val="24"/>
-          <w:lang w:val="en-US"/>
-        </w:rPr>
-        <w:t xml:space="preserve"> -&gt;</w:t>
+        <w:t>Caddy reverse proxy (VM, port 443) -&gt;</w:t>
       </w:r>
     </w:p>
     <w:p>
@@ -6139,16 +6162,7 @@
           <w:szCs w:val="24"/>
           <w:lang w:val="en-US"/>
         </w:rPr>
-        <w:t xml:space="preserve"> 10.43.247.196:443)</w:t>
-      </w:r>
-      <w:r>
-        <w:rPr>
-          <w:rFonts w:ascii="Calibri" w:hAnsi="Calibri" w:cs="Calibri"/>
-          <w:sz w:val="24"/>
-          <w:szCs w:val="24"/>
-          <w:lang w:val="en-US"/>
-        </w:rPr>
-        <w:t xml:space="preserve"> -&gt;</w:t>
+        <w:t xml:space="preserve"> 10.43.247.196:443) -&gt;</w:t>
       </w:r>
     </w:p>
     <w:p>
@@ -6208,6 +6222,256 @@
     </w:p>
     <w:p>
       <w:pPr>
+        <w:pStyle w:val="Heading3"/>
+        <w:rPr>
+          <w:lang w:val="en-US"/>
+        </w:rPr>
+      </w:pPr>
+      <w:r>
+        <w:rPr>
+          <w:lang w:val="en-US"/>
+        </w:rPr>
+        <w:lastRenderedPageBreak/>
+        <w:t xml:space="preserve">X.2.1 How does </w:t>
+      </w:r>
+      <w:proofErr w:type="spellStart"/>
+      <w:r>
+        <w:rPr>
+          <w:lang w:val="en-US"/>
+        </w:rPr>
+        <w:t>ArgoCD</w:t>
+      </w:r>
+      <w:proofErr w:type="spellEnd"/>
+      <w:r>
+        <w:rPr>
+          <w:lang w:val="en-US"/>
+        </w:rPr>
+        <w:t xml:space="preserve"> replace GitHub Actions workflow?</w:t>
+      </w:r>
+    </w:p>
+    <w:p>
+      <w:pPr>
+        <w:rPr>
+          <w:rFonts w:ascii="Calibri" w:hAnsi="Calibri" w:cs="Calibri"/>
+          <w:sz w:val="24"/>
+          <w:szCs w:val="24"/>
+          <w:lang w:val="en-US"/>
+        </w:rPr>
+      </w:pPr>
+      <w:proofErr w:type="spellStart"/>
+      <w:r>
+        <w:rPr>
+          <w:rFonts w:ascii="Calibri" w:hAnsi="Calibri" w:cs="Calibri"/>
+          <w:sz w:val="24"/>
+          <w:szCs w:val="24"/>
+          <w:lang w:val="en-US"/>
+        </w:rPr>
+        <w:t>ArgoCD</w:t>
+      </w:r>
+      <w:proofErr w:type="spellEnd"/>
+      <w:r>
+        <w:rPr>
+          <w:rFonts w:ascii="Calibri" w:hAnsi="Calibri" w:cs="Calibri"/>
+          <w:sz w:val="24"/>
+          <w:szCs w:val="24"/>
+          <w:lang w:val="en-US"/>
+        </w:rPr>
+        <w:t xml:space="preserve"> uses POLLING, not webhooks or triggers.</w:t>
+      </w:r>
+    </w:p>
+    <w:p>
+      <w:pPr>
+        <w:pStyle w:val="ListParagraph"/>
+        <w:numPr>
+          <w:ilvl w:val="0"/>
+          <w:numId w:val="46"/>
+        </w:numPr>
+        <w:rPr>
+          <w:rFonts w:ascii="Calibri" w:hAnsi="Calibri" w:cs="Calibri"/>
+          <w:sz w:val="24"/>
+          <w:szCs w:val="24"/>
+          <w:lang w:val="en-SE"/>
+        </w:rPr>
+      </w:pPr>
+      <w:r>
+        <w:rPr>
+          <w:rFonts w:ascii="Calibri" w:hAnsi="Calibri" w:cs="Calibri"/>
+          <w:sz w:val="24"/>
+          <w:szCs w:val="24"/>
+          <w:lang w:val="en-SE"/>
+        </w:rPr>
+        <w:t xml:space="preserve">Every 3 minutes (default), </w:t>
+      </w:r>
+      <w:proofErr w:type="spellStart"/>
+      <w:r>
+        <w:rPr>
+          <w:rFonts w:ascii="Calibri" w:hAnsi="Calibri" w:cs="Calibri"/>
+          <w:sz w:val="24"/>
+          <w:szCs w:val="24"/>
+          <w:lang w:val="en-SE"/>
+        </w:rPr>
+        <w:t>ArgoCD</w:t>
+      </w:r>
+      <w:proofErr w:type="spellEnd"/>
+      <w:r>
+        <w:rPr>
+          <w:rFonts w:ascii="Calibri" w:hAnsi="Calibri" w:cs="Calibri"/>
+          <w:sz w:val="24"/>
+          <w:szCs w:val="24"/>
+          <w:lang w:val="en-SE"/>
+        </w:rPr>
+        <w:t xml:space="preserve"> makes a Git request to GitHub</w:t>
+      </w:r>
+    </w:p>
+    <w:p>
+      <w:pPr>
+        <w:pStyle w:val="ListParagraph"/>
+        <w:numPr>
+          <w:ilvl w:val="0"/>
+          <w:numId w:val="46"/>
+        </w:numPr>
+        <w:rPr>
+          <w:rFonts w:ascii="Calibri" w:hAnsi="Calibri" w:cs="Calibri"/>
+          <w:sz w:val="24"/>
+          <w:szCs w:val="24"/>
+          <w:lang w:val="en-SE"/>
+        </w:rPr>
+      </w:pPr>
+      <w:r>
+        <w:rPr>
+          <w:rFonts w:ascii="Calibri" w:hAnsi="Calibri" w:cs="Calibri"/>
+          <w:sz w:val="24"/>
+          <w:szCs w:val="24"/>
+          <w:lang w:val="en-SE"/>
+        </w:rPr>
+        <w:t>It checks: "Is the commit SHA different from what I last deployed?"</w:t>
+      </w:r>
+    </w:p>
+    <w:p>
+      <w:pPr>
+        <w:pStyle w:val="ListParagraph"/>
+        <w:numPr>
+          <w:ilvl w:val="0"/>
+          <w:numId w:val="46"/>
+        </w:numPr>
+        <w:rPr>
+          <w:rFonts w:ascii="Calibri" w:hAnsi="Calibri" w:cs="Calibri"/>
+          <w:sz w:val="24"/>
+          <w:szCs w:val="24"/>
+          <w:lang w:val="en-SE"/>
+        </w:rPr>
+      </w:pPr>
+      <w:r>
+        <w:rPr>
+          <w:rFonts w:ascii="Calibri" w:hAnsi="Calibri" w:cs="Calibri"/>
+          <w:sz w:val="24"/>
+          <w:szCs w:val="24"/>
+          <w:lang w:val="en-SE"/>
+        </w:rPr>
+        <w:t xml:space="preserve">If YES </w:t>
+      </w:r>
+      <w:r>
+        <w:rPr>
+          <w:rFonts w:ascii="Calibri" w:hAnsi="Calibri" w:cs="Calibri"/>
+          <w:sz w:val="24"/>
+          <w:szCs w:val="24"/>
+          <w:lang w:val="en-SE"/>
+        </w:rPr>
+        <w:t>-&gt;</w:t>
+      </w:r>
+      <w:r>
+        <w:rPr>
+          <w:rFonts w:ascii="Calibri" w:hAnsi="Calibri" w:cs="Calibri"/>
+          <w:sz w:val="24"/>
+          <w:szCs w:val="24"/>
+          <w:lang w:val="en-SE"/>
+        </w:rPr>
+        <w:t xml:space="preserve"> Triggers a sync (pulls the new code, applies it)</w:t>
+      </w:r>
+    </w:p>
+    <w:p>
+      <w:pPr>
+        <w:pStyle w:val="ListParagraph"/>
+        <w:numPr>
+          <w:ilvl w:val="0"/>
+          <w:numId w:val="46"/>
+        </w:numPr>
+        <w:rPr>
+          <w:rFonts w:ascii="Calibri" w:hAnsi="Calibri" w:cs="Calibri"/>
+          <w:sz w:val="24"/>
+          <w:szCs w:val="24"/>
+          <w:lang w:val="en-SE"/>
+        </w:rPr>
+      </w:pPr>
+      <w:r>
+        <w:rPr>
+          <w:rFonts w:ascii="Calibri" w:hAnsi="Calibri" w:cs="Calibri"/>
+          <w:sz w:val="24"/>
+          <w:szCs w:val="24"/>
+          <w:lang w:val="en-SE"/>
+        </w:rPr>
+        <w:t xml:space="preserve">If NO </w:t>
+      </w:r>
+      <w:r>
+        <w:rPr>
+          <w:rFonts w:ascii="Calibri" w:hAnsi="Calibri" w:cs="Calibri"/>
+          <w:sz w:val="24"/>
+          <w:szCs w:val="24"/>
+          <w:lang w:val="en-SE"/>
+        </w:rPr>
+        <w:t>–&gt;</w:t>
+      </w:r>
+      <w:r>
+        <w:rPr>
+          <w:rFonts w:ascii="Calibri" w:hAnsi="Calibri" w:cs="Calibri"/>
+          <w:sz w:val="24"/>
+          <w:szCs w:val="24"/>
+          <w:lang w:val="en-SE"/>
+        </w:rPr>
+        <w:t xml:space="preserve"> Does nothing, waits another 3 minutes</w:t>
+      </w:r>
+    </w:p>
+    <w:p>
+      <w:pPr>
+        <w:rPr>
+          <w:rFonts w:ascii="Calibri" w:hAnsi="Calibri" w:cs="Calibri"/>
+          <w:sz w:val="24"/>
+          <w:szCs w:val="24"/>
+          <w:lang w:val="en-SE"/>
+        </w:rPr>
+      </w:pPr>
+      <w:r>
+        <w:rPr>
+          <w:rFonts w:ascii="Calibri" w:hAnsi="Calibri" w:cs="Calibri"/>
+          <w:sz w:val="24"/>
+          <w:szCs w:val="24"/>
+          <w:lang w:val="en-SE"/>
+        </w:rPr>
+        <w:t xml:space="preserve">This means: No GitHub runners, no webhooks, no triggers. Just </w:t>
+      </w:r>
+      <w:proofErr w:type="spellStart"/>
+      <w:r>
+        <w:rPr>
+          <w:rFonts w:ascii="Calibri" w:hAnsi="Calibri" w:cs="Calibri"/>
+          <w:sz w:val="24"/>
+          <w:szCs w:val="24"/>
+          <w:lang w:val="en-SE"/>
+        </w:rPr>
+        <w:t>ArgoCD</w:t>
+      </w:r>
+      <w:proofErr w:type="spellEnd"/>
+      <w:r>
+        <w:rPr>
+          <w:rFonts w:ascii="Calibri" w:hAnsi="Calibri" w:cs="Calibri"/>
+          <w:sz w:val="24"/>
+          <w:szCs w:val="24"/>
+          <w:lang w:val="en-SE"/>
+        </w:rPr>
+        <w:t xml:space="preserve"> constantly checking. The polling interval can be configured, or set up webhooks for instant syncs, but polling is a good way to handle traffic and costs.</w:t>
+      </w:r>
+    </w:p>
+    <w:p>
+      <w:pPr>
         <w:rPr>
           <w:rFonts w:ascii="Calibri" w:hAnsi="Calibri" w:cs="Calibri"/>
           <w:sz w:val="24"/>
@@ -6228,7 +6492,6 @@
         <w:rPr>
           <w:lang w:val="en-US"/>
         </w:rPr>
-        <w:lastRenderedPageBreak/>
         <w:t>9</w:t>
       </w:r>
       <w:r>
@@ -6769,6 +7032,7 @@
           <w:szCs w:val="24"/>
           <w:u w:val="single"/>
         </w:rPr>
+        <w:lastRenderedPageBreak/>
         <w:t>Improvements</w:t>
       </w:r>
       <w:r>
@@ -6900,7 +7164,6 @@
         <w:rPr>
           <w:lang w:val="en-US"/>
         </w:rPr>
-        <w:lastRenderedPageBreak/>
         <w:t xml:space="preserve">10.1 </w:t>
       </w:r>
       <w:bookmarkEnd w:id="30"/>
@@ -7831,7 +8094,6 @@
         <w:rPr>
           <w:lang w:val="en-US"/>
         </w:rPr>
-        <w:lastRenderedPageBreak/>
         <w:t>11</w:t>
       </w:r>
       <w:r>
@@ -8642,6 +8904,7 @@
           <w:szCs w:val="24"/>
           <w:lang w:val="en-SE"/>
         </w:rPr>
+        <w:lastRenderedPageBreak/>
         <w:t xml:space="preserve">Deployed nginx </w:t>
       </w:r>
       <w:proofErr w:type="spellStart"/>
@@ -8977,7 +9240,6 @@
         <w:rPr>
           <w:lang w:val="en-US"/>
         </w:rPr>
-        <w:lastRenderedPageBreak/>
         <w:t>11.</w:t>
       </w:r>
       <w:r>
@@ -9898,6 +10160,7 @@
         <w:rPr>
           <w:lang w:val="en-US"/>
         </w:rPr>
+        <w:lastRenderedPageBreak/>
         <w:t xml:space="preserve">11.2 Phase two, </w:t>
       </w:r>
       <w:r>
@@ -10161,7 +10424,6 @@
           <w:szCs w:val="24"/>
           <w:lang w:val="en-SE"/>
         </w:rPr>
-        <w:lastRenderedPageBreak/>
         <w:t>Created </w:t>
       </w:r>
       <w:proofErr w:type="spellStart"/>
@@ -11506,6 +11768,7 @@
         <w:rPr>
           <w:lang w:val="en-US"/>
         </w:rPr>
+        <w:lastRenderedPageBreak/>
         <w:t xml:space="preserve">11.2.2 Phase two, step two – </w:t>
       </w:r>
       <w:proofErr w:type="spellStart"/>
@@ -11570,23 +11833,34 @@
         <w:pStyle w:val="ListParagraph"/>
         <w:numPr>
           <w:ilvl w:val="0"/>
-          <w:numId w:val="30"/>
+          <w:numId w:val="51"/>
         </w:numPr>
         <w:rPr>
           <w:rFonts w:ascii="Calibri" w:hAnsi="Calibri" w:cs="Calibri"/>
           <w:sz w:val="24"/>
           <w:szCs w:val="24"/>
-          <w:lang w:val="en-US"/>
-        </w:rPr>
-      </w:pPr>
-      <w:r>
-        <w:rPr>
-          <w:rFonts w:ascii="Calibri" w:hAnsi="Calibri" w:cs="Calibri"/>
-          <w:sz w:val="24"/>
-          <w:szCs w:val="24"/>
-          <w:lang w:val="en-US"/>
-        </w:rPr>
-        <w:t>First</w:t>
+          <w:lang w:val="en-SE"/>
+        </w:rPr>
+      </w:pPr>
+      <w:proofErr w:type="spellStart"/>
+      <w:r>
+        <w:rPr>
+          <w:rFonts w:ascii="Calibri" w:hAnsi="Calibri" w:cs="Calibri"/>
+          <w:sz w:val="24"/>
+          <w:szCs w:val="24"/>
+          <w:lang w:val="en-SE"/>
+        </w:rPr>
+        <w:t>ArgoCD</w:t>
+      </w:r>
+      <w:proofErr w:type="spellEnd"/>
+      <w:r>
+        <w:rPr>
+          <w:rFonts w:ascii="Calibri" w:hAnsi="Calibri" w:cs="Calibri"/>
+          <w:sz w:val="24"/>
+          <w:szCs w:val="24"/>
+          <w:lang w:val="en-SE"/>
+        </w:rPr>
+        <w:t xml:space="preserve"> Installation and Access</w:t>
       </w:r>
     </w:p>
     <w:p>
@@ -11594,80 +11868,43 @@
         <w:pStyle w:val="ListParagraph"/>
         <w:numPr>
           <w:ilvl w:val="0"/>
-          <w:numId w:val="30"/>
+          <w:numId w:val="53"/>
         </w:numPr>
         <w:rPr>
           <w:rFonts w:ascii="Calibri" w:hAnsi="Calibri" w:cs="Calibri"/>
           <w:sz w:val="24"/>
           <w:szCs w:val="24"/>
-          <w:lang w:val="en-US"/>
-        </w:rPr>
-      </w:pPr>
-      <w:r>
-        <w:rPr>
-          <w:rFonts w:ascii="Calibri" w:hAnsi="Calibri" w:cs="Calibri"/>
-          <w:sz w:val="24"/>
-          <w:szCs w:val="24"/>
-          <w:lang w:val="en-US"/>
-        </w:rPr>
-        <w:t>Second</w:t>
-      </w:r>
-    </w:p>
-    <w:p>
-      <w:pPr>
-        <w:rPr>
-          <w:rFonts w:ascii="Calibri" w:hAnsi="Calibri" w:cs="Calibri"/>
-          <w:sz w:val="24"/>
-          <w:szCs w:val="24"/>
-          <w:lang w:val="en-US"/>
-        </w:rPr>
-      </w:pPr>
-    </w:p>
-    <w:p>
-      <w:pPr>
-        <w:pStyle w:val="Heading3"/>
-        <w:rPr>
-          <w:lang w:val="en-US"/>
-        </w:rPr>
-      </w:pPr>
-      <w:bookmarkStart w:id="41" w:name="_Toc210400337"/>
-      <w:r>
-        <w:rPr>
-          <w:lang w:val="en-US"/>
-        </w:rPr>
-        <w:t xml:space="preserve">11.2.3 Phase two, step three – </w:t>
+          <w:lang w:val="en-SE"/>
+        </w:rPr>
+      </w:pPr>
+      <w:r>
+        <w:rPr>
+          <w:rFonts w:ascii="Calibri" w:hAnsi="Calibri" w:cs="Calibri"/>
+          <w:sz w:val="24"/>
+          <w:szCs w:val="24"/>
+          <w:lang w:val="en-SE"/>
+        </w:rPr>
+        <w:t xml:space="preserve">Deployed </w:t>
       </w:r>
       <w:proofErr w:type="spellStart"/>
       <w:r>
         <w:rPr>
-          <w:lang w:val="en-US"/>
-        </w:rPr>
-        <w:t>GitOps</w:t>
+          <w:rFonts w:ascii="Calibri" w:hAnsi="Calibri" w:cs="Calibri"/>
+          <w:sz w:val="24"/>
+          <w:szCs w:val="24"/>
+          <w:lang w:val="en-SE"/>
+        </w:rPr>
+        <w:t>ArgoCD</w:t>
       </w:r>
       <w:proofErr w:type="spellEnd"/>
       <w:r>
         <w:rPr>
-          <w:lang w:val="en-US"/>
-        </w:rPr>
-        <w:t xml:space="preserve"> Workflow Integration</w:t>
-      </w:r>
-      <w:bookmarkEnd w:id="41"/>
-    </w:p>
-    <w:p>
-      <w:pPr>
-        <w:rPr>
-          <w:rFonts w:ascii="Calibri" w:hAnsi="Calibri" w:cs="Calibri"/>
-          <w:sz w:val="24"/>
-          <w:szCs w:val="24"/>
-        </w:rPr>
-      </w:pPr>
-      <w:r>
-        <w:rPr>
-          <w:rFonts w:ascii="Calibri" w:hAnsi="Calibri" w:cs="Calibri"/>
-          <w:sz w:val="24"/>
-          <w:szCs w:val="24"/>
-        </w:rPr>
-        <w:t xml:space="preserve">Transitioning from GitHub Actions deployment to </w:t>
+          <w:rFonts w:ascii="Calibri" w:hAnsi="Calibri" w:cs="Calibri"/>
+          <w:sz w:val="24"/>
+          <w:szCs w:val="24"/>
+          <w:lang w:val="en-SE"/>
+        </w:rPr>
+        <w:t xml:space="preserve"> v3.19.0 to K3s cluster in dedicated </w:t>
       </w:r>
       <w:proofErr w:type="spellStart"/>
       <w:r>
@@ -11675,8 +11912,9 @@
           <w:rFonts w:ascii="Calibri" w:hAnsi="Calibri" w:cs="Calibri"/>
           <w:sz w:val="24"/>
           <w:szCs w:val="24"/>
-        </w:rPr>
-        <w:t>ArgoCD</w:t>
+          <w:lang w:val="en-SE"/>
+        </w:rPr>
+        <w:t>argocd</w:t>
       </w:r>
       <w:proofErr w:type="spellEnd"/>
       <w:r>
@@ -11684,16 +11922,9 @@
           <w:rFonts w:ascii="Calibri" w:hAnsi="Calibri" w:cs="Calibri"/>
           <w:sz w:val="24"/>
           <w:szCs w:val="24"/>
-        </w:rPr>
-        <w:t>-managed deployments</w:t>
-      </w:r>
-      <w:r>
-        <w:rPr>
-          <w:rFonts w:ascii="Calibri" w:hAnsi="Calibri" w:cs="Calibri"/>
-          <w:sz w:val="24"/>
-          <w:szCs w:val="24"/>
-        </w:rPr>
-        <w:t>:</w:t>
+          <w:lang w:val="en-SE"/>
+        </w:rPr>
+        <w:t> namespace</w:t>
       </w:r>
     </w:p>
     <w:p>
@@ -11701,23 +11932,43 @@
         <w:pStyle w:val="ListParagraph"/>
         <w:numPr>
           <w:ilvl w:val="0"/>
-          <w:numId w:val="32"/>
+          <w:numId w:val="53"/>
         </w:numPr>
         <w:rPr>
           <w:rFonts w:ascii="Calibri" w:hAnsi="Calibri" w:cs="Calibri"/>
           <w:sz w:val="24"/>
           <w:szCs w:val="24"/>
-          <w:lang w:val="en-US"/>
-        </w:rPr>
-      </w:pPr>
-      <w:r>
-        <w:rPr>
-          <w:rFonts w:ascii="Calibri" w:hAnsi="Calibri" w:cs="Calibri"/>
-          <w:sz w:val="24"/>
-          <w:szCs w:val="24"/>
-          <w:lang w:val="en-US"/>
-        </w:rPr>
-        <w:t>First</w:t>
+          <w:lang w:val="en-SE"/>
+        </w:rPr>
+      </w:pPr>
+      <w:r>
+        <w:rPr>
+          <w:rFonts w:ascii="Calibri" w:hAnsi="Calibri" w:cs="Calibri"/>
+          <w:sz w:val="24"/>
+          <w:szCs w:val="24"/>
+          <w:lang w:val="en-SE"/>
+        </w:rPr>
+        <w:t>Created DNS A record for </w:t>
+      </w:r>
+      <w:proofErr w:type="spellStart"/>
+      <w:r>
+        <w:rPr>
+          <w:rFonts w:ascii="Calibri" w:hAnsi="Calibri" w:cs="Calibri"/>
+          <w:sz w:val="24"/>
+          <w:szCs w:val="24"/>
+          <w:lang w:val="en-SE"/>
+        </w:rPr>
+        <w:t>argocd.kube-snake.mymh.dev</w:t>
+      </w:r>
+      <w:proofErr w:type="spellEnd"/>
+      <w:r>
+        <w:rPr>
+          <w:rFonts w:ascii="Calibri" w:hAnsi="Calibri" w:cs="Calibri"/>
+          <w:sz w:val="24"/>
+          <w:szCs w:val="24"/>
+          <w:lang w:val="en-SE"/>
+        </w:rPr>
+        <w:t> pointing to VM IP</w:t>
       </w:r>
     </w:p>
     <w:p>
@@ -11725,32 +11976,1688 @@
         <w:pStyle w:val="ListParagraph"/>
         <w:numPr>
           <w:ilvl w:val="0"/>
-          <w:numId w:val="32"/>
+          <w:numId w:val="53"/>
         </w:numPr>
         <w:rPr>
           <w:rFonts w:ascii="Calibri" w:hAnsi="Calibri" w:cs="Calibri"/>
           <w:sz w:val="24"/>
           <w:szCs w:val="24"/>
-          <w:lang w:val="en-US"/>
-        </w:rPr>
-      </w:pPr>
-      <w:r>
-        <w:rPr>
-          <w:rFonts w:ascii="Calibri" w:hAnsi="Calibri" w:cs="Calibri"/>
-          <w:sz w:val="24"/>
-          <w:szCs w:val="24"/>
-          <w:lang w:val="en-US"/>
-        </w:rPr>
-        <w:t>Second</w:t>
-      </w:r>
-    </w:p>
-    <w:p>
-      <w:pPr>
-        <w:rPr>
-          <w:rFonts w:ascii="Calibri" w:hAnsi="Calibri" w:cs="Calibri"/>
-          <w:sz w:val="24"/>
-          <w:szCs w:val="24"/>
-          <w:lang w:val="en-US"/>
+          <w:lang w:val="en-SE"/>
+        </w:rPr>
+      </w:pPr>
+      <w:r>
+        <w:rPr>
+          <w:rFonts w:ascii="Calibri" w:hAnsi="Calibri" w:cs="Calibri"/>
+          <w:sz w:val="24"/>
+          <w:szCs w:val="24"/>
+          <w:lang w:val="en-SE"/>
+        </w:rPr>
+        <w:t xml:space="preserve">Configured Caddy reverse proxy with </w:t>
+      </w:r>
+      <w:proofErr w:type="spellStart"/>
+      <w:r>
+        <w:rPr>
+          <w:rFonts w:ascii="Calibri" w:hAnsi="Calibri" w:cs="Calibri"/>
+          <w:sz w:val="24"/>
+          <w:szCs w:val="24"/>
+          <w:lang w:val="en-SE"/>
+        </w:rPr>
+        <w:t>ClusterIP</w:t>
+      </w:r>
+      <w:proofErr w:type="spellEnd"/>
+      <w:r>
+        <w:rPr>
+          <w:rFonts w:ascii="Calibri" w:hAnsi="Calibri" w:cs="Calibri"/>
+          <w:sz w:val="24"/>
+          <w:szCs w:val="24"/>
+          <w:lang w:val="en-SE"/>
+        </w:rPr>
+        <w:t> 10.43.247.196:443</w:t>
+      </w:r>
+    </w:p>
+    <w:p>
+      <w:pPr>
+        <w:pStyle w:val="ListParagraph"/>
+        <w:numPr>
+          <w:ilvl w:val="0"/>
+          <w:numId w:val="53"/>
+        </w:numPr>
+        <w:rPr>
+          <w:rFonts w:ascii="Calibri" w:hAnsi="Calibri" w:cs="Calibri"/>
+          <w:sz w:val="24"/>
+          <w:szCs w:val="24"/>
+          <w:lang w:val="en-SE"/>
+        </w:rPr>
+      </w:pPr>
+      <w:r>
+        <w:rPr>
+          <w:rFonts w:ascii="Calibri" w:hAnsi="Calibri" w:cs="Calibri"/>
+          <w:sz w:val="24"/>
+          <w:szCs w:val="24"/>
+          <w:lang w:val="en-SE"/>
+        </w:rPr>
+        <w:t>Added security headers (HSTS, X-Content-Type-Options, X-Frame-Options)</w:t>
+      </w:r>
+    </w:p>
+    <w:p>
+      <w:pPr>
+        <w:pStyle w:val="ListParagraph"/>
+        <w:numPr>
+          <w:ilvl w:val="0"/>
+          <w:numId w:val="53"/>
+        </w:numPr>
+        <w:rPr>
+          <w:rFonts w:ascii="Calibri" w:hAnsi="Calibri" w:cs="Calibri"/>
+          <w:sz w:val="24"/>
+          <w:szCs w:val="24"/>
+          <w:lang w:val="en-SE"/>
+        </w:rPr>
+      </w:pPr>
+      <w:r>
+        <w:rPr>
+          <w:rFonts w:ascii="Calibri" w:hAnsi="Calibri" w:cs="Calibri"/>
+          <w:sz w:val="24"/>
+          <w:szCs w:val="24"/>
+          <w:lang w:val="en-SE"/>
+        </w:rPr>
+        <w:t>Retrieved initial admin password from </w:t>
+      </w:r>
+      <w:proofErr w:type="spellStart"/>
+      <w:r>
+        <w:rPr>
+          <w:rFonts w:ascii="Calibri" w:hAnsi="Calibri" w:cs="Calibri"/>
+          <w:sz w:val="24"/>
+          <w:szCs w:val="24"/>
+          <w:lang w:val="en-SE"/>
+        </w:rPr>
+        <w:t>argocd</w:t>
+      </w:r>
+      <w:proofErr w:type="spellEnd"/>
+      <w:r>
+        <w:rPr>
+          <w:rFonts w:ascii="Calibri" w:hAnsi="Calibri" w:cs="Calibri"/>
+          <w:sz w:val="24"/>
+          <w:szCs w:val="24"/>
+          <w:lang w:val="en-SE"/>
+        </w:rPr>
+        <w:t>-initial-admin-secret</w:t>
+      </w:r>
+    </w:p>
+    <w:p>
+      <w:pPr>
+        <w:pStyle w:val="ListParagraph"/>
+        <w:numPr>
+          <w:ilvl w:val="0"/>
+          <w:numId w:val="53"/>
+        </w:numPr>
+        <w:rPr>
+          <w:rFonts w:ascii="Calibri" w:hAnsi="Calibri" w:cs="Calibri"/>
+          <w:sz w:val="24"/>
+          <w:szCs w:val="24"/>
+          <w:lang w:val="en-SE"/>
+        </w:rPr>
+      </w:pPr>
+      <w:r>
+        <w:rPr>
+          <w:rFonts w:ascii="Calibri" w:hAnsi="Calibri" w:cs="Calibri"/>
+          <w:sz w:val="24"/>
+          <w:szCs w:val="24"/>
+          <w:lang w:val="en-SE"/>
+        </w:rPr>
+        <w:t xml:space="preserve">Successfully accessed </w:t>
+      </w:r>
+      <w:proofErr w:type="spellStart"/>
+      <w:r>
+        <w:rPr>
+          <w:rFonts w:ascii="Calibri" w:hAnsi="Calibri" w:cs="Calibri"/>
+          <w:sz w:val="24"/>
+          <w:szCs w:val="24"/>
+          <w:lang w:val="en-SE"/>
+        </w:rPr>
+        <w:t>ArgoCD</w:t>
+      </w:r>
+      <w:proofErr w:type="spellEnd"/>
+      <w:r>
+        <w:rPr>
+          <w:rFonts w:ascii="Calibri" w:hAnsi="Calibri" w:cs="Calibri"/>
+          <w:sz w:val="24"/>
+          <w:szCs w:val="24"/>
+          <w:lang w:val="en-SE"/>
+        </w:rPr>
+        <w:t xml:space="preserve"> UI via HTTPS</w:t>
+      </w:r>
+    </w:p>
+    <w:p>
+      <w:pPr>
+        <w:pStyle w:val="ListParagraph"/>
+        <w:numPr>
+          <w:ilvl w:val="0"/>
+          <w:numId w:val="51"/>
+        </w:numPr>
+        <w:rPr>
+          <w:rFonts w:ascii="Calibri" w:hAnsi="Calibri" w:cs="Calibri"/>
+          <w:sz w:val="24"/>
+          <w:szCs w:val="24"/>
+          <w:lang w:val="en-SE"/>
+        </w:rPr>
+      </w:pPr>
+      <w:r>
+        <w:rPr>
+          <w:rFonts w:ascii="Calibri" w:hAnsi="Calibri" w:cs="Calibri"/>
+          <w:sz w:val="24"/>
+          <w:szCs w:val="24"/>
+          <w:lang w:val="en-SE"/>
+        </w:rPr>
+        <w:t>DNS and Network Configuration</w:t>
+      </w:r>
+    </w:p>
+    <w:p>
+      <w:pPr>
+        <w:pStyle w:val="ListParagraph"/>
+        <w:numPr>
+          <w:ilvl w:val="0"/>
+          <w:numId w:val="54"/>
+        </w:numPr>
+        <w:rPr>
+          <w:rFonts w:ascii="Calibri" w:hAnsi="Calibri" w:cs="Calibri"/>
+          <w:sz w:val="24"/>
+          <w:szCs w:val="24"/>
+          <w:lang w:val="en-SE"/>
+        </w:rPr>
+      </w:pPr>
+      <w:r>
+        <w:rPr>
+          <w:rFonts w:ascii="Calibri" w:hAnsi="Calibri" w:cs="Calibri"/>
+          <w:sz w:val="24"/>
+          <w:szCs w:val="24"/>
+          <w:lang w:val="en-SE"/>
+        </w:rPr>
+        <w:t>Discovered Caddy (running outside K8s) cannot resolve .</w:t>
+      </w:r>
+      <w:proofErr w:type="spellStart"/>
+      <w:proofErr w:type="gramStart"/>
+      <w:r>
+        <w:rPr>
+          <w:rFonts w:ascii="Calibri" w:hAnsi="Calibri" w:cs="Calibri"/>
+          <w:sz w:val="24"/>
+          <w:szCs w:val="24"/>
+          <w:lang w:val="en-SE"/>
+        </w:rPr>
+        <w:t>svc.cluster</w:t>
+      </w:r>
+      <w:proofErr w:type="gramEnd"/>
+      <w:r>
+        <w:rPr>
+          <w:rFonts w:ascii="Calibri" w:hAnsi="Calibri" w:cs="Calibri"/>
+          <w:sz w:val="24"/>
+          <w:szCs w:val="24"/>
+          <w:lang w:val="en-SE"/>
+        </w:rPr>
+        <w:t>.local</w:t>
+      </w:r>
+      <w:proofErr w:type="spellEnd"/>
+      <w:r>
+        <w:rPr>
+          <w:rFonts w:ascii="Calibri" w:hAnsi="Calibri" w:cs="Calibri"/>
+          <w:sz w:val="24"/>
+          <w:szCs w:val="24"/>
+          <w:lang w:val="en-SE"/>
+        </w:rPr>
+        <w:t> DNS names</w:t>
+      </w:r>
+    </w:p>
+    <w:p>
+      <w:pPr>
+        <w:pStyle w:val="ListParagraph"/>
+        <w:numPr>
+          <w:ilvl w:val="0"/>
+          <w:numId w:val="54"/>
+        </w:numPr>
+        <w:rPr>
+          <w:rFonts w:ascii="Calibri" w:hAnsi="Calibri" w:cs="Calibri"/>
+          <w:sz w:val="24"/>
+          <w:szCs w:val="24"/>
+          <w:lang w:val="en-SE"/>
+        </w:rPr>
+      </w:pPr>
+      <w:r>
+        <w:rPr>
+          <w:rFonts w:ascii="Calibri" w:hAnsi="Calibri" w:cs="Calibri"/>
+          <w:sz w:val="24"/>
+          <w:szCs w:val="24"/>
+          <w:lang w:val="en-SE"/>
+        </w:rPr>
+        <w:t xml:space="preserve">Solution: Used </w:t>
+      </w:r>
+      <w:proofErr w:type="spellStart"/>
+      <w:r>
+        <w:rPr>
+          <w:rFonts w:ascii="Calibri" w:hAnsi="Calibri" w:cs="Calibri"/>
+          <w:sz w:val="24"/>
+          <w:szCs w:val="24"/>
+          <w:lang w:val="en-SE"/>
+        </w:rPr>
+        <w:t>ClusterIP</w:t>
+      </w:r>
+      <w:proofErr w:type="spellEnd"/>
+      <w:r>
+        <w:rPr>
+          <w:rFonts w:ascii="Calibri" w:hAnsi="Calibri" w:cs="Calibri"/>
+          <w:sz w:val="24"/>
+          <w:szCs w:val="24"/>
+          <w:lang w:val="en-SE"/>
+        </w:rPr>
+        <w:t xml:space="preserve"> addresses directly in Caddy configuration</w:t>
+      </w:r>
+    </w:p>
+    <w:p>
+      <w:pPr>
+        <w:pStyle w:val="ListParagraph"/>
+        <w:numPr>
+          <w:ilvl w:val="0"/>
+          <w:numId w:val="54"/>
+        </w:numPr>
+        <w:rPr>
+          <w:rFonts w:ascii="Calibri" w:hAnsi="Calibri" w:cs="Calibri"/>
+          <w:sz w:val="24"/>
+          <w:szCs w:val="24"/>
+          <w:lang w:val="en-SE"/>
+        </w:rPr>
+      </w:pPr>
+      <w:r>
+        <w:rPr>
+          <w:rFonts w:ascii="Calibri" w:hAnsi="Calibri" w:cs="Calibri"/>
+          <w:sz w:val="24"/>
+          <w:szCs w:val="24"/>
+          <w:lang w:val="en-SE"/>
+        </w:rPr>
+        <w:t xml:space="preserve">Applied same fix to </w:t>
+      </w:r>
+      <w:proofErr w:type="spellStart"/>
+      <w:r>
+        <w:rPr>
+          <w:rFonts w:ascii="Calibri" w:hAnsi="Calibri" w:cs="Calibri"/>
+          <w:sz w:val="24"/>
+          <w:szCs w:val="24"/>
+          <w:lang w:val="en-SE"/>
+        </w:rPr>
+        <w:t>healthcheck</w:t>
+      </w:r>
+      <w:proofErr w:type="spellEnd"/>
+      <w:r>
+        <w:rPr>
+          <w:rFonts w:ascii="Calibri" w:hAnsi="Calibri" w:cs="Calibri"/>
+          <w:sz w:val="24"/>
+          <w:szCs w:val="24"/>
+          <w:lang w:val="en-SE"/>
+        </w:rPr>
+        <w:t xml:space="preserve"> service (10.43.101.38:80)</w:t>
+      </w:r>
+    </w:p>
+    <w:p>
+      <w:pPr>
+        <w:pStyle w:val="ListParagraph"/>
+        <w:numPr>
+          <w:ilvl w:val="0"/>
+          <w:numId w:val="54"/>
+        </w:numPr>
+        <w:rPr>
+          <w:rFonts w:ascii="Calibri" w:hAnsi="Calibri" w:cs="Calibri"/>
+          <w:sz w:val="24"/>
+          <w:szCs w:val="24"/>
+          <w:lang w:val="en-SE"/>
+        </w:rPr>
+      </w:pPr>
+      <w:r>
+        <w:rPr>
+          <w:rFonts w:ascii="Calibri" w:hAnsi="Calibri" w:cs="Calibri"/>
+          <w:sz w:val="24"/>
+          <w:szCs w:val="24"/>
+          <w:lang w:val="en-SE"/>
+        </w:rPr>
+        <w:t>Learned: Kubernetes internal DNS only works from within the cluster</w:t>
+      </w:r>
+    </w:p>
+    <w:p>
+      <w:pPr>
+        <w:pStyle w:val="ListParagraph"/>
+        <w:numPr>
+          <w:ilvl w:val="0"/>
+          <w:numId w:val="51"/>
+        </w:numPr>
+        <w:rPr>
+          <w:rFonts w:ascii="Calibri" w:hAnsi="Calibri" w:cs="Calibri"/>
+          <w:sz w:val="24"/>
+          <w:szCs w:val="24"/>
+          <w:lang w:val="en-SE"/>
+        </w:rPr>
+      </w:pPr>
+      <w:proofErr w:type="spellStart"/>
+      <w:r>
+        <w:rPr>
+          <w:rFonts w:ascii="Calibri" w:hAnsi="Calibri" w:cs="Calibri"/>
+          <w:sz w:val="24"/>
+          <w:szCs w:val="24"/>
+          <w:lang w:val="en-SE"/>
+        </w:rPr>
+        <w:t>ArgoCD</w:t>
+      </w:r>
+      <w:proofErr w:type="spellEnd"/>
+      <w:r>
+        <w:rPr>
+          <w:rFonts w:ascii="Calibri" w:hAnsi="Calibri" w:cs="Calibri"/>
+          <w:sz w:val="24"/>
+          <w:szCs w:val="24"/>
+          <w:lang w:val="en-SE"/>
+        </w:rPr>
+        <w:t xml:space="preserve"> Architecture Understanding</w:t>
+      </w:r>
+    </w:p>
+    <w:p>
+      <w:pPr>
+        <w:pStyle w:val="ListParagraph"/>
+        <w:numPr>
+          <w:ilvl w:val="0"/>
+          <w:numId w:val="55"/>
+        </w:numPr>
+        <w:rPr>
+          <w:rFonts w:ascii="Calibri" w:hAnsi="Calibri" w:cs="Calibri"/>
+          <w:sz w:val="24"/>
+          <w:szCs w:val="24"/>
+          <w:lang w:val="en-SE"/>
+        </w:rPr>
+      </w:pPr>
+      <w:proofErr w:type="spellStart"/>
+      <w:r>
+        <w:rPr>
+          <w:rFonts w:ascii="Calibri" w:hAnsi="Calibri" w:cs="Calibri"/>
+          <w:sz w:val="24"/>
+          <w:szCs w:val="24"/>
+          <w:lang w:val="en-SE"/>
+        </w:rPr>
+        <w:t>ArgoCD</w:t>
+      </w:r>
+      <w:proofErr w:type="spellEnd"/>
+      <w:r>
+        <w:rPr>
+          <w:rFonts w:ascii="Calibri" w:hAnsi="Calibri" w:cs="Calibri"/>
+          <w:sz w:val="24"/>
+          <w:szCs w:val="24"/>
+          <w:lang w:val="en-SE"/>
+        </w:rPr>
+        <w:t xml:space="preserve"> uses polling (</w:t>
+      </w:r>
+      <w:r>
+        <w:rPr>
+          <w:rFonts w:ascii="Calibri" w:hAnsi="Calibri" w:cs="Calibri"/>
+          <w:sz w:val="24"/>
+          <w:szCs w:val="24"/>
+          <w:lang w:val="en-SE"/>
+        </w:rPr>
+        <w:t xml:space="preserve">default </w:t>
+      </w:r>
+      <w:r>
+        <w:rPr>
+          <w:rFonts w:ascii="Calibri" w:hAnsi="Calibri" w:cs="Calibri"/>
+          <w:sz w:val="24"/>
+          <w:szCs w:val="24"/>
+          <w:lang w:val="en-SE"/>
+        </w:rPr>
+        <w:t>every 3 minutes) to check Git for changes</w:t>
+      </w:r>
+    </w:p>
+    <w:p>
+      <w:pPr>
+        <w:pStyle w:val="ListParagraph"/>
+        <w:numPr>
+          <w:ilvl w:val="0"/>
+          <w:numId w:val="55"/>
+        </w:numPr>
+        <w:rPr>
+          <w:rFonts w:ascii="Calibri" w:hAnsi="Calibri" w:cs="Calibri"/>
+          <w:sz w:val="24"/>
+          <w:szCs w:val="24"/>
+          <w:lang w:val="en-SE"/>
+        </w:rPr>
+      </w:pPr>
+      <w:r>
+        <w:rPr>
+          <w:rFonts w:ascii="Calibri" w:hAnsi="Calibri" w:cs="Calibri"/>
+          <w:sz w:val="24"/>
+          <w:szCs w:val="24"/>
+          <w:lang w:val="en-SE"/>
+        </w:rPr>
+        <w:t xml:space="preserve">No webhooks or GitHub runners required - </w:t>
+      </w:r>
+      <w:proofErr w:type="spellStart"/>
+      <w:r>
+        <w:rPr>
+          <w:rFonts w:ascii="Calibri" w:hAnsi="Calibri" w:cs="Calibri"/>
+          <w:sz w:val="24"/>
+          <w:szCs w:val="24"/>
+          <w:lang w:val="en-SE"/>
+        </w:rPr>
+        <w:t>ArgoCD</w:t>
+      </w:r>
+      <w:proofErr w:type="spellEnd"/>
+      <w:r>
+        <w:rPr>
+          <w:rFonts w:ascii="Calibri" w:hAnsi="Calibri" w:cs="Calibri"/>
+          <w:sz w:val="24"/>
+          <w:szCs w:val="24"/>
+          <w:lang w:val="en-SE"/>
+        </w:rPr>
+        <w:t xml:space="preserve"> actively queries GitHub</w:t>
+      </w:r>
+    </w:p>
+    <w:p>
+      <w:pPr>
+        <w:pStyle w:val="ListParagraph"/>
+        <w:numPr>
+          <w:ilvl w:val="0"/>
+          <w:numId w:val="55"/>
+        </w:numPr>
+        <w:rPr>
+          <w:rFonts w:ascii="Calibri" w:hAnsi="Calibri" w:cs="Calibri"/>
+          <w:sz w:val="24"/>
+          <w:szCs w:val="24"/>
+          <w:lang w:val="en-SE"/>
+        </w:rPr>
+      </w:pPr>
+      <w:r>
+        <w:rPr>
+          <w:rFonts w:ascii="Calibri" w:hAnsi="Calibri" w:cs="Calibri"/>
+          <w:sz w:val="24"/>
+          <w:szCs w:val="24"/>
+          <w:lang w:val="en-SE"/>
+        </w:rPr>
+        <w:t>Compares commit SHA to detect new changes</w:t>
+      </w:r>
+    </w:p>
+    <w:p>
+      <w:pPr>
+        <w:pStyle w:val="ListParagraph"/>
+        <w:numPr>
+          <w:ilvl w:val="0"/>
+          <w:numId w:val="55"/>
+        </w:numPr>
+        <w:rPr>
+          <w:rFonts w:ascii="Calibri" w:hAnsi="Calibri" w:cs="Calibri"/>
+          <w:sz w:val="24"/>
+          <w:szCs w:val="24"/>
+          <w:lang w:val="en-SE"/>
+        </w:rPr>
+      </w:pPr>
+      <w:r>
+        <w:rPr>
+          <w:rFonts w:ascii="Calibri" w:hAnsi="Calibri" w:cs="Calibri"/>
+          <w:sz w:val="24"/>
+          <w:szCs w:val="24"/>
+          <w:lang w:val="en-SE"/>
+        </w:rPr>
+        <w:t>Self-contained CD system running entirely within K8s cluster</w:t>
+      </w:r>
+    </w:p>
+    <w:p>
+      <w:pPr>
+        <w:rPr>
+          <w:rFonts w:ascii="Calibri" w:hAnsi="Calibri" w:cs="Calibri"/>
+          <w:sz w:val="24"/>
+          <w:szCs w:val="24"/>
+          <w:lang w:val="en-SE"/>
+        </w:rPr>
+      </w:pPr>
+      <w:r>
+        <w:rPr>
+          <w:rFonts w:ascii="Calibri" w:hAnsi="Calibri" w:cs="Calibri"/>
+          <w:sz w:val="24"/>
+          <w:szCs w:val="24"/>
+          <w:u w:val="single"/>
+          <w:lang w:val="en-SE"/>
+        </w:rPr>
+        <w:t>Key Learning</w:t>
+      </w:r>
+      <w:r>
+        <w:rPr>
+          <w:rFonts w:ascii="Calibri" w:hAnsi="Calibri" w:cs="Calibri"/>
+          <w:sz w:val="24"/>
+          <w:szCs w:val="24"/>
+          <w:lang w:val="en-SE"/>
+        </w:rPr>
+        <w:t>: </w:t>
+      </w:r>
+      <w:proofErr w:type="spellStart"/>
+      <w:r>
+        <w:rPr>
+          <w:rFonts w:ascii="Calibri" w:hAnsi="Calibri" w:cs="Calibri"/>
+          <w:sz w:val="24"/>
+          <w:szCs w:val="24"/>
+          <w:lang w:val="en-SE"/>
+        </w:rPr>
+        <w:t>ArgoCD</w:t>
+      </w:r>
+      <w:proofErr w:type="spellEnd"/>
+      <w:r>
+        <w:rPr>
+          <w:rFonts w:ascii="Calibri" w:hAnsi="Calibri" w:cs="Calibri"/>
+          <w:sz w:val="24"/>
+          <w:szCs w:val="24"/>
+          <w:lang w:val="en-SE"/>
+        </w:rPr>
+        <w:t xml:space="preserve"> provides </w:t>
+      </w:r>
+      <w:proofErr w:type="spellStart"/>
+      <w:r>
+        <w:rPr>
+          <w:rFonts w:ascii="Calibri" w:hAnsi="Calibri" w:cs="Calibri"/>
+          <w:sz w:val="24"/>
+          <w:szCs w:val="24"/>
+          <w:lang w:val="en-SE"/>
+        </w:rPr>
+        <w:t>GitOps</w:t>
+      </w:r>
+      <w:proofErr w:type="spellEnd"/>
+      <w:r>
+        <w:rPr>
+          <w:rFonts w:ascii="Calibri" w:hAnsi="Calibri" w:cs="Calibri"/>
+          <w:sz w:val="24"/>
+          <w:szCs w:val="24"/>
+          <w:lang w:val="en-SE"/>
+        </w:rPr>
+        <w:t xml:space="preserve"> without external dependencies - it polls Git, detects changes, and syncs automatically.</w:t>
+      </w:r>
+    </w:p>
+    <w:p>
+      <w:pPr>
+        <w:rPr>
+          <w:rFonts w:ascii="Calibri" w:hAnsi="Calibri" w:cs="Calibri"/>
+          <w:sz w:val="24"/>
+          <w:szCs w:val="24"/>
+          <w:lang w:val="en-SE"/>
+        </w:rPr>
+      </w:pPr>
+    </w:p>
+    <w:p>
+      <w:pPr>
+        <w:pStyle w:val="Heading3"/>
+        <w:rPr>
+          <w:lang w:val="en-US"/>
+        </w:rPr>
+      </w:pPr>
+      <w:bookmarkStart w:id="41" w:name="_Toc210400337"/>
+      <w:r>
+        <w:rPr>
+          <w:lang w:val="en-US"/>
+        </w:rPr>
+        <w:t xml:space="preserve">11.2.3 Phase two, step three – </w:t>
+      </w:r>
+      <w:proofErr w:type="spellStart"/>
+      <w:r>
+        <w:rPr>
+          <w:lang w:val="en-US"/>
+        </w:rPr>
+        <w:t>GitOps</w:t>
+      </w:r>
+      <w:proofErr w:type="spellEnd"/>
+      <w:r>
+        <w:rPr>
+          <w:lang w:val="en-US"/>
+        </w:rPr>
+        <w:t xml:space="preserve"> Workflow Integration</w:t>
+      </w:r>
+      <w:bookmarkEnd w:id="41"/>
+    </w:p>
+    <w:p>
+      <w:pPr>
+        <w:rPr>
+          <w:rFonts w:ascii="Calibri" w:hAnsi="Calibri" w:cs="Calibri"/>
+          <w:sz w:val="24"/>
+          <w:szCs w:val="24"/>
+        </w:rPr>
+      </w:pPr>
+      <w:r>
+        <w:rPr>
+          <w:rFonts w:ascii="Calibri" w:hAnsi="Calibri" w:cs="Calibri"/>
+          <w:sz w:val="24"/>
+          <w:szCs w:val="24"/>
+        </w:rPr>
+        <w:t xml:space="preserve">Transitioning from GitHub Actions deployment to </w:t>
+      </w:r>
+      <w:proofErr w:type="spellStart"/>
+      <w:r>
+        <w:rPr>
+          <w:rFonts w:ascii="Calibri" w:hAnsi="Calibri" w:cs="Calibri"/>
+          <w:sz w:val="24"/>
+          <w:szCs w:val="24"/>
+        </w:rPr>
+        <w:t>ArgoCD</w:t>
+      </w:r>
+      <w:proofErr w:type="spellEnd"/>
+      <w:r>
+        <w:rPr>
+          <w:rFonts w:ascii="Calibri" w:hAnsi="Calibri" w:cs="Calibri"/>
+          <w:sz w:val="24"/>
+          <w:szCs w:val="24"/>
+        </w:rPr>
+        <w:t>-managed deployments</w:t>
+      </w:r>
+      <w:r>
+        <w:rPr>
+          <w:rFonts w:ascii="Calibri" w:hAnsi="Calibri" w:cs="Calibri"/>
+          <w:sz w:val="24"/>
+          <w:szCs w:val="24"/>
+        </w:rPr>
+        <w:t>:</w:t>
+      </w:r>
+    </w:p>
+    <w:p>
+      <w:pPr>
+        <w:pStyle w:val="ListParagraph"/>
+        <w:numPr>
+          <w:ilvl w:val="0"/>
+          <w:numId w:val="58"/>
+        </w:numPr>
+        <w:rPr>
+          <w:rFonts w:ascii="Calibri" w:hAnsi="Calibri" w:cs="Calibri"/>
+          <w:sz w:val="24"/>
+          <w:szCs w:val="24"/>
+          <w:lang w:val="en-SE"/>
+        </w:rPr>
+      </w:pPr>
+      <w:proofErr w:type="spellStart"/>
+      <w:r>
+        <w:rPr>
+          <w:rFonts w:ascii="Calibri" w:hAnsi="Calibri" w:cs="Calibri"/>
+          <w:sz w:val="24"/>
+          <w:szCs w:val="24"/>
+          <w:lang w:val="en-SE"/>
+        </w:rPr>
+        <w:t>ArgoCD</w:t>
+      </w:r>
+      <w:proofErr w:type="spellEnd"/>
+      <w:r>
+        <w:rPr>
+          <w:rFonts w:ascii="Calibri" w:hAnsi="Calibri" w:cs="Calibri"/>
+          <w:sz w:val="24"/>
+          <w:szCs w:val="24"/>
+          <w:lang w:val="en-SE"/>
+        </w:rPr>
+        <w:t xml:space="preserve"> Application Configuration</w:t>
+      </w:r>
+    </w:p>
+    <w:p>
+      <w:pPr>
+        <w:pStyle w:val="ListParagraph"/>
+        <w:numPr>
+          <w:ilvl w:val="0"/>
+          <w:numId w:val="57"/>
+        </w:numPr>
+        <w:rPr>
+          <w:rFonts w:ascii="Calibri" w:hAnsi="Calibri" w:cs="Calibri"/>
+          <w:sz w:val="24"/>
+          <w:szCs w:val="24"/>
+          <w:lang w:val="en-SE"/>
+        </w:rPr>
+      </w:pPr>
+      <w:r>
+        <w:rPr>
+          <w:rFonts w:ascii="Calibri" w:hAnsi="Calibri" w:cs="Calibri"/>
+          <w:sz w:val="24"/>
+          <w:szCs w:val="24"/>
+          <w:lang w:val="en-SE"/>
+        </w:rPr>
+        <w:t>Created Application manifest in </w:t>
+      </w:r>
+      <w:proofErr w:type="spellStart"/>
+      <w:proofErr w:type="gramStart"/>
+      <w:r>
+        <w:rPr>
+          <w:rFonts w:ascii="Calibri" w:hAnsi="Calibri" w:cs="Calibri"/>
+          <w:sz w:val="24"/>
+          <w:szCs w:val="24"/>
+          <w:lang w:val="en-SE"/>
+        </w:rPr>
+        <w:t>healthcheck.yaml</w:t>
+      </w:r>
+      <w:proofErr w:type="spellEnd"/>
+      <w:proofErr w:type="gramEnd"/>
+    </w:p>
+    <w:p>
+      <w:pPr>
+        <w:pStyle w:val="ListParagraph"/>
+        <w:numPr>
+          <w:ilvl w:val="0"/>
+          <w:numId w:val="57"/>
+        </w:numPr>
+        <w:rPr>
+          <w:rFonts w:ascii="Calibri" w:hAnsi="Calibri" w:cs="Calibri"/>
+          <w:sz w:val="24"/>
+          <w:szCs w:val="24"/>
+          <w:lang w:val="en-SE"/>
+        </w:rPr>
+      </w:pPr>
+      <w:r>
+        <w:rPr>
+          <w:rFonts w:ascii="Calibri" w:hAnsi="Calibri" w:cs="Calibri"/>
+          <w:sz w:val="24"/>
+          <w:szCs w:val="24"/>
+          <w:lang w:val="en-SE"/>
+        </w:rPr>
+        <w:t>Configured source: GitHub repo mymh13/</w:t>
+      </w:r>
+      <w:proofErr w:type="spellStart"/>
+      <w:r>
+        <w:rPr>
+          <w:rFonts w:ascii="Calibri" w:hAnsi="Calibri" w:cs="Calibri"/>
+          <w:sz w:val="24"/>
+          <w:szCs w:val="24"/>
+          <w:lang w:val="en-SE"/>
+        </w:rPr>
+        <w:t>kube</w:t>
+      </w:r>
+      <w:proofErr w:type="spellEnd"/>
+      <w:r>
+        <w:rPr>
+          <w:rFonts w:ascii="Calibri" w:hAnsi="Calibri" w:cs="Calibri"/>
+          <w:sz w:val="24"/>
+          <w:szCs w:val="24"/>
+          <w:lang w:val="en-SE"/>
+        </w:rPr>
+        <w:t>-snake, branch main, path </w:t>
+      </w:r>
+      <w:proofErr w:type="spellStart"/>
+      <w:r>
+        <w:rPr>
+          <w:rFonts w:ascii="Calibri" w:hAnsi="Calibri" w:cs="Calibri"/>
+          <w:sz w:val="24"/>
+          <w:szCs w:val="24"/>
+          <w:lang w:val="en-SE"/>
+        </w:rPr>
+        <w:t>healthcheck</w:t>
+      </w:r>
+      <w:proofErr w:type="spellEnd"/>
+    </w:p>
+    <w:p>
+      <w:pPr>
+        <w:pStyle w:val="ListParagraph"/>
+        <w:numPr>
+          <w:ilvl w:val="0"/>
+          <w:numId w:val="57"/>
+        </w:numPr>
+        <w:rPr>
+          <w:rFonts w:ascii="Calibri" w:hAnsi="Calibri" w:cs="Calibri"/>
+          <w:sz w:val="24"/>
+          <w:szCs w:val="24"/>
+          <w:lang w:val="en-SE"/>
+        </w:rPr>
+      </w:pPr>
+      <w:r>
+        <w:rPr>
+          <w:rFonts w:ascii="Calibri" w:hAnsi="Calibri" w:cs="Calibri"/>
+          <w:sz w:val="24"/>
+          <w:szCs w:val="24"/>
+          <w:lang w:val="en-SE"/>
+        </w:rPr>
+        <w:t>Configured destination: same cluster, default namespace</w:t>
+      </w:r>
+    </w:p>
+    <w:p>
+      <w:pPr>
+        <w:pStyle w:val="ListParagraph"/>
+        <w:numPr>
+          <w:ilvl w:val="0"/>
+          <w:numId w:val="57"/>
+        </w:numPr>
+        <w:rPr>
+          <w:rFonts w:ascii="Calibri" w:hAnsi="Calibri" w:cs="Calibri"/>
+          <w:sz w:val="24"/>
+          <w:szCs w:val="24"/>
+          <w:lang w:val="en-SE"/>
+        </w:rPr>
+      </w:pPr>
+      <w:r>
+        <w:rPr>
+          <w:rFonts w:ascii="Calibri" w:hAnsi="Calibri" w:cs="Calibri"/>
+          <w:sz w:val="24"/>
+          <w:szCs w:val="24"/>
+          <w:lang w:val="en-SE"/>
+        </w:rPr>
+        <w:t>Enabled automated sync policy with prune: true and </w:t>
+      </w:r>
+      <w:proofErr w:type="spellStart"/>
+      <w:r>
+        <w:rPr>
+          <w:rFonts w:ascii="Calibri" w:hAnsi="Calibri" w:cs="Calibri"/>
+          <w:sz w:val="24"/>
+          <w:szCs w:val="24"/>
+          <w:lang w:val="en-SE"/>
+        </w:rPr>
+        <w:t>selfHeal</w:t>
+      </w:r>
+      <w:proofErr w:type="spellEnd"/>
+      <w:r>
+        <w:rPr>
+          <w:rFonts w:ascii="Calibri" w:hAnsi="Calibri" w:cs="Calibri"/>
+          <w:sz w:val="24"/>
+          <w:szCs w:val="24"/>
+          <w:lang w:val="en-SE"/>
+        </w:rPr>
+        <w:t>: true</w:t>
+      </w:r>
+    </w:p>
+    <w:p>
+      <w:pPr>
+        <w:pStyle w:val="ListParagraph"/>
+        <w:numPr>
+          <w:ilvl w:val="0"/>
+          <w:numId w:val="57"/>
+        </w:numPr>
+        <w:rPr>
+          <w:rFonts w:ascii="Calibri" w:hAnsi="Calibri" w:cs="Calibri"/>
+          <w:sz w:val="24"/>
+          <w:szCs w:val="24"/>
+          <w:lang w:val="en-SE"/>
+        </w:rPr>
+      </w:pPr>
+      <w:r>
+        <w:rPr>
+          <w:rFonts w:ascii="Calibri" w:hAnsi="Calibri" w:cs="Calibri"/>
+          <w:sz w:val="24"/>
+          <w:szCs w:val="24"/>
+          <w:lang w:val="en-SE"/>
+        </w:rPr>
+        <w:t>Applied manifest: </w:t>
+      </w:r>
+      <w:proofErr w:type="spellStart"/>
+      <w:r>
+        <w:rPr>
+          <w:rFonts w:ascii="Calibri" w:hAnsi="Calibri" w:cs="Calibri"/>
+          <w:sz w:val="24"/>
+          <w:szCs w:val="24"/>
+          <w:lang w:val="en-SE"/>
+        </w:rPr>
+        <w:t>kubectl</w:t>
+      </w:r>
+      <w:proofErr w:type="spellEnd"/>
+      <w:r>
+        <w:rPr>
+          <w:rFonts w:ascii="Calibri" w:hAnsi="Calibri" w:cs="Calibri"/>
+          <w:sz w:val="24"/>
+          <w:szCs w:val="24"/>
+          <w:lang w:val="en-SE"/>
+        </w:rPr>
+        <w:t xml:space="preserve"> apply -f </w:t>
+      </w:r>
+      <w:proofErr w:type="spellStart"/>
+      <w:r>
+        <w:rPr>
+          <w:rFonts w:ascii="Calibri" w:hAnsi="Calibri" w:cs="Calibri"/>
+          <w:sz w:val="24"/>
+          <w:szCs w:val="24"/>
+          <w:lang w:val="en-SE"/>
+        </w:rPr>
+        <w:t>argocd</w:t>
+      </w:r>
+      <w:proofErr w:type="spellEnd"/>
+      <w:r>
+        <w:rPr>
+          <w:rFonts w:ascii="Calibri" w:hAnsi="Calibri" w:cs="Calibri"/>
+          <w:sz w:val="24"/>
+          <w:szCs w:val="24"/>
+          <w:lang w:val="en-SE"/>
+        </w:rPr>
+        <w:t>/applications/</w:t>
+      </w:r>
+      <w:proofErr w:type="spellStart"/>
+      <w:r>
+        <w:rPr>
+          <w:rFonts w:ascii="Calibri" w:hAnsi="Calibri" w:cs="Calibri"/>
+          <w:sz w:val="24"/>
+          <w:szCs w:val="24"/>
+          <w:lang w:val="en-SE"/>
+        </w:rPr>
+        <w:t>healthcheck.yaml</w:t>
+      </w:r>
+      <w:proofErr w:type="spellEnd"/>
+    </w:p>
+    <w:p>
+      <w:pPr>
+        <w:pStyle w:val="ListParagraph"/>
+        <w:numPr>
+          <w:ilvl w:val="0"/>
+          <w:numId w:val="58"/>
+        </w:numPr>
+        <w:rPr>
+          <w:rFonts w:ascii="Calibri" w:hAnsi="Calibri" w:cs="Calibri"/>
+          <w:sz w:val="24"/>
+          <w:szCs w:val="24"/>
+          <w:lang w:val="en-SE"/>
+        </w:rPr>
+      </w:pPr>
+      <w:r>
+        <w:rPr>
+          <w:rFonts w:ascii="Calibri" w:hAnsi="Calibri" w:cs="Calibri"/>
+          <w:sz w:val="24"/>
+          <w:szCs w:val="24"/>
+          <w:lang w:val="en-SE"/>
+        </w:rPr>
+        <w:t>Self-Healing Verification</w:t>
+      </w:r>
+    </w:p>
+    <w:p>
+      <w:pPr>
+        <w:pStyle w:val="ListParagraph"/>
+        <w:numPr>
+          <w:ilvl w:val="0"/>
+          <w:numId w:val="59"/>
+        </w:numPr>
+        <w:rPr>
+          <w:rFonts w:ascii="Calibri" w:hAnsi="Calibri" w:cs="Calibri"/>
+          <w:sz w:val="24"/>
+          <w:szCs w:val="24"/>
+          <w:lang w:val="en-SE"/>
+        </w:rPr>
+      </w:pPr>
+      <w:r>
+        <w:rPr>
+          <w:rFonts w:ascii="Calibri" w:hAnsi="Calibri" w:cs="Calibri"/>
+          <w:sz w:val="24"/>
+          <w:szCs w:val="24"/>
+          <w:lang w:val="en-SE"/>
+        </w:rPr>
+        <w:t>Tested manual intervention: scaled deployment from 2 to 1 replica</w:t>
+      </w:r>
+    </w:p>
+    <w:p>
+      <w:pPr>
+        <w:pStyle w:val="ListParagraph"/>
+        <w:numPr>
+          <w:ilvl w:val="0"/>
+          <w:numId w:val="59"/>
+        </w:numPr>
+        <w:rPr>
+          <w:rFonts w:ascii="Calibri" w:hAnsi="Calibri" w:cs="Calibri"/>
+          <w:sz w:val="24"/>
+          <w:szCs w:val="24"/>
+          <w:lang w:val="en-SE"/>
+        </w:rPr>
+      </w:pPr>
+      <w:proofErr w:type="spellStart"/>
+      <w:r>
+        <w:rPr>
+          <w:rFonts w:ascii="Calibri" w:hAnsi="Calibri" w:cs="Calibri"/>
+          <w:sz w:val="24"/>
+          <w:szCs w:val="24"/>
+          <w:lang w:val="en-SE"/>
+        </w:rPr>
+        <w:t>ArgoCD</w:t>
+      </w:r>
+      <w:proofErr w:type="spellEnd"/>
+      <w:r>
+        <w:rPr>
+          <w:rFonts w:ascii="Calibri" w:hAnsi="Calibri" w:cs="Calibri"/>
+          <w:sz w:val="24"/>
+          <w:szCs w:val="24"/>
+          <w:lang w:val="en-SE"/>
+        </w:rPr>
+        <w:t xml:space="preserve"> detected drift within seconds</w:t>
+      </w:r>
+    </w:p>
+    <w:p>
+      <w:pPr>
+        <w:pStyle w:val="ListParagraph"/>
+        <w:numPr>
+          <w:ilvl w:val="0"/>
+          <w:numId w:val="59"/>
+        </w:numPr>
+        <w:rPr>
+          <w:rFonts w:ascii="Calibri" w:hAnsi="Calibri" w:cs="Calibri"/>
+          <w:sz w:val="24"/>
+          <w:szCs w:val="24"/>
+          <w:lang w:val="en-SE"/>
+        </w:rPr>
+      </w:pPr>
+      <w:r>
+        <w:rPr>
+          <w:rFonts w:ascii="Calibri" w:hAnsi="Calibri" w:cs="Calibri"/>
+          <w:sz w:val="24"/>
+          <w:szCs w:val="24"/>
+          <w:lang w:val="en-SE"/>
+        </w:rPr>
+        <w:t>Automatically restored to 2 replicas (Git state)</w:t>
+      </w:r>
+    </w:p>
+    <w:p>
+      <w:pPr>
+        <w:pStyle w:val="ListParagraph"/>
+        <w:numPr>
+          <w:ilvl w:val="0"/>
+          <w:numId w:val="59"/>
+        </w:numPr>
+        <w:rPr>
+          <w:rFonts w:ascii="Calibri" w:hAnsi="Calibri" w:cs="Calibri"/>
+          <w:sz w:val="24"/>
+          <w:szCs w:val="24"/>
+          <w:lang w:val="en-SE"/>
+        </w:rPr>
+      </w:pPr>
+      <w:r>
+        <w:rPr>
+          <w:rFonts w:ascii="Calibri" w:hAnsi="Calibri" w:cs="Calibri"/>
+          <w:sz w:val="24"/>
+          <w:szCs w:val="24"/>
+          <w:lang w:val="en-SE"/>
+        </w:rPr>
+        <w:t>Confirmed: Git is the single source of truth, manual changes are reverted</w:t>
+      </w:r>
+    </w:p>
+    <w:p>
+      <w:pPr>
+        <w:pStyle w:val="ListParagraph"/>
+        <w:numPr>
+          <w:ilvl w:val="0"/>
+          <w:numId w:val="58"/>
+        </w:numPr>
+        <w:rPr>
+          <w:rFonts w:ascii="Calibri" w:hAnsi="Calibri" w:cs="Calibri"/>
+          <w:sz w:val="24"/>
+          <w:szCs w:val="24"/>
+          <w:lang w:val="en-SE"/>
+        </w:rPr>
+      </w:pPr>
+      <w:r>
+        <w:rPr>
+          <w:rFonts w:ascii="Calibri" w:hAnsi="Calibri" w:cs="Calibri"/>
+          <w:sz w:val="24"/>
+          <w:szCs w:val="24"/>
+          <w:lang w:val="en-SE"/>
+        </w:rPr>
+        <w:t>GitHub Actions Workflow Refactor</w:t>
+      </w:r>
+    </w:p>
+    <w:p>
+      <w:pPr>
+        <w:pStyle w:val="ListParagraph"/>
+        <w:numPr>
+          <w:ilvl w:val="0"/>
+          <w:numId w:val="60"/>
+        </w:numPr>
+        <w:rPr>
+          <w:rFonts w:ascii="Calibri" w:hAnsi="Calibri" w:cs="Calibri"/>
+          <w:sz w:val="24"/>
+          <w:szCs w:val="24"/>
+          <w:lang w:val="en-SE"/>
+        </w:rPr>
+      </w:pPr>
+      <w:r>
+        <w:rPr>
+          <w:rFonts w:ascii="Calibri" w:hAnsi="Calibri" w:cs="Calibri"/>
+          <w:sz w:val="24"/>
+          <w:szCs w:val="24"/>
+          <w:lang w:val="en-SE"/>
+        </w:rPr>
+        <w:t xml:space="preserve">Renamed workflow: "Build and Deploy" </w:t>
+      </w:r>
+      <w:r>
+        <w:rPr>
+          <w:rFonts w:ascii="Calibri" w:hAnsi="Calibri" w:cs="Calibri"/>
+          <w:sz w:val="24"/>
+          <w:szCs w:val="24"/>
+          <w:lang w:val="en-SE"/>
+        </w:rPr>
+        <w:t>-&gt;</w:t>
+      </w:r>
+      <w:r>
+        <w:rPr>
+          <w:rFonts w:ascii="Calibri" w:hAnsi="Calibri" w:cs="Calibri"/>
+          <w:sz w:val="24"/>
+          <w:szCs w:val="24"/>
+          <w:lang w:val="en-SE"/>
+        </w:rPr>
+        <w:t xml:space="preserve"> "Build </w:t>
+      </w:r>
+      <w:proofErr w:type="spellStart"/>
+      <w:r>
+        <w:rPr>
+          <w:rFonts w:ascii="Calibri" w:hAnsi="Calibri" w:cs="Calibri"/>
+          <w:sz w:val="24"/>
+          <w:szCs w:val="24"/>
+          <w:lang w:val="en-SE"/>
+        </w:rPr>
+        <w:t>Healthcheck</w:t>
+      </w:r>
+      <w:proofErr w:type="spellEnd"/>
+      <w:r>
+        <w:rPr>
+          <w:rFonts w:ascii="Calibri" w:hAnsi="Calibri" w:cs="Calibri"/>
+          <w:sz w:val="24"/>
+          <w:szCs w:val="24"/>
+          <w:lang w:val="en-SE"/>
+        </w:rPr>
+        <w:t xml:space="preserve"> Image"</w:t>
+      </w:r>
+    </w:p>
+    <w:p>
+      <w:pPr>
+        <w:pStyle w:val="ListParagraph"/>
+        <w:numPr>
+          <w:ilvl w:val="0"/>
+          <w:numId w:val="60"/>
+        </w:numPr>
+        <w:rPr>
+          <w:rFonts w:ascii="Calibri" w:hAnsi="Calibri" w:cs="Calibri"/>
+          <w:sz w:val="24"/>
+          <w:szCs w:val="24"/>
+          <w:lang w:val="en-SE"/>
+        </w:rPr>
+      </w:pPr>
+      <w:r>
+        <w:rPr>
+          <w:rFonts w:ascii="Calibri" w:hAnsi="Calibri" w:cs="Calibri"/>
+          <w:sz w:val="24"/>
+          <w:szCs w:val="24"/>
+          <w:lang w:val="en-SE"/>
+        </w:rPr>
+        <w:lastRenderedPageBreak/>
+        <w:t xml:space="preserve">Removed entire deploy job (SSH, Helm </w:t>
+      </w:r>
+      <w:proofErr w:type="gramStart"/>
+      <w:r>
+        <w:rPr>
+          <w:rFonts w:ascii="Calibri" w:hAnsi="Calibri" w:cs="Calibri"/>
+          <w:sz w:val="24"/>
+          <w:szCs w:val="24"/>
+          <w:lang w:val="en-SE"/>
+        </w:rPr>
+        <w:t>install</w:t>
+      </w:r>
+      <w:proofErr w:type="gramEnd"/>
+      <w:r>
+        <w:rPr>
+          <w:rFonts w:ascii="Calibri" w:hAnsi="Calibri" w:cs="Calibri"/>
+          <w:sz w:val="24"/>
+          <w:szCs w:val="24"/>
+          <w:lang w:val="en-SE"/>
+        </w:rPr>
+        <w:t xml:space="preserve"> steps)</w:t>
+      </w:r>
+    </w:p>
+    <w:p>
+      <w:pPr>
+        <w:pStyle w:val="ListParagraph"/>
+        <w:numPr>
+          <w:ilvl w:val="0"/>
+          <w:numId w:val="60"/>
+        </w:numPr>
+        <w:rPr>
+          <w:rFonts w:ascii="Calibri" w:hAnsi="Calibri" w:cs="Calibri"/>
+          <w:sz w:val="24"/>
+          <w:szCs w:val="24"/>
+          <w:lang w:val="en-SE"/>
+        </w:rPr>
+      </w:pPr>
+      <w:r>
+        <w:rPr>
+          <w:rFonts w:ascii="Calibri" w:hAnsi="Calibri" w:cs="Calibri"/>
+          <w:sz w:val="24"/>
+          <w:szCs w:val="24"/>
+          <w:lang w:val="en-SE"/>
+        </w:rPr>
+        <w:t>Removed helm/charts/</w:t>
+      </w:r>
+      <w:proofErr w:type="spellStart"/>
+      <w:r>
+        <w:rPr>
+          <w:rFonts w:ascii="Calibri" w:hAnsi="Calibri" w:cs="Calibri"/>
+          <w:sz w:val="24"/>
+          <w:szCs w:val="24"/>
+          <w:lang w:val="en-SE"/>
+        </w:rPr>
+        <w:t>healthcheck</w:t>
+      </w:r>
+      <w:proofErr w:type="spellEnd"/>
+      <w:r>
+        <w:rPr>
+          <w:rFonts w:ascii="Calibri" w:hAnsi="Calibri" w:cs="Calibri"/>
+          <w:sz w:val="24"/>
+          <w:szCs w:val="24"/>
+          <w:lang w:val="en-SE"/>
+        </w:rPr>
+        <w:t>/** from trigger paths</w:t>
+      </w:r>
+    </w:p>
+    <w:p>
+      <w:pPr>
+        <w:pStyle w:val="ListParagraph"/>
+        <w:numPr>
+          <w:ilvl w:val="0"/>
+          <w:numId w:val="60"/>
+        </w:numPr>
+        <w:rPr>
+          <w:rFonts w:ascii="Calibri" w:hAnsi="Calibri" w:cs="Calibri"/>
+          <w:sz w:val="24"/>
+          <w:szCs w:val="24"/>
+          <w:lang w:val="en-SE"/>
+        </w:rPr>
+      </w:pPr>
+      <w:r>
+        <w:rPr>
+          <w:rFonts w:ascii="Calibri" w:hAnsi="Calibri" w:cs="Calibri"/>
+          <w:sz w:val="24"/>
+          <w:szCs w:val="24"/>
+          <w:lang w:val="en-SE"/>
+        </w:rPr>
+        <w:t xml:space="preserve">Workflow now only: builds Docker image </w:t>
+      </w:r>
+      <w:r>
+        <w:rPr>
+          <w:rFonts w:ascii="Calibri" w:hAnsi="Calibri" w:cs="Calibri"/>
+          <w:sz w:val="24"/>
+          <w:szCs w:val="24"/>
+          <w:lang w:val="en-SE"/>
+        </w:rPr>
+        <w:t>-&gt;</w:t>
+      </w:r>
+      <w:r>
+        <w:rPr>
+          <w:rFonts w:ascii="Calibri" w:hAnsi="Calibri" w:cs="Calibri"/>
+          <w:sz w:val="24"/>
+          <w:szCs w:val="24"/>
+          <w:lang w:val="en-SE"/>
+        </w:rPr>
+        <w:t xml:space="preserve"> pushes to GHCR</w:t>
+      </w:r>
+    </w:p>
+    <w:p>
+      <w:pPr>
+        <w:pStyle w:val="ListParagraph"/>
+        <w:numPr>
+          <w:ilvl w:val="0"/>
+          <w:numId w:val="60"/>
+        </w:numPr>
+        <w:rPr>
+          <w:rFonts w:ascii="Calibri" w:hAnsi="Calibri" w:cs="Calibri"/>
+          <w:sz w:val="24"/>
+          <w:szCs w:val="24"/>
+          <w:lang w:val="en-SE"/>
+        </w:rPr>
+      </w:pPr>
+      <w:r>
+        <w:rPr>
+          <w:rFonts w:ascii="Calibri" w:hAnsi="Calibri" w:cs="Calibri"/>
+          <w:sz w:val="24"/>
+          <w:szCs w:val="24"/>
+          <w:lang w:val="en-SE"/>
+        </w:rPr>
+        <w:t xml:space="preserve">Added success message explaining </w:t>
+      </w:r>
+      <w:proofErr w:type="spellStart"/>
+      <w:r>
+        <w:rPr>
+          <w:rFonts w:ascii="Calibri" w:hAnsi="Calibri" w:cs="Calibri"/>
+          <w:sz w:val="24"/>
+          <w:szCs w:val="24"/>
+          <w:lang w:val="en-SE"/>
+        </w:rPr>
+        <w:t>ArgoCD</w:t>
+      </w:r>
+      <w:proofErr w:type="spellEnd"/>
+      <w:r>
+        <w:rPr>
+          <w:rFonts w:ascii="Calibri" w:hAnsi="Calibri" w:cs="Calibri"/>
+          <w:sz w:val="24"/>
+          <w:szCs w:val="24"/>
+          <w:lang w:val="en-SE"/>
+        </w:rPr>
+        <w:t xml:space="preserve"> handles deployment</w:t>
+      </w:r>
+    </w:p>
+    <w:p>
+      <w:pPr>
+        <w:pStyle w:val="ListParagraph"/>
+        <w:numPr>
+          <w:ilvl w:val="0"/>
+          <w:numId w:val="58"/>
+        </w:numPr>
+        <w:rPr>
+          <w:rFonts w:ascii="Calibri" w:hAnsi="Calibri" w:cs="Calibri"/>
+          <w:sz w:val="24"/>
+          <w:szCs w:val="24"/>
+          <w:lang w:val="en-SE"/>
+        </w:rPr>
+      </w:pPr>
+      <w:r>
+        <w:rPr>
+          <w:rFonts w:ascii="Calibri" w:hAnsi="Calibri" w:cs="Calibri"/>
+          <w:sz w:val="24"/>
+          <w:szCs w:val="24"/>
+          <w:lang w:val="en-SE"/>
+        </w:rPr>
+        <w:t>Separation of Concerns Achieved</w:t>
+      </w:r>
+    </w:p>
+    <w:p>
+      <w:pPr>
+        <w:pStyle w:val="ListParagraph"/>
+        <w:numPr>
+          <w:ilvl w:val="0"/>
+          <w:numId w:val="61"/>
+        </w:numPr>
+        <w:rPr>
+          <w:rFonts w:ascii="Calibri" w:hAnsi="Calibri" w:cs="Calibri"/>
+          <w:sz w:val="24"/>
+          <w:szCs w:val="24"/>
+          <w:lang w:val="en-SE"/>
+        </w:rPr>
+      </w:pPr>
+      <w:r>
+        <w:rPr>
+          <w:rFonts w:ascii="Calibri" w:hAnsi="Calibri" w:cs="Calibri"/>
+          <w:sz w:val="24"/>
+          <w:szCs w:val="24"/>
+          <w:lang w:val="en-SE"/>
+        </w:rPr>
+        <w:t>CI (GitHub Actions): Builds container images on code changes</w:t>
+      </w:r>
+    </w:p>
+    <w:p>
+      <w:pPr>
+        <w:pStyle w:val="ListParagraph"/>
+        <w:numPr>
+          <w:ilvl w:val="0"/>
+          <w:numId w:val="61"/>
+        </w:numPr>
+        <w:rPr>
+          <w:rFonts w:ascii="Calibri" w:hAnsi="Calibri" w:cs="Calibri"/>
+          <w:sz w:val="24"/>
+          <w:szCs w:val="24"/>
+          <w:lang w:val="en-SE"/>
+        </w:rPr>
+      </w:pPr>
+      <w:r>
+        <w:rPr>
+          <w:rFonts w:ascii="Calibri" w:hAnsi="Calibri" w:cs="Calibri"/>
+          <w:sz w:val="24"/>
+          <w:szCs w:val="24"/>
+          <w:lang w:val="en-SE"/>
+        </w:rPr>
+        <w:t>CD (</w:t>
+      </w:r>
+      <w:proofErr w:type="spellStart"/>
+      <w:r>
+        <w:rPr>
+          <w:rFonts w:ascii="Calibri" w:hAnsi="Calibri" w:cs="Calibri"/>
+          <w:sz w:val="24"/>
+          <w:szCs w:val="24"/>
+          <w:lang w:val="en-SE"/>
+        </w:rPr>
+        <w:t>ArgoCD</w:t>
+      </w:r>
+      <w:proofErr w:type="spellEnd"/>
+      <w:r>
+        <w:rPr>
+          <w:rFonts w:ascii="Calibri" w:hAnsi="Calibri" w:cs="Calibri"/>
+          <w:sz w:val="24"/>
+          <w:szCs w:val="24"/>
+          <w:lang w:val="en-SE"/>
+        </w:rPr>
+        <w:t>): Deploys Helm charts on Git changes</w:t>
+      </w:r>
+    </w:p>
+    <w:p>
+      <w:pPr>
+        <w:pStyle w:val="ListParagraph"/>
+        <w:numPr>
+          <w:ilvl w:val="0"/>
+          <w:numId w:val="61"/>
+        </w:numPr>
+        <w:rPr>
+          <w:rFonts w:ascii="Calibri" w:hAnsi="Calibri" w:cs="Calibri"/>
+          <w:sz w:val="24"/>
+          <w:szCs w:val="24"/>
+          <w:lang w:val="en-SE"/>
+        </w:rPr>
+      </w:pPr>
+      <w:proofErr w:type="spellStart"/>
+      <w:r>
+        <w:rPr>
+          <w:rFonts w:ascii="Calibri" w:hAnsi="Calibri" w:cs="Calibri"/>
+          <w:sz w:val="24"/>
+          <w:szCs w:val="24"/>
+          <w:lang w:val="en-SE"/>
+        </w:rPr>
+        <w:t>ArgoCD</w:t>
+      </w:r>
+      <w:proofErr w:type="spellEnd"/>
+      <w:r>
+        <w:rPr>
+          <w:rFonts w:ascii="Calibri" w:hAnsi="Calibri" w:cs="Calibri"/>
+          <w:sz w:val="24"/>
+          <w:szCs w:val="24"/>
+          <w:lang w:val="en-SE"/>
+        </w:rPr>
+        <w:t xml:space="preserve"> polls Git every 3 minutes for chart updates</w:t>
+      </w:r>
+    </w:p>
+    <w:p>
+      <w:pPr>
+        <w:pStyle w:val="ListParagraph"/>
+        <w:numPr>
+          <w:ilvl w:val="0"/>
+          <w:numId w:val="61"/>
+        </w:numPr>
+        <w:rPr>
+          <w:rFonts w:ascii="Calibri" w:hAnsi="Calibri" w:cs="Calibri"/>
+          <w:sz w:val="24"/>
+          <w:szCs w:val="24"/>
+          <w:lang w:val="en-SE"/>
+        </w:rPr>
+      </w:pPr>
+      <w:r>
+        <w:rPr>
+          <w:rFonts w:ascii="Calibri" w:hAnsi="Calibri" w:cs="Calibri"/>
+          <w:sz w:val="24"/>
+          <w:szCs w:val="24"/>
+          <w:lang w:val="en-SE"/>
+        </w:rPr>
+        <w:t>Clean separation: code changes trigger builds, config changes trigger deploys</w:t>
+      </w:r>
+    </w:p>
+    <w:p>
+      <w:pPr>
+        <w:rPr>
+          <w:rFonts w:ascii="Calibri" w:hAnsi="Calibri" w:cs="Calibri"/>
+          <w:sz w:val="24"/>
+          <w:szCs w:val="24"/>
+          <w:lang w:val="en-SE"/>
+        </w:rPr>
+      </w:pPr>
+      <w:r>
+        <w:rPr>
+          <w:rFonts w:ascii="Calibri" w:hAnsi="Calibri" w:cs="Calibri"/>
+          <w:sz w:val="24"/>
+          <w:szCs w:val="24"/>
+          <w:u w:val="single"/>
+          <w:lang w:val="en-SE"/>
+        </w:rPr>
+        <w:t>Updated Flow</w:t>
+      </w:r>
+      <w:r>
+        <w:rPr>
+          <w:rFonts w:ascii="Calibri" w:hAnsi="Calibri" w:cs="Calibri"/>
+          <w:sz w:val="24"/>
+          <w:szCs w:val="24"/>
+          <w:lang w:val="en-SE"/>
+        </w:rPr>
+        <w:t xml:space="preserve">: Git Push </w:t>
+      </w:r>
+      <w:r>
+        <w:rPr>
+          <w:rFonts w:ascii="Calibri" w:hAnsi="Calibri" w:cs="Calibri"/>
+          <w:sz w:val="24"/>
+          <w:szCs w:val="24"/>
+          <w:lang w:val="en-SE"/>
+        </w:rPr>
+        <w:t>-&gt;</w:t>
+      </w:r>
+      <w:r>
+        <w:rPr>
+          <w:rFonts w:ascii="Calibri" w:hAnsi="Calibri" w:cs="Calibri"/>
+          <w:sz w:val="24"/>
+          <w:szCs w:val="24"/>
+          <w:lang w:val="en-SE"/>
+        </w:rPr>
+        <w:t xml:space="preserve"> GitHub Actions (build image only) </w:t>
+      </w:r>
+      <w:r>
+        <w:rPr>
+          <w:rFonts w:ascii="Calibri" w:hAnsi="Calibri" w:cs="Calibri"/>
+          <w:sz w:val="24"/>
+          <w:szCs w:val="24"/>
+          <w:lang w:val="en-SE"/>
+        </w:rPr>
+        <w:t>-&gt;</w:t>
+      </w:r>
+      <w:r>
+        <w:rPr>
+          <w:rFonts w:ascii="Calibri" w:hAnsi="Calibri" w:cs="Calibri"/>
+          <w:sz w:val="24"/>
+          <w:szCs w:val="24"/>
+          <w:lang w:val="en-SE"/>
+        </w:rPr>
+        <w:t xml:space="preserve"> GHCR | Git Push (Helm chart changes) </w:t>
+      </w:r>
+      <w:r>
+        <w:rPr>
+          <w:rFonts w:ascii="Calibri" w:hAnsi="Calibri" w:cs="Calibri"/>
+          <w:sz w:val="24"/>
+          <w:szCs w:val="24"/>
+          <w:lang w:val="en-SE"/>
+        </w:rPr>
+        <w:t>-&gt;</w:t>
+      </w:r>
+      <w:r>
+        <w:rPr>
+          <w:rFonts w:ascii="Calibri" w:hAnsi="Calibri" w:cs="Calibri"/>
+          <w:sz w:val="24"/>
+          <w:szCs w:val="24"/>
+          <w:lang w:val="en-SE"/>
+        </w:rPr>
+        <w:t xml:space="preserve"> </w:t>
+      </w:r>
+      <w:proofErr w:type="spellStart"/>
+      <w:r>
+        <w:rPr>
+          <w:rFonts w:ascii="Calibri" w:hAnsi="Calibri" w:cs="Calibri"/>
+          <w:sz w:val="24"/>
+          <w:szCs w:val="24"/>
+          <w:lang w:val="en-SE"/>
+        </w:rPr>
+        <w:t>ArgoCD</w:t>
+      </w:r>
+      <w:proofErr w:type="spellEnd"/>
+      <w:r>
+        <w:rPr>
+          <w:rFonts w:ascii="Calibri" w:hAnsi="Calibri" w:cs="Calibri"/>
+          <w:sz w:val="24"/>
+          <w:szCs w:val="24"/>
+          <w:lang w:val="en-SE"/>
+        </w:rPr>
+        <w:t xml:space="preserve"> polls </w:t>
+      </w:r>
+      <w:r>
+        <w:rPr>
+          <w:rFonts w:ascii="Calibri" w:hAnsi="Calibri" w:cs="Calibri"/>
+          <w:sz w:val="24"/>
+          <w:szCs w:val="24"/>
+          <w:lang w:val="en-SE"/>
+        </w:rPr>
+        <w:t>-&gt;</w:t>
+      </w:r>
+      <w:r>
+        <w:rPr>
+          <w:rFonts w:ascii="Calibri" w:hAnsi="Calibri" w:cs="Calibri"/>
+          <w:sz w:val="24"/>
+          <w:szCs w:val="24"/>
+          <w:lang w:val="en-SE"/>
+        </w:rPr>
+        <w:t xml:space="preserve"> detects change </w:t>
+      </w:r>
+      <w:r>
+        <w:rPr>
+          <w:rFonts w:ascii="Calibri" w:hAnsi="Calibri" w:cs="Calibri"/>
+          <w:sz w:val="24"/>
+          <w:szCs w:val="24"/>
+          <w:lang w:val="en-SE"/>
+        </w:rPr>
+        <w:t>-&gt;</w:t>
+      </w:r>
+      <w:r>
+        <w:rPr>
+          <w:rFonts w:ascii="Calibri" w:hAnsi="Calibri" w:cs="Calibri"/>
+          <w:sz w:val="24"/>
+          <w:szCs w:val="24"/>
+          <w:lang w:val="en-SE"/>
+        </w:rPr>
+        <w:t xml:space="preserve"> syncs deployment</w:t>
+      </w:r>
+    </w:p>
+    <w:p>
+      <w:pPr>
+        <w:rPr>
+          <w:rFonts w:ascii="Calibri" w:hAnsi="Calibri" w:cs="Calibri"/>
+          <w:sz w:val="24"/>
+          <w:szCs w:val="24"/>
+          <w:lang w:val="en-SE"/>
+        </w:rPr>
+      </w:pPr>
+      <w:r>
+        <w:rPr>
+          <w:rFonts w:ascii="Calibri" w:hAnsi="Calibri" w:cs="Calibri"/>
+          <w:sz w:val="24"/>
+          <w:szCs w:val="24"/>
+          <w:u w:val="single"/>
+          <w:lang w:val="en-SE"/>
+        </w:rPr>
+        <w:t>Key Achievement</w:t>
+      </w:r>
+      <w:r>
+        <w:rPr>
+          <w:rFonts w:ascii="Calibri" w:hAnsi="Calibri" w:cs="Calibri"/>
+          <w:sz w:val="24"/>
+          <w:szCs w:val="24"/>
+          <w:lang w:val="en-SE"/>
+        </w:rPr>
+        <w:t xml:space="preserve">: Full </w:t>
+      </w:r>
+      <w:proofErr w:type="spellStart"/>
+      <w:r>
+        <w:rPr>
+          <w:rFonts w:ascii="Calibri" w:hAnsi="Calibri" w:cs="Calibri"/>
+          <w:sz w:val="24"/>
+          <w:szCs w:val="24"/>
+          <w:lang w:val="en-SE"/>
+        </w:rPr>
+        <w:t>GitOps</w:t>
+      </w:r>
+      <w:proofErr w:type="spellEnd"/>
+      <w:r>
+        <w:rPr>
+          <w:rFonts w:ascii="Calibri" w:hAnsi="Calibri" w:cs="Calibri"/>
+          <w:sz w:val="24"/>
+          <w:szCs w:val="24"/>
+          <w:lang w:val="en-SE"/>
+        </w:rPr>
+        <w:t xml:space="preserve"> implementation - all deployments managed declaratively through Git, with automatic synchronization and self-healing.</w:t>
+      </w:r>
+    </w:p>
+    <w:p>
+      <w:pPr>
+        <w:rPr>
+          <w:rFonts w:ascii="Calibri" w:hAnsi="Calibri" w:cs="Calibri"/>
+          <w:sz w:val="24"/>
+          <w:szCs w:val="24"/>
+          <w:lang w:val="en-SE"/>
         </w:rPr>
       </w:pPr>
     </w:p>
@@ -12143,6 +14050,7 @@
         <w:rPr>
           <w:lang w:val="en-US"/>
         </w:rPr>
+        <w:lastRenderedPageBreak/>
         <w:t>11.</w:t>
       </w:r>
       <w:r>
@@ -12457,6 +14365,119 @@
     </w:lvl>
   </w:abstractNum>
   <w:abstractNum w:abstractNumId="2" w15:restartNumberingAfterBreak="0">
+    <w:nsid w:val="039B6FD3"/>
+    <w:multiLevelType w:val="multilevel"/>
+    <w:tmpl w:val="983CE2F2"/>
+    <w:lvl w:ilvl="0">
+      <w:start w:val="1"/>
+      <w:numFmt w:val="decimal"/>
+      <w:lvlText w:val="%1."/>
+      <w:lvlJc w:val="left"/>
+      <w:pPr>
+        <w:tabs>
+          <w:tab w:val="num" w:pos="720"/>
+        </w:tabs>
+        <w:ind w:left="720" w:hanging="360"/>
+      </w:pPr>
+    </w:lvl>
+    <w:lvl w:ilvl="1" w:tentative="1">
+      <w:start w:val="1"/>
+      <w:numFmt w:val="decimal"/>
+      <w:lvlText w:val="%2."/>
+      <w:lvlJc w:val="left"/>
+      <w:pPr>
+        <w:tabs>
+          <w:tab w:val="num" w:pos="1440"/>
+        </w:tabs>
+        <w:ind w:left="1440" w:hanging="360"/>
+      </w:pPr>
+    </w:lvl>
+    <w:lvl w:ilvl="2" w:tentative="1">
+      <w:start w:val="1"/>
+      <w:numFmt w:val="decimal"/>
+      <w:lvlText w:val="%3."/>
+      <w:lvlJc w:val="left"/>
+      <w:pPr>
+        <w:tabs>
+          <w:tab w:val="num" w:pos="2160"/>
+        </w:tabs>
+        <w:ind w:left="2160" w:hanging="360"/>
+      </w:pPr>
+    </w:lvl>
+    <w:lvl w:ilvl="3" w:tentative="1">
+      <w:start w:val="1"/>
+      <w:numFmt w:val="decimal"/>
+      <w:lvlText w:val="%4."/>
+      <w:lvlJc w:val="left"/>
+      <w:pPr>
+        <w:tabs>
+          <w:tab w:val="num" w:pos="2880"/>
+        </w:tabs>
+        <w:ind w:left="2880" w:hanging="360"/>
+      </w:pPr>
+    </w:lvl>
+    <w:lvl w:ilvl="4" w:tentative="1">
+      <w:start w:val="1"/>
+      <w:numFmt w:val="decimal"/>
+      <w:lvlText w:val="%5."/>
+      <w:lvlJc w:val="left"/>
+      <w:pPr>
+        <w:tabs>
+          <w:tab w:val="num" w:pos="3600"/>
+        </w:tabs>
+        <w:ind w:left="3600" w:hanging="360"/>
+      </w:pPr>
+    </w:lvl>
+    <w:lvl w:ilvl="5" w:tentative="1">
+      <w:start w:val="1"/>
+      <w:numFmt w:val="decimal"/>
+      <w:lvlText w:val="%6."/>
+      <w:lvlJc w:val="left"/>
+      <w:pPr>
+        <w:tabs>
+          <w:tab w:val="num" w:pos="4320"/>
+        </w:tabs>
+        <w:ind w:left="4320" w:hanging="360"/>
+      </w:pPr>
+    </w:lvl>
+    <w:lvl w:ilvl="6" w:tentative="1">
+      <w:start w:val="1"/>
+      <w:numFmt w:val="decimal"/>
+      <w:lvlText w:val="%7."/>
+      <w:lvlJc w:val="left"/>
+      <w:pPr>
+        <w:tabs>
+          <w:tab w:val="num" w:pos="5040"/>
+        </w:tabs>
+        <w:ind w:left="5040" w:hanging="360"/>
+      </w:pPr>
+    </w:lvl>
+    <w:lvl w:ilvl="7" w:tentative="1">
+      <w:start w:val="1"/>
+      <w:numFmt w:val="decimal"/>
+      <w:lvlText w:val="%8."/>
+      <w:lvlJc w:val="left"/>
+      <w:pPr>
+        <w:tabs>
+          <w:tab w:val="num" w:pos="5760"/>
+        </w:tabs>
+        <w:ind w:left="5760" w:hanging="360"/>
+      </w:pPr>
+    </w:lvl>
+    <w:lvl w:ilvl="8" w:tentative="1">
+      <w:start w:val="1"/>
+      <w:numFmt w:val="decimal"/>
+      <w:lvlText w:val="%9."/>
+      <w:lvlJc w:val="left"/>
+      <w:pPr>
+        <w:tabs>
+          <w:tab w:val="num" w:pos="6480"/>
+        </w:tabs>
+        <w:ind w:left="6480" w:hanging="360"/>
+      </w:pPr>
+    </w:lvl>
+  </w:abstractNum>
+  <w:abstractNum w:abstractNumId="3" w15:restartNumberingAfterBreak="0">
     <w:nsid w:val="046544D6"/>
     <w:multiLevelType w:val="hybridMultilevel"/>
     <w:tmpl w:val="23B4F63E"/>
@@ -12569,7 +14590,120 @@
       </w:rPr>
     </w:lvl>
   </w:abstractNum>
-  <w:abstractNum w:abstractNumId="3" w15:restartNumberingAfterBreak="0">
+  <w:abstractNum w:abstractNumId="4" w15:restartNumberingAfterBreak="0">
+    <w:nsid w:val="051F257F"/>
+    <w:multiLevelType w:val="hybridMultilevel"/>
+    <w:tmpl w:val="41A00CAC"/>
+    <w:lvl w:ilvl="0" w:tplc="20000001">
+      <w:start w:val="1"/>
+      <w:numFmt w:val="bullet"/>
+      <w:lvlText w:val=""/>
+      <w:lvlJc w:val="left"/>
+      <w:pPr>
+        <w:ind w:left="1080" w:hanging="360"/>
+      </w:pPr>
+      <w:rPr>
+        <w:rFonts w:ascii="Symbol" w:hAnsi="Symbol" w:hint="default"/>
+      </w:rPr>
+    </w:lvl>
+    <w:lvl w:ilvl="1" w:tplc="20000003" w:tentative="1">
+      <w:start w:val="1"/>
+      <w:numFmt w:val="bullet"/>
+      <w:lvlText w:val="o"/>
+      <w:lvlJc w:val="left"/>
+      <w:pPr>
+        <w:ind w:left="1800" w:hanging="360"/>
+      </w:pPr>
+      <w:rPr>
+        <w:rFonts w:ascii="Courier New" w:hAnsi="Courier New" w:cs="Courier New" w:hint="default"/>
+      </w:rPr>
+    </w:lvl>
+    <w:lvl w:ilvl="2" w:tplc="20000005" w:tentative="1">
+      <w:start w:val="1"/>
+      <w:numFmt w:val="bullet"/>
+      <w:lvlText w:val=""/>
+      <w:lvlJc w:val="left"/>
+      <w:pPr>
+        <w:ind w:left="2520" w:hanging="360"/>
+      </w:pPr>
+      <w:rPr>
+        <w:rFonts w:ascii="Wingdings" w:hAnsi="Wingdings" w:hint="default"/>
+      </w:rPr>
+    </w:lvl>
+    <w:lvl w:ilvl="3" w:tplc="20000001" w:tentative="1">
+      <w:start w:val="1"/>
+      <w:numFmt w:val="bullet"/>
+      <w:lvlText w:val=""/>
+      <w:lvlJc w:val="left"/>
+      <w:pPr>
+        <w:ind w:left="3240" w:hanging="360"/>
+      </w:pPr>
+      <w:rPr>
+        <w:rFonts w:ascii="Symbol" w:hAnsi="Symbol" w:hint="default"/>
+      </w:rPr>
+    </w:lvl>
+    <w:lvl w:ilvl="4" w:tplc="20000003" w:tentative="1">
+      <w:start w:val="1"/>
+      <w:numFmt w:val="bullet"/>
+      <w:lvlText w:val="o"/>
+      <w:lvlJc w:val="left"/>
+      <w:pPr>
+        <w:ind w:left="3960" w:hanging="360"/>
+      </w:pPr>
+      <w:rPr>
+        <w:rFonts w:ascii="Courier New" w:hAnsi="Courier New" w:cs="Courier New" w:hint="default"/>
+      </w:rPr>
+    </w:lvl>
+    <w:lvl w:ilvl="5" w:tplc="20000005" w:tentative="1">
+      <w:start w:val="1"/>
+      <w:numFmt w:val="bullet"/>
+      <w:lvlText w:val=""/>
+      <w:lvlJc w:val="left"/>
+      <w:pPr>
+        <w:ind w:left="4680" w:hanging="360"/>
+      </w:pPr>
+      <w:rPr>
+        <w:rFonts w:ascii="Wingdings" w:hAnsi="Wingdings" w:hint="default"/>
+      </w:rPr>
+    </w:lvl>
+    <w:lvl w:ilvl="6" w:tplc="20000001" w:tentative="1">
+      <w:start w:val="1"/>
+      <w:numFmt w:val="bullet"/>
+      <w:lvlText w:val=""/>
+      <w:lvlJc w:val="left"/>
+      <w:pPr>
+        <w:ind w:left="5400" w:hanging="360"/>
+      </w:pPr>
+      <w:rPr>
+        <w:rFonts w:ascii="Symbol" w:hAnsi="Symbol" w:hint="default"/>
+      </w:rPr>
+    </w:lvl>
+    <w:lvl w:ilvl="7" w:tplc="20000003" w:tentative="1">
+      <w:start w:val="1"/>
+      <w:numFmt w:val="bullet"/>
+      <w:lvlText w:val="o"/>
+      <w:lvlJc w:val="left"/>
+      <w:pPr>
+        <w:ind w:left="6120" w:hanging="360"/>
+      </w:pPr>
+      <w:rPr>
+        <w:rFonts w:ascii="Courier New" w:hAnsi="Courier New" w:cs="Courier New" w:hint="default"/>
+      </w:rPr>
+    </w:lvl>
+    <w:lvl w:ilvl="8" w:tplc="20000005" w:tentative="1">
+      <w:start w:val="1"/>
+      <w:numFmt w:val="bullet"/>
+      <w:lvlText w:val=""/>
+      <w:lvlJc w:val="left"/>
+      <w:pPr>
+        <w:ind w:left="6840" w:hanging="360"/>
+      </w:pPr>
+      <w:rPr>
+        <w:rFonts w:ascii="Wingdings" w:hAnsi="Wingdings" w:hint="default"/>
+      </w:rPr>
+    </w:lvl>
+  </w:abstractNum>
+  <w:abstractNum w:abstractNumId="5" w15:restartNumberingAfterBreak="0">
     <w:nsid w:val="05A958A5"/>
     <w:multiLevelType w:val="hybridMultilevel"/>
     <w:tmpl w:val="0B3A0FF4"/>
@@ -12682,7 +14816,209 @@
       </w:rPr>
     </w:lvl>
   </w:abstractNum>
-  <w:abstractNum w:abstractNumId="4" w15:restartNumberingAfterBreak="0">
+  <w:abstractNum w:abstractNumId="6" w15:restartNumberingAfterBreak="0">
+    <w:nsid w:val="06A3441C"/>
+    <w:multiLevelType w:val="hybridMultilevel"/>
+    <w:tmpl w:val="5C627154"/>
+    <w:lvl w:ilvl="0" w:tplc="20000001">
+      <w:start w:val="1"/>
+      <w:numFmt w:val="bullet"/>
+      <w:lvlText w:val=""/>
+      <w:lvlJc w:val="left"/>
+      <w:pPr>
+        <w:ind w:left="720" w:hanging="360"/>
+      </w:pPr>
+      <w:rPr>
+        <w:rFonts w:ascii="Symbol" w:hAnsi="Symbol" w:hint="default"/>
+      </w:rPr>
+    </w:lvl>
+    <w:lvl w:ilvl="1" w:tplc="20000003" w:tentative="1">
+      <w:start w:val="1"/>
+      <w:numFmt w:val="bullet"/>
+      <w:lvlText w:val="o"/>
+      <w:lvlJc w:val="left"/>
+      <w:pPr>
+        <w:ind w:left="1440" w:hanging="360"/>
+      </w:pPr>
+      <w:rPr>
+        <w:rFonts w:ascii="Courier New" w:hAnsi="Courier New" w:cs="Courier New" w:hint="default"/>
+      </w:rPr>
+    </w:lvl>
+    <w:lvl w:ilvl="2" w:tplc="20000005" w:tentative="1">
+      <w:start w:val="1"/>
+      <w:numFmt w:val="bullet"/>
+      <w:lvlText w:val=""/>
+      <w:lvlJc w:val="left"/>
+      <w:pPr>
+        <w:ind w:left="2160" w:hanging="360"/>
+      </w:pPr>
+      <w:rPr>
+        <w:rFonts w:ascii="Wingdings" w:hAnsi="Wingdings" w:hint="default"/>
+      </w:rPr>
+    </w:lvl>
+    <w:lvl w:ilvl="3" w:tplc="20000001" w:tentative="1">
+      <w:start w:val="1"/>
+      <w:numFmt w:val="bullet"/>
+      <w:lvlText w:val=""/>
+      <w:lvlJc w:val="left"/>
+      <w:pPr>
+        <w:ind w:left="2880" w:hanging="360"/>
+      </w:pPr>
+      <w:rPr>
+        <w:rFonts w:ascii="Symbol" w:hAnsi="Symbol" w:hint="default"/>
+      </w:rPr>
+    </w:lvl>
+    <w:lvl w:ilvl="4" w:tplc="20000003" w:tentative="1">
+      <w:start w:val="1"/>
+      <w:numFmt w:val="bullet"/>
+      <w:lvlText w:val="o"/>
+      <w:lvlJc w:val="left"/>
+      <w:pPr>
+        <w:ind w:left="3600" w:hanging="360"/>
+      </w:pPr>
+      <w:rPr>
+        <w:rFonts w:ascii="Courier New" w:hAnsi="Courier New" w:cs="Courier New" w:hint="default"/>
+      </w:rPr>
+    </w:lvl>
+    <w:lvl w:ilvl="5" w:tplc="20000005" w:tentative="1">
+      <w:start w:val="1"/>
+      <w:numFmt w:val="bullet"/>
+      <w:lvlText w:val=""/>
+      <w:lvlJc w:val="left"/>
+      <w:pPr>
+        <w:ind w:left="4320" w:hanging="360"/>
+      </w:pPr>
+      <w:rPr>
+        <w:rFonts w:ascii="Wingdings" w:hAnsi="Wingdings" w:hint="default"/>
+      </w:rPr>
+    </w:lvl>
+    <w:lvl w:ilvl="6" w:tplc="20000001" w:tentative="1">
+      <w:start w:val="1"/>
+      <w:numFmt w:val="bullet"/>
+      <w:lvlText w:val=""/>
+      <w:lvlJc w:val="left"/>
+      <w:pPr>
+        <w:ind w:left="5040" w:hanging="360"/>
+      </w:pPr>
+      <w:rPr>
+        <w:rFonts w:ascii="Symbol" w:hAnsi="Symbol" w:hint="default"/>
+      </w:rPr>
+    </w:lvl>
+    <w:lvl w:ilvl="7" w:tplc="20000003" w:tentative="1">
+      <w:start w:val="1"/>
+      <w:numFmt w:val="bullet"/>
+      <w:lvlText w:val="o"/>
+      <w:lvlJc w:val="left"/>
+      <w:pPr>
+        <w:ind w:left="5760" w:hanging="360"/>
+      </w:pPr>
+      <w:rPr>
+        <w:rFonts w:ascii="Courier New" w:hAnsi="Courier New" w:cs="Courier New" w:hint="default"/>
+      </w:rPr>
+    </w:lvl>
+    <w:lvl w:ilvl="8" w:tplc="20000005" w:tentative="1">
+      <w:start w:val="1"/>
+      <w:numFmt w:val="bullet"/>
+      <w:lvlText w:val=""/>
+      <w:lvlJc w:val="left"/>
+      <w:pPr>
+        <w:ind w:left="6480" w:hanging="360"/>
+      </w:pPr>
+      <w:rPr>
+        <w:rFonts w:ascii="Wingdings" w:hAnsi="Wingdings" w:hint="default"/>
+      </w:rPr>
+    </w:lvl>
+  </w:abstractNum>
+  <w:abstractNum w:abstractNumId="7" w15:restartNumberingAfterBreak="0">
+    <w:nsid w:val="07BB4889"/>
+    <w:multiLevelType w:val="hybridMultilevel"/>
+    <w:tmpl w:val="3216CF66"/>
+    <w:lvl w:ilvl="0" w:tplc="FFFFFFFF">
+      <w:start w:val="1"/>
+      <w:numFmt w:val="decimal"/>
+      <w:lvlText w:val="%1."/>
+      <w:lvlJc w:val="left"/>
+      <w:pPr>
+        <w:ind w:left="720" w:hanging="360"/>
+      </w:pPr>
+    </w:lvl>
+    <w:lvl w:ilvl="1" w:tplc="20000001">
+      <w:start w:val="1"/>
+      <w:numFmt w:val="bullet"/>
+      <w:lvlText w:val=""/>
+      <w:lvlJc w:val="left"/>
+      <w:pPr>
+        <w:ind w:left="720" w:hanging="360"/>
+      </w:pPr>
+      <w:rPr>
+        <w:rFonts w:ascii="Symbol" w:hAnsi="Symbol" w:hint="default"/>
+      </w:rPr>
+    </w:lvl>
+    <w:lvl w:ilvl="2" w:tplc="FFFFFFFF">
+      <w:start w:val="1"/>
+      <w:numFmt w:val="lowerRoman"/>
+      <w:lvlText w:val="%3."/>
+      <w:lvlJc w:val="right"/>
+      <w:pPr>
+        <w:ind w:left="2160" w:hanging="180"/>
+      </w:pPr>
+    </w:lvl>
+    <w:lvl w:ilvl="3" w:tplc="FFFFFFFF" w:tentative="1">
+      <w:start w:val="1"/>
+      <w:numFmt w:val="decimal"/>
+      <w:lvlText w:val="%4."/>
+      <w:lvlJc w:val="left"/>
+      <w:pPr>
+        <w:ind w:left="2880" w:hanging="360"/>
+      </w:pPr>
+    </w:lvl>
+    <w:lvl w:ilvl="4" w:tplc="FFFFFFFF" w:tentative="1">
+      <w:start w:val="1"/>
+      <w:numFmt w:val="lowerLetter"/>
+      <w:lvlText w:val="%5."/>
+      <w:lvlJc w:val="left"/>
+      <w:pPr>
+        <w:ind w:left="3600" w:hanging="360"/>
+      </w:pPr>
+    </w:lvl>
+    <w:lvl w:ilvl="5" w:tplc="FFFFFFFF" w:tentative="1">
+      <w:start w:val="1"/>
+      <w:numFmt w:val="lowerRoman"/>
+      <w:lvlText w:val="%6."/>
+      <w:lvlJc w:val="right"/>
+      <w:pPr>
+        <w:ind w:left="4320" w:hanging="180"/>
+      </w:pPr>
+    </w:lvl>
+    <w:lvl w:ilvl="6" w:tplc="FFFFFFFF" w:tentative="1">
+      <w:start w:val="1"/>
+      <w:numFmt w:val="decimal"/>
+      <w:lvlText w:val="%7."/>
+      <w:lvlJc w:val="left"/>
+      <w:pPr>
+        <w:ind w:left="5040" w:hanging="360"/>
+      </w:pPr>
+    </w:lvl>
+    <w:lvl w:ilvl="7" w:tplc="FFFFFFFF" w:tentative="1">
+      <w:start w:val="1"/>
+      <w:numFmt w:val="lowerLetter"/>
+      <w:lvlText w:val="%8."/>
+      <w:lvlJc w:val="left"/>
+      <w:pPr>
+        <w:ind w:left="5760" w:hanging="360"/>
+      </w:pPr>
+    </w:lvl>
+    <w:lvl w:ilvl="8" w:tplc="FFFFFFFF" w:tentative="1">
+      <w:start w:val="1"/>
+      <w:numFmt w:val="lowerRoman"/>
+      <w:lvlText w:val="%9."/>
+      <w:lvlJc w:val="right"/>
+      <w:pPr>
+        <w:ind w:left="6480" w:hanging="180"/>
+      </w:pPr>
+    </w:lvl>
+  </w:abstractNum>
+  <w:abstractNum w:abstractNumId="8" w15:restartNumberingAfterBreak="0">
     <w:nsid w:val="08734832"/>
     <w:multiLevelType w:val="hybridMultilevel"/>
     <w:tmpl w:val="EFA08726"/>
@@ -12795,7 +15131,7 @@
       </w:rPr>
     </w:lvl>
   </w:abstractNum>
-  <w:abstractNum w:abstractNumId="5" w15:restartNumberingAfterBreak="0">
+  <w:abstractNum w:abstractNumId="9" w15:restartNumberingAfterBreak="0">
     <w:nsid w:val="0C94318B"/>
     <w:multiLevelType w:val="hybridMultilevel"/>
     <w:tmpl w:val="9B267496"/>
@@ -12908,7 +15244,7 @@
       </w:rPr>
     </w:lvl>
   </w:abstractNum>
-  <w:abstractNum w:abstractNumId="6" w15:restartNumberingAfterBreak="0">
+  <w:abstractNum w:abstractNumId="10" w15:restartNumberingAfterBreak="0">
     <w:nsid w:val="0D5A7820"/>
     <w:multiLevelType w:val="hybridMultilevel"/>
     <w:tmpl w:val="914ECEF2"/>
@@ -13021,7 +15357,120 @@
       </w:rPr>
     </w:lvl>
   </w:abstractNum>
-  <w:abstractNum w:abstractNumId="7" w15:restartNumberingAfterBreak="0">
+  <w:abstractNum w:abstractNumId="11" w15:restartNumberingAfterBreak="0">
+    <w:nsid w:val="0EF62AC3"/>
+    <w:multiLevelType w:val="hybridMultilevel"/>
+    <w:tmpl w:val="45869260"/>
+    <w:lvl w:ilvl="0" w:tplc="20000001">
+      <w:start w:val="1"/>
+      <w:numFmt w:val="bullet"/>
+      <w:lvlText w:val=""/>
+      <w:lvlJc w:val="left"/>
+      <w:pPr>
+        <w:ind w:left="720" w:hanging="360"/>
+      </w:pPr>
+      <w:rPr>
+        <w:rFonts w:ascii="Symbol" w:hAnsi="Symbol" w:hint="default"/>
+      </w:rPr>
+    </w:lvl>
+    <w:lvl w:ilvl="1" w:tplc="20000003" w:tentative="1">
+      <w:start w:val="1"/>
+      <w:numFmt w:val="bullet"/>
+      <w:lvlText w:val="o"/>
+      <w:lvlJc w:val="left"/>
+      <w:pPr>
+        <w:ind w:left="1440" w:hanging="360"/>
+      </w:pPr>
+      <w:rPr>
+        <w:rFonts w:ascii="Courier New" w:hAnsi="Courier New" w:cs="Courier New" w:hint="default"/>
+      </w:rPr>
+    </w:lvl>
+    <w:lvl w:ilvl="2" w:tplc="20000005" w:tentative="1">
+      <w:start w:val="1"/>
+      <w:numFmt w:val="bullet"/>
+      <w:lvlText w:val=""/>
+      <w:lvlJc w:val="left"/>
+      <w:pPr>
+        <w:ind w:left="2160" w:hanging="360"/>
+      </w:pPr>
+      <w:rPr>
+        <w:rFonts w:ascii="Wingdings" w:hAnsi="Wingdings" w:hint="default"/>
+      </w:rPr>
+    </w:lvl>
+    <w:lvl w:ilvl="3" w:tplc="20000001" w:tentative="1">
+      <w:start w:val="1"/>
+      <w:numFmt w:val="bullet"/>
+      <w:lvlText w:val=""/>
+      <w:lvlJc w:val="left"/>
+      <w:pPr>
+        <w:ind w:left="2880" w:hanging="360"/>
+      </w:pPr>
+      <w:rPr>
+        <w:rFonts w:ascii="Symbol" w:hAnsi="Symbol" w:hint="default"/>
+      </w:rPr>
+    </w:lvl>
+    <w:lvl w:ilvl="4" w:tplc="20000003" w:tentative="1">
+      <w:start w:val="1"/>
+      <w:numFmt w:val="bullet"/>
+      <w:lvlText w:val="o"/>
+      <w:lvlJc w:val="left"/>
+      <w:pPr>
+        <w:ind w:left="3600" w:hanging="360"/>
+      </w:pPr>
+      <w:rPr>
+        <w:rFonts w:ascii="Courier New" w:hAnsi="Courier New" w:cs="Courier New" w:hint="default"/>
+      </w:rPr>
+    </w:lvl>
+    <w:lvl w:ilvl="5" w:tplc="20000005" w:tentative="1">
+      <w:start w:val="1"/>
+      <w:numFmt w:val="bullet"/>
+      <w:lvlText w:val=""/>
+      <w:lvlJc w:val="left"/>
+      <w:pPr>
+        <w:ind w:left="4320" w:hanging="360"/>
+      </w:pPr>
+      <w:rPr>
+        <w:rFonts w:ascii="Wingdings" w:hAnsi="Wingdings" w:hint="default"/>
+      </w:rPr>
+    </w:lvl>
+    <w:lvl w:ilvl="6" w:tplc="20000001" w:tentative="1">
+      <w:start w:val="1"/>
+      <w:numFmt w:val="bullet"/>
+      <w:lvlText w:val=""/>
+      <w:lvlJc w:val="left"/>
+      <w:pPr>
+        <w:ind w:left="5040" w:hanging="360"/>
+      </w:pPr>
+      <w:rPr>
+        <w:rFonts w:ascii="Symbol" w:hAnsi="Symbol" w:hint="default"/>
+      </w:rPr>
+    </w:lvl>
+    <w:lvl w:ilvl="7" w:tplc="20000003" w:tentative="1">
+      <w:start w:val="1"/>
+      <w:numFmt w:val="bullet"/>
+      <w:lvlText w:val="o"/>
+      <w:lvlJc w:val="left"/>
+      <w:pPr>
+        <w:ind w:left="5760" w:hanging="360"/>
+      </w:pPr>
+      <w:rPr>
+        <w:rFonts w:ascii="Courier New" w:hAnsi="Courier New" w:cs="Courier New" w:hint="default"/>
+      </w:rPr>
+    </w:lvl>
+    <w:lvl w:ilvl="8" w:tplc="20000005" w:tentative="1">
+      <w:start w:val="1"/>
+      <w:numFmt w:val="bullet"/>
+      <w:lvlText w:val=""/>
+      <w:lvlJc w:val="left"/>
+      <w:pPr>
+        <w:ind w:left="6480" w:hanging="360"/>
+      </w:pPr>
+      <w:rPr>
+        <w:rFonts w:ascii="Wingdings" w:hAnsi="Wingdings" w:hint="default"/>
+      </w:rPr>
+    </w:lvl>
+  </w:abstractNum>
+  <w:abstractNum w:abstractNumId="12" w15:restartNumberingAfterBreak="0">
     <w:nsid w:val="0F0F673D"/>
     <w:multiLevelType w:val="hybridMultilevel"/>
     <w:tmpl w:val="C3B6985A"/>
@@ -13134,7 +15583,7 @@
       </w:rPr>
     </w:lvl>
   </w:abstractNum>
-  <w:abstractNum w:abstractNumId="8" w15:restartNumberingAfterBreak="0">
+  <w:abstractNum w:abstractNumId="13" w15:restartNumberingAfterBreak="0">
     <w:nsid w:val="13902810"/>
     <w:multiLevelType w:val="hybridMultilevel"/>
     <w:tmpl w:val="25300474"/>
@@ -13220,7 +15669,7 @@
       </w:pPr>
     </w:lvl>
   </w:abstractNum>
-  <w:abstractNum w:abstractNumId="9" w15:restartNumberingAfterBreak="0">
+  <w:abstractNum w:abstractNumId="14" w15:restartNumberingAfterBreak="0">
     <w:nsid w:val="13E0232A"/>
     <w:multiLevelType w:val="hybridMultilevel"/>
     <w:tmpl w:val="18804C0E"/>
@@ -13333,7 +15782,7 @@
       </w:rPr>
     </w:lvl>
   </w:abstractNum>
-  <w:abstractNum w:abstractNumId="10" w15:restartNumberingAfterBreak="0">
+  <w:abstractNum w:abstractNumId="15" w15:restartNumberingAfterBreak="0">
     <w:nsid w:val="14C507BB"/>
     <w:multiLevelType w:val="multilevel"/>
     <w:tmpl w:val="8B12955E"/>
@@ -13450,7 +15899,7 @@
       </w:pPr>
     </w:lvl>
   </w:abstractNum>
-  <w:abstractNum w:abstractNumId="11" w15:restartNumberingAfterBreak="0">
+  <w:abstractNum w:abstractNumId="16" w15:restartNumberingAfterBreak="0">
     <w:nsid w:val="1BC453DB"/>
     <w:multiLevelType w:val="hybridMultilevel"/>
     <w:tmpl w:val="72CEED1C"/>
@@ -13563,7 +16012,7 @@
       </w:rPr>
     </w:lvl>
   </w:abstractNum>
-  <w:abstractNum w:abstractNumId="12" w15:restartNumberingAfterBreak="0">
+  <w:abstractNum w:abstractNumId="17" w15:restartNumberingAfterBreak="0">
     <w:nsid w:val="1C6A33D9"/>
     <w:multiLevelType w:val="hybridMultilevel"/>
     <w:tmpl w:val="6F80DAAE"/>
@@ -13676,7 +16125,120 @@
       </w:rPr>
     </w:lvl>
   </w:abstractNum>
-  <w:abstractNum w:abstractNumId="13" w15:restartNumberingAfterBreak="0">
+  <w:abstractNum w:abstractNumId="18" w15:restartNumberingAfterBreak="0">
+    <w:nsid w:val="1C6A4BEA"/>
+    <w:multiLevelType w:val="hybridMultilevel"/>
+    <w:tmpl w:val="1034DE98"/>
+    <w:lvl w:ilvl="0" w:tplc="20000001">
+      <w:start w:val="1"/>
+      <w:numFmt w:val="bullet"/>
+      <w:lvlText w:val=""/>
+      <w:lvlJc w:val="left"/>
+      <w:pPr>
+        <w:ind w:left="1080" w:hanging="360"/>
+      </w:pPr>
+      <w:rPr>
+        <w:rFonts w:ascii="Symbol" w:hAnsi="Symbol" w:hint="default"/>
+      </w:rPr>
+    </w:lvl>
+    <w:lvl w:ilvl="1" w:tplc="20000003" w:tentative="1">
+      <w:start w:val="1"/>
+      <w:numFmt w:val="bullet"/>
+      <w:lvlText w:val="o"/>
+      <w:lvlJc w:val="left"/>
+      <w:pPr>
+        <w:ind w:left="1800" w:hanging="360"/>
+      </w:pPr>
+      <w:rPr>
+        <w:rFonts w:ascii="Courier New" w:hAnsi="Courier New" w:cs="Courier New" w:hint="default"/>
+      </w:rPr>
+    </w:lvl>
+    <w:lvl w:ilvl="2" w:tplc="20000005" w:tentative="1">
+      <w:start w:val="1"/>
+      <w:numFmt w:val="bullet"/>
+      <w:lvlText w:val=""/>
+      <w:lvlJc w:val="left"/>
+      <w:pPr>
+        <w:ind w:left="2520" w:hanging="360"/>
+      </w:pPr>
+      <w:rPr>
+        <w:rFonts w:ascii="Wingdings" w:hAnsi="Wingdings" w:hint="default"/>
+      </w:rPr>
+    </w:lvl>
+    <w:lvl w:ilvl="3" w:tplc="20000001" w:tentative="1">
+      <w:start w:val="1"/>
+      <w:numFmt w:val="bullet"/>
+      <w:lvlText w:val=""/>
+      <w:lvlJc w:val="left"/>
+      <w:pPr>
+        <w:ind w:left="3240" w:hanging="360"/>
+      </w:pPr>
+      <w:rPr>
+        <w:rFonts w:ascii="Symbol" w:hAnsi="Symbol" w:hint="default"/>
+      </w:rPr>
+    </w:lvl>
+    <w:lvl w:ilvl="4" w:tplc="20000003" w:tentative="1">
+      <w:start w:val="1"/>
+      <w:numFmt w:val="bullet"/>
+      <w:lvlText w:val="o"/>
+      <w:lvlJc w:val="left"/>
+      <w:pPr>
+        <w:ind w:left="3960" w:hanging="360"/>
+      </w:pPr>
+      <w:rPr>
+        <w:rFonts w:ascii="Courier New" w:hAnsi="Courier New" w:cs="Courier New" w:hint="default"/>
+      </w:rPr>
+    </w:lvl>
+    <w:lvl w:ilvl="5" w:tplc="20000005" w:tentative="1">
+      <w:start w:val="1"/>
+      <w:numFmt w:val="bullet"/>
+      <w:lvlText w:val=""/>
+      <w:lvlJc w:val="left"/>
+      <w:pPr>
+        <w:ind w:left="4680" w:hanging="360"/>
+      </w:pPr>
+      <w:rPr>
+        <w:rFonts w:ascii="Wingdings" w:hAnsi="Wingdings" w:hint="default"/>
+      </w:rPr>
+    </w:lvl>
+    <w:lvl w:ilvl="6" w:tplc="20000001" w:tentative="1">
+      <w:start w:val="1"/>
+      <w:numFmt w:val="bullet"/>
+      <w:lvlText w:val=""/>
+      <w:lvlJc w:val="left"/>
+      <w:pPr>
+        <w:ind w:left="5400" w:hanging="360"/>
+      </w:pPr>
+      <w:rPr>
+        <w:rFonts w:ascii="Symbol" w:hAnsi="Symbol" w:hint="default"/>
+      </w:rPr>
+    </w:lvl>
+    <w:lvl w:ilvl="7" w:tplc="20000003" w:tentative="1">
+      <w:start w:val="1"/>
+      <w:numFmt w:val="bullet"/>
+      <w:lvlText w:val="o"/>
+      <w:lvlJc w:val="left"/>
+      <w:pPr>
+        <w:ind w:left="6120" w:hanging="360"/>
+      </w:pPr>
+      <w:rPr>
+        <w:rFonts w:ascii="Courier New" w:hAnsi="Courier New" w:cs="Courier New" w:hint="default"/>
+      </w:rPr>
+    </w:lvl>
+    <w:lvl w:ilvl="8" w:tplc="20000005" w:tentative="1">
+      <w:start w:val="1"/>
+      <w:numFmt w:val="bullet"/>
+      <w:lvlText w:val=""/>
+      <w:lvlJc w:val="left"/>
+      <w:pPr>
+        <w:ind w:left="6840" w:hanging="360"/>
+      </w:pPr>
+      <w:rPr>
+        <w:rFonts w:ascii="Wingdings" w:hAnsi="Wingdings" w:hint="default"/>
+      </w:rPr>
+    </w:lvl>
+  </w:abstractNum>
+  <w:abstractNum w:abstractNumId="19" w15:restartNumberingAfterBreak="0">
     <w:nsid w:val="1D2F3FCD"/>
     <w:multiLevelType w:val="hybridMultilevel"/>
     <w:tmpl w:val="97D0A022"/>
@@ -13789,7 +16351,120 @@
       </w:rPr>
     </w:lvl>
   </w:abstractNum>
-  <w:abstractNum w:abstractNumId="14" w15:restartNumberingAfterBreak="0">
+  <w:abstractNum w:abstractNumId="20" w15:restartNumberingAfterBreak="0">
+    <w:nsid w:val="1F2742E4"/>
+    <w:multiLevelType w:val="hybridMultilevel"/>
+    <w:tmpl w:val="D97C2D58"/>
+    <w:lvl w:ilvl="0" w:tplc="20000001">
+      <w:start w:val="1"/>
+      <w:numFmt w:val="bullet"/>
+      <w:lvlText w:val=""/>
+      <w:lvlJc w:val="left"/>
+      <w:pPr>
+        <w:ind w:left="1080" w:hanging="360"/>
+      </w:pPr>
+      <w:rPr>
+        <w:rFonts w:ascii="Symbol" w:hAnsi="Symbol" w:hint="default"/>
+      </w:rPr>
+    </w:lvl>
+    <w:lvl w:ilvl="1" w:tplc="20000003" w:tentative="1">
+      <w:start w:val="1"/>
+      <w:numFmt w:val="bullet"/>
+      <w:lvlText w:val="o"/>
+      <w:lvlJc w:val="left"/>
+      <w:pPr>
+        <w:ind w:left="1800" w:hanging="360"/>
+      </w:pPr>
+      <w:rPr>
+        <w:rFonts w:ascii="Courier New" w:hAnsi="Courier New" w:cs="Courier New" w:hint="default"/>
+      </w:rPr>
+    </w:lvl>
+    <w:lvl w:ilvl="2" w:tplc="20000005" w:tentative="1">
+      <w:start w:val="1"/>
+      <w:numFmt w:val="bullet"/>
+      <w:lvlText w:val=""/>
+      <w:lvlJc w:val="left"/>
+      <w:pPr>
+        <w:ind w:left="2520" w:hanging="360"/>
+      </w:pPr>
+      <w:rPr>
+        <w:rFonts w:ascii="Wingdings" w:hAnsi="Wingdings" w:hint="default"/>
+      </w:rPr>
+    </w:lvl>
+    <w:lvl w:ilvl="3" w:tplc="20000001" w:tentative="1">
+      <w:start w:val="1"/>
+      <w:numFmt w:val="bullet"/>
+      <w:lvlText w:val=""/>
+      <w:lvlJc w:val="left"/>
+      <w:pPr>
+        <w:ind w:left="3240" w:hanging="360"/>
+      </w:pPr>
+      <w:rPr>
+        <w:rFonts w:ascii="Symbol" w:hAnsi="Symbol" w:hint="default"/>
+      </w:rPr>
+    </w:lvl>
+    <w:lvl w:ilvl="4" w:tplc="20000003" w:tentative="1">
+      <w:start w:val="1"/>
+      <w:numFmt w:val="bullet"/>
+      <w:lvlText w:val="o"/>
+      <w:lvlJc w:val="left"/>
+      <w:pPr>
+        <w:ind w:left="3960" w:hanging="360"/>
+      </w:pPr>
+      <w:rPr>
+        <w:rFonts w:ascii="Courier New" w:hAnsi="Courier New" w:cs="Courier New" w:hint="default"/>
+      </w:rPr>
+    </w:lvl>
+    <w:lvl w:ilvl="5" w:tplc="20000005" w:tentative="1">
+      <w:start w:val="1"/>
+      <w:numFmt w:val="bullet"/>
+      <w:lvlText w:val=""/>
+      <w:lvlJc w:val="left"/>
+      <w:pPr>
+        <w:ind w:left="4680" w:hanging="360"/>
+      </w:pPr>
+      <w:rPr>
+        <w:rFonts w:ascii="Wingdings" w:hAnsi="Wingdings" w:hint="default"/>
+      </w:rPr>
+    </w:lvl>
+    <w:lvl w:ilvl="6" w:tplc="20000001" w:tentative="1">
+      <w:start w:val="1"/>
+      <w:numFmt w:val="bullet"/>
+      <w:lvlText w:val=""/>
+      <w:lvlJc w:val="left"/>
+      <w:pPr>
+        <w:ind w:left="5400" w:hanging="360"/>
+      </w:pPr>
+      <w:rPr>
+        <w:rFonts w:ascii="Symbol" w:hAnsi="Symbol" w:hint="default"/>
+      </w:rPr>
+    </w:lvl>
+    <w:lvl w:ilvl="7" w:tplc="20000003" w:tentative="1">
+      <w:start w:val="1"/>
+      <w:numFmt w:val="bullet"/>
+      <w:lvlText w:val="o"/>
+      <w:lvlJc w:val="left"/>
+      <w:pPr>
+        <w:ind w:left="6120" w:hanging="360"/>
+      </w:pPr>
+      <w:rPr>
+        <w:rFonts w:ascii="Courier New" w:hAnsi="Courier New" w:cs="Courier New" w:hint="default"/>
+      </w:rPr>
+    </w:lvl>
+    <w:lvl w:ilvl="8" w:tplc="20000005" w:tentative="1">
+      <w:start w:val="1"/>
+      <w:numFmt w:val="bullet"/>
+      <w:lvlText w:val=""/>
+      <w:lvlJc w:val="left"/>
+      <w:pPr>
+        <w:ind w:left="6840" w:hanging="360"/>
+      </w:pPr>
+      <w:rPr>
+        <w:rFonts w:ascii="Wingdings" w:hAnsi="Wingdings" w:hint="default"/>
+      </w:rPr>
+    </w:lvl>
+  </w:abstractNum>
+  <w:abstractNum w:abstractNumId="21" w15:restartNumberingAfterBreak="0">
     <w:nsid w:val="1F6A6265"/>
     <w:multiLevelType w:val="hybridMultilevel"/>
     <w:tmpl w:val="184C7C90"/>
@@ -13902,7 +16577,7 @@
       </w:rPr>
     </w:lvl>
   </w:abstractNum>
-  <w:abstractNum w:abstractNumId="15" w15:restartNumberingAfterBreak="0">
+  <w:abstractNum w:abstractNumId="22" w15:restartNumberingAfterBreak="0">
     <w:nsid w:val="22EE4676"/>
     <w:multiLevelType w:val="hybridMultilevel"/>
     <w:tmpl w:val="6AD6160E"/>
@@ -13988,7 +16663,7 @@
       </w:pPr>
     </w:lvl>
   </w:abstractNum>
-  <w:abstractNum w:abstractNumId="16" w15:restartNumberingAfterBreak="0">
+  <w:abstractNum w:abstractNumId="23" w15:restartNumberingAfterBreak="0">
     <w:nsid w:val="24476D51"/>
     <w:multiLevelType w:val="multilevel"/>
     <w:tmpl w:val="8B12955E"/>
@@ -14105,7 +16780,7 @@
       </w:pPr>
     </w:lvl>
   </w:abstractNum>
-  <w:abstractNum w:abstractNumId="17" w15:restartNumberingAfterBreak="0">
+  <w:abstractNum w:abstractNumId="24" w15:restartNumberingAfterBreak="0">
     <w:nsid w:val="27260646"/>
     <w:multiLevelType w:val="hybridMultilevel"/>
     <w:tmpl w:val="AB9AB7AA"/>
@@ -14218,7 +16893,7 @@
       </w:rPr>
     </w:lvl>
   </w:abstractNum>
-  <w:abstractNum w:abstractNumId="18" w15:restartNumberingAfterBreak="0">
+  <w:abstractNum w:abstractNumId="25" w15:restartNumberingAfterBreak="0">
     <w:nsid w:val="27D854D6"/>
     <w:multiLevelType w:val="multilevel"/>
     <w:tmpl w:val="BB0C35AE"/>
@@ -14330,7 +17005,124 @@
       </w:rPr>
     </w:lvl>
   </w:abstractNum>
-  <w:abstractNum w:abstractNumId="19" w15:restartNumberingAfterBreak="0">
+  <w:abstractNum w:abstractNumId="26" w15:restartNumberingAfterBreak="0">
+    <w:nsid w:val="294921C8"/>
+    <w:multiLevelType w:val="multilevel"/>
+    <w:tmpl w:val="4C28FBC4"/>
+    <w:lvl w:ilvl="0">
+      <w:start w:val="1"/>
+      <w:numFmt w:val="decimal"/>
+      <w:lvlText w:val="%1."/>
+      <w:lvlJc w:val="left"/>
+      <w:pPr>
+        <w:tabs>
+          <w:tab w:val="num" w:pos="720"/>
+        </w:tabs>
+        <w:ind w:left="720" w:hanging="360"/>
+      </w:pPr>
+    </w:lvl>
+    <w:lvl w:ilvl="1">
+      <w:start w:val="1"/>
+      <w:numFmt w:val="bullet"/>
+      <w:lvlText w:val="o"/>
+      <w:lvlJc w:val="left"/>
+      <w:pPr>
+        <w:tabs>
+          <w:tab w:val="num" w:pos="1440"/>
+        </w:tabs>
+        <w:ind w:left="1440" w:hanging="360"/>
+      </w:pPr>
+      <w:rPr>
+        <w:rFonts w:ascii="Courier New" w:hAnsi="Courier New" w:hint="default"/>
+        <w:sz w:val="20"/>
+      </w:rPr>
+    </w:lvl>
+    <w:lvl w:ilvl="2" w:tentative="1">
+      <w:start w:val="1"/>
+      <w:numFmt w:val="decimal"/>
+      <w:lvlText w:val="%3."/>
+      <w:lvlJc w:val="left"/>
+      <w:pPr>
+        <w:tabs>
+          <w:tab w:val="num" w:pos="2160"/>
+        </w:tabs>
+        <w:ind w:left="2160" w:hanging="360"/>
+      </w:pPr>
+    </w:lvl>
+    <w:lvl w:ilvl="3" w:tentative="1">
+      <w:start w:val="1"/>
+      <w:numFmt w:val="decimal"/>
+      <w:lvlText w:val="%4."/>
+      <w:lvlJc w:val="left"/>
+      <w:pPr>
+        <w:tabs>
+          <w:tab w:val="num" w:pos="2880"/>
+        </w:tabs>
+        <w:ind w:left="2880" w:hanging="360"/>
+      </w:pPr>
+    </w:lvl>
+    <w:lvl w:ilvl="4" w:tentative="1">
+      <w:start w:val="1"/>
+      <w:numFmt w:val="decimal"/>
+      <w:lvlText w:val="%5."/>
+      <w:lvlJc w:val="left"/>
+      <w:pPr>
+        <w:tabs>
+          <w:tab w:val="num" w:pos="3600"/>
+        </w:tabs>
+        <w:ind w:left="3600" w:hanging="360"/>
+      </w:pPr>
+    </w:lvl>
+    <w:lvl w:ilvl="5" w:tentative="1">
+      <w:start w:val="1"/>
+      <w:numFmt w:val="decimal"/>
+      <w:lvlText w:val="%6."/>
+      <w:lvlJc w:val="left"/>
+      <w:pPr>
+        <w:tabs>
+          <w:tab w:val="num" w:pos="4320"/>
+        </w:tabs>
+        <w:ind w:left="4320" w:hanging="360"/>
+      </w:pPr>
+    </w:lvl>
+    <w:lvl w:ilvl="6" w:tentative="1">
+      <w:start w:val="1"/>
+      <w:numFmt w:val="decimal"/>
+      <w:lvlText w:val="%7."/>
+      <w:lvlJc w:val="left"/>
+      <w:pPr>
+        <w:tabs>
+          <w:tab w:val="num" w:pos="5040"/>
+        </w:tabs>
+        <w:ind w:left="5040" w:hanging="360"/>
+      </w:pPr>
+    </w:lvl>
+    <w:lvl w:ilvl="7" w:tentative="1">
+      <w:start w:val="1"/>
+      <w:numFmt w:val="decimal"/>
+      <w:lvlText w:val="%8."/>
+      <w:lvlJc w:val="left"/>
+      <w:pPr>
+        <w:tabs>
+          <w:tab w:val="num" w:pos="5760"/>
+        </w:tabs>
+        <w:ind w:left="5760" w:hanging="360"/>
+      </w:pPr>
+    </w:lvl>
+    <w:lvl w:ilvl="8" w:tentative="1">
+      <w:start w:val="1"/>
+      <w:numFmt w:val="decimal"/>
+      <w:lvlText w:val="%9."/>
+      <w:lvlJc w:val="left"/>
+      <w:pPr>
+        <w:tabs>
+          <w:tab w:val="num" w:pos="6480"/>
+        </w:tabs>
+        <w:ind w:left="6480" w:hanging="360"/>
+      </w:pPr>
+    </w:lvl>
+  </w:abstractNum>
+  <w:abstractNum w:abstractNumId="27" w15:restartNumberingAfterBreak="0">
     <w:nsid w:val="2A6D52F7"/>
     <w:multiLevelType w:val="hybridMultilevel"/>
     <w:tmpl w:val="25300474"/>
@@ -14416,7 +17208,7 @@
       </w:pPr>
     </w:lvl>
   </w:abstractNum>
-  <w:abstractNum w:abstractNumId="20" w15:restartNumberingAfterBreak="0">
+  <w:abstractNum w:abstractNumId="28" w15:restartNumberingAfterBreak="0">
     <w:nsid w:val="2B6873A7"/>
     <w:multiLevelType w:val="hybridMultilevel"/>
     <w:tmpl w:val="4C604F76"/>
@@ -14502,7 +17294,120 @@
       </w:pPr>
     </w:lvl>
   </w:abstractNum>
-  <w:abstractNum w:abstractNumId="21" w15:restartNumberingAfterBreak="0">
+  <w:abstractNum w:abstractNumId="29" w15:restartNumberingAfterBreak="0">
+    <w:nsid w:val="31814DFC"/>
+    <w:multiLevelType w:val="hybridMultilevel"/>
+    <w:tmpl w:val="0E9825E8"/>
+    <w:lvl w:ilvl="0" w:tplc="20000001">
+      <w:start w:val="1"/>
+      <w:numFmt w:val="bullet"/>
+      <w:lvlText w:val=""/>
+      <w:lvlJc w:val="left"/>
+      <w:pPr>
+        <w:ind w:left="1080" w:hanging="360"/>
+      </w:pPr>
+      <w:rPr>
+        <w:rFonts w:ascii="Symbol" w:hAnsi="Symbol" w:hint="default"/>
+      </w:rPr>
+    </w:lvl>
+    <w:lvl w:ilvl="1" w:tplc="20000003" w:tentative="1">
+      <w:start w:val="1"/>
+      <w:numFmt w:val="bullet"/>
+      <w:lvlText w:val="o"/>
+      <w:lvlJc w:val="left"/>
+      <w:pPr>
+        <w:ind w:left="1800" w:hanging="360"/>
+      </w:pPr>
+      <w:rPr>
+        <w:rFonts w:ascii="Courier New" w:hAnsi="Courier New" w:cs="Courier New" w:hint="default"/>
+      </w:rPr>
+    </w:lvl>
+    <w:lvl w:ilvl="2" w:tplc="20000005" w:tentative="1">
+      <w:start w:val="1"/>
+      <w:numFmt w:val="bullet"/>
+      <w:lvlText w:val=""/>
+      <w:lvlJc w:val="left"/>
+      <w:pPr>
+        <w:ind w:left="2520" w:hanging="360"/>
+      </w:pPr>
+      <w:rPr>
+        <w:rFonts w:ascii="Wingdings" w:hAnsi="Wingdings" w:hint="default"/>
+      </w:rPr>
+    </w:lvl>
+    <w:lvl w:ilvl="3" w:tplc="20000001" w:tentative="1">
+      <w:start w:val="1"/>
+      <w:numFmt w:val="bullet"/>
+      <w:lvlText w:val=""/>
+      <w:lvlJc w:val="left"/>
+      <w:pPr>
+        <w:ind w:left="3240" w:hanging="360"/>
+      </w:pPr>
+      <w:rPr>
+        <w:rFonts w:ascii="Symbol" w:hAnsi="Symbol" w:hint="default"/>
+      </w:rPr>
+    </w:lvl>
+    <w:lvl w:ilvl="4" w:tplc="20000003" w:tentative="1">
+      <w:start w:val="1"/>
+      <w:numFmt w:val="bullet"/>
+      <w:lvlText w:val="o"/>
+      <w:lvlJc w:val="left"/>
+      <w:pPr>
+        <w:ind w:left="3960" w:hanging="360"/>
+      </w:pPr>
+      <w:rPr>
+        <w:rFonts w:ascii="Courier New" w:hAnsi="Courier New" w:cs="Courier New" w:hint="default"/>
+      </w:rPr>
+    </w:lvl>
+    <w:lvl w:ilvl="5" w:tplc="20000005" w:tentative="1">
+      <w:start w:val="1"/>
+      <w:numFmt w:val="bullet"/>
+      <w:lvlText w:val=""/>
+      <w:lvlJc w:val="left"/>
+      <w:pPr>
+        <w:ind w:left="4680" w:hanging="360"/>
+      </w:pPr>
+      <w:rPr>
+        <w:rFonts w:ascii="Wingdings" w:hAnsi="Wingdings" w:hint="default"/>
+      </w:rPr>
+    </w:lvl>
+    <w:lvl w:ilvl="6" w:tplc="20000001" w:tentative="1">
+      <w:start w:val="1"/>
+      <w:numFmt w:val="bullet"/>
+      <w:lvlText w:val=""/>
+      <w:lvlJc w:val="left"/>
+      <w:pPr>
+        <w:ind w:left="5400" w:hanging="360"/>
+      </w:pPr>
+      <w:rPr>
+        <w:rFonts w:ascii="Symbol" w:hAnsi="Symbol" w:hint="default"/>
+      </w:rPr>
+    </w:lvl>
+    <w:lvl w:ilvl="7" w:tplc="20000003" w:tentative="1">
+      <w:start w:val="1"/>
+      <w:numFmt w:val="bullet"/>
+      <w:lvlText w:val="o"/>
+      <w:lvlJc w:val="left"/>
+      <w:pPr>
+        <w:ind w:left="6120" w:hanging="360"/>
+      </w:pPr>
+      <w:rPr>
+        <w:rFonts w:ascii="Courier New" w:hAnsi="Courier New" w:cs="Courier New" w:hint="default"/>
+      </w:rPr>
+    </w:lvl>
+    <w:lvl w:ilvl="8" w:tplc="20000005" w:tentative="1">
+      <w:start w:val="1"/>
+      <w:numFmt w:val="bullet"/>
+      <w:lvlText w:val=""/>
+      <w:lvlJc w:val="left"/>
+      <w:pPr>
+        <w:ind w:left="6840" w:hanging="360"/>
+      </w:pPr>
+      <w:rPr>
+        <w:rFonts w:ascii="Wingdings" w:hAnsi="Wingdings" w:hint="default"/>
+      </w:rPr>
+    </w:lvl>
+  </w:abstractNum>
+  <w:abstractNum w:abstractNumId="30" w15:restartNumberingAfterBreak="0">
     <w:nsid w:val="36116E19"/>
     <w:multiLevelType w:val="hybridMultilevel"/>
     <w:tmpl w:val="111492DC"/>
@@ -14615,7 +17520,93 @@
       </w:rPr>
     </w:lvl>
   </w:abstractNum>
-  <w:abstractNum w:abstractNumId="22" w15:restartNumberingAfterBreak="0">
+  <w:abstractNum w:abstractNumId="31" w15:restartNumberingAfterBreak="0">
+    <w:nsid w:val="37137FD8"/>
+    <w:multiLevelType w:val="hybridMultilevel"/>
+    <w:tmpl w:val="A12EF784"/>
+    <w:lvl w:ilvl="0" w:tplc="2000000F">
+      <w:start w:val="1"/>
+      <w:numFmt w:val="decimal"/>
+      <w:lvlText w:val="%1."/>
+      <w:lvlJc w:val="left"/>
+      <w:pPr>
+        <w:ind w:left="720" w:hanging="360"/>
+      </w:pPr>
+    </w:lvl>
+    <w:lvl w:ilvl="1" w:tplc="20000019" w:tentative="1">
+      <w:start w:val="1"/>
+      <w:numFmt w:val="lowerLetter"/>
+      <w:lvlText w:val="%2."/>
+      <w:lvlJc w:val="left"/>
+      <w:pPr>
+        <w:ind w:left="1440" w:hanging="360"/>
+      </w:pPr>
+    </w:lvl>
+    <w:lvl w:ilvl="2" w:tplc="2000001B" w:tentative="1">
+      <w:start w:val="1"/>
+      <w:numFmt w:val="lowerRoman"/>
+      <w:lvlText w:val="%3."/>
+      <w:lvlJc w:val="right"/>
+      <w:pPr>
+        <w:ind w:left="2160" w:hanging="180"/>
+      </w:pPr>
+    </w:lvl>
+    <w:lvl w:ilvl="3" w:tplc="2000000F" w:tentative="1">
+      <w:start w:val="1"/>
+      <w:numFmt w:val="decimal"/>
+      <w:lvlText w:val="%4."/>
+      <w:lvlJc w:val="left"/>
+      <w:pPr>
+        <w:ind w:left="2880" w:hanging="360"/>
+      </w:pPr>
+    </w:lvl>
+    <w:lvl w:ilvl="4" w:tplc="20000019" w:tentative="1">
+      <w:start w:val="1"/>
+      <w:numFmt w:val="lowerLetter"/>
+      <w:lvlText w:val="%5."/>
+      <w:lvlJc w:val="left"/>
+      <w:pPr>
+        <w:ind w:left="3600" w:hanging="360"/>
+      </w:pPr>
+    </w:lvl>
+    <w:lvl w:ilvl="5" w:tplc="2000001B" w:tentative="1">
+      <w:start w:val="1"/>
+      <w:numFmt w:val="lowerRoman"/>
+      <w:lvlText w:val="%6."/>
+      <w:lvlJc w:val="right"/>
+      <w:pPr>
+        <w:ind w:left="4320" w:hanging="180"/>
+      </w:pPr>
+    </w:lvl>
+    <w:lvl w:ilvl="6" w:tplc="2000000F" w:tentative="1">
+      <w:start w:val="1"/>
+      <w:numFmt w:val="decimal"/>
+      <w:lvlText w:val="%7."/>
+      <w:lvlJc w:val="left"/>
+      <w:pPr>
+        <w:ind w:left="5040" w:hanging="360"/>
+      </w:pPr>
+    </w:lvl>
+    <w:lvl w:ilvl="7" w:tplc="20000019" w:tentative="1">
+      <w:start w:val="1"/>
+      <w:numFmt w:val="lowerLetter"/>
+      <w:lvlText w:val="%8."/>
+      <w:lvlJc w:val="left"/>
+      <w:pPr>
+        <w:ind w:left="5760" w:hanging="360"/>
+      </w:pPr>
+    </w:lvl>
+    <w:lvl w:ilvl="8" w:tplc="2000001B" w:tentative="1">
+      <w:start w:val="1"/>
+      <w:numFmt w:val="lowerRoman"/>
+      <w:lvlText w:val="%9."/>
+      <w:lvlJc w:val="right"/>
+      <w:pPr>
+        <w:ind w:left="6480" w:hanging="180"/>
+      </w:pPr>
+    </w:lvl>
+  </w:abstractNum>
+  <w:abstractNum w:abstractNumId="32" w15:restartNumberingAfterBreak="0">
     <w:nsid w:val="3AFA4E50"/>
     <w:multiLevelType w:val="hybridMultilevel"/>
     <w:tmpl w:val="321E0E4C"/>
@@ -14728,7 +17719,7 @@
       </w:rPr>
     </w:lvl>
   </w:abstractNum>
-  <w:abstractNum w:abstractNumId="23" w15:restartNumberingAfterBreak="0">
+  <w:abstractNum w:abstractNumId="33" w15:restartNumberingAfterBreak="0">
     <w:nsid w:val="3B450DFB"/>
     <w:multiLevelType w:val="hybridMultilevel"/>
     <w:tmpl w:val="26BA0BA6"/>
@@ -14841,7 +17832,124 @@
       </w:rPr>
     </w:lvl>
   </w:abstractNum>
-  <w:abstractNum w:abstractNumId="24" w15:restartNumberingAfterBreak="0">
+  <w:abstractNum w:abstractNumId="34" w15:restartNumberingAfterBreak="0">
+    <w:nsid w:val="3C1B1D15"/>
+    <w:multiLevelType w:val="multilevel"/>
+    <w:tmpl w:val="AFDC1C30"/>
+    <w:lvl w:ilvl="0">
+      <w:start w:val="1"/>
+      <w:numFmt w:val="decimal"/>
+      <w:lvlText w:val="%1."/>
+      <w:lvlJc w:val="left"/>
+      <w:pPr>
+        <w:tabs>
+          <w:tab w:val="num" w:pos="720"/>
+        </w:tabs>
+        <w:ind w:left="720" w:hanging="360"/>
+      </w:pPr>
+    </w:lvl>
+    <w:lvl w:ilvl="1">
+      <w:start w:val="1"/>
+      <w:numFmt w:val="bullet"/>
+      <w:lvlText w:val="o"/>
+      <w:lvlJc w:val="left"/>
+      <w:pPr>
+        <w:tabs>
+          <w:tab w:val="num" w:pos="1440"/>
+        </w:tabs>
+        <w:ind w:left="1440" w:hanging="360"/>
+      </w:pPr>
+      <w:rPr>
+        <w:rFonts w:ascii="Courier New" w:hAnsi="Courier New" w:hint="default"/>
+        <w:sz w:val="20"/>
+      </w:rPr>
+    </w:lvl>
+    <w:lvl w:ilvl="2" w:tentative="1">
+      <w:start w:val="1"/>
+      <w:numFmt w:val="decimal"/>
+      <w:lvlText w:val="%3."/>
+      <w:lvlJc w:val="left"/>
+      <w:pPr>
+        <w:tabs>
+          <w:tab w:val="num" w:pos="2160"/>
+        </w:tabs>
+        <w:ind w:left="2160" w:hanging="360"/>
+      </w:pPr>
+    </w:lvl>
+    <w:lvl w:ilvl="3" w:tentative="1">
+      <w:start w:val="1"/>
+      <w:numFmt w:val="decimal"/>
+      <w:lvlText w:val="%4."/>
+      <w:lvlJc w:val="left"/>
+      <w:pPr>
+        <w:tabs>
+          <w:tab w:val="num" w:pos="2880"/>
+        </w:tabs>
+        <w:ind w:left="2880" w:hanging="360"/>
+      </w:pPr>
+    </w:lvl>
+    <w:lvl w:ilvl="4" w:tentative="1">
+      <w:start w:val="1"/>
+      <w:numFmt w:val="decimal"/>
+      <w:lvlText w:val="%5."/>
+      <w:lvlJc w:val="left"/>
+      <w:pPr>
+        <w:tabs>
+          <w:tab w:val="num" w:pos="3600"/>
+        </w:tabs>
+        <w:ind w:left="3600" w:hanging="360"/>
+      </w:pPr>
+    </w:lvl>
+    <w:lvl w:ilvl="5" w:tentative="1">
+      <w:start w:val="1"/>
+      <w:numFmt w:val="decimal"/>
+      <w:lvlText w:val="%6."/>
+      <w:lvlJc w:val="left"/>
+      <w:pPr>
+        <w:tabs>
+          <w:tab w:val="num" w:pos="4320"/>
+        </w:tabs>
+        <w:ind w:left="4320" w:hanging="360"/>
+      </w:pPr>
+    </w:lvl>
+    <w:lvl w:ilvl="6" w:tentative="1">
+      <w:start w:val="1"/>
+      <w:numFmt w:val="decimal"/>
+      <w:lvlText w:val="%7."/>
+      <w:lvlJc w:val="left"/>
+      <w:pPr>
+        <w:tabs>
+          <w:tab w:val="num" w:pos="5040"/>
+        </w:tabs>
+        <w:ind w:left="5040" w:hanging="360"/>
+      </w:pPr>
+    </w:lvl>
+    <w:lvl w:ilvl="7" w:tentative="1">
+      <w:start w:val="1"/>
+      <w:numFmt w:val="decimal"/>
+      <w:lvlText w:val="%8."/>
+      <w:lvlJc w:val="left"/>
+      <w:pPr>
+        <w:tabs>
+          <w:tab w:val="num" w:pos="5760"/>
+        </w:tabs>
+        <w:ind w:left="5760" w:hanging="360"/>
+      </w:pPr>
+    </w:lvl>
+    <w:lvl w:ilvl="8" w:tentative="1">
+      <w:start w:val="1"/>
+      <w:numFmt w:val="decimal"/>
+      <w:lvlText w:val="%9."/>
+      <w:lvlJc w:val="left"/>
+      <w:pPr>
+        <w:tabs>
+          <w:tab w:val="num" w:pos="6480"/>
+        </w:tabs>
+        <w:ind w:left="6480" w:hanging="360"/>
+      </w:pPr>
+    </w:lvl>
+  </w:abstractNum>
+  <w:abstractNum w:abstractNumId="35" w15:restartNumberingAfterBreak="0">
     <w:nsid w:val="3C6C3A6C"/>
     <w:multiLevelType w:val="multilevel"/>
     <w:tmpl w:val="0E30CA92"/>
@@ -14958,7 +18066,7 @@
       </w:pPr>
     </w:lvl>
   </w:abstractNum>
-  <w:abstractNum w:abstractNumId="25" w15:restartNumberingAfterBreak="0">
+  <w:abstractNum w:abstractNumId="36" w15:restartNumberingAfterBreak="0">
     <w:nsid w:val="40D02719"/>
     <w:multiLevelType w:val="hybridMultilevel"/>
     <w:tmpl w:val="332EE05C"/>
@@ -15044,7 +18152,7 @@
       </w:pPr>
     </w:lvl>
   </w:abstractNum>
-  <w:abstractNum w:abstractNumId="26" w15:restartNumberingAfterBreak="0">
+  <w:abstractNum w:abstractNumId="37" w15:restartNumberingAfterBreak="0">
     <w:nsid w:val="413F4CC2"/>
     <w:multiLevelType w:val="hybridMultilevel"/>
     <w:tmpl w:val="001CADE4"/>
@@ -15157,7 +18265,7 @@
       </w:rPr>
     </w:lvl>
   </w:abstractNum>
-  <w:abstractNum w:abstractNumId="27" w15:restartNumberingAfterBreak="0">
+  <w:abstractNum w:abstractNumId="38" w15:restartNumberingAfterBreak="0">
     <w:nsid w:val="41C31BF1"/>
     <w:multiLevelType w:val="hybridMultilevel"/>
     <w:tmpl w:val="6AD6160E"/>
@@ -15243,7 +18351,7 @@
       </w:pPr>
     </w:lvl>
   </w:abstractNum>
-  <w:abstractNum w:abstractNumId="28" w15:restartNumberingAfterBreak="0">
+  <w:abstractNum w:abstractNumId="39" w15:restartNumberingAfterBreak="0">
     <w:nsid w:val="449C56C9"/>
     <w:multiLevelType w:val="hybridMultilevel"/>
     <w:tmpl w:val="5394C810"/>
@@ -15356,7 +18464,7 @@
       </w:rPr>
     </w:lvl>
   </w:abstractNum>
-  <w:abstractNum w:abstractNumId="29" w15:restartNumberingAfterBreak="0">
+  <w:abstractNum w:abstractNumId="40" w15:restartNumberingAfterBreak="0">
     <w:nsid w:val="4932517F"/>
     <w:multiLevelType w:val="hybridMultilevel"/>
     <w:tmpl w:val="852EDD3E"/>
@@ -15469,7 +18577,7 @@
       </w:rPr>
     </w:lvl>
   </w:abstractNum>
-  <w:abstractNum w:abstractNumId="30" w15:restartNumberingAfterBreak="0">
+  <w:abstractNum w:abstractNumId="41" w15:restartNumberingAfterBreak="0">
     <w:nsid w:val="4C3560D6"/>
     <w:multiLevelType w:val="hybridMultilevel"/>
     <w:tmpl w:val="62B6454A"/>
@@ -15582,7 +18690,7 @@
       </w:rPr>
     </w:lvl>
   </w:abstractNum>
-  <w:abstractNum w:abstractNumId="31" w15:restartNumberingAfterBreak="0">
+  <w:abstractNum w:abstractNumId="42" w15:restartNumberingAfterBreak="0">
     <w:nsid w:val="4F3A3782"/>
     <w:multiLevelType w:val="hybridMultilevel"/>
     <w:tmpl w:val="5054304A"/>
@@ -15668,7 +18776,7 @@
       </w:pPr>
     </w:lvl>
   </w:abstractNum>
-  <w:abstractNum w:abstractNumId="32" w15:restartNumberingAfterBreak="0">
+  <w:abstractNum w:abstractNumId="43" w15:restartNumberingAfterBreak="0">
     <w:nsid w:val="52DA2C94"/>
     <w:multiLevelType w:val="hybridMultilevel"/>
     <w:tmpl w:val="25300474"/>
@@ -15754,7 +18862,120 @@
       </w:pPr>
     </w:lvl>
   </w:abstractNum>
-  <w:abstractNum w:abstractNumId="33" w15:restartNumberingAfterBreak="0">
+  <w:abstractNum w:abstractNumId="44" w15:restartNumberingAfterBreak="0">
+    <w:nsid w:val="54F201EA"/>
+    <w:multiLevelType w:val="hybridMultilevel"/>
+    <w:tmpl w:val="4FD4CDDA"/>
+    <w:lvl w:ilvl="0" w:tplc="20000001">
+      <w:start w:val="1"/>
+      <w:numFmt w:val="bullet"/>
+      <w:lvlText w:val=""/>
+      <w:lvlJc w:val="left"/>
+      <w:pPr>
+        <w:ind w:left="1080" w:hanging="360"/>
+      </w:pPr>
+      <w:rPr>
+        <w:rFonts w:ascii="Symbol" w:hAnsi="Symbol" w:hint="default"/>
+      </w:rPr>
+    </w:lvl>
+    <w:lvl w:ilvl="1" w:tplc="20000003" w:tentative="1">
+      <w:start w:val="1"/>
+      <w:numFmt w:val="bullet"/>
+      <w:lvlText w:val="o"/>
+      <w:lvlJc w:val="left"/>
+      <w:pPr>
+        <w:ind w:left="1800" w:hanging="360"/>
+      </w:pPr>
+      <w:rPr>
+        <w:rFonts w:ascii="Courier New" w:hAnsi="Courier New" w:cs="Courier New" w:hint="default"/>
+      </w:rPr>
+    </w:lvl>
+    <w:lvl w:ilvl="2" w:tplc="20000005" w:tentative="1">
+      <w:start w:val="1"/>
+      <w:numFmt w:val="bullet"/>
+      <w:lvlText w:val=""/>
+      <w:lvlJc w:val="left"/>
+      <w:pPr>
+        <w:ind w:left="2520" w:hanging="360"/>
+      </w:pPr>
+      <w:rPr>
+        <w:rFonts w:ascii="Wingdings" w:hAnsi="Wingdings" w:hint="default"/>
+      </w:rPr>
+    </w:lvl>
+    <w:lvl w:ilvl="3" w:tplc="20000001" w:tentative="1">
+      <w:start w:val="1"/>
+      <w:numFmt w:val="bullet"/>
+      <w:lvlText w:val=""/>
+      <w:lvlJc w:val="left"/>
+      <w:pPr>
+        <w:ind w:left="3240" w:hanging="360"/>
+      </w:pPr>
+      <w:rPr>
+        <w:rFonts w:ascii="Symbol" w:hAnsi="Symbol" w:hint="default"/>
+      </w:rPr>
+    </w:lvl>
+    <w:lvl w:ilvl="4" w:tplc="20000003" w:tentative="1">
+      <w:start w:val="1"/>
+      <w:numFmt w:val="bullet"/>
+      <w:lvlText w:val="o"/>
+      <w:lvlJc w:val="left"/>
+      <w:pPr>
+        <w:ind w:left="3960" w:hanging="360"/>
+      </w:pPr>
+      <w:rPr>
+        <w:rFonts w:ascii="Courier New" w:hAnsi="Courier New" w:cs="Courier New" w:hint="default"/>
+      </w:rPr>
+    </w:lvl>
+    <w:lvl w:ilvl="5" w:tplc="20000005" w:tentative="1">
+      <w:start w:val="1"/>
+      <w:numFmt w:val="bullet"/>
+      <w:lvlText w:val=""/>
+      <w:lvlJc w:val="left"/>
+      <w:pPr>
+        <w:ind w:left="4680" w:hanging="360"/>
+      </w:pPr>
+      <w:rPr>
+        <w:rFonts w:ascii="Wingdings" w:hAnsi="Wingdings" w:hint="default"/>
+      </w:rPr>
+    </w:lvl>
+    <w:lvl w:ilvl="6" w:tplc="20000001" w:tentative="1">
+      <w:start w:val="1"/>
+      <w:numFmt w:val="bullet"/>
+      <w:lvlText w:val=""/>
+      <w:lvlJc w:val="left"/>
+      <w:pPr>
+        <w:ind w:left="5400" w:hanging="360"/>
+      </w:pPr>
+      <w:rPr>
+        <w:rFonts w:ascii="Symbol" w:hAnsi="Symbol" w:hint="default"/>
+      </w:rPr>
+    </w:lvl>
+    <w:lvl w:ilvl="7" w:tplc="20000003" w:tentative="1">
+      <w:start w:val="1"/>
+      <w:numFmt w:val="bullet"/>
+      <w:lvlText w:val="o"/>
+      <w:lvlJc w:val="left"/>
+      <w:pPr>
+        <w:ind w:left="6120" w:hanging="360"/>
+      </w:pPr>
+      <w:rPr>
+        <w:rFonts w:ascii="Courier New" w:hAnsi="Courier New" w:cs="Courier New" w:hint="default"/>
+      </w:rPr>
+    </w:lvl>
+    <w:lvl w:ilvl="8" w:tplc="20000005" w:tentative="1">
+      <w:start w:val="1"/>
+      <w:numFmt w:val="bullet"/>
+      <w:lvlText w:val=""/>
+      <w:lvlJc w:val="left"/>
+      <w:pPr>
+        <w:ind w:left="6840" w:hanging="360"/>
+      </w:pPr>
+      <w:rPr>
+        <w:rFonts w:ascii="Wingdings" w:hAnsi="Wingdings" w:hint="default"/>
+      </w:rPr>
+    </w:lvl>
+  </w:abstractNum>
+  <w:abstractNum w:abstractNumId="45" w15:restartNumberingAfterBreak="0">
     <w:nsid w:val="5A761857"/>
     <w:multiLevelType w:val="multilevel"/>
     <w:tmpl w:val="138E772A"/>
@@ -15903,7 +19124,7 @@
       </w:rPr>
     </w:lvl>
   </w:abstractNum>
-  <w:abstractNum w:abstractNumId="34" w15:restartNumberingAfterBreak="0">
+  <w:abstractNum w:abstractNumId="46" w15:restartNumberingAfterBreak="0">
     <w:nsid w:val="64C53482"/>
     <w:multiLevelType w:val="multilevel"/>
     <w:tmpl w:val="8B12955E"/>
@@ -16020,7 +19241,120 @@
       </w:pPr>
     </w:lvl>
   </w:abstractNum>
-  <w:abstractNum w:abstractNumId="35" w15:restartNumberingAfterBreak="0">
+  <w:abstractNum w:abstractNumId="47" w15:restartNumberingAfterBreak="0">
+    <w:nsid w:val="66854B8C"/>
+    <w:multiLevelType w:val="hybridMultilevel"/>
+    <w:tmpl w:val="D7FC8FB0"/>
+    <w:lvl w:ilvl="0" w:tplc="20000001">
+      <w:start w:val="1"/>
+      <w:numFmt w:val="bullet"/>
+      <w:lvlText w:val=""/>
+      <w:lvlJc w:val="left"/>
+      <w:pPr>
+        <w:ind w:left="1080" w:hanging="360"/>
+      </w:pPr>
+      <w:rPr>
+        <w:rFonts w:ascii="Symbol" w:hAnsi="Symbol" w:hint="default"/>
+      </w:rPr>
+    </w:lvl>
+    <w:lvl w:ilvl="1" w:tplc="20000003" w:tentative="1">
+      <w:start w:val="1"/>
+      <w:numFmt w:val="bullet"/>
+      <w:lvlText w:val="o"/>
+      <w:lvlJc w:val="left"/>
+      <w:pPr>
+        <w:ind w:left="1800" w:hanging="360"/>
+      </w:pPr>
+      <w:rPr>
+        <w:rFonts w:ascii="Courier New" w:hAnsi="Courier New" w:cs="Courier New" w:hint="default"/>
+      </w:rPr>
+    </w:lvl>
+    <w:lvl w:ilvl="2" w:tplc="20000005" w:tentative="1">
+      <w:start w:val="1"/>
+      <w:numFmt w:val="bullet"/>
+      <w:lvlText w:val=""/>
+      <w:lvlJc w:val="left"/>
+      <w:pPr>
+        <w:ind w:left="2520" w:hanging="360"/>
+      </w:pPr>
+      <w:rPr>
+        <w:rFonts w:ascii="Wingdings" w:hAnsi="Wingdings" w:hint="default"/>
+      </w:rPr>
+    </w:lvl>
+    <w:lvl w:ilvl="3" w:tplc="20000001" w:tentative="1">
+      <w:start w:val="1"/>
+      <w:numFmt w:val="bullet"/>
+      <w:lvlText w:val=""/>
+      <w:lvlJc w:val="left"/>
+      <w:pPr>
+        <w:ind w:left="3240" w:hanging="360"/>
+      </w:pPr>
+      <w:rPr>
+        <w:rFonts w:ascii="Symbol" w:hAnsi="Symbol" w:hint="default"/>
+      </w:rPr>
+    </w:lvl>
+    <w:lvl w:ilvl="4" w:tplc="20000003" w:tentative="1">
+      <w:start w:val="1"/>
+      <w:numFmt w:val="bullet"/>
+      <w:lvlText w:val="o"/>
+      <w:lvlJc w:val="left"/>
+      <w:pPr>
+        <w:ind w:left="3960" w:hanging="360"/>
+      </w:pPr>
+      <w:rPr>
+        <w:rFonts w:ascii="Courier New" w:hAnsi="Courier New" w:cs="Courier New" w:hint="default"/>
+      </w:rPr>
+    </w:lvl>
+    <w:lvl w:ilvl="5" w:tplc="20000005" w:tentative="1">
+      <w:start w:val="1"/>
+      <w:numFmt w:val="bullet"/>
+      <w:lvlText w:val=""/>
+      <w:lvlJc w:val="left"/>
+      <w:pPr>
+        <w:ind w:left="4680" w:hanging="360"/>
+      </w:pPr>
+      <w:rPr>
+        <w:rFonts w:ascii="Wingdings" w:hAnsi="Wingdings" w:hint="default"/>
+      </w:rPr>
+    </w:lvl>
+    <w:lvl w:ilvl="6" w:tplc="20000001" w:tentative="1">
+      <w:start w:val="1"/>
+      <w:numFmt w:val="bullet"/>
+      <w:lvlText w:val=""/>
+      <w:lvlJc w:val="left"/>
+      <w:pPr>
+        <w:ind w:left="5400" w:hanging="360"/>
+      </w:pPr>
+      <w:rPr>
+        <w:rFonts w:ascii="Symbol" w:hAnsi="Symbol" w:hint="default"/>
+      </w:rPr>
+    </w:lvl>
+    <w:lvl w:ilvl="7" w:tplc="20000003" w:tentative="1">
+      <w:start w:val="1"/>
+      <w:numFmt w:val="bullet"/>
+      <w:lvlText w:val="o"/>
+      <w:lvlJc w:val="left"/>
+      <w:pPr>
+        <w:ind w:left="6120" w:hanging="360"/>
+      </w:pPr>
+      <w:rPr>
+        <w:rFonts w:ascii="Courier New" w:hAnsi="Courier New" w:cs="Courier New" w:hint="default"/>
+      </w:rPr>
+    </w:lvl>
+    <w:lvl w:ilvl="8" w:tplc="20000005" w:tentative="1">
+      <w:start w:val="1"/>
+      <w:numFmt w:val="bullet"/>
+      <w:lvlText w:val=""/>
+      <w:lvlJc w:val="left"/>
+      <w:pPr>
+        <w:ind w:left="6840" w:hanging="360"/>
+      </w:pPr>
+      <w:rPr>
+        <w:rFonts w:ascii="Wingdings" w:hAnsi="Wingdings" w:hint="default"/>
+      </w:rPr>
+    </w:lvl>
+  </w:abstractNum>
+  <w:abstractNum w:abstractNumId="48" w15:restartNumberingAfterBreak="0">
     <w:nsid w:val="67F909BC"/>
     <w:multiLevelType w:val="hybridMultilevel"/>
     <w:tmpl w:val="EE6EADFA"/>
@@ -16133,7 +19467,120 @@
       </w:rPr>
     </w:lvl>
   </w:abstractNum>
-  <w:abstractNum w:abstractNumId="36" w15:restartNumberingAfterBreak="0">
+  <w:abstractNum w:abstractNumId="49" w15:restartNumberingAfterBreak="0">
+    <w:nsid w:val="6A7B350B"/>
+    <w:multiLevelType w:val="hybridMultilevel"/>
+    <w:tmpl w:val="663EF872"/>
+    <w:lvl w:ilvl="0" w:tplc="20000001">
+      <w:start w:val="1"/>
+      <w:numFmt w:val="bullet"/>
+      <w:lvlText w:val=""/>
+      <w:lvlJc w:val="left"/>
+      <w:pPr>
+        <w:ind w:left="720" w:hanging="360"/>
+      </w:pPr>
+      <w:rPr>
+        <w:rFonts w:ascii="Symbol" w:hAnsi="Symbol" w:hint="default"/>
+      </w:rPr>
+    </w:lvl>
+    <w:lvl w:ilvl="1" w:tplc="20000003" w:tentative="1">
+      <w:start w:val="1"/>
+      <w:numFmt w:val="bullet"/>
+      <w:lvlText w:val="o"/>
+      <w:lvlJc w:val="left"/>
+      <w:pPr>
+        <w:ind w:left="1440" w:hanging="360"/>
+      </w:pPr>
+      <w:rPr>
+        <w:rFonts w:ascii="Courier New" w:hAnsi="Courier New" w:cs="Courier New" w:hint="default"/>
+      </w:rPr>
+    </w:lvl>
+    <w:lvl w:ilvl="2" w:tplc="20000005" w:tentative="1">
+      <w:start w:val="1"/>
+      <w:numFmt w:val="bullet"/>
+      <w:lvlText w:val=""/>
+      <w:lvlJc w:val="left"/>
+      <w:pPr>
+        <w:ind w:left="2160" w:hanging="360"/>
+      </w:pPr>
+      <w:rPr>
+        <w:rFonts w:ascii="Wingdings" w:hAnsi="Wingdings" w:hint="default"/>
+      </w:rPr>
+    </w:lvl>
+    <w:lvl w:ilvl="3" w:tplc="20000001" w:tentative="1">
+      <w:start w:val="1"/>
+      <w:numFmt w:val="bullet"/>
+      <w:lvlText w:val=""/>
+      <w:lvlJc w:val="left"/>
+      <w:pPr>
+        <w:ind w:left="2880" w:hanging="360"/>
+      </w:pPr>
+      <w:rPr>
+        <w:rFonts w:ascii="Symbol" w:hAnsi="Symbol" w:hint="default"/>
+      </w:rPr>
+    </w:lvl>
+    <w:lvl w:ilvl="4" w:tplc="20000003" w:tentative="1">
+      <w:start w:val="1"/>
+      <w:numFmt w:val="bullet"/>
+      <w:lvlText w:val="o"/>
+      <w:lvlJc w:val="left"/>
+      <w:pPr>
+        <w:ind w:left="3600" w:hanging="360"/>
+      </w:pPr>
+      <w:rPr>
+        <w:rFonts w:ascii="Courier New" w:hAnsi="Courier New" w:cs="Courier New" w:hint="default"/>
+      </w:rPr>
+    </w:lvl>
+    <w:lvl w:ilvl="5" w:tplc="20000005" w:tentative="1">
+      <w:start w:val="1"/>
+      <w:numFmt w:val="bullet"/>
+      <w:lvlText w:val=""/>
+      <w:lvlJc w:val="left"/>
+      <w:pPr>
+        <w:ind w:left="4320" w:hanging="360"/>
+      </w:pPr>
+      <w:rPr>
+        <w:rFonts w:ascii="Wingdings" w:hAnsi="Wingdings" w:hint="default"/>
+      </w:rPr>
+    </w:lvl>
+    <w:lvl w:ilvl="6" w:tplc="20000001" w:tentative="1">
+      <w:start w:val="1"/>
+      <w:numFmt w:val="bullet"/>
+      <w:lvlText w:val=""/>
+      <w:lvlJc w:val="left"/>
+      <w:pPr>
+        <w:ind w:left="5040" w:hanging="360"/>
+      </w:pPr>
+      <w:rPr>
+        <w:rFonts w:ascii="Symbol" w:hAnsi="Symbol" w:hint="default"/>
+      </w:rPr>
+    </w:lvl>
+    <w:lvl w:ilvl="7" w:tplc="20000003" w:tentative="1">
+      <w:start w:val="1"/>
+      <w:numFmt w:val="bullet"/>
+      <w:lvlText w:val="o"/>
+      <w:lvlJc w:val="left"/>
+      <w:pPr>
+        <w:ind w:left="5760" w:hanging="360"/>
+      </w:pPr>
+      <w:rPr>
+        <w:rFonts w:ascii="Courier New" w:hAnsi="Courier New" w:cs="Courier New" w:hint="default"/>
+      </w:rPr>
+    </w:lvl>
+    <w:lvl w:ilvl="8" w:tplc="20000005" w:tentative="1">
+      <w:start w:val="1"/>
+      <w:numFmt w:val="bullet"/>
+      <w:lvlText w:val=""/>
+      <w:lvlJc w:val="left"/>
+      <w:pPr>
+        <w:ind w:left="6480" w:hanging="360"/>
+      </w:pPr>
+      <w:rPr>
+        <w:rFonts w:ascii="Wingdings" w:hAnsi="Wingdings" w:hint="default"/>
+      </w:rPr>
+    </w:lvl>
+  </w:abstractNum>
+  <w:abstractNum w:abstractNumId="50" w15:restartNumberingAfterBreak="0">
     <w:nsid w:val="6D1A5E6E"/>
     <w:multiLevelType w:val="hybridMultilevel"/>
     <w:tmpl w:val="D18EF14A"/>
@@ -16219,7 +19666,7 @@
       </w:pPr>
     </w:lvl>
   </w:abstractNum>
-  <w:abstractNum w:abstractNumId="37" w15:restartNumberingAfterBreak="0">
+  <w:abstractNum w:abstractNumId="51" w15:restartNumberingAfterBreak="0">
     <w:nsid w:val="6D522A64"/>
     <w:multiLevelType w:val="multilevel"/>
     <w:tmpl w:val="8B12955E"/>
@@ -16336,7 +19783,7 @@
       </w:pPr>
     </w:lvl>
   </w:abstractNum>
-  <w:abstractNum w:abstractNumId="38" w15:restartNumberingAfterBreak="0">
+  <w:abstractNum w:abstractNumId="52" w15:restartNumberingAfterBreak="0">
     <w:nsid w:val="70070C1E"/>
     <w:multiLevelType w:val="hybridMultilevel"/>
     <w:tmpl w:val="3BA0CC3A"/>
@@ -16449,7 +19896,7 @@
       </w:rPr>
     </w:lvl>
   </w:abstractNum>
-  <w:abstractNum w:abstractNumId="39" w15:restartNumberingAfterBreak="0">
+  <w:abstractNum w:abstractNumId="53" w15:restartNumberingAfterBreak="0">
     <w:nsid w:val="71D4203F"/>
     <w:multiLevelType w:val="multilevel"/>
     <w:tmpl w:val="8B12955E"/>
@@ -16566,7 +20013,93 @@
       </w:pPr>
     </w:lvl>
   </w:abstractNum>
-  <w:abstractNum w:abstractNumId="40" w15:restartNumberingAfterBreak="0">
+  <w:abstractNum w:abstractNumId="54" w15:restartNumberingAfterBreak="0">
+    <w:nsid w:val="720C0D81"/>
+    <w:multiLevelType w:val="hybridMultilevel"/>
+    <w:tmpl w:val="49CEBF54"/>
+    <w:lvl w:ilvl="0" w:tplc="FFFFFFFF">
+      <w:start w:val="1"/>
+      <w:numFmt w:val="decimal"/>
+      <w:lvlText w:val="%1."/>
+      <w:lvlJc w:val="left"/>
+      <w:pPr>
+        <w:ind w:left="720" w:hanging="360"/>
+      </w:pPr>
+    </w:lvl>
+    <w:lvl w:ilvl="1" w:tplc="FFFFFFFF">
+      <w:start w:val="1"/>
+      <w:numFmt w:val="lowerLetter"/>
+      <w:lvlText w:val="%2."/>
+      <w:lvlJc w:val="left"/>
+      <w:pPr>
+        <w:ind w:left="1440" w:hanging="360"/>
+      </w:pPr>
+    </w:lvl>
+    <w:lvl w:ilvl="2" w:tplc="FFFFFFFF" w:tentative="1">
+      <w:start w:val="1"/>
+      <w:numFmt w:val="lowerRoman"/>
+      <w:lvlText w:val="%3."/>
+      <w:lvlJc w:val="right"/>
+      <w:pPr>
+        <w:ind w:left="2160" w:hanging="180"/>
+      </w:pPr>
+    </w:lvl>
+    <w:lvl w:ilvl="3" w:tplc="FFFFFFFF" w:tentative="1">
+      <w:start w:val="1"/>
+      <w:numFmt w:val="decimal"/>
+      <w:lvlText w:val="%4."/>
+      <w:lvlJc w:val="left"/>
+      <w:pPr>
+        <w:ind w:left="2880" w:hanging="360"/>
+      </w:pPr>
+    </w:lvl>
+    <w:lvl w:ilvl="4" w:tplc="FFFFFFFF" w:tentative="1">
+      <w:start w:val="1"/>
+      <w:numFmt w:val="lowerLetter"/>
+      <w:lvlText w:val="%5."/>
+      <w:lvlJc w:val="left"/>
+      <w:pPr>
+        <w:ind w:left="3600" w:hanging="360"/>
+      </w:pPr>
+    </w:lvl>
+    <w:lvl w:ilvl="5" w:tplc="FFFFFFFF" w:tentative="1">
+      <w:start w:val="1"/>
+      <w:numFmt w:val="lowerRoman"/>
+      <w:lvlText w:val="%6."/>
+      <w:lvlJc w:val="right"/>
+      <w:pPr>
+        <w:ind w:left="4320" w:hanging="180"/>
+      </w:pPr>
+    </w:lvl>
+    <w:lvl w:ilvl="6" w:tplc="FFFFFFFF" w:tentative="1">
+      <w:start w:val="1"/>
+      <w:numFmt w:val="decimal"/>
+      <w:lvlText w:val="%7."/>
+      <w:lvlJc w:val="left"/>
+      <w:pPr>
+        <w:ind w:left="5040" w:hanging="360"/>
+      </w:pPr>
+    </w:lvl>
+    <w:lvl w:ilvl="7" w:tplc="FFFFFFFF" w:tentative="1">
+      <w:start w:val="1"/>
+      <w:numFmt w:val="lowerLetter"/>
+      <w:lvlText w:val="%8."/>
+      <w:lvlJc w:val="left"/>
+      <w:pPr>
+        <w:ind w:left="5760" w:hanging="360"/>
+      </w:pPr>
+    </w:lvl>
+    <w:lvl w:ilvl="8" w:tplc="FFFFFFFF" w:tentative="1">
+      <w:start w:val="1"/>
+      <w:numFmt w:val="lowerRoman"/>
+      <w:lvlText w:val="%9."/>
+      <w:lvlJc w:val="right"/>
+      <w:pPr>
+        <w:ind w:left="6480" w:hanging="180"/>
+      </w:pPr>
+    </w:lvl>
+  </w:abstractNum>
+  <w:abstractNum w:abstractNumId="55" w15:restartNumberingAfterBreak="0">
     <w:nsid w:val="75FB01AB"/>
     <w:multiLevelType w:val="hybridMultilevel"/>
     <w:tmpl w:val="7DDE2F8C"/>
@@ -16679,7 +20212,7 @@
       </w:rPr>
     </w:lvl>
   </w:abstractNum>
-  <w:abstractNum w:abstractNumId="41" w15:restartNumberingAfterBreak="0">
+  <w:abstractNum w:abstractNumId="56" w15:restartNumberingAfterBreak="0">
     <w:nsid w:val="7B605897"/>
     <w:multiLevelType w:val="hybridMultilevel"/>
     <w:tmpl w:val="B2D421C0"/>
@@ -16792,7 +20325,7 @@
       </w:rPr>
     </w:lvl>
   </w:abstractNum>
-  <w:abstractNum w:abstractNumId="42" w15:restartNumberingAfterBreak="0">
+  <w:abstractNum w:abstractNumId="57" w15:restartNumberingAfterBreak="0">
     <w:nsid w:val="7BD91681"/>
     <w:multiLevelType w:val="hybridMultilevel"/>
     <w:tmpl w:val="A8DC6DF0"/>
@@ -16880,7 +20413,7 @@
       </w:pPr>
     </w:lvl>
   </w:abstractNum>
-  <w:abstractNum w:abstractNumId="43" w15:restartNumberingAfterBreak="0">
+  <w:abstractNum w:abstractNumId="58" w15:restartNumberingAfterBreak="0">
     <w:nsid w:val="7BF113CD"/>
     <w:multiLevelType w:val="hybridMultilevel"/>
     <w:tmpl w:val="BB925400"/>
@@ -16993,137 +20526,387 @@
       </w:rPr>
     </w:lvl>
   </w:abstractNum>
+  <w:abstractNum w:abstractNumId="59" w15:restartNumberingAfterBreak="0">
+    <w:nsid w:val="7C800428"/>
+    <w:multiLevelType w:val="hybridMultilevel"/>
+    <w:tmpl w:val="1F6CEEB2"/>
+    <w:lvl w:ilvl="0" w:tplc="20000001">
+      <w:start w:val="1"/>
+      <w:numFmt w:val="bullet"/>
+      <w:lvlText w:val=""/>
+      <w:lvlJc w:val="left"/>
+      <w:pPr>
+        <w:ind w:left="1080" w:hanging="360"/>
+      </w:pPr>
+      <w:rPr>
+        <w:rFonts w:ascii="Symbol" w:hAnsi="Symbol" w:hint="default"/>
+      </w:rPr>
+    </w:lvl>
+    <w:lvl w:ilvl="1" w:tplc="20000003" w:tentative="1">
+      <w:start w:val="1"/>
+      <w:numFmt w:val="bullet"/>
+      <w:lvlText w:val="o"/>
+      <w:lvlJc w:val="left"/>
+      <w:pPr>
+        <w:ind w:left="1800" w:hanging="360"/>
+      </w:pPr>
+      <w:rPr>
+        <w:rFonts w:ascii="Courier New" w:hAnsi="Courier New" w:cs="Courier New" w:hint="default"/>
+      </w:rPr>
+    </w:lvl>
+    <w:lvl w:ilvl="2" w:tplc="20000005" w:tentative="1">
+      <w:start w:val="1"/>
+      <w:numFmt w:val="bullet"/>
+      <w:lvlText w:val=""/>
+      <w:lvlJc w:val="left"/>
+      <w:pPr>
+        <w:ind w:left="2520" w:hanging="360"/>
+      </w:pPr>
+      <w:rPr>
+        <w:rFonts w:ascii="Wingdings" w:hAnsi="Wingdings" w:hint="default"/>
+      </w:rPr>
+    </w:lvl>
+    <w:lvl w:ilvl="3" w:tplc="20000001" w:tentative="1">
+      <w:start w:val="1"/>
+      <w:numFmt w:val="bullet"/>
+      <w:lvlText w:val=""/>
+      <w:lvlJc w:val="left"/>
+      <w:pPr>
+        <w:ind w:left="3240" w:hanging="360"/>
+      </w:pPr>
+      <w:rPr>
+        <w:rFonts w:ascii="Symbol" w:hAnsi="Symbol" w:hint="default"/>
+      </w:rPr>
+    </w:lvl>
+    <w:lvl w:ilvl="4" w:tplc="20000003" w:tentative="1">
+      <w:start w:val="1"/>
+      <w:numFmt w:val="bullet"/>
+      <w:lvlText w:val="o"/>
+      <w:lvlJc w:val="left"/>
+      <w:pPr>
+        <w:ind w:left="3960" w:hanging="360"/>
+      </w:pPr>
+      <w:rPr>
+        <w:rFonts w:ascii="Courier New" w:hAnsi="Courier New" w:cs="Courier New" w:hint="default"/>
+      </w:rPr>
+    </w:lvl>
+    <w:lvl w:ilvl="5" w:tplc="20000005" w:tentative="1">
+      <w:start w:val="1"/>
+      <w:numFmt w:val="bullet"/>
+      <w:lvlText w:val=""/>
+      <w:lvlJc w:val="left"/>
+      <w:pPr>
+        <w:ind w:left="4680" w:hanging="360"/>
+      </w:pPr>
+      <w:rPr>
+        <w:rFonts w:ascii="Wingdings" w:hAnsi="Wingdings" w:hint="default"/>
+      </w:rPr>
+    </w:lvl>
+    <w:lvl w:ilvl="6" w:tplc="20000001" w:tentative="1">
+      <w:start w:val="1"/>
+      <w:numFmt w:val="bullet"/>
+      <w:lvlText w:val=""/>
+      <w:lvlJc w:val="left"/>
+      <w:pPr>
+        <w:ind w:left="5400" w:hanging="360"/>
+      </w:pPr>
+      <w:rPr>
+        <w:rFonts w:ascii="Symbol" w:hAnsi="Symbol" w:hint="default"/>
+      </w:rPr>
+    </w:lvl>
+    <w:lvl w:ilvl="7" w:tplc="20000003" w:tentative="1">
+      <w:start w:val="1"/>
+      <w:numFmt w:val="bullet"/>
+      <w:lvlText w:val="o"/>
+      <w:lvlJc w:val="left"/>
+      <w:pPr>
+        <w:ind w:left="6120" w:hanging="360"/>
+      </w:pPr>
+      <w:rPr>
+        <w:rFonts w:ascii="Courier New" w:hAnsi="Courier New" w:cs="Courier New" w:hint="default"/>
+      </w:rPr>
+    </w:lvl>
+    <w:lvl w:ilvl="8" w:tplc="20000005" w:tentative="1">
+      <w:start w:val="1"/>
+      <w:numFmt w:val="bullet"/>
+      <w:lvlText w:val=""/>
+      <w:lvlJc w:val="left"/>
+      <w:pPr>
+        <w:ind w:left="6840" w:hanging="360"/>
+      </w:pPr>
+      <w:rPr>
+        <w:rFonts w:ascii="Wingdings" w:hAnsi="Wingdings" w:hint="default"/>
+      </w:rPr>
+    </w:lvl>
+  </w:abstractNum>
+  <w:abstractNum w:abstractNumId="60" w15:restartNumberingAfterBreak="0">
+    <w:nsid w:val="7DF60A8E"/>
+    <w:multiLevelType w:val="hybridMultilevel"/>
+    <w:tmpl w:val="49CEBF54"/>
+    <w:lvl w:ilvl="0" w:tplc="2000000F">
+      <w:start w:val="1"/>
+      <w:numFmt w:val="decimal"/>
+      <w:lvlText w:val="%1."/>
+      <w:lvlJc w:val="left"/>
+      <w:pPr>
+        <w:ind w:left="720" w:hanging="360"/>
+      </w:pPr>
+    </w:lvl>
+    <w:lvl w:ilvl="1" w:tplc="20000019">
+      <w:start w:val="1"/>
+      <w:numFmt w:val="lowerLetter"/>
+      <w:lvlText w:val="%2."/>
+      <w:lvlJc w:val="left"/>
+      <w:pPr>
+        <w:ind w:left="1440" w:hanging="360"/>
+      </w:pPr>
+    </w:lvl>
+    <w:lvl w:ilvl="2" w:tplc="2000001B" w:tentative="1">
+      <w:start w:val="1"/>
+      <w:numFmt w:val="lowerRoman"/>
+      <w:lvlText w:val="%3."/>
+      <w:lvlJc w:val="right"/>
+      <w:pPr>
+        <w:ind w:left="2160" w:hanging="180"/>
+      </w:pPr>
+    </w:lvl>
+    <w:lvl w:ilvl="3" w:tplc="2000000F" w:tentative="1">
+      <w:start w:val="1"/>
+      <w:numFmt w:val="decimal"/>
+      <w:lvlText w:val="%4."/>
+      <w:lvlJc w:val="left"/>
+      <w:pPr>
+        <w:ind w:left="2880" w:hanging="360"/>
+      </w:pPr>
+    </w:lvl>
+    <w:lvl w:ilvl="4" w:tplc="20000019" w:tentative="1">
+      <w:start w:val="1"/>
+      <w:numFmt w:val="lowerLetter"/>
+      <w:lvlText w:val="%5."/>
+      <w:lvlJc w:val="left"/>
+      <w:pPr>
+        <w:ind w:left="3600" w:hanging="360"/>
+      </w:pPr>
+    </w:lvl>
+    <w:lvl w:ilvl="5" w:tplc="2000001B" w:tentative="1">
+      <w:start w:val="1"/>
+      <w:numFmt w:val="lowerRoman"/>
+      <w:lvlText w:val="%6."/>
+      <w:lvlJc w:val="right"/>
+      <w:pPr>
+        <w:ind w:left="4320" w:hanging="180"/>
+      </w:pPr>
+    </w:lvl>
+    <w:lvl w:ilvl="6" w:tplc="2000000F" w:tentative="1">
+      <w:start w:val="1"/>
+      <w:numFmt w:val="decimal"/>
+      <w:lvlText w:val="%7."/>
+      <w:lvlJc w:val="left"/>
+      <w:pPr>
+        <w:ind w:left="5040" w:hanging="360"/>
+      </w:pPr>
+    </w:lvl>
+    <w:lvl w:ilvl="7" w:tplc="20000019" w:tentative="1">
+      <w:start w:val="1"/>
+      <w:numFmt w:val="lowerLetter"/>
+      <w:lvlText w:val="%8."/>
+      <w:lvlJc w:val="left"/>
+      <w:pPr>
+        <w:ind w:left="5760" w:hanging="360"/>
+      </w:pPr>
+    </w:lvl>
+    <w:lvl w:ilvl="8" w:tplc="2000001B" w:tentative="1">
+      <w:start w:val="1"/>
+      <w:numFmt w:val="lowerRoman"/>
+      <w:lvlText w:val="%9."/>
+      <w:lvlJc w:val="right"/>
+      <w:pPr>
+        <w:ind w:left="6480" w:hanging="180"/>
+      </w:pPr>
+    </w:lvl>
+  </w:abstractNum>
   <w:num w:numId="1" w16cid:durableId="1032420895">
-    <w:abstractNumId w:val="29"/>
+    <w:abstractNumId w:val="40"/>
   </w:num>
   <w:num w:numId="2" w16cid:durableId="150798602">
-    <w:abstractNumId w:val="13"/>
+    <w:abstractNumId w:val="19"/>
   </w:num>
   <w:num w:numId="3" w16cid:durableId="955062628">
-    <w:abstractNumId w:val="31"/>
+    <w:abstractNumId w:val="42"/>
   </w:num>
   <w:num w:numId="4" w16cid:durableId="1945963213">
-    <w:abstractNumId w:val="42"/>
+    <w:abstractNumId w:val="57"/>
   </w:num>
   <w:num w:numId="5" w16cid:durableId="2132622534">
-    <w:abstractNumId w:val="20"/>
+    <w:abstractNumId w:val="28"/>
   </w:num>
   <w:num w:numId="6" w16cid:durableId="1731273096">
-    <w:abstractNumId w:val="7"/>
+    <w:abstractNumId w:val="12"/>
   </w:num>
   <w:num w:numId="7" w16cid:durableId="688339379">
+    <w:abstractNumId w:val="30"/>
+  </w:num>
+  <w:num w:numId="8" w16cid:durableId="2072074340">
+    <w:abstractNumId w:val="32"/>
+  </w:num>
+  <w:num w:numId="9" w16cid:durableId="1509247974">
+    <w:abstractNumId w:val="55"/>
+  </w:num>
+  <w:num w:numId="10" w16cid:durableId="1376807889">
+    <w:abstractNumId w:val="52"/>
+  </w:num>
+  <w:num w:numId="11" w16cid:durableId="1361399603">
     <w:abstractNumId w:val="21"/>
   </w:num>
-  <w:num w:numId="8" w16cid:durableId="2072074340">
-    <w:abstractNumId w:val="22"/>
+  <w:num w:numId="12" w16cid:durableId="220210214">
+    <w:abstractNumId w:val="50"/>
   </w:num>
-  <w:num w:numId="9" w16cid:durableId="1509247974">
-    <w:abstractNumId w:val="40"/>
-  </w:num>
-  <w:num w:numId="10" w16cid:durableId="1376807889">
-    <w:abstractNumId w:val="38"/>
-  </w:num>
-  <w:num w:numId="11" w16cid:durableId="1361399603">
-    <w:abstractNumId w:val="14"/>
-  </w:num>
-  <w:num w:numId="12" w16cid:durableId="220210214">
+  <w:num w:numId="13" w16cid:durableId="55014022">
     <w:abstractNumId w:val="36"/>
   </w:num>
-  <w:num w:numId="13" w16cid:durableId="55014022">
-    <w:abstractNumId w:val="25"/>
-  </w:num>
   <w:num w:numId="14" w16cid:durableId="1516385163">
-    <w:abstractNumId w:val="19"/>
+    <w:abstractNumId w:val="27"/>
   </w:num>
   <w:num w:numId="15" w16cid:durableId="1648047056">
+    <w:abstractNumId w:val="53"/>
+  </w:num>
+  <w:num w:numId="16" w16cid:durableId="1935362655">
+    <w:abstractNumId w:val="51"/>
+  </w:num>
+  <w:num w:numId="17" w16cid:durableId="72362120">
+    <w:abstractNumId w:val="23"/>
+  </w:num>
+  <w:num w:numId="18" w16cid:durableId="893394474">
+    <w:abstractNumId w:val="46"/>
+  </w:num>
+  <w:num w:numId="19" w16cid:durableId="899168626">
+    <w:abstractNumId w:val="15"/>
+  </w:num>
+  <w:num w:numId="20" w16cid:durableId="1875313420">
+    <w:abstractNumId w:val="3"/>
+  </w:num>
+  <w:num w:numId="21" w16cid:durableId="1216310490">
+    <w:abstractNumId w:val="33"/>
+  </w:num>
+  <w:num w:numId="22" w16cid:durableId="1217551177">
+    <w:abstractNumId w:val="37"/>
+  </w:num>
+  <w:num w:numId="23" w16cid:durableId="394746198">
+    <w:abstractNumId w:val="9"/>
+  </w:num>
+  <w:num w:numId="24" w16cid:durableId="1383754405">
+    <w:abstractNumId w:val="56"/>
+  </w:num>
+  <w:num w:numId="25" w16cid:durableId="1545364625">
+    <w:abstractNumId w:val="35"/>
+  </w:num>
+  <w:num w:numId="26" w16cid:durableId="918513935">
     <w:abstractNumId w:val="39"/>
   </w:num>
-  <w:num w:numId="16" w16cid:durableId="1935362655">
-    <w:abstractNumId w:val="37"/>
+  <w:num w:numId="27" w16cid:durableId="944844168">
+    <w:abstractNumId w:val="8"/>
   </w:num>
-  <w:num w:numId="17" w16cid:durableId="72362120">
+  <w:num w:numId="28" w16cid:durableId="668026918">
+    <w:abstractNumId w:val="24"/>
+  </w:num>
+  <w:num w:numId="29" w16cid:durableId="31463095">
     <w:abstractNumId w:val="16"/>
   </w:num>
-  <w:num w:numId="18" w16cid:durableId="893394474">
-    <w:abstractNumId w:val="34"/>
-  </w:num>
-  <w:num w:numId="19" w16cid:durableId="899168626">
-    <w:abstractNumId w:val="10"/>
-  </w:num>
-  <w:num w:numId="20" w16cid:durableId="1875313420">
-    <w:abstractNumId w:val="2"/>
-  </w:num>
-  <w:num w:numId="21" w16cid:durableId="1216310490">
-    <w:abstractNumId w:val="23"/>
-  </w:num>
-  <w:num w:numId="22" w16cid:durableId="1217551177">
-    <w:abstractNumId w:val="26"/>
-  </w:num>
-  <w:num w:numId="23" w16cid:durableId="394746198">
-    <w:abstractNumId w:val="5"/>
-  </w:num>
-  <w:num w:numId="24" w16cid:durableId="1383754405">
-    <w:abstractNumId w:val="41"/>
-  </w:num>
-  <w:num w:numId="25" w16cid:durableId="1545364625">
-    <w:abstractNumId w:val="24"/>
-  </w:num>
-  <w:num w:numId="26" w16cid:durableId="918513935">
-    <w:abstractNumId w:val="28"/>
-  </w:num>
-  <w:num w:numId="27" w16cid:durableId="944844168">
-    <w:abstractNumId w:val="4"/>
-  </w:num>
-  <w:num w:numId="28" w16cid:durableId="668026918">
-    <w:abstractNumId w:val="17"/>
-  </w:num>
-  <w:num w:numId="29" w16cid:durableId="31463095">
-    <w:abstractNumId w:val="11"/>
-  </w:num>
   <w:num w:numId="30" w16cid:durableId="1746226196">
-    <w:abstractNumId w:val="32"/>
+    <w:abstractNumId w:val="43"/>
   </w:num>
   <w:num w:numId="31" w16cid:durableId="547954440">
-    <w:abstractNumId w:val="8"/>
+    <w:abstractNumId w:val="13"/>
   </w:num>
   <w:num w:numId="32" w16cid:durableId="2040550288">
     <w:abstractNumId w:val="1"/>
   </w:num>
   <w:num w:numId="33" w16cid:durableId="1877816093">
-    <w:abstractNumId w:val="15"/>
+    <w:abstractNumId w:val="22"/>
   </w:num>
   <w:num w:numId="34" w16cid:durableId="878082930">
-    <w:abstractNumId w:val="27"/>
+    <w:abstractNumId w:val="38"/>
   </w:num>
   <w:num w:numId="35" w16cid:durableId="937367187">
     <w:abstractNumId w:val="0"/>
   </w:num>
   <w:num w:numId="36" w16cid:durableId="1775323518">
+    <w:abstractNumId w:val="25"/>
+  </w:num>
+  <w:num w:numId="37" w16cid:durableId="1147016610">
+    <w:abstractNumId w:val="10"/>
+  </w:num>
+  <w:num w:numId="38" w16cid:durableId="13728147">
+    <w:abstractNumId w:val="14"/>
+  </w:num>
+  <w:num w:numId="39" w16cid:durableId="281035491">
+    <w:abstractNumId w:val="41"/>
+  </w:num>
+  <w:num w:numId="40" w16cid:durableId="748041582">
+    <w:abstractNumId w:val="58"/>
+  </w:num>
+  <w:num w:numId="41" w16cid:durableId="1173448603">
+    <w:abstractNumId w:val="48"/>
+  </w:num>
+  <w:num w:numId="42" w16cid:durableId="2127196148">
+    <w:abstractNumId w:val="45"/>
+  </w:num>
+  <w:num w:numId="43" w16cid:durableId="934093202">
+    <w:abstractNumId w:val="5"/>
+  </w:num>
+  <w:num w:numId="44" w16cid:durableId="1338845557">
+    <w:abstractNumId w:val="17"/>
+  </w:num>
+  <w:num w:numId="45" w16cid:durableId="60643313">
+    <w:abstractNumId w:val="2"/>
+  </w:num>
+  <w:num w:numId="46" w16cid:durableId="2088501318">
+    <w:abstractNumId w:val="31"/>
+  </w:num>
+  <w:num w:numId="47" w16cid:durableId="366180883">
+    <w:abstractNumId w:val="26"/>
+  </w:num>
+  <w:num w:numId="48" w16cid:durableId="1739862809">
+    <w:abstractNumId w:val="11"/>
+  </w:num>
+  <w:num w:numId="49" w16cid:durableId="1992178090">
+    <w:abstractNumId w:val="49"/>
+  </w:num>
+  <w:num w:numId="50" w16cid:durableId="449784067">
+    <w:abstractNumId w:val="6"/>
+  </w:num>
+  <w:num w:numId="51" w16cid:durableId="1781945652">
+    <w:abstractNumId w:val="60"/>
+  </w:num>
+  <w:num w:numId="52" w16cid:durableId="1995136667">
+    <w:abstractNumId w:val="7"/>
+  </w:num>
+  <w:num w:numId="53" w16cid:durableId="248126394">
+    <w:abstractNumId w:val="47"/>
+  </w:num>
+  <w:num w:numId="54" w16cid:durableId="1060783845">
+    <w:abstractNumId w:val="4"/>
+  </w:num>
+  <w:num w:numId="55" w16cid:durableId="461269053">
+    <w:abstractNumId w:val="29"/>
+  </w:num>
+  <w:num w:numId="56" w16cid:durableId="1402480446">
+    <w:abstractNumId w:val="34"/>
+  </w:num>
+  <w:num w:numId="57" w16cid:durableId="702054172">
     <w:abstractNumId w:val="18"/>
   </w:num>
-  <w:num w:numId="37" w16cid:durableId="1147016610">
-    <w:abstractNumId w:val="6"/>
+  <w:num w:numId="58" w16cid:durableId="999046157">
+    <w:abstractNumId w:val="54"/>
   </w:num>
-  <w:num w:numId="38" w16cid:durableId="13728147">
-    <w:abstractNumId w:val="9"/>
+  <w:num w:numId="59" w16cid:durableId="1683699523">
+    <w:abstractNumId w:val="44"/>
   </w:num>
-  <w:num w:numId="39" w16cid:durableId="281035491">
-    <w:abstractNumId w:val="30"/>
+  <w:num w:numId="60" w16cid:durableId="644965816">
+    <w:abstractNumId w:val="20"/>
   </w:num>
-  <w:num w:numId="40" w16cid:durableId="748041582">
-    <w:abstractNumId w:val="43"/>
-  </w:num>
-  <w:num w:numId="41" w16cid:durableId="1173448603">
-    <w:abstractNumId w:val="35"/>
-  </w:num>
-  <w:num w:numId="42" w16cid:durableId="2127196148">
-    <w:abstractNumId w:val="33"/>
-  </w:num>
-  <w:num w:numId="43" w16cid:durableId="934093202">
-    <w:abstractNumId w:val="3"/>
-  </w:num>
-  <w:num w:numId="44" w16cid:durableId="1338845557">
-    <w:abstractNumId w:val="12"/>
+  <w:num w:numId="61" w16cid:durableId="1098215938">
+    <w:abstractNumId w:val="59"/>
   </w:num>
   <w:numIdMacAtCleanup w:val="11"/>
 </w:numbering>
@@ -17733,7 +21516,6 @@
   <w:style w:type="character" w:default="1" w:styleId="DefaultParagraphFont">
     <w:name w:val="Default Paragraph Font"/>
     <w:uiPriority w:val="1"/>
-    <w:semiHidden/>
     <w:unhideWhenUsed/>
   </w:style>
   <w:style w:type="table" w:default="1" w:styleId="TableNormal">

</xml_diff>